<commit_message>
node 2 in part 3
</commit_message>
<xml_diff>
--- a/3-desgin pattern  part3.docx
+++ b/3-desgin pattern  part3.docx
@@ -4333,8 +4333,6 @@
             <w:br w:type="page"/>
           </w:r>
         </w:p>
-        <w:bookmarkStart w:id="0" w:name="_GoBack" w:displacedByCustomXml="next"/>
-        <w:bookmarkEnd w:id="0" w:displacedByCustomXml="next"/>
       </w:sdtContent>
     </w:sdt>
     <w:sdt>
@@ -4371,16 +4369,409 @@
           </w:r>
         </w:p>
         <w:p>
-          <w:fldSimple w:instr=" TOC \o &quot;1-3&quot; \h \z \u ">
+          <w:pPr>
+            <w:pStyle w:val="TOC1"/>
+            <w:tabs>
+              <w:tab w:val="right" w:leader="dot" w:pos="9350"/>
+            </w:tabs>
+            <w:rPr>
+              <w:rFonts w:cstheme="minorBidi"/>
+              <w:noProof/>
+            </w:rPr>
+          </w:pPr>
+          <w:r>
+            <w:fldChar w:fldCharType="begin"/>
+          </w:r>
+          <w:r>
+            <w:instrText xml:space="preserve"> TOC \o "1-3" \h \z \u </w:instrText>
+          </w:r>
+          <w:r>
+            <w:fldChar w:fldCharType="separate"/>
+          </w:r>
+          <w:hyperlink w:anchor="_Toc122373379" w:history="1">
             <w:r>
               <w:rPr>
-                <w:b/>
-                <w:bCs/>
+                <w:rStyle w:val="Hyperlink"/>
                 <w:noProof/>
+                <w:lang w:bidi="ar-EG"/>
               </w:rPr>
-              <w:t>No table of contents entries found.</w:t>
+              <w:t>1 –solid principle:</w:t>
             </w:r>
-          </w:fldSimple>
+            <w:r>
+              <w:rPr>
+                <w:noProof/>
+                <w:webHidden/>
+              </w:rPr>
+              <w:tab/>
+            </w:r>
+            <w:r>
+              <w:rPr>
+                <w:noProof/>
+                <w:webHidden/>
+              </w:rPr>
+              <w:fldChar w:fldCharType="begin"/>
+            </w:r>
+            <w:r>
+              <w:rPr>
+                <w:noProof/>
+                <w:webHidden/>
+              </w:rPr>
+              <w:instrText xml:space="preserve"> PAGEREF _Toc122373379 \h </w:instrText>
+            </w:r>
+            <w:r>
+              <w:rPr>
+                <w:noProof/>
+                <w:webHidden/>
+              </w:rPr>
+            </w:r>
+            <w:r>
+              <w:rPr>
+                <w:noProof/>
+                <w:webHidden/>
+              </w:rPr>
+              <w:fldChar w:fldCharType="separate"/>
+            </w:r>
+            <w:r>
+              <w:rPr>
+                <w:noProof/>
+                <w:webHidden/>
+              </w:rPr>
+              <w:t>2</w:t>
+            </w:r>
+            <w:r>
+              <w:rPr>
+                <w:noProof/>
+                <w:webHidden/>
+              </w:rPr>
+              <w:fldChar w:fldCharType="end"/>
+            </w:r>
+          </w:hyperlink>
+        </w:p>
+        <w:p>
+          <w:pPr>
+            <w:pStyle w:val="TOC1"/>
+            <w:tabs>
+              <w:tab w:val="right" w:leader="dot" w:pos="9350"/>
+            </w:tabs>
+            <w:rPr>
+              <w:rFonts w:cstheme="minorBidi"/>
+              <w:noProof/>
+            </w:rPr>
+          </w:pPr>
+          <w:hyperlink w:anchor="_Toc122373380" w:history="1">
+            <w:r>
+              <w:rPr>
+                <w:rStyle w:val="Hyperlink"/>
+                <w:noProof/>
+                <w:rtl/>
+                <w:lang w:bidi="ar-EG"/>
+              </w:rPr>
+              <w:t>2</w:t>
+            </w:r>
+            <w:r>
+              <w:rPr>
+                <w:rStyle w:val="Hyperlink"/>
+                <w:noProof/>
+                <w:lang w:bidi="ar-EG"/>
+              </w:rPr>
+              <w:t xml:space="preserve"> –single responsibility principle  :</w:t>
+            </w:r>
+            <w:r>
+              <w:rPr>
+                <w:noProof/>
+                <w:webHidden/>
+              </w:rPr>
+              <w:tab/>
+            </w:r>
+            <w:r>
+              <w:rPr>
+                <w:noProof/>
+                <w:webHidden/>
+              </w:rPr>
+              <w:fldChar w:fldCharType="begin"/>
+            </w:r>
+            <w:r>
+              <w:rPr>
+                <w:noProof/>
+                <w:webHidden/>
+              </w:rPr>
+              <w:instrText xml:space="preserve"> PAGEREF _Toc122373380 \h </w:instrText>
+            </w:r>
+            <w:r>
+              <w:rPr>
+                <w:noProof/>
+                <w:webHidden/>
+              </w:rPr>
+            </w:r>
+            <w:r>
+              <w:rPr>
+                <w:noProof/>
+                <w:webHidden/>
+              </w:rPr>
+              <w:fldChar w:fldCharType="separate"/>
+            </w:r>
+            <w:r>
+              <w:rPr>
+                <w:noProof/>
+                <w:webHidden/>
+              </w:rPr>
+              <w:t>2</w:t>
+            </w:r>
+            <w:r>
+              <w:rPr>
+                <w:noProof/>
+                <w:webHidden/>
+              </w:rPr>
+              <w:fldChar w:fldCharType="end"/>
+            </w:r>
+          </w:hyperlink>
+        </w:p>
+        <w:p>
+          <w:pPr>
+            <w:pStyle w:val="TOC2"/>
+            <w:tabs>
+              <w:tab w:val="right" w:leader="dot" w:pos="9350"/>
+            </w:tabs>
+            <w:rPr>
+              <w:rFonts w:cstheme="minorBidi"/>
+              <w:noProof/>
+            </w:rPr>
+          </w:pPr>
+          <w:hyperlink w:anchor="_Toc122373381" w:history="1">
+            <w:r>
+              <w:rPr>
+                <w:rStyle w:val="Hyperlink"/>
+                <w:noProof/>
+                <w:rtl/>
+                <w:lang w:bidi="ar-EG"/>
+              </w:rPr>
+              <w:t>2.1</w:t>
+            </w:r>
+            <w:r>
+              <w:rPr>
+                <w:rStyle w:val="Hyperlink"/>
+                <w:noProof/>
+                <w:lang w:bidi="ar-EG"/>
+              </w:rPr>
+              <w:t xml:space="preserve"> – loose coupling vs. Tight coupling:</w:t>
+            </w:r>
+            <w:r>
+              <w:rPr>
+                <w:noProof/>
+                <w:webHidden/>
+              </w:rPr>
+              <w:tab/>
+            </w:r>
+            <w:r>
+              <w:rPr>
+                <w:noProof/>
+                <w:webHidden/>
+              </w:rPr>
+              <w:fldChar w:fldCharType="begin"/>
+            </w:r>
+            <w:r>
+              <w:rPr>
+                <w:noProof/>
+                <w:webHidden/>
+              </w:rPr>
+              <w:instrText xml:space="preserve"> PAGEREF _Toc122373381 \h </w:instrText>
+            </w:r>
+            <w:r>
+              <w:rPr>
+                <w:noProof/>
+                <w:webHidden/>
+              </w:rPr>
+            </w:r>
+            <w:r>
+              <w:rPr>
+                <w:noProof/>
+                <w:webHidden/>
+              </w:rPr>
+              <w:fldChar w:fldCharType="separate"/>
+            </w:r>
+            <w:r>
+              <w:rPr>
+                <w:noProof/>
+                <w:webHidden/>
+              </w:rPr>
+              <w:t>3</w:t>
+            </w:r>
+            <w:r>
+              <w:rPr>
+                <w:noProof/>
+                <w:webHidden/>
+              </w:rPr>
+              <w:fldChar w:fldCharType="end"/>
+            </w:r>
+          </w:hyperlink>
+        </w:p>
+        <w:p>
+          <w:pPr>
+            <w:pStyle w:val="TOC2"/>
+            <w:tabs>
+              <w:tab w:val="right" w:leader="dot" w:pos="9350"/>
+            </w:tabs>
+            <w:rPr>
+              <w:rFonts w:cstheme="minorBidi"/>
+              <w:noProof/>
+            </w:rPr>
+          </w:pPr>
+          <w:hyperlink w:anchor="_Toc122373382" w:history="1">
+            <w:r>
+              <w:rPr>
+                <w:rStyle w:val="Hyperlink"/>
+                <w:noProof/>
+                <w:rtl/>
+                <w:lang w:bidi="ar-EG"/>
+              </w:rPr>
+              <w:t>2</w:t>
+            </w:r>
+            <w:r>
+              <w:rPr>
+                <w:rStyle w:val="Hyperlink"/>
+                <w:noProof/>
+                <w:lang w:bidi="ar-EG"/>
+              </w:rPr>
+              <w:t>.2 –separation of concerns :</w:t>
+            </w:r>
+            <w:r>
+              <w:rPr>
+                <w:noProof/>
+                <w:webHidden/>
+              </w:rPr>
+              <w:tab/>
+            </w:r>
+            <w:r>
+              <w:rPr>
+                <w:noProof/>
+                <w:webHidden/>
+              </w:rPr>
+              <w:fldChar w:fldCharType="begin"/>
+            </w:r>
+            <w:r>
+              <w:rPr>
+                <w:noProof/>
+                <w:webHidden/>
+              </w:rPr>
+              <w:instrText xml:space="preserve"> PAGEREF _Toc122373382 \h </w:instrText>
+            </w:r>
+            <w:r>
+              <w:rPr>
+                <w:noProof/>
+                <w:webHidden/>
+              </w:rPr>
+            </w:r>
+            <w:r>
+              <w:rPr>
+                <w:noProof/>
+                <w:webHidden/>
+              </w:rPr>
+              <w:fldChar w:fldCharType="separate"/>
+            </w:r>
+            <w:r>
+              <w:rPr>
+                <w:noProof/>
+                <w:webHidden/>
+              </w:rPr>
+              <w:t>3</w:t>
+            </w:r>
+            <w:r>
+              <w:rPr>
+                <w:noProof/>
+                <w:webHidden/>
+              </w:rPr>
+              <w:fldChar w:fldCharType="end"/>
+            </w:r>
+          </w:hyperlink>
+        </w:p>
+        <w:p>
+          <w:pPr>
+            <w:pStyle w:val="TOC2"/>
+            <w:tabs>
+              <w:tab w:val="right" w:leader="dot" w:pos="9350"/>
+            </w:tabs>
+            <w:rPr>
+              <w:rFonts w:cstheme="minorBidi"/>
+              <w:noProof/>
+            </w:rPr>
+          </w:pPr>
+          <w:hyperlink w:anchor="_Toc122373383" w:history="1">
+            <w:r>
+              <w:rPr>
+                <w:rStyle w:val="Hyperlink"/>
+                <w:noProof/>
+                <w:rtl/>
+                <w:lang w:bidi="ar-EG"/>
+              </w:rPr>
+              <w:t>2.3</w:t>
+            </w:r>
+            <w:r>
+              <w:rPr>
+                <w:rStyle w:val="Hyperlink"/>
+                <w:noProof/>
+                <w:lang w:bidi="ar-EG"/>
+              </w:rPr>
+              <w:t xml:space="preserve"> – cohesion :</w:t>
+            </w:r>
+            <w:r>
+              <w:rPr>
+                <w:noProof/>
+                <w:webHidden/>
+              </w:rPr>
+              <w:tab/>
+            </w:r>
+            <w:r>
+              <w:rPr>
+                <w:noProof/>
+                <w:webHidden/>
+              </w:rPr>
+              <w:fldChar w:fldCharType="begin"/>
+            </w:r>
+            <w:r>
+              <w:rPr>
+                <w:noProof/>
+                <w:webHidden/>
+              </w:rPr>
+              <w:instrText xml:space="preserve"> PAGEREF _Toc122373383 \h </w:instrText>
+            </w:r>
+            <w:r>
+              <w:rPr>
+                <w:noProof/>
+                <w:webHidden/>
+              </w:rPr>
+            </w:r>
+            <w:r>
+              <w:rPr>
+                <w:noProof/>
+                <w:webHidden/>
+              </w:rPr>
+              <w:fldChar w:fldCharType="separate"/>
+            </w:r>
+            <w:r>
+              <w:rPr>
+                <w:noProof/>
+                <w:webHidden/>
+              </w:rPr>
+              <w:t>3</w:t>
+            </w:r>
+            <w:r>
+              <w:rPr>
+                <w:noProof/>
+                <w:webHidden/>
+              </w:rPr>
+              <w:fldChar w:fldCharType="end"/>
+            </w:r>
+          </w:hyperlink>
+        </w:p>
+        <w:p>
+          <w:r>
+            <w:rPr>
+              <w:b/>
+              <w:bCs/>
+              <w:noProof/>
+            </w:rPr>
+            <w:fldChar w:fldCharType="end"/>
+          </w:r>
         </w:p>
       </w:sdtContent>
     </w:sdt>
@@ -4524,15 +4915,26 @@
           <w:lang w:bidi="ar-EG"/>
         </w:rPr>
       </w:pPr>
+      <w:bookmarkStart w:id="0" w:name="_GoBack"/>
+      <w:bookmarkEnd w:id="0"/>
     </w:p>
     <w:p>
       <w:pPr>
-        <w:bidi/>
-        <w:rPr>
-          <w:rtl/>
-          <w:lang w:bidi="ar-EG"/>
-        </w:rPr>
-      </w:pPr>
+        <w:pStyle w:val="Heading1"/>
+        <w:rPr>
+          <w:rtl/>
+          <w:lang w:bidi="ar-EG"/>
+        </w:rPr>
+      </w:pPr>
+      <w:bookmarkStart w:id="1" w:name="_Toc122373379"/>
+      <w:r>
+        <w:rPr>
+          <w:lang w:bidi="ar-EG"/>
+        </w:rPr>
+        <w:lastRenderedPageBreak/>
+        <w:t>1 –solid principle:</w:t>
+      </w:r>
+      <w:bookmarkEnd w:id="1"/>
     </w:p>
     <w:p>
       <w:pPr>
@@ -4542,15 +4944,85 @@
           <w:lang w:bidi="ar-EG"/>
         </w:rPr>
       </w:pPr>
+      <w:r>
+        <w:rPr>
+          <w:rtl/>
+          <w:lang w:bidi="ar-EG"/>
+        </w:rPr>
+        <w:drawing>
+          <wp:anchor distT="0" distB="0" distL="114300" distR="114300" simplePos="0" relativeHeight="251667456" behindDoc="0" locked="0" layoutInCell="1" allowOverlap="1" wp14:anchorId="3B632580" wp14:editId="65A273A4">
+            <wp:simplePos x="0" y="0"/>
+            <wp:positionH relativeFrom="column">
+              <wp:posOffset>-82550</wp:posOffset>
+            </wp:positionH>
+            <wp:positionV relativeFrom="paragraph">
+              <wp:posOffset>189865</wp:posOffset>
+            </wp:positionV>
+            <wp:extent cx="3763439" cy="2981325"/>
+            <wp:effectExtent l="0" t="0" r="8890" b="0"/>
+            <wp:wrapNone/>
+            <wp:docPr id="11" name="Picture 11"/>
+            <wp:cNvGraphicFramePr>
+              <a:graphicFrameLocks xmlns:a="http://schemas.openxmlformats.org/drawingml/2006/main" noChangeAspect="1"/>
+            </wp:cNvGraphicFramePr>
+            <a:graphic xmlns:a="http://schemas.openxmlformats.org/drawingml/2006/main">
+              <a:graphicData uri="http://schemas.openxmlformats.org/drawingml/2006/picture">
+                <pic:pic xmlns:pic="http://schemas.openxmlformats.org/drawingml/2006/picture">
+                  <pic:nvPicPr>
+                    <pic:cNvPr id="1" name=""/>
+                    <pic:cNvPicPr/>
+                  </pic:nvPicPr>
+                  <pic:blipFill>
+                    <a:blip r:embed="rId10">
+                      <a:extLst>
+                        <a:ext uri="{28A0092B-C50C-407E-A947-70E740481C1C}">
+                          <a14:useLocalDpi xmlns:a14="http://schemas.microsoft.com/office/drawing/2010/main" val="0"/>
+                        </a:ext>
+                      </a:extLst>
+                    </a:blip>
+                    <a:stretch>
+                      <a:fillRect/>
+                    </a:stretch>
+                  </pic:blipFill>
+                  <pic:spPr>
+                    <a:xfrm>
+                      <a:off x="0" y="0"/>
+                      <a:ext cx="3763439" cy="2981325"/>
+                    </a:xfrm>
+                    <a:prstGeom prst="rect">
+                      <a:avLst/>
+                    </a:prstGeom>
+                  </pic:spPr>
+                </pic:pic>
+              </a:graphicData>
+            </a:graphic>
+            <wp14:sizeRelH relativeFrom="margin">
+              <wp14:pctWidth>0</wp14:pctWidth>
+            </wp14:sizeRelH>
+            <wp14:sizeRelV relativeFrom="margin">
+              <wp14:pctHeight>0</wp14:pctHeight>
+            </wp14:sizeRelV>
+          </wp:anchor>
+        </w:drawing>
+      </w:r>
     </w:p>
     <w:p>
       <w:pPr>
         <w:bidi/>
         <w:rPr>
-          <w:rtl/>
-          <w:lang w:bidi="ar-EG"/>
-        </w:rPr>
-      </w:pPr>
+          <w:rFonts w:hint="cs"/>
+          <w:rtl/>
+          <w:lang w:bidi="ar-EG"/>
+        </w:rPr>
+      </w:pPr>
+      <w:r>
+        <w:rPr>
+          <w:rFonts w:hint="cs"/>
+          <w:rtl/>
+          <w:lang w:bidi="ar-EG"/>
+        </w:rPr>
+        <w:t xml:space="preserve">النهاردة هنتكلم عن كل واحد بالتفصيل  من دول  : </w:t>
+      </w:r>
     </w:p>
     <w:p>
       <w:pPr>
@@ -4662,7 +5134,6 @@
     </w:p>
     <w:p>
       <w:pPr>
-        <w:bidi/>
         <w:rPr>
           <w:rtl/>
           <w:lang w:bidi="ar-EG"/>
@@ -4671,18 +5142,38 @@
     </w:p>
     <w:p>
       <w:pPr>
-        <w:bidi/>
-        <w:rPr>
-          <w:rtl/>
-          <w:lang w:bidi="ar-EG"/>
-        </w:rPr>
-      </w:pPr>
+        <w:pStyle w:val="Heading1"/>
+        <w:rPr>
+          <w:lang w:bidi="ar-EG"/>
+        </w:rPr>
+      </w:pPr>
+      <w:bookmarkStart w:id="2" w:name="_Toc122373380"/>
+      <w:r>
+        <w:rPr>
+          <w:rFonts w:hint="cs"/>
+          <w:rtl/>
+          <w:lang w:bidi="ar-EG"/>
+        </w:rPr>
+        <w:t>2</w:t>
+      </w:r>
+      <w:r>
+        <w:rPr>
+          <w:lang w:bidi="ar-EG"/>
+        </w:rPr>
+        <w:t xml:space="preserve"> –single responsibility principle  :</w:t>
+      </w:r>
+      <w:bookmarkEnd w:id="2"/>
+      <w:r>
+        <w:rPr>
+          <w:lang w:bidi="ar-EG"/>
+        </w:rPr>
+        <w:t xml:space="preserve"> </w:t>
+      </w:r>
     </w:p>
     <w:p>
       <w:pPr>
         <w:bidi/>
         <w:rPr>
-          <w:rtl/>
           <w:lang w:bidi="ar-EG"/>
         </w:rPr>
       </w:pPr>
@@ -4691,55 +5182,460 @@
       <w:pPr>
         <w:bidi/>
         <w:rPr>
-          <w:rtl/>
-          <w:lang w:bidi="ar-EG"/>
-        </w:rPr>
-      </w:pPr>
+          <w:rFonts w:hint="cs"/>
+          <w:rtl/>
+          <w:lang w:bidi="ar-EG"/>
+        </w:rPr>
+      </w:pPr>
+      <w:r>
+        <w:rPr>
+          <w:rFonts w:hint="cs"/>
+          <w:rtl/>
+          <w:lang w:bidi="ar-EG"/>
+        </w:rPr>
+        <w:t xml:space="preserve">من اسمه كدة  معناه كل واحد يخليه   ف ورقته , كل واحد يعمل  حاجة واحدة بس . </w:t>
+      </w:r>
+      <w:r>
+        <w:rPr>
+          <w:rFonts w:hint="cs"/>
+          <w:rtl/>
+          <w:lang w:bidi="ar-EG"/>
+        </w:rPr>
+        <w:t xml:space="preserve">ودة على مستوى ال  </w:t>
+      </w:r>
+      <w:r>
+        <w:rPr>
+          <w:lang w:bidi="ar-EG"/>
+        </w:rPr>
+        <w:t xml:space="preserve">class </w:t>
+      </w:r>
+      <w:r>
+        <w:rPr>
+          <w:rFonts w:hint="cs"/>
+          <w:rtl/>
+          <w:lang w:bidi="ar-EG"/>
+        </w:rPr>
+        <w:t xml:space="preserve"> و ال </w:t>
+      </w:r>
+      <w:r>
+        <w:rPr>
+          <w:lang w:bidi="ar-EG"/>
+        </w:rPr>
+        <w:t xml:space="preserve">function </w:t>
+      </w:r>
+      <w:r>
+        <w:rPr>
+          <w:rFonts w:hint="cs"/>
+          <w:rtl/>
+          <w:lang w:bidi="ar-EG"/>
+        </w:rPr>
+        <w:t xml:space="preserve"> . </w:t>
+      </w:r>
     </w:p>
     <w:p>
       <w:pPr>
         <w:bidi/>
         <w:rPr>
-          <w:rtl/>
-          <w:lang w:bidi="ar-EG"/>
-        </w:rPr>
-      </w:pPr>
+          <w:rFonts w:hint="cs"/>
+          <w:rtl/>
+          <w:lang w:bidi="ar-EG"/>
+        </w:rPr>
+      </w:pPr>
+      <w:r>
+        <w:rPr>
+          <w:rFonts w:hint="cs"/>
+          <w:rtl/>
+          <w:lang w:bidi="ar-EG"/>
+        </w:rPr>
+        <w:t>وعمنا بوب  بيقول : "</w:t>
+      </w:r>
+      <w:r>
+        <w:rPr>
+          <w:lang w:bidi="ar-EG"/>
+        </w:rPr>
+        <w:t xml:space="preserve">a class should  have just  one reason  to  change </w:t>
+      </w:r>
+      <w:r>
+        <w:rPr>
+          <w:rFonts w:hint="cs"/>
+          <w:rtl/>
+          <w:lang w:bidi="ar-EG"/>
+        </w:rPr>
+        <w:t xml:space="preserve"> " يعنى  ال</w:t>
+      </w:r>
+      <w:r>
+        <w:rPr>
+          <w:lang w:bidi="ar-EG"/>
+        </w:rPr>
+        <w:t xml:space="preserve">class </w:t>
+      </w:r>
+      <w:r>
+        <w:rPr>
+          <w:rFonts w:hint="cs"/>
+          <w:rtl/>
+          <w:lang w:bidi="ar-EG"/>
+        </w:rPr>
+        <w:t xml:space="preserve"> الواحد  لازم يكون  عندة سبب واحد بس عشان يتغير السبب دة يبقا مرتبط ب ال  </w:t>
+      </w:r>
+      <w:r>
+        <w:rPr>
+          <w:lang w:bidi="ar-EG"/>
+        </w:rPr>
+        <w:t>business</w:t>
+      </w:r>
+      <w:r>
+        <w:rPr>
+          <w:lang w:bidi="ar-EG"/>
+        </w:rPr>
+        <w:t xml:space="preserve"> logic </w:t>
+      </w:r>
+      <w:r>
+        <w:rPr>
+          <w:rFonts w:hint="cs"/>
+          <w:rtl/>
+          <w:lang w:bidi="ar-EG"/>
+        </w:rPr>
+        <w:t xml:space="preserve"> </w:t>
+      </w:r>
+      <w:r>
+        <w:rPr>
+          <w:rFonts w:hint="cs"/>
+          <w:rtl/>
+          <w:lang w:bidi="ar-EG"/>
+        </w:rPr>
+        <w:t xml:space="preserve">بتاع ال </w:t>
+      </w:r>
+      <w:r>
+        <w:rPr>
+          <w:lang w:bidi="ar-EG"/>
+        </w:rPr>
+        <w:t xml:space="preserve">class </w:t>
+      </w:r>
+      <w:r>
+        <w:rPr>
+          <w:rFonts w:hint="cs"/>
+          <w:rtl/>
+          <w:lang w:bidi="ar-EG"/>
+        </w:rPr>
+        <w:t xml:space="preserve">.  بمعنى لو عندى  </w:t>
+      </w:r>
+      <w:r>
+        <w:rPr>
+          <w:lang w:bidi="ar-EG"/>
+        </w:rPr>
+        <w:t xml:space="preserve">class </w:t>
+      </w:r>
+      <w:r>
+        <w:rPr>
+          <w:rFonts w:hint="cs"/>
+          <w:rtl/>
+          <w:lang w:bidi="ar-EG"/>
+        </w:rPr>
+        <w:t xml:space="preserve">  </w:t>
+      </w:r>
+      <w:r>
+        <w:rPr>
+          <w:lang w:bidi="ar-EG"/>
+        </w:rPr>
+        <w:t xml:space="preserve"> employee </w:t>
+      </w:r>
+      <w:r>
+        <w:rPr>
+          <w:rFonts w:hint="cs"/>
+          <w:rtl/>
+          <w:lang w:bidi="ar-EG"/>
+        </w:rPr>
+        <w:t xml:space="preserve">  </w:t>
+      </w:r>
+      <w:r>
+        <w:rPr>
+          <w:rFonts w:hint="cs"/>
+          <w:rtl/>
+          <w:lang w:bidi="ar-EG"/>
+        </w:rPr>
+        <w:t xml:space="preserve">وبعد شويه  قلولك عوزين نزود  </w:t>
+      </w:r>
+      <w:r>
+        <w:rPr>
+          <w:lang w:bidi="ar-EG"/>
+        </w:rPr>
+        <w:t xml:space="preserve">property </w:t>
+      </w:r>
+      <w:r>
+        <w:rPr>
+          <w:rFonts w:hint="cs"/>
+          <w:rtl/>
+          <w:lang w:bidi="ar-EG"/>
+        </w:rPr>
+        <w:t xml:space="preserve"> اسمها </w:t>
+      </w:r>
+      <w:r>
+        <w:rPr>
+          <w:lang w:bidi="ar-EG"/>
+        </w:rPr>
+        <w:t>address</w:t>
+      </w:r>
+      <w:r>
+        <w:rPr>
+          <w:rFonts w:hint="cs"/>
+          <w:rtl/>
+          <w:lang w:bidi="ar-EG"/>
+        </w:rPr>
+        <w:t xml:space="preserve">مكنتش موجوة جوة ال </w:t>
+      </w:r>
+      <w:r>
+        <w:rPr>
+          <w:lang w:bidi="ar-EG"/>
+        </w:rPr>
+        <w:t xml:space="preserve">class </w:t>
+      </w:r>
+      <w:r>
+        <w:rPr>
+          <w:rFonts w:hint="cs"/>
+          <w:rtl/>
+          <w:lang w:bidi="ar-EG"/>
+        </w:rPr>
+        <w:t xml:space="preserve"> قبل كدة </w:t>
+      </w:r>
+      <w:r>
+        <w:rPr>
+          <w:rFonts w:hint="cs"/>
+          <w:rtl/>
+          <w:lang w:bidi="ar-EG"/>
+        </w:rPr>
+        <w:t xml:space="preserve"> . ف دى حاجة تخلينا نفتح الكلاس ونغير فيه  </w:t>
+      </w:r>
+      <w:r>
+        <w:rPr>
+          <w:rFonts w:hint="cs"/>
+          <w:rtl/>
+          <w:lang w:bidi="ar-EG"/>
+        </w:rPr>
+        <w:t xml:space="preserve">. </w:t>
+      </w:r>
     </w:p>
     <w:p>
       <w:pPr>
+        <w:pStyle w:val="ListParagraph"/>
+        <w:numPr>
+          <w:ilvl w:val="0"/>
+          <w:numId w:val="48"/>
+        </w:numPr>
         <w:bidi/>
         <w:rPr>
-          <w:rtl/>
-          <w:lang w:bidi="ar-EG"/>
-        </w:rPr>
-      </w:pPr>
+          <w:rFonts w:hint="cs"/>
+          <w:lang w:bidi="ar-EG"/>
+        </w:rPr>
+      </w:pPr>
+      <w:r>
+        <w:rPr>
+          <w:rFonts w:hint="cs"/>
+          <w:rtl/>
+          <w:lang w:bidi="ar-EG"/>
+        </w:rPr>
+        <w:t>ف  لو انت   خليت ال</w:t>
+      </w:r>
+      <w:r>
+        <w:rPr>
+          <w:lang w:bidi="ar-EG"/>
+        </w:rPr>
+        <w:t xml:space="preserve">class </w:t>
+      </w:r>
+      <w:r>
+        <w:rPr>
+          <w:rFonts w:hint="cs"/>
+          <w:rtl/>
+          <w:lang w:bidi="ar-EG"/>
+        </w:rPr>
+        <w:t xml:space="preserve"> من الاول </w:t>
+      </w:r>
+      <w:r>
+        <w:rPr>
+          <w:lang w:bidi="ar-EG"/>
+        </w:rPr>
+        <w:t>responsibility</w:t>
+      </w:r>
+      <w:r>
+        <w:rPr>
+          <w:rFonts w:hint="cs"/>
+          <w:rtl/>
+          <w:lang w:bidi="ar-EG"/>
+        </w:rPr>
+        <w:t xml:space="preserve"> لمجموعه حاجة متخصهوش اصلا ف كدة انت معرض انك تفتح الكلاس اكتر من مرة عشان تعدل فيه لو  فيه حاجة جديدة اضافت . </w:t>
+      </w:r>
     </w:p>
     <w:p>
       <w:pPr>
+        <w:pStyle w:val="ListParagraph"/>
+        <w:numPr>
+          <w:ilvl w:val="0"/>
+          <w:numId w:val="48"/>
+        </w:numPr>
         <w:bidi/>
         <w:rPr>
-          <w:rtl/>
-          <w:lang w:bidi="ar-EG"/>
-        </w:rPr>
-      </w:pPr>
+          <w:lang w:bidi="ar-EG"/>
+        </w:rPr>
+      </w:pPr>
+      <w:r>
+        <w:rPr>
+          <w:rFonts w:cs="Arial"/>
+          <w:b/>
+          <w:bCs/>
+          <w:rtl/>
+          <w:lang w:bidi="ar-EG"/>
+        </w:rPr>
+        <w:drawing>
+          <wp:anchor distT="0" distB="0" distL="114300" distR="114300" simplePos="0" relativeHeight="251668480" behindDoc="0" locked="0" layoutInCell="1" allowOverlap="1" wp14:anchorId="5C60B11A" wp14:editId="04772491">
+            <wp:simplePos x="0" y="0"/>
+            <wp:positionH relativeFrom="column">
+              <wp:posOffset>-584200</wp:posOffset>
+            </wp:positionH>
+            <wp:positionV relativeFrom="paragraph">
+              <wp:posOffset>207010</wp:posOffset>
+            </wp:positionV>
+            <wp:extent cx="2051050" cy="1840188"/>
+            <wp:effectExtent l="0" t="0" r="6350" b="8255"/>
+            <wp:wrapNone/>
+            <wp:docPr id="33" name="Picture 33"/>
+            <wp:cNvGraphicFramePr>
+              <a:graphicFrameLocks xmlns:a="http://schemas.openxmlformats.org/drawingml/2006/main" noChangeAspect="1"/>
+            </wp:cNvGraphicFramePr>
+            <a:graphic xmlns:a="http://schemas.openxmlformats.org/drawingml/2006/main">
+              <a:graphicData uri="http://schemas.openxmlformats.org/drawingml/2006/picture">
+                <pic:pic xmlns:pic="http://schemas.openxmlformats.org/drawingml/2006/picture">
+                  <pic:nvPicPr>
+                    <pic:cNvPr id="1" name=""/>
+                    <pic:cNvPicPr/>
+                  </pic:nvPicPr>
+                  <pic:blipFill>
+                    <a:blip r:embed="rId11">
+                      <a:extLst>
+                        <a:ext uri="{28A0092B-C50C-407E-A947-70E740481C1C}">
+                          <a14:useLocalDpi xmlns:a14="http://schemas.microsoft.com/office/drawing/2010/main" val="0"/>
+                        </a:ext>
+                      </a:extLst>
+                    </a:blip>
+                    <a:stretch>
+                      <a:fillRect/>
+                    </a:stretch>
+                  </pic:blipFill>
+                  <pic:spPr>
+                    <a:xfrm>
+                      <a:off x="0" y="0"/>
+                      <a:ext cx="2051050" cy="1840188"/>
+                    </a:xfrm>
+                    <a:prstGeom prst="rect">
+                      <a:avLst/>
+                    </a:prstGeom>
+                  </pic:spPr>
+                </pic:pic>
+              </a:graphicData>
+            </a:graphic>
+            <wp14:sizeRelH relativeFrom="margin">
+              <wp14:pctWidth>0</wp14:pctWidth>
+            </wp14:sizeRelH>
+            <wp14:sizeRelV relativeFrom="margin">
+              <wp14:pctHeight>0</wp14:pctHeight>
+            </wp14:sizeRelV>
+          </wp:anchor>
+        </w:drawing>
+      </w:r>
+      <w:r>
+        <w:rPr>
+          <w:rFonts w:hint="cs"/>
+          <w:rtl/>
+          <w:lang w:bidi="ar-EG"/>
+        </w:rPr>
+        <w:t xml:space="preserve">ف كل مكان الكلاس  مسئول عن   حجات اقل   مجرد الحجات الى تخصه ف  كدة نسبه التعديل فيه هتقل . </w:t>
+      </w:r>
     </w:p>
     <w:p>
       <w:pPr>
         <w:bidi/>
         <w:rPr>
-          <w:rtl/>
-          <w:lang w:bidi="ar-EG"/>
-        </w:rPr>
-      </w:pPr>
+          <w:b/>
+          <w:bCs/>
+          <w:rtl/>
+          <w:lang w:bidi="ar-EG"/>
+        </w:rPr>
+      </w:pPr>
+      <w:r>
+        <w:rPr>
+          <w:rFonts w:hint="cs"/>
+          <w:b/>
+          <w:bCs/>
+          <w:rtl/>
+          <w:lang w:bidi="ar-EG"/>
+        </w:rPr>
+        <w:t xml:space="preserve">الهدف من ال </w:t>
+      </w:r>
+      <w:r>
+        <w:rPr>
+          <w:b/>
+          <w:bCs/>
+          <w:lang w:bidi="ar-EG"/>
+        </w:rPr>
+        <w:t xml:space="preserve">principle  </w:t>
+      </w:r>
+      <w:r>
+        <w:rPr>
+          <w:rFonts w:hint="cs"/>
+          <w:b/>
+          <w:bCs/>
+          <w:rtl/>
+          <w:lang w:bidi="ar-EG"/>
+        </w:rPr>
+        <w:t xml:space="preserve"> دة هو     </w:t>
+      </w:r>
+      <w:r>
+        <w:rPr>
+          <w:b/>
+          <w:bCs/>
+          <w:lang w:bidi="ar-EG"/>
+        </w:rPr>
+        <w:t xml:space="preserve">reduce complexity </w:t>
+      </w:r>
+      <w:r>
+        <w:rPr>
+          <w:rFonts w:hint="cs"/>
+          <w:b/>
+          <w:bCs/>
+          <w:rtl/>
+          <w:lang w:bidi="ar-EG"/>
+        </w:rPr>
+        <w:t xml:space="preserve"> </w:t>
+      </w:r>
+      <w:r>
+        <w:rPr>
+          <w:rFonts w:hint="cs"/>
+          <w:b/>
+          <w:bCs/>
+          <w:rtl/>
+          <w:lang w:bidi="ar-EG"/>
+        </w:rPr>
+        <w:t xml:space="preserve"> </w:t>
+      </w:r>
     </w:p>
     <w:p>
       <w:pPr>
         <w:bidi/>
         <w:rPr>
-          <w:rtl/>
-          <w:lang w:bidi="ar-EG"/>
-        </w:rPr>
-      </w:pPr>
+          <w:b/>
+          <w:bCs/>
+          <w:rtl/>
+          <w:lang w:bidi="ar-EG"/>
+        </w:rPr>
+      </w:pPr>
+      <w:r>
+        <w:rPr>
+          <w:rFonts w:hint="cs"/>
+          <w:b/>
+          <w:bCs/>
+          <w:rtl/>
+          <w:lang w:bidi="ar-EG"/>
+        </w:rPr>
+        <w:t xml:space="preserve">تعاله ناخد  مثال : </w:t>
+      </w:r>
     </w:p>
     <w:p>
       <w:pPr>
@@ -4749,78 +5645,533 @@
           <w:lang w:bidi="ar-EG"/>
         </w:rPr>
       </w:pPr>
+      <w:r>
+        <w:rPr>
+          <w:rFonts w:hint="cs"/>
+          <w:rtl/>
+          <w:lang w:bidi="ar-EG"/>
+        </w:rPr>
+        <w:t>ف ال</w:t>
+      </w:r>
+      <w:r>
+        <w:rPr>
+          <w:lang w:bidi="ar-EG"/>
+        </w:rPr>
+        <w:t xml:space="preserve">class </w:t>
+      </w:r>
+      <w:r>
+        <w:rPr>
+          <w:rFonts w:hint="cs"/>
+          <w:rtl/>
+          <w:lang w:bidi="ar-EG"/>
+        </w:rPr>
+        <w:t xml:space="preserve"> دة  هل مطبق  مبداء ال  </w:t>
+      </w:r>
+      <w:r>
+        <w:rPr>
+          <w:lang w:bidi="ar-EG"/>
+        </w:rPr>
+        <w:t>single responsibility</w:t>
+      </w:r>
+      <w:r>
+        <w:rPr>
+          <w:rFonts w:hint="cs"/>
+          <w:rtl/>
+          <w:lang w:bidi="ar-EG"/>
+        </w:rPr>
+        <w:t xml:space="preserve"> ؟  لا   </w:t>
+      </w:r>
     </w:p>
     <w:p>
       <w:pPr>
         <w:bidi/>
         <w:rPr>
-          <w:rtl/>
-          <w:lang w:bidi="ar-EG"/>
-        </w:rPr>
-      </w:pPr>
+          <w:rFonts w:hint="cs"/>
+          <w:rtl/>
+          <w:lang w:bidi="ar-EG"/>
+        </w:rPr>
+      </w:pPr>
+      <w:r>
+        <w:rPr>
+          <w:rFonts w:hint="cs"/>
+          <w:rtl/>
+          <w:lang w:bidi="ar-EG"/>
+        </w:rPr>
+        <w:t xml:space="preserve"> والسبب لو مشيت على كل الحجات الى جوة    هتلاقى   </w:t>
+      </w:r>
     </w:p>
     <w:p>
       <w:pPr>
+        <w:pStyle w:val="ListParagraph"/>
+        <w:numPr>
+          <w:ilvl w:val="0"/>
+          <w:numId w:val="48"/>
+        </w:numPr>
         <w:bidi/>
         <w:rPr>
-          <w:rtl/>
-          <w:lang w:bidi="ar-EG"/>
-        </w:rPr>
-      </w:pPr>
+          <w:lang w:bidi="ar-EG"/>
+        </w:rPr>
+      </w:pPr>
+      <w:r>
+        <w:rPr>
+          <w:rFonts w:hint="cs"/>
+          <w:rtl/>
+          <w:lang w:bidi="ar-EG"/>
+        </w:rPr>
+        <w:t xml:space="preserve">ال </w:t>
+      </w:r>
+      <w:r>
+        <w:rPr>
+          <w:lang w:bidi="ar-EG"/>
+        </w:rPr>
+        <w:t xml:space="preserve">name </w:t>
+      </w:r>
+      <w:r>
+        <w:rPr>
+          <w:rFonts w:hint="cs"/>
+          <w:rtl/>
+          <w:lang w:bidi="ar-EG"/>
+        </w:rPr>
+        <w:t xml:space="preserve"> ده هتلاقيه دة من الحجات الاساسيه  بتاعه ال </w:t>
+      </w:r>
+      <w:proofErr w:type="spellStart"/>
+      <w:r>
+        <w:rPr>
+          <w:lang w:bidi="ar-EG"/>
+        </w:rPr>
+        <w:t>emp</w:t>
+      </w:r>
+      <w:proofErr w:type="spellEnd"/>
+      <w:r>
+        <w:rPr>
+          <w:lang w:bidi="ar-EG"/>
+        </w:rPr>
+        <w:t xml:space="preserve"> </w:t>
+      </w:r>
     </w:p>
     <w:p>
       <w:pPr>
+        <w:pStyle w:val="ListParagraph"/>
+        <w:numPr>
+          <w:ilvl w:val="0"/>
+          <w:numId w:val="48"/>
+        </w:numPr>
         <w:bidi/>
         <w:rPr>
-          <w:rtl/>
-          <w:lang w:bidi="ar-EG"/>
-        </w:rPr>
-      </w:pPr>
+          <w:lang w:bidi="ar-EG"/>
+        </w:rPr>
+      </w:pPr>
+      <w:r>
+        <w:rPr>
+          <w:rFonts w:hint="cs"/>
+          <w:rtl/>
+          <w:lang w:bidi="ar-EG"/>
+        </w:rPr>
+        <w:t xml:space="preserve">ال </w:t>
+      </w:r>
+      <w:r>
+        <w:rPr>
+          <w:lang w:bidi="ar-EG"/>
+        </w:rPr>
+        <w:t>get name</w:t>
+      </w:r>
+      <w:r>
+        <w:rPr>
+          <w:rFonts w:hint="cs"/>
+          <w:rtl/>
+          <w:lang w:bidi="ar-EG"/>
+        </w:rPr>
+        <w:t xml:space="preserve"> </w:t>
+      </w:r>
+      <w:r>
+        <w:rPr>
+          <w:rFonts w:hint="cs"/>
+          <w:rtl/>
+          <w:lang w:bidi="ar-EG"/>
+        </w:rPr>
+        <w:t>هتلاقيه دة من الحجات الاساسيه  بتاعه ال</w:t>
+      </w:r>
+      <w:r>
+        <w:rPr>
+          <w:lang w:bidi="ar-EG"/>
+        </w:rPr>
+        <w:t xml:space="preserve"> </w:t>
+      </w:r>
+      <w:proofErr w:type="spellStart"/>
+      <w:r>
+        <w:rPr>
+          <w:lang w:bidi="ar-EG"/>
+        </w:rPr>
+        <w:t>emp</w:t>
+      </w:r>
+      <w:proofErr w:type="spellEnd"/>
     </w:p>
     <w:p>
       <w:pPr>
+        <w:pStyle w:val="ListParagraph"/>
+        <w:numPr>
+          <w:ilvl w:val="0"/>
+          <w:numId w:val="48"/>
+        </w:numPr>
         <w:bidi/>
         <w:rPr>
-          <w:rtl/>
-          <w:lang w:bidi="ar-EG"/>
-        </w:rPr>
-      </w:pPr>
+          <w:lang w:bidi="ar-EG"/>
+        </w:rPr>
+      </w:pPr>
+      <w:r>
+        <w:rPr>
+          <w:rFonts w:hint="cs"/>
+          <w:rtl/>
+          <w:lang w:bidi="ar-EG"/>
+        </w:rPr>
+        <w:t xml:space="preserve">اما ال </w:t>
+      </w:r>
+      <w:r>
+        <w:rPr>
+          <w:lang w:bidi="ar-EG"/>
+        </w:rPr>
+        <w:t xml:space="preserve">print </w:t>
+      </w:r>
+      <w:r>
+        <w:rPr>
+          <w:rFonts w:hint="cs"/>
+          <w:rtl/>
+          <w:lang w:bidi="ar-EG"/>
+        </w:rPr>
+        <w:t xml:space="preserve"> دى  ملهاش علاقه ب ال </w:t>
+      </w:r>
+      <w:r>
+        <w:rPr>
+          <w:lang w:bidi="ar-EG"/>
+        </w:rPr>
+        <w:t xml:space="preserve">. </w:t>
+      </w:r>
+      <w:proofErr w:type="spellStart"/>
+      <w:r>
+        <w:rPr>
+          <w:lang w:bidi="ar-EG"/>
+        </w:rPr>
+        <w:t>emp</w:t>
+      </w:r>
+      <w:proofErr w:type="spellEnd"/>
+      <w:r>
+        <w:rPr>
+          <w:rFonts w:hint="cs"/>
+          <w:rtl/>
+          <w:lang w:bidi="ar-EG"/>
+        </w:rPr>
+        <w:t xml:space="preserve"> ممكن تقلى انك بتطبع الداتا بتاعه ال </w:t>
+      </w:r>
+      <w:r>
+        <w:rPr>
+          <w:lang w:bidi="ar-EG"/>
+        </w:rPr>
+        <w:t>employee</w:t>
+      </w:r>
     </w:p>
     <w:p>
       <w:pPr>
+        <w:pStyle w:val="ListParagraph"/>
         <w:bidi/>
         <w:rPr>
           <w:rtl/>
           <w:lang w:bidi="ar-EG"/>
         </w:rPr>
       </w:pPr>
+      <w:r>
+        <w:rPr>
+          <w:rFonts w:hint="cs"/>
+          <w:rtl/>
+          <w:lang w:bidi="ar-EG"/>
+        </w:rPr>
+        <w:t xml:space="preserve">هقلك تمم بس ف فرق بين انك تطبع الداتا بتاعه ال </w:t>
+      </w:r>
+      <w:proofErr w:type="spellStart"/>
+      <w:r>
+        <w:rPr>
+          <w:lang w:bidi="ar-EG"/>
+        </w:rPr>
+        <w:t>emp</w:t>
+      </w:r>
+      <w:proofErr w:type="spellEnd"/>
+      <w:r>
+        <w:rPr>
+          <w:lang w:bidi="ar-EG"/>
+        </w:rPr>
+        <w:t xml:space="preserve"> </w:t>
+      </w:r>
+      <w:r>
+        <w:rPr>
+          <w:rFonts w:hint="cs"/>
+          <w:rtl/>
+          <w:lang w:bidi="ar-EG"/>
+        </w:rPr>
+        <w:t xml:space="preserve"> وان ال </w:t>
+      </w:r>
+      <w:r>
+        <w:rPr>
+          <w:lang w:bidi="ar-EG"/>
+        </w:rPr>
+        <w:t xml:space="preserve">action </w:t>
+      </w:r>
+      <w:r>
+        <w:rPr>
+          <w:rFonts w:hint="cs"/>
+          <w:rtl/>
+          <w:lang w:bidi="ar-EG"/>
+        </w:rPr>
+        <w:t xml:space="preserve"> يكون </w:t>
+      </w:r>
+      <w:r>
+        <w:rPr>
+          <w:rFonts w:hint="cs"/>
+          <w:rtl/>
+          <w:lang w:bidi="ar-EG"/>
+        </w:rPr>
+        <w:t xml:space="preserve"> </w:t>
+      </w:r>
+      <w:r>
+        <w:rPr>
+          <w:lang w:bidi="ar-EG"/>
+        </w:rPr>
+        <w:t xml:space="preserve"> </w:t>
+      </w:r>
     </w:p>
     <w:p>
       <w:pPr>
+        <w:pStyle w:val="ListParagraph"/>
         <w:bidi/>
         <w:rPr>
           <w:rtl/>
           <w:lang w:bidi="ar-EG"/>
         </w:rPr>
       </w:pPr>
+      <w:r>
+        <w:rPr>
+          <w:rFonts w:hint="cs"/>
+          <w:rtl/>
+          <w:lang w:bidi="ar-EG"/>
+        </w:rPr>
+        <w:t xml:space="preserve">بيعمله ال </w:t>
+      </w:r>
+      <w:proofErr w:type="spellStart"/>
+      <w:r>
+        <w:rPr>
+          <w:lang w:bidi="ar-EG"/>
+        </w:rPr>
+        <w:t>emp</w:t>
+      </w:r>
+      <w:proofErr w:type="spellEnd"/>
+      <w:r>
+        <w:rPr>
+          <w:lang w:bidi="ar-EG"/>
+        </w:rPr>
+        <w:t xml:space="preserve"> </w:t>
+      </w:r>
+      <w:r>
+        <w:rPr>
+          <w:rFonts w:hint="cs"/>
+          <w:rtl/>
+          <w:lang w:bidi="ar-EG"/>
+        </w:rPr>
+        <w:t xml:space="preserve">  يعنى احنا   هنا بنتكلم هل الطباعه دى من </w:t>
+      </w:r>
+      <w:r>
+        <w:rPr>
+          <w:lang w:bidi="ar-EG"/>
+        </w:rPr>
+        <w:t>action</w:t>
+      </w:r>
+      <w:r>
+        <w:rPr>
+          <w:rFonts w:hint="cs"/>
+          <w:rtl/>
+          <w:lang w:bidi="ar-EG"/>
+        </w:rPr>
+        <w:t xml:space="preserve"> الى بيعمها ال </w:t>
+      </w:r>
+      <w:proofErr w:type="spellStart"/>
+      <w:r>
+        <w:rPr>
+          <w:lang w:bidi="ar-EG"/>
+        </w:rPr>
+        <w:t>emp</w:t>
+      </w:r>
+      <w:proofErr w:type="spellEnd"/>
+      <w:r>
+        <w:rPr>
+          <w:lang w:bidi="ar-EG"/>
+        </w:rPr>
+        <w:t xml:space="preserve"> class </w:t>
+      </w:r>
+      <w:r>
+        <w:rPr>
+          <w:rFonts w:hint="cs"/>
+          <w:rtl/>
+          <w:lang w:bidi="ar-EG"/>
+        </w:rPr>
+        <w:t xml:space="preserve">   ؟</w:t>
+      </w:r>
     </w:p>
     <w:p>
       <w:pPr>
+        <w:pStyle w:val="ListParagraph"/>
         <w:bidi/>
         <w:rPr>
-          <w:rtl/>
-          <w:lang w:bidi="ar-EG"/>
-        </w:rPr>
-      </w:pPr>
+          <w:lang w:bidi="ar-EG"/>
+        </w:rPr>
+      </w:pPr>
+      <w:r>
+        <w:rPr>
+          <w:rFonts w:hint="cs"/>
+          <w:rtl/>
+          <w:lang w:bidi="ar-EG"/>
+        </w:rPr>
+        <w:t xml:space="preserve">  اكيد لا  </w:t>
+      </w:r>
     </w:p>
     <w:p>
       <w:pPr>
+        <w:pStyle w:val="ListParagraph"/>
+        <w:numPr>
+          <w:ilvl w:val="0"/>
+          <w:numId w:val="48"/>
+        </w:numPr>
         <w:bidi/>
         <w:rPr>
-          <w:rtl/>
-          <w:lang w:bidi="ar-EG"/>
-        </w:rPr>
-      </w:pPr>
+          <w:lang w:bidi="ar-EG"/>
+        </w:rPr>
+      </w:pPr>
+      <w:r>
+        <w:rPr>
+          <w:rFonts w:hint="cs"/>
+          <w:rtl/>
+          <w:lang w:bidi="ar-EG"/>
+        </w:rPr>
+        <w:t>ف</w:t>
+      </w:r>
+      <w:r>
+        <w:rPr>
+          <w:rFonts w:hint="cs"/>
+          <w:rtl/>
+          <w:lang w:bidi="ar-EG"/>
+        </w:rPr>
+        <w:t xml:space="preserve"> لو </w:t>
+      </w:r>
+      <w:r>
+        <w:rPr>
+          <w:rFonts w:hint="cs"/>
+          <w:rtl/>
+          <w:lang w:bidi="ar-EG"/>
+        </w:rPr>
+        <w:t xml:space="preserve"> ال </w:t>
+      </w:r>
+      <w:r>
+        <w:rPr>
+          <w:lang w:bidi="ar-EG"/>
+        </w:rPr>
+        <w:t xml:space="preserve">print </w:t>
+      </w:r>
+      <w:r>
+        <w:rPr>
+          <w:rFonts w:hint="cs"/>
+          <w:rtl/>
+          <w:lang w:bidi="ar-EG"/>
+        </w:rPr>
+        <w:t xml:space="preserve"> دى موجوة جوة ال </w:t>
+      </w:r>
+      <w:r>
+        <w:rPr>
+          <w:lang w:bidi="ar-EG"/>
+        </w:rPr>
+        <w:t xml:space="preserve">employee </w:t>
+      </w:r>
+      <w:r>
+        <w:rPr>
+          <w:rFonts w:hint="cs"/>
+          <w:rtl/>
+          <w:lang w:bidi="ar-EG"/>
+        </w:rPr>
+        <w:t xml:space="preserve"> كل متغير حاجة ف نوع الطباعه هتفتح ال </w:t>
+      </w:r>
+      <w:proofErr w:type="spellStart"/>
+      <w:r>
+        <w:rPr>
+          <w:lang w:bidi="ar-EG"/>
+        </w:rPr>
+        <w:t>emp</w:t>
+      </w:r>
+      <w:proofErr w:type="spellEnd"/>
+      <w:r>
+        <w:rPr>
+          <w:lang w:bidi="ar-EG"/>
+        </w:rPr>
+        <w:t xml:space="preserve"> </w:t>
+      </w:r>
+      <w:r>
+        <w:rPr>
+          <w:rFonts w:hint="cs"/>
+          <w:rtl/>
+          <w:lang w:bidi="ar-EG"/>
+        </w:rPr>
+        <w:t xml:space="preserve"> وتغير فيه  </w:t>
+      </w:r>
+      <w:r>
+        <w:rPr>
+          <w:rFonts w:hint="cs"/>
+          <w:rtl/>
+          <w:lang w:bidi="ar-EG"/>
+        </w:rPr>
+        <w:t>.وحتى لازم الجمله الى قلتها "</w:t>
+      </w:r>
+      <w:r>
+        <w:rPr>
+          <w:rFonts w:hint="cs"/>
+          <w:b/>
+          <w:bCs/>
+          <w:rtl/>
+          <w:lang w:bidi="ar-EG"/>
+        </w:rPr>
+        <w:t xml:space="preserve">كل مغير حاجة ف الطباعه </w:t>
+      </w:r>
+      <w:r>
+        <w:rPr>
+          <w:b/>
+          <w:bCs/>
+          <w:lang w:bidi="ar-EG"/>
+        </w:rPr>
+        <w:t>“</w:t>
+      </w:r>
+      <w:r>
+        <w:rPr>
+          <w:lang w:bidi="ar-EG"/>
+        </w:rPr>
+        <w:t xml:space="preserve"> </w:t>
+      </w:r>
+      <w:r>
+        <w:rPr>
+          <w:rFonts w:hint="cs"/>
+          <w:rtl/>
+          <w:lang w:bidi="ar-EG"/>
+        </w:rPr>
+        <w:t xml:space="preserve"> ف التغير ملهوش  علاقه ب ال </w:t>
+      </w:r>
+      <w:proofErr w:type="spellStart"/>
+      <w:r>
+        <w:rPr>
+          <w:lang w:bidi="ar-EG"/>
+        </w:rPr>
+        <w:t>emp</w:t>
+      </w:r>
+      <w:proofErr w:type="spellEnd"/>
+      <w:r>
+        <w:rPr>
+          <w:rFonts w:hint="cs"/>
+          <w:rtl/>
+          <w:lang w:bidi="ar-EG"/>
+        </w:rPr>
+        <w:t xml:space="preserve"> .</w:t>
+      </w:r>
     </w:p>
     <w:p>
       <w:pPr>
@@ -4833,17 +6184,172 @@
     </w:p>
     <w:p>
       <w:pPr>
+        <w:pStyle w:val="ListParagraph"/>
+        <w:numPr>
+          <w:ilvl w:val="0"/>
+          <w:numId w:val="48"/>
+        </w:numPr>
         <w:bidi/>
         <w:rPr>
-          <w:rtl/>
-          <w:lang w:bidi="ar-EG"/>
-        </w:rPr>
-      </w:pPr>
+          <w:rFonts w:hint="cs"/>
+          <w:rtl/>
+          <w:lang w:bidi="ar-EG"/>
+        </w:rPr>
+      </w:pPr>
+      <w:r>
+        <w:rPr>
+          <w:rFonts w:cs="Arial"/>
+          <w:rtl/>
+          <w:lang w:bidi="ar-EG"/>
+        </w:rPr>
+        <w:drawing>
+          <wp:anchor distT="0" distB="0" distL="114300" distR="114300" simplePos="0" relativeHeight="251669504" behindDoc="0" locked="0" layoutInCell="1" allowOverlap="1" wp14:anchorId="0EA2E465" wp14:editId="1A20BFF9">
+            <wp:simplePos x="0" y="0"/>
+            <wp:positionH relativeFrom="column">
+              <wp:posOffset>-422275</wp:posOffset>
+            </wp:positionH>
+            <wp:positionV relativeFrom="paragraph">
+              <wp:posOffset>283210</wp:posOffset>
+            </wp:positionV>
+            <wp:extent cx="3206750" cy="1802765"/>
+            <wp:effectExtent l="0" t="0" r="0" b="6985"/>
+            <wp:wrapNone/>
+            <wp:docPr id="35" name="Picture 35"/>
+            <wp:cNvGraphicFramePr>
+              <a:graphicFrameLocks xmlns:a="http://schemas.openxmlformats.org/drawingml/2006/main" noChangeAspect="1"/>
+            </wp:cNvGraphicFramePr>
+            <a:graphic xmlns:a="http://schemas.openxmlformats.org/drawingml/2006/main">
+              <a:graphicData uri="http://schemas.openxmlformats.org/drawingml/2006/picture">
+                <pic:pic xmlns:pic="http://schemas.openxmlformats.org/drawingml/2006/picture">
+                  <pic:nvPicPr>
+                    <pic:cNvPr id="1" name=""/>
+                    <pic:cNvPicPr/>
+                  </pic:nvPicPr>
+                  <pic:blipFill>
+                    <a:blip r:embed="rId12">
+                      <a:extLst>
+                        <a:ext uri="{28A0092B-C50C-407E-A947-70E740481C1C}">
+                          <a14:useLocalDpi xmlns:a14="http://schemas.microsoft.com/office/drawing/2010/main" val="0"/>
+                        </a:ext>
+                      </a:extLst>
+                    </a:blip>
+                    <a:stretch>
+                      <a:fillRect/>
+                    </a:stretch>
+                  </pic:blipFill>
+                  <pic:spPr>
+                    <a:xfrm>
+                      <a:off x="0" y="0"/>
+                      <a:ext cx="3206750" cy="1802765"/>
+                    </a:xfrm>
+                    <a:prstGeom prst="rect">
+                      <a:avLst/>
+                    </a:prstGeom>
+                  </pic:spPr>
+                </pic:pic>
+              </a:graphicData>
+            </a:graphic>
+            <wp14:sizeRelH relativeFrom="margin">
+              <wp14:pctWidth>0</wp14:pctWidth>
+            </wp14:sizeRelH>
+            <wp14:sizeRelV relativeFrom="margin">
+              <wp14:pctHeight>0</wp14:pctHeight>
+            </wp14:sizeRelV>
+          </wp:anchor>
+        </w:drawing>
+      </w:r>
+      <w:r>
+        <w:rPr>
+          <w:rFonts w:hint="cs"/>
+          <w:rtl/>
+          <w:lang w:bidi="ar-EG"/>
+        </w:rPr>
+        <w:t xml:space="preserve">ف الخلاصه     ان ال </w:t>
+      </w:r>
+      <w:proofErr w:type="spellStart"/>
+      <w:r>
+        <w:rPr>
+          <w:lang w:bidi="ar-EG"/>
+        </w:rPr>
+        <w:t>emp</w:t>
+      </w:r>
+      <w:proofErr w:type="spellEnd"/>
+      <w:r>
+        <w:rPr>
+          <w:lang w:bidi="ar-EG"/>
+        </w:rPr>
+        <w:t xml:space="preserve"> </w:t>
+      </w:r>
+      <w:r>
+        <w:rPr>
+          <w:rFonts w:hint="cs"/>
+          <w:rtl/>
+          <w:lang w:bidi="ar-EG"/>
+        </w:rPr>
+        <w:t xml:space="preserve"> مش مسئول عن ال </w:t>
+      </w:r>
+      <w:r>
+        <w:rPr>
+          <w:lang w:bidi="ar-EG"/>
+        </w:rPr>
+        <w:t xml:space="preserve">action </w:t>
+      </w:r>
+      <w:r>
+        <w:rPr>
+          <w:rFonts w:hint="cs"/>
+          <w:rtl/>
+          <w:lang w:bidi="ar-EG"/>
+        </w:rPr>
+        <w:t xml:space="preserve"> ده ولازم الا</w:t>
+      </w:r>
+      <w:r>
+        <w:rPr>
+          <w:lang w:bidi="ar-EG"/>
+        </w:rPr>
+        <w:t xml:space="preserve">action </w:t>
+      </w:r>
+      <w:r>
+        <w:rPr>
+          <w:rFonts w:hint="cs"/>
+          <w:rtl/>
+          <w:lang w:bidi="ar-EG"/>
+        </w:rPr>
+        <w:t xml:space="preserve"> يطلع برة ال </w:t>
+      </w:r>
+      <w:r>
+        <w:rPr>
+          <w:lang w:bidi="ar-EG"/>
+        </w:rPr>
+        <w:t xml:space="preserve">employee </w:t>
+      </w:r>
+      <w:r>
+        <w:rPr>
+          <w:rFonts w:hint="cs"/>
+          <w:rtl/>
+          <w:lang w:bidi="ar-EG"/>
+        </w:rPr>
+        <w:t xml:space="preserve"> </w:t>
+      </w:r>
+      <w:r>
+        <w:rPr>
+          <w:lang w:bidi="ar-EG"/>
+        </w:rPr>
+        <w:t>.</w:t>
+      </w:r>
+      <w:r>
+        <w:rPr>
+          <w:rFonts w:hint="cs"/>
+          <w:rtl/>
+          <w:lang w:bidi="ar-EG"/>
+        </w:rPr>
+        <w:t xml:space="preserve"> </w:t>
+      </w:r>
     </w:p>
     <w:p>
       <w:pPr>
-        <w:bidi/>
-        <w:rPr>
+        <w:pStyle w:val="ListParagraph"/>
+        <w:rPr>
+          <w:rFonts w:hint="cs"/>
           <w:rtl/>
           <w:lang w:bidi="ar-EG"/>
         </w:rPr>
@@ -4853,6 +6359,7 @@
       <w:pPr>
         <w:bidi/>
         <w:rPr>
+          <w:rFonts w:hint="cs"/>
           <w:rtl/>
           <w:lang w:bidi="ar-EG"/>
         </w:rPr>
@@ -4862,6 +6369,7 @@
       <w:pPr>
         <w:bidi/>
         <w:rPr>
+          <w:rFonts w:hint="cs"/>
           <w:rtl/>
           <w:lang w:bidi="ar-EG"/>
         </w:rPr>
@@ -4889,7 +6397,6 @@
       <w:pPr>
         <w:bidi/>
         <w:rPr>
-          <w:rtl/>
           <w:lang w:bidi="ar-EG"/>
         </w:rPr>
       </w:pPr>
@@ -4916,37 +6423,178 @@
       <w:pPr>
         <w:bidi/>
         <w:rPr>
-          <w:rtl/>
-          <w:lang w:bidi="ar-EG"/>
-        </w:rPr>
-      </w:pPr>
+          <w:rFonts w:hint="cs"/>
+          <w:rtl/>
+          <w:lang w:bidi="ar-EG"/>
+        </w:rPr>
+      </w:pPr>
+      <w:r>
+        <w:rPr>
+          <w:rFonts w:hint="cs"/>
+          <w:rtl/>
+          <w:lang w:bidi="ar-EG"/>
+        </w:rPr>
+        <w:t>نرجع  ناكد على</w:t>
+      </w:r>
+      <w:r>
+        <w:rPr>
+          <w:rFonts w:hint="cs"/>
+          <w:rtl/>
+          <w:lang w:bidi="ar-EG"/>
+        </w:rPr>
+        <w:t xml:space="preserve"> شويه </w:t>
+      </w:r>
+      <w:r>
+        <w:rPr>
+          <w:rFonts w:hint="cs"/>
+          <w:rtl/>
+          <w:lang w:bidi="ar-EG"/>
+        </w:rPr>
+        <w:t xml:space="preserve"> </w:t>
+      </w:r>
+      <w:r>
+        <w:rPr>
+          <w:rFonts w:hint="cs"/>
+          <w:rtl/>
+          <w:lang w:bidi="ar-EG"/>
+        </w:rPr>
+        <w:t xml:space="preserve">مفاهيم </w:t>
+      </w:r>
+      <w:r>
+        <w:rPr>
+          <w:rFonts w:hint="cs"/>
+          <w:rtl/>
+          <w:lang w:bidi="ar-EG"/>
+        </w:rPr>
+        <w:t xml:space="preserve">  </w:t>
+      </w:r>
+      <w:r>
+        <w:rPr>
+          <w:rFonts w:hint="cs"/>
+          <w:rtl/>
+          <w:lang w:bidi="ar-EG"/>
+        </w:rPr>
+        <w:t>من خلال ال</w:t>
+      </w:r>
+      <w:r>
+        <w:rPr>
+          <w:rFonts w:hint="cs"/>
+          <w:rtl/>
+          <w:lang w:bidi="ar-EG"/>
+        </w:rPr>
+        <w:t xml:space="preserve">  </w:t>
+      </w:r>
+      <w:r>
+        <w:rPr>
+          <w:lang w:bidi="ar-EG"/>
+        </w:rPr>
+        <w:t>single responsibility</w:t>
+      </w:r>
+      <w:r>
+        <w:rPr>
+          <w:rFonts w:hint="cs"/>
+          <w:rtl/>
+          <w:lang w:bidi="ar-EG"/>
+        </w:rPr>
+        <w:t xml:space="preserve"> بقدر  احققهم </w:t>
+      </w:r>
+      <w:r>
+        <w:rPr>
+          <w:rFonts w:hint="cs"/>
+          <w:rtl/>
+          <w:lang w:bidi="ar-EG"/>
+        </w:rPr>
+        <w:t xml:space="preserve"> </w:t>
+      </w:r>
+      <w:r>
+        <w:rPr>
+          <w:rFonts w:hint="cs"/>
+          <w:rtl/>
+          <w:lang w:bidi="ar-EG"/>
+        </w:rPr>
+        <w:t xml:space="preserve">وهم </w:t>
+      </w:r>
+      <w:r>
+        <w:rPr>
+          <w:rFonts w:hint="cs"/>
+          <w:rtl/>
+          <w:lang w:bidi="ar-EG"/>
+        </w:rPr>
+        <w:t>:</w:t>
+      </w:r>
     </w:p>
     <w:p>
       <w:pPr>
+        <w:pStyle w:val="ListParagraph"/>
+        <w:numPr>
+          <w:ilvl w:val="0"/>
+          <w:numId w:val="48"/>
+        </w:numPr>
         <w:bidi/>
         <w:rPr>
-          <w:rtl/>
-          <w:lang w:bidi="ar-EG"/>
-        </w:rPr>
-      </w:pPr>
+          <w:lang w:bidi="ar-EG"/>
+        </w:rPr>
+      </w:pPr>
+      <w:r>
+        <w:rPr>
+          <w:rFonts w:hint="cs"/>
+          <w:rtl/>
+          <w:lang w:bidi="ar-EG"/>
+        </w:rPr>
+        <w:t xml:space="preserve">  </w:t>
+      </w:r>
+      <w:r>
+        <w:rPr>
+          <w:lang w:bidi="ar-EG"/>
+        </w:rPr>
+        <w:t>loose coupling vs. Tight coupling</w:t>
+      </w:r>
+      <w:r>
+        <w:rPr>
+          <w:rFonts w:hint="cs"/>
+          <w:rtl/>
+          <w:lang w:bidi="ar-EG"/>
+        </w:rPr>
+        <w:t xml:space="preserve"> </w:t>
+      </w:r>
     </w:p>
     <w:p>
       <w:pPr>
+        <w:pStyle w:val="ListParagraph"/>
+        <w:numPr>
+          <w:ilvl w:val="0"/>
+          <w:numId w:val="48"/>
+        </w:numPr>
         <w:bidi/>
         <w:rPr>
-          <w:rtl/>
-          <w:lang w:bidi="ar-EG"/>
-        </w:rPr>
-      </w:pPr>
+          <w:lang w:bidi="ar-EG"/>
+        </w:rPr>
+      </w:pPr>
+      <w:r>
+        <w:rPr>
+          <w:lang w:bidi="ar-EG"/>
+        </w:rPr>
+        <w:t>separation of concerns</w:t>
+      </w:r>
     </w:p>
     <w:p>
       <w:pPr>
+        <w:pStyle w:val="ListParagraph"/>
+        <w:numPr>
+          <w:ilvl w:val="0"/>
+          <w:numId w:val="48"/>
+        </w:numPr>
         <w:bidi/>
         <w:rPr>
-          <w:rtl/>
-          <w:lang w:bidi="ar-EG"/>
-        </w:rPr>
-      </w:pPr>
+          <w:lang w:bidi="ar-EG"/>
+        </w:rPr>
+      </w:pPr>
+      <w:r>
+        <w:rPr>
+          <w:lang w:bidi="ar-EG"/>
+        </w:rPr>
+        <w:t>cohesion</w:t>
+      </w:r>
     </w:p>
     <w:p>
       <w:pPr>
@@ -4959,21 +6607,208 @@
     </w:p>
     <w:p>
       <w:pPr>
-        <w:bidi/>
-        <w:rPr>
-          <w:rtl/>
-          <w:lang w:bidi="ar-EG"/>
-        </w:rPr>
-      </w:pPr>
+        <w:pStyle w:val="Heading2"/>
+        <w:rPr>
+          <w:rtl/>
+          <w:lang w:bidi="ar-EG"/>
+        </w:rPr>
+      </w:pPr>
+      <w:bookmarkStart w:id="3" w:name="_Toc122373381"/>
+      <w:r>
+        <w:rPr>
+          <w:rFonts w:hint="cs"/>
+          <w:rtl/>
+          <w:lang w:bidi="ar-EG"/>
+        </w:rPr>
+        <w:t>2.1</w:t>
+      </w:r>
+      <w:r>
+        <w:rPr>
+          <w:lang w:bidi="ar-EG"/>
+        </w:rPr>
+        <w:t xml:space="preserve"> – loose </w:t>
+      </w:r>
+      <w:r>
+        <w:rPr>
+          <w:lang w:bidi="ar-EG"/>
+        </w:rPr>
+        <w:t>coupling</w:t>
+      </w:r>
+      <w:r>
+        <w:rPr>
+          <w:lang w:bidi="ar-EG"/>
+        </w:rPr>
+        <w:t xml:space="preserve"> </w:t>
+      </w:r>
+      <w:r>
+        <w:rPr>
+          <w:lang w:bidi="ar-EG"/>
+        </w:rPr>
+        <w:t>vs.</w:t>
+      </w:r>
+      <w:r>
+        <w:rPr>
+          <w:lang w:bidi="ar-EG"/>
+        </w:rPr>
+        <w:t xml:space="preserve"> </w:t>
+      </w:r>
+      <w:r>
+        <w:rPr>
+          <w:lang w:bidi="ar-EG"/>
+        </w:rPr>
+        <w:t>Tight</w:t>
+      </w:r>
+      <w:r>
+        <w:rPr>
+          <w:lang w:bidi="ar-EG"/>
+        </w:rPr>
+        <w:t xml:space="preserve"> coupling</w:t>
+      </w:r>
+      <w:r>
+        <w:rPr>
+          <w:lang w:bidi="ar-EG"/>
+        </w:rPr>
+        <w:t>:</w:t>
+      </w:r>
+      <w:bookmarkEnd w:id="3"/>
+      <w:r>
+        <w:rPr>
+          <w:lang w:bidi="ar-EG"/>
+        </w:rPr>
+        <w:t xml:space="preserve"> </w:t>
+      </w:r>
     </w:p>
     <w:p>
       <w:pPr>
         <w:bidi/>
         <w:rPr>
-          <w:rtl/>
-          <w:lang w:bidi="ar-EG"/>
-        </w:rPr>
-      </w:pPr>
+          <w:rFonts w:hint="cs"/>
+          <w:rtl/>
+          <w:lang w:bidi="ar-EG"/>
+        </w:rPr>
+      </w:pPr>
+      <w:r>
+        <w:rPr>
+          <w:rFonts w:hint="cs"/>
+          <w:rtl/>
+          <w:lang w:bidi="ar-EG"/>
+        </w:rPr>
+        <w:t>ا</w:t>
+      </w:r>
+      <w:r>
+        <w:rPr>
+          <w:rFonts w:hint="cs"/>
+          <w:rtl/>
+          <w:lang w:bidi="ar-EG"/>
+        </w:rPr>
+        <w:t xml:space="preserve">حنا  هدفنا دايما  نعمل تصميم   فيه </w:t>
+      </w:r>
+      <w:r>
+        <w:rPr>
+          <w:lang w:bidi="ar-EG"/>
+        </w:rPr>
+        <w:t>loose coupling</w:t>
+      </w:r>
+      <w:r>
+        <w:rPr>
+          <w:rFonts w:hint="cs"/>
+          <w:rtl/>
+          <w:lang w:bidi="ar-EG"/>
+        </w:rPr>
+        <w:t xml:space="preserve"> يعنى ارطبات ال</w:t>
+      </w:r>
+      <w:r>
+        <w:rPr>
+          <w:lang w:bidi="ar-EG"/>
+        </w:rPr>
+        <w:t xml:space="preserve">data </w:t>
+      </w:r>
+      <w:r>
+        <w:rPr>
+          <w:rFonts w:hint="cs"/>
+          <w:rtl/>
+          <w:lang w:bidi="ar-EG"/>
+        </w:rPr>
+        <w:t xml:space="preserve"> او ال </w:t>
+      </w:r>
+      <w:r>
+        <w:rPr>
+          <w:lang w:bidi="ar-EG"/>
+        </w:rPr>
+        <w:t xml:space="preserve">class </w:t>
+      </w:r>
+      <w:r>
+        <w:rPr>
+          <w:rFonts w:hint="cs"/>
+          <w:rtl/>
+          <w:lang w:bidi="ar-EG"/>
+        </w:rPr>
+        <w:t xml:space="preserve"> مش مرتبطه ببعض او مش معتمدة على بعض   .ودة حققناه لما عملنا </w:t>
+      </w:r>
+      <w:r>
+        <w:rPr>
+          <w:lang w:bidi="ar-EG"/>
+        </w:rPr>
+        <w:t xml:space="preserve">interface layer </w:t>
+      </w:r>
+      <w:r>
+        <w:rPr>
+          <w:rFonts w:hint="cs"/>
+          <w:rtl/>
+          <w:lang w:bidi="ar-EG"/>
+        </w:rPr>
+        <w:t xml:space="preserve"> </w:t>
+      </w:r>
+      <w:r>
+        <w:rPr>
+          <w:rFonts w:hint="cs"/>
+          <w:rtl/>
+          <w:lang w:bidi="ar-EG"/>
+        </w:rPr>
+        <w:t>. وزى مقلنا  كل مكانت ال</w:t>
+      </w:r>
+      <w:r>
+        <w:rPr>
+          <w:lang w:bidi="ar-EG"/>
+        </w:rPr>
+        <w:t xml:space="preserve">class </w:t>
+      </w:r>
+      <w:r>
+        <w:rPr>
+          <w:rFonts w:hint="cs"/>
+          <w:rtl/>
+          <w:lang w:bidi="ar-EG"/>
+        </w:rPr>
+        <w:t xml:space="preserve"> معتمدة على بعض بشكل كبير دة  هيوصلنا لصعوبه التغير لو حبيت اغير   عشان لما اغير ف  </w:t>
+      </w:r>
+      <w:r>
+        <w:rPr>
+          <w:lang w:bidi="ar-EG"/>
+        </w:rPr>
+        <w:t xml:space="preserve">class </w:t>
+      </w:r>
+      <w:r>
+        <w:rPr>
+          <w:rFonts w:hint="cs"/>
+          <w:rtl/>
+          <w:lang w:bidi="ar-EG"/>
+        </w:rPr>
+        <w:t xml:space="preserve"> معين  هغير برضو ف  باقى ال</w:t>
+      </w:r>
+      <w:r>
+        <w:rPr>
+          <w:lang w:bidi="ar-EG"/>
+        </w:rPr>
+        <w:t xml:space="preserve">class </w:t>
+      </w:r>
+      <w:r>
+        <w:rPr>
+          <w:rFonts w:hint="cs"/>
+          <w:rtl/>
+          <w:lang w:bidi="ar-EG"/>
+        </w:rPr>
+        <w:t xml:space="preserve"> الى معتمدة عليه .</w:t>
+      </w:r>
     </w:p>
     <w:p>
       <w:pPr>
@@ -4986,12 +6821,36 @@
     </w:p>
     <w:p>
       <w:pPr>
-        <w:bidi/>
-        <w:rPr>
-          <w:rtl/>
-          <w:lang w:bidi="ar-EG"/>
-        </w:rPr>
-      </w:pPr>
+        <w:pStyle w:val="Heading2"/>
+        <w:tabs>
+          <w:tab w:val="left" w:pos="1490"/>
+        </w:tabs>
+        <w:rPr>
+          <w:lang w:bidi="ar-EG"/>
+        </w:rPr>
+      </w:pPr>
+      <w:bookmarkStart w:id="4" w:name="_Toc122373382"/>
+      <w:r>
+        <w:rPr>
+          <w:rFonts w:hint="cs"/>
+          <w:rtl/>
+          <w:lang w:bidi="ar-EG"/>
+        </w:rPr>
+        <w:t>2</w:t>
+      </w:r>
+      <w:r>
+        <w:rPr>
+          <w:lang w:bidi="ar-EG"/>
+        </w:rPr>
+        <w:t>.2 –separation of concerns :</w:t>
+      </w:r>
+      <w:bookmarkEnd w:id="4"/>
+      <w:r>
+        <w:rPr>
+          <w:lang w:bidi="ar-EG"/>
+        </w:rPr>
+        <w:t xml:space="preserve"> </w:t>
+      </w:r>
     </w:p>
     <w:p>
       <w:pPr>
@@ -5001,6 +6860,92 @@
           <w:lang w:bidi="ar-EG"/>
         </w:rPr>
       </w:pPr>
+      <w:r>
+        <w:rPr>
+          <w:rFonts w:hint="cs"/>
+          <w:rtl/>
+          <w:lang w:bidi="ar-EG"/>
+        </w:rPr>
+        <w:t xml:space="preserve">ودة معناه  </w:t>
+      </w:r>
+      <w:r>
+        <w:rPr>
+          <w:rFonts w:hint="cs"/>
+          <w:rtl/>
+          <w:lang w:bidi="ar-EG"/>
+        </w:rPr>
+        <w:t xml:space="preserve">كل واحد يبص ف وراقته وكل واحد  يعمل حاجته .يعنى   ف المثال الى فات  هفصل ال </w:t>
+      </w:r>
+      <w:r>
+        <w:rPr>
+          <w:lang w:bidi="ar-EG"/>
+        </w:rPr>
+        <w:t xml:space="preserve"> </w:t>
+      </w:r>
+      <w:r>
+        <w:rPr>
+          <w:lang w:bidi="ar-EG"/>
+        </w:rPr>
+        <w:t>responsibility</w:t>
+      </w:r>
+      <w:r>
+        <w:rPr>
+          <w:rFonts w:hint="cs"/>
+          <w:rtl/>
+          <w:lang w:bidi="ar-EG"/>
+        </w:rPr>
+        <w:t xml:space="preserve"> </w:t>
+      </w:r>
+      <w:r>
+        <w:rPr>
+          <w:rFonts w:hint="cs"/>
+          <w:rtl/>
+          <w:lang w:bidi="ar-EG"/>
+        </w:rPr>
+        <w:t xml:space="preserve">بتاعه ال </w:t>
+      </w:r>
+      <w:proofErr w:type="spellStart"/>
+      <w:r>
+        <w:rPr>
+          <w:lang w:bidi="ar-EG"/>
+        </w:rPr>
+        <w:t>emp</w:t>
+      </w:r>
+      <w:proofErr w:type="spellEnd"/>
+      <w:r>
+        <w:rPr>
+          <w:lang w:bidi="ar-EG"/>
+        </w:rPr>
+        <w:t xml:space="preserve"> </w:t>
+      </w:r>
+      <w:r>
+        <w:rPr>
+          <w:rFonts w:hint="cs"/>
+          <w:rtl/>
+          <w:lang w:bidi="ar-EG"/>
+        </w:rPr>
+        <w:t xml:space="preserve"> عن ال</w:t>
+      </w:r>
+      <w:r>
+        <w:rPr>
+          <w:lang w:bidi="ar-EG"/>
+        </w:rPr>
+        <w:t xml:space="preserve"> </w:t>
+      </w:r>
+      <w:r>
+        <w:rPr>
+          <w:lang w:bidi="ar-EG"/>
+        </w:rPr>
+        <w:t>responsibility</w:t>
+      </w:r>
+      <w:r>
+        <w:rPr>
+          <w:rFonts w:hint="cs"/>
+          <w:rtl/>
+          <w:lang w:bidi="ar-EG"/>
+        </w:rPr>
+        <w:t xml:space="preserve">  بتاع الطباعه . </w:t>
+      </w:r>
     </w:p>
     <w:p>
       <w:pPr>
@@ -5010,15 +6955,58 @@
           <w:lang w:bidi="ar-EG"/>
         </w:rPr>
       </w:pPr>
+      <w:r>
+        <w:rPr>
+          <w:rFonts w:hint="cs"/>
+          <w:rtl/>
+          <w:lang w:bidi="ar-EG"/>
+        </w:rPr>
+        <w:t xml:space="preserve">فدايما  هنعمل  </w:t>
+      </w:r>
+      <w:r>
+        <w:rPr>
+          <w:lang w:bidi="ar-EG"/>
+        </w:rPr>
+        <w:t>separation of concerns</w:t>
+      </w:r>
+      <w:r>
+        <w:rPr>
+          <w:rFonts w:hint="cs"/>
+          <w:rtl/>
+          <w:lang w:bidi="ar-EG"/>
+        </w:rPr>
+        <w:t xml:space="preserve"> عشان كل كلاس يكون مسئول عن الحاجة بتاعته بس . </w:t>
+      </w:r>
     </w:p>
     <w:p>
       <w:pPr>
-        <w:bidi/>
-        <w:rPr>
-          <w:rtl/>
-          <w:lang w:bidi="ar-EG"/>
-        </w:rPr>
-      </w:pPr>
+        <w:pStyle w:val="Heading2"/>
+        <w:rPr>
+          <w:lang w:bidi="ar-EG"/>
+        </w:rPr>
+      </w:pPr>
+      <w:bookmarkStart w:id="5" w:name="_Toc122373383"/>
+      <w:r>
+        <w:rPr>
+          <w:rFonts w:hint="cs"/>
+          <w:rtl/>
+          <w:lang w:bidi="ar-EG"/>
+        </w:rPr>
+        <w:t>2.3</w:t>
+      </w:r>
+      <w:r>
+        <w:rPr>
+          <w:lang w:bidi="ar-EG"/>
+        </w:rPr>
+        <w:t xml:space="preserve"> – cohesion :</w:t>
+      </w:r>
+      <w:bookmarkEnd w:id="5"/>
+      <w:r>
+        <w:rPr>
+          <w:lang w:bidi="ar-EG"/>
+        </w:rPr>
+        <w:t xml:space="preserve"> </w:t>
+      </w:r>
     </w:p>
     <w:p>
       <w:pPr>
@@ -5028,6 +7016,112 @@
           <w:lang w:bidi="ar-EG"/>
         </w:rPr>
       </w:pPr>
+      <w:r>
+        <w:rPr>
+          <w:rFonts w:hint="cs"/>
+          <w:rtl/>
+          <w:lang w:bidi="ar-EG"/>
+        </w:rPr>
+        <w:t xml:space="preserve">يعنى كميه الترابط بين ال </w:t>
+      </w:r>
+      <w:r>
+        <w:rPr>
+          <w:lang w:bidi="ar-EG"/>
+        </w:rPr>
+        <w:t xml:space="preserve">member </w:t>
+      </w:r>
+      <w:r>
+        <w:rPr>
+          <w:rFonts w:hint="cs"/>
+          <w:rtl/>
+          <w:lang w:bidi="ar-EG"/>
+        </w:rPr>
+        <w:t xml:space="preserve">  الى موجوة جوه الكلاس. بمعنى لازم ال  </w:t>
+      </w:r>
+      <w:r>
+        <w:rPr>
+          <w:lang w:bidi="ar-EG"/>
+        </w:rPr>
+        <w:t xml:space="preserve">member </w:t>
+      </w:r>
+      <w:r>
+        <w:rPr>
+          <w:rFonts w:hint="cs"/>
+          <w:rtl/>
+          <w:lang w:bidi="ar-EG"/>
+        </w:rPr>
+        <w:t xml:space="preserve"> الى جوة الكلاس  يكون فيها بينهم علاقه او صله   بشكل او باخر   .يعنى  هتلاقى ال </w:t>
+      </w:r>
+      <w:r>
+        <w:rPr>
+          <w:lang w:bidi="ar-EG"/>
+        </w:rPr>
+        <w:t>function</w:t>
+      </w:r>
+      <w:r>
+        <w:rPr>
+          <w:rFonts w:hint="cs"/>
+          <w:rtl/>
+          <w:lang w:bidi="ar-EG"/>
+        </w:rPr>
+        <w:t xml:space="preserve"> الى جوة الكلاس </w:t>
+      </w:r>
+      <w:r>
+        <w:rPr>
+          <w:lang w:bidi="ar-EG"/>
+        </w:rPr>
+        <w:t xml:space="preserve"> </w:t>
+      </w:r>
+      <w:r>
+        <w:rPr>
+          <w:rFonts w:hint="cs"/>
+          <w:rtl/>
+          <w:lang w:bidi="ar-EG"/>
+        </w:rPr>
+        <w:t xml:space="preserve">بتشتغل على ال  </w:t>
+      </w:r>
+      <w:r>
+        <w:rPr>
+          <w:lang w:bidi="ar-EG"/>
+        </w:rPr>
+        <w:t xml:space="preserve">member variable </w:t>
+      </w:r>
+      <w:r>
+        <w:rPr>
+          <w:rFonts w:hint="cs"/>
+          <w:rtl/>
+          <w:lang w:bidi="ar-EG"/>
+        </w:rPr>
+        <w:t xml:space="preserve"> </w:t>
+      </w:r>
+      <w:r>
+        <w:rPr>
+          <w:lang w:bidi="ar-EG"/>
+        </w:rPr>
+        <w:t xml:space="preserve"> </w:t>
+      </w:r>
+      <w:r>
+        <w:rPr>
+          <w:rFonts w:hint="cs"/>
+          <w:rtl/>
+          <w:lang w:bidi="ar-EG"/>
+        </w:rPr>
+        <w:t xml:space="preserve"> الى جوة ال </w:t>
+      </w:r>
+      <w:r>
+        <w:rPr>
+          <w:lang w:bidi="ar-EG"/>
+        </w:rPr>
+        <w:t xml:space="preserve">class </w:t>
+      </w:r>
+      <w:r>
+        <w:rPr>
+          <w:rFonts w:hint="cs"/>
+          <w:rtl/>
+          <w:lang w:bidi="ar-EG"/>
+        </w:rPr>
+        <w:t xml:space="preserve">  .</w:t>
+      </w:r>
     </w:p>
     <w:p>
       <w:pPr>
@@ -5037,6 +7131,192 @@
           <w:lang w:bidi="ar-EG"/>
         </w:rPr>
       </w:pPr>
+      <w:r>
+        <w:rPr>
+          <w:rFonts w:hint="cs"/>
+          <w:rtl/>
+          <w:lang w:bidi="ar-EG"/>
+        </w:rPr>
+        <w:t xml:space="preserve">لو لقيت مثلا  عندى   كام  </w:t>
+      </w:r>
+      <w:r>
+        <w:rPr>
+          <w:lang w:bidi="ar-EG"/>
+        </w:rPr>
+        <w:t xml:space="preserve">function </w:t>
+      </w:r>
+      <w:r>
+        <w:rPr>
+          <w:rFonts w:hint="cs"/>
+          <w:rtl/>
+          <w:lang w:bidi="ar-EG"/>
+        </w:rPr>
+        <w:t xml:space="preserve"> بيشتغله على </w:t>
+      </w:r>
+      <w:r>
+        <w:rPr>
+          <w:lang w:bidi="ar-EG"/>
+        </w:rPr>
+        <w:t>2</w:t>
+      </w:r>
+      <w:r>
+        <w:rPr>
+          <w:rFonts w:hint="cs"/>
+          <w:rtl/>
+          <w:lang w:bidi="ar-EG"/>
+        </w:rPr>
+        <w:t xml:space="preserve"> او  3</w:t>
+      </w:r>
+      <w:r>
+        <w:rPr>
+          <w:lang w:bidi="ar-EG"/>
+        </w:rPr>
+        <w:t xml:space="preserve"> </w:t>
+      </w:r>
+      <w:r>
+        <w:rPr>
+          <w:rFonts w:hint="cs"/>
+          <w:rtl/>
+          <w:lang w:bidi="ar-EG"/>
+        </w:rPr>
+        <w:t xml:space="preserve"> من ال </w:t>
+      </w:r>
+      <w:r>
+        <w:rPr>
+          <w:lang w:bidi="ar-EG"/>
+        </w:rPr>
+        <w:t xml:space="preserve">attribute </w:t>
+      </w:r>
+      <w:r>
+        <w:rPr>
+          <w:rFonts w:hint="cs"/>
+          <w:rtl/>
+          <w:lang w:bidi="ar-EG"/>
+        </w:rPr>
+        <w:t xml:space="preserve"> الى عندى وسيبين الباقى  .و2 او 3 من ال </w:t>
+      </w:r>
+      <w:r>
+        <w:rPr>
+          <w:lang w:bidi="ar-EG"/>
+        </w:rPr>
+        <w:t xml:space="preserve">function </w:t>
+      </w:r>
+      <w:r>
+        <w:rPr>
+          <w:rFonts w:hint="cs"/>
+          <w:rtl/>
+          <w:lang w:bidi="ar-EG"/>
+        </w:rPr>
+        <w:t xml:space="preserve"> التانين  </w:t>
+      </w:r>
+      <w:r>
+        <w:rPr>
+          <w:lang w:bidi="ar-EG"/>
+        </w:rPr>
+        <w:t xml:space="preserve"> </w:t>
+      </w:r>
+      <w:r>
+        <w:rPr>
+          <w:rFonts w:hint="cs"/>
+          <w:rtl/>
+          <w:lang w:bidi="ar-EG"/>
+        </w:rPr>
+        <w:t xml:space="preserve">بيشتغله على </w:t>
+      </w:r>
+      <w:r>
+        <w:rPr>
+          <w:lang w:bidi="ar-EG"/>
+        </w:rPr>
+        <w:t xml:space="preserve">2  </w:t>
+      </w:r>
+      <w:r>
+        <w:rPr>
+          <w:rFonts w:hint="cs"/>
+          <w:rtl/>
+          <w:lang w:bidi="ar-EG"/>
+        </w:rPr>
+        <w:t xml:space="preserve"> او 3 م</w:t>
+      </w:r>
+      <w:r>
+        <w:rPr>
+          <w:rFonts w:hint="cs"/>
+          <w:rtl/>
+          <w:lang w:bidi="ar-EG"/>
+        </w:rPr>
+        <w:t xml:space="preserve">ن ال </w:t>
+      </w:r>
+      <w:r>
+        <w:rPr>
+          <w:lang w:bidi="ar-EG"/>
+        </w:rPr>
+        <w:t xml:space="preserve">attribute </w:t>
+      </w:r>
+      <w:r>
+        <w:rPr>
+          <w:rFonts w:hint="cs"/>
+          <w:rtl/>
+          <w:lang w:bidi="ar-EG"/>
+        </w:rPr>
+        <w:t xml:space="preserve"> الى عندى وسيبين الباقى  </w:t>
+      </w:r>
+      <w:r>
+        <w:rPr>
+          <w:rFonts w:hint="cs"/>
+          <w:rtl/>
+          <w:lang w:bidi="ar-EG"/>
+        </w:rPr>
+        <w:t xml:space="preserve">. والكلام دة بيتكرر معاك ف كل ال </w:t>
+      </w:r>
+      <w:r>
+        <w:rPr>
+          <w:lang w:bidi="ar-EG"/>
+        </w:rPr>
+        <w:t xml:space="preserve">function </w:t>
+      </w:r>
+      <w:r>
+        <w:rPr>
+          <w:rFonts w:hint="cs"/>
+          <w:rtl/>
+          <w:lang w:bidi="ar-EG"/>
+        </w:rPr>
+        <w:t xml:space="preserve"> ا</w:t>
+      </w:r>
+      <w:r>
+        <w:rPr>
+          <w:rFonts w:hint="cs"/>
+          <w:rtl/>
+          <w:lang w:bidi="ar-EG"/>
+        </w:rPr>
+        <w:t xml:space="preserve">لموجودة جوة ال </w:t>
+      </w:r>
+      <w:r>
+        <w:rPr>
+          <w:lang w:bidi="ar-EG"/>
+        </w:rPr>
+        <w:t xml:space="preserve">class </w:t>
+      </w:r>
+      <w:r>
+        <w:rPr>
+          <w:rFonts w:hint="cs"/>
+          <w:rtl/>
+          <w:lang w:bidi="ar-EG"/>
+        </w:rPr>
+        <w:t xml:space="preserve"> . ف هنا  لازم ال</w:t>
+      </w:r>
+      <w:r>
+        <w:rPr>
+          <w:lang w:bidi="ar-EG"/>
+        </w:rPr>
+        <w:t xml:space="preserve"> function </w:t>
+      </w:r>
+      <w:r>
+        <w:rPr>
+          <w:rFonts w:hint="cs"/>
+          <w:rtl/>
+          <w:lang w:bidi="ar-EG"/>
+        </w:rPr>
+        <w:t xml:space="preserve"> دول  يتفصله  ف كلاس  لوحهم . </w:t>
+      </w:r>
     </w:p>
     <w:p>
       <w:pPr>
@@ -5069,6 +7349,7 @@
       <w:pPr>
         <w:bidi/>
         <w:rPr>
+          <w:rFonts w:hint="cs"/>
           <w:rtl/>
           <w:lang w:bidi="ar-EG"/>
         </w:rPr>
@@ -5326,8 +7607,233 @@
         </w:rPr>
       </w:pPr>
     </w:p>
+    <w:p>
+      <w:pPr>
+        <w:bidi/>
+        <w:rPr>
+          <w:rtl/>
+          <w:lang w:bidi="ar-EG"/>
+        </w:rPr>
+      </w:pPr>
+    </w:p>
+    <w:p>
+      <w:pPr>
+        <w:bidi/>
+        <w:rPr>
+          <w:rtl/>
+          <w:lang w:bidi="ar-EG"/>
+        </w:rPr>
+      </w:pPr>
+    </w:p>
+    <w:p>
+      <w:pPr>
+        <w:bidi/>
+        <w:rPr>
+          <w:rtl/>
+          <w:lang w:bidi="ar-EG"/>
+        </w:rPr>
+      </w:pPr>
+    </w:p>
+    <w:p>
+      <w:pPr>
+        <w:bidi/>
+        <w:rPr>
+          <w:rtl/>
+          <w:lang w:bidi="ar-EG"/>
+        </w:rPr>
+      </w:pPr>
+    </w:p>
+    <w:p>
+      <w:pPr>
+        <w:bidi/>
+        <w:rPr>
+          <w:rtl/>
+          <w:lang w:bidi="ar-EG"/>
+        </w:rPr>
+      </w:pPr>
+    </w:p>
+    <w:p>
+      <w:pPr>
+        <w:bidi/>
+        <w:rPr>
+          <w:rtl/>
+          <w:lang w:bidi="ar-EG"/>
+        </w:rPr>
+      </w:pPr>
+    </w:p>
+    <w:p>
+      <w:pPr>
+        <w:bidi/>
+        <w:rPr>
+          <w:rtl/>
+          <w:lang w:bidi="ar-EG"/>
+        </w:rPr>
+      </w:pPr>
+    </w:p>
+    <w:p>
+      <w:pPr>
+        <w:bidi/>
+        <w:rPr>
+          <w:rtl/>
+          <w:lang w:bidi="ar-EG"/>
+        </w:rPr>
+      </w:pPr>
+    </w:p>
+    <w:p>
+      <w:pPr>
+        <w:bidi/>
+        <w:rPr>
+          <w:rtl/>
+          <w:lang w:bidi="ar-EG"/>
+        </w:rPr>
+      </w:pPr>
+    </w:p>
+    <w:p>
+      <w:pPr>
+        <w:bidi/>
+        <w:rPr>
+          <w:rtl/>
+          <w:lang w:bidi="ar-EG"/>
+        </w:rPr>
+      </w:pPr>
+    </w:p>
+    <w:p>
+      <w:pPr>
+        <w:bidi/>
+        <w:rPr>
+          <w:rtl/>
+          <w:lang w:bidi="ar-EG"/>
+        </w:rPr>
+      </w:pPr>
+    </w:p>
+    <w:p>
+      <w:pPr>
+        <w:bidi/>
+        <w:rPr>
+          <w:rtl/>
+          <w:lang w:bidi="ar-EG"/>
+        </w:rPr>
+      </w:pPr>
+    </w:p>
+    <w:p>
+      <w:pPr>
+        <w:bidi/>
+        <w:rPr>
+          <w:rtl/>
+          <w:lang w:bidi="ar-EG"/>
+        </w:rPr>
+      </w:pPr>
+    </w:p>
+    <w:p>
+      <w:pPr>
+        <w:bidi/>
+        <w:rPr>
+          <w:rtl/>
+          <w:lang w:bidi="ar-EG"/>
+        </w:rPr>
+      </w:pPr>
+    </w:p>
+    <w:p>
+      <w:pPr>
+        <w:bidi/>
+        <w:rPr>
+          <w:rtl/>
+          <w:lang w:bidi="ar-EG"/>
+        </w:rPr>
+      </w:pPr>
+    </w:p>
+    <w:p>
+      <w:pPr>
+        <w:bidi/>
+        <w:rPr>
+          <w:rtl/>
+          <w:lang w:bidi="ar-EG"/>
+        </w:rPr>
+      </w:pPr>
+    </w:p>
+    <w:p>
+      <w:pPr>
+        <w:bidi/>
+        <w:rPr>
+          <w:rtl/>
+          <w:lang w:bidi="ar-EG"/>
+        </w:rPr>
+      </w:pPr>
+    </w:p>
+    <w:p>
+      <w:pPr>
+        <w:bidi/>
+        <w:rPr>
+          <w:rtl/>
+          <w:lang w:bidi="ar-EG"/>
+        </w:rPr>
+      </w:pPr>
+    </w:p>
+    <w:p>
+      <w:pPr>
+        <w:bidi/>
+        <w:rPr>
+          <w:rtl/>
+          <w:lang w:bidi="ar-EG"/>
+        </w:rPr>
+      </w:pPr>
+    </w:p>
+    <w:p>
+      <w:pPr>
+        <w:bidi/>
+        <w:rPr>
+          <w:rtl/>
+          <w:lang w:bidi="ar-EG"/>
+        </w:rPr>
+      </w:pPr>
+    </w:p>
+    <w:p>
+      <w:pPr>
+        <w:bidi/>
+        <w:rPr>
+          <w:rtl/>
+          <w:lang w:bidi="ar-EG"/>
+        </w:rPr>
+      </w:pPr>
+    </w:p>
+    <w:p>
+      <w:pPr>
+        <w:bidi/>
+        <w:rPr>
+          <w:rtl/>
+          <w:lang w:bidi="ar-EG"/>
+        </w:rPr>
+      </w:pPr>
+    </w:p>
+    <w:p>
+      <w:pPr>
+        <w:bidi/>
+        <w:rPr>
+          <w:rtl/>
+          <w:lang w:bidi="ar-EG"/>
+        </w:rPr>
+      </w:pPr>
+    </w:p>
+    <w:p>
+      <w:pPr>
+        <w:bidi/>
+        <w:rPr>
+          <w:rtl/>
+          <w:lang w:bidi="ar-EG"/>
+        </w:rPr>
+      </w:pPr>
+    </w:p>
+    <w:p>
+      <w:pPr>
+        <w:bidi/>
+        <w:rPr>
+          <w:rtl/>
+          <w:lang w:bidi="ar-EG"/>
+        </w:rPr>
+      </w:pPr>
+    </w:p>
     <w:sectPr>
-      <w:footerReference w:type="default" r:id="rId10"/>
+      <w:footerReference w:type="default" r:id="rId13"/>
       <w:pgSz w:w="12240" w:h="15840"/>
       <w:pgMar w:top="1440" w:right="1440" w:bottom="1440" w:left="1440" w:header="720" w:footer="720" w:gutter="0"/>
       <w:pgBorders w:offsetFrom="page">
@@ -5605,6 +8111,119 @@
 <file path=word/numbering.xml><?xml version="1.0" encoding="utf-8"?>
 <w:numbering xmlns:wpc="http://schemas.microsoft.com/office/word/2010/wordprocessingCanvas" xmlns:mc="http://schemas.openxmlformats.org/markup-compatibility/2006" xmlns:o="urn:schemas-microsoft-com:office:office" xmlns:r="http://schemas.openxmlformats.org/officeDocument/2006/relationships" xmlns:m="http://schemas.openxmlformats.org/officeDocument/2006/math" xmlns:v="urn:schemas-microsoft-com:vml" xmlns:wp14="http://schemas.microsoft.com/office/word/2010/wordprocessingDrawing" xmlns:wp="http://schemas.openxmlformats.org/drawingml/2006/wordprocessingDrawing" xmlns:w10="urn:schemas-microsoft-com:office:word" xmlns:w="http://schemas.openxmlformats.org/wordprocessingml/2006/main" xmlns:w14="http://schemas.microsoft.com/office/word/2010/wordml" xmlns:w15="http://schemas.microsoft.com/office/word/2012/wordml" xmlns:wpg="http://schemas.microsoft.com/office/word/2010/wordprocessingGroup" xmlns:wpi="http://schemas.microsoft.com/office/word/2010/wordprocessingInk" xmlns:wne="http://schemas.microsoft.com/office/word/2006/wordml" xmlns:wps="http://schemas.microsoft.com/office/word/2010/wordprocessingShape" mc:Ignorable="w14 w15 wp14">
   <w:abstractNum w:abstractNumId="0">
+    <w:nsid w:val="02204480"/>
+    <w:multiLevelType w:val="hybridMultilevel"/>
+    <w:tmpl w:val="AD62368E"/>
+    <w:lvl w:ilvl="0" w:tplc="B030953C">
+      <w:start w:val="2"/>
+      <w:numFmt w:val="bullet"/>
+      <w:lvlText w:val="-"/>
+      <w:lvlJc w:val="left"/>
+      <w:pPr>
+        <w:ind w:left="720" w:hanging="360"/>
+      </w:pPr>
+      <w:rPr>
+        <w:rFonts w:ascii="Arial" w:eastAsiaTheme="minorEastAsia" w:hAnsi="Arial" w:cs="Arial" w:hint="default"/>
+      </w:rPr>
+    </w:lvl>
+    <w:lvl w:ilvl="1" w:tplc="04090003" w:tentative="1">
+      <w:start w:val="1"/>
+      <w:numFmt w:val="bullet"/>
+      <w:lvlText w:val="o"/>
+      <w:lvlJc w:val="left"/>
+      <w:pPr>
+        <w:ind w:left="1440" w:hanging="360"/>
+      </w:pPr>
+      <w:rPr>
+        <w:rFonts w:ascii="Courier New" w:hAnsi="Courier New" w:cs="Courier New" w:hint="default"/>
+      </w:rPr>
+    </w:lvl>
+    <w:lvl w:ilvl="2" w:tplc="04090005" w:tentative="1">
+      <w:start w:val="1"/>
+      <w:numFmt w:val="bullet"/>
+      <w:lvlText w:val=""/>
+      <w:lvlJc w:val="left"/>
+      <w:pPr>
+        <w:ind w:left="2160" w:hanging="360"/>
+      </w:pPr>
+      <w:rPr>
+        <w:rFonts w:ascii="Wingdings" w:hAnsi="Wingdings" w:hint="default"/>
+      </w:rPr>
+    </w:lvl>
+    <w:lvl w:ilvl="3" w:tplc="04090001" w:tentative="1">
+      <w:start w:val="1"/>
+      <w:numFmt w:val="bullet"/>
+      <w:lvlText w:val=""/>
+      <w:lvlJc w:val="left"/>
+      <w:pPr>
+        <w:ind w:left="2880" w:hanging="360"/>
+      </w:pPr>
+      <w:rPr>
+        <w:rFonts w:ascii="Symbol" w:hAnsi="Symbol" w:hint="default"/>
+      </w:rPr>
+    </w:lvl>
+    <w:lvl w:ilvl="4" w:tplc="04090003" w:tentative="1">
+      <w:start w:val="1"/>
+      <w:numFmt w:val="bullet"/>
+      <w:lvlText w:val="o"/>
+      <w:lvlJc w:val="left"/>
+      <w:pPr>
+        <w:ind w:left="3600" w:hanging="360"/>
+      </w:pPr>
+      <w:rPr>
+        <w:rFonts w:ascii="Courier New" w:hAnsi="Courier New" w:cs="Courier New" w:hint="default"/>
+      </w:rPr>
+    </w:lvl>
+    <w:lvl w:ilvl="5" w:tplc="04090005" w:tentative="1">
+      <w:start w:val="1"/>
+      <w:numFmt w:val="bullet"/>
+      <w:lvlText w:val=""/>
+      <w:lvlJc w:val="left"/>
+      <w:pPr>
+        <w:ind w:left="4320" w:hanging="360"/>
+      </w:pPr>
+      <w:rPr>
+        <w:rFonts w:ascii="Wingdings" w:hAnsi="Wingdings" w:hint="default"/>
+      </w:rPr>
+    </w:lvl>
+    <w:lvl w:ilvl="6" w:tplc="04090001" w:tentative="1">
+      <w:start w:val="1"/>
+      <w:numFmt w:val="bullet"/>
+      <w:lvlText w:val=""/>
+      <w:lvlJc w:val="left"/>
+      <w:pPr>
+        <w:ind w:left="5040" w:hanging="360"/>
+      </w:pPr>
+      <w:rPr>
+        <w:rFonts w:ascii="Symbol" w:hAnsi="Symbol" w:hint="default"/>
+      </w:rPr>
+    </w:lvl>
+    <w:lvl w:ilvl="7" w:tplc="04090003" w:tentative="1">
+      <w:start w:val="1"/>
+      <w:numFmt w:val="bullet"/>
+      <w:lvlText w:val="o"/>
+      <w:lvlJc w:val="left"/>
+      <w:pPr>
+        <w:ind w:left="5760" w:hanging="360"/>
+      </w:pPr>
+      <w:rPr>
+        <w:rFonts w:ascii="Courier New" w:hAnsi="Courier New" w:cs="Courier New" w:hint="default"/>
+      </w:rPr>
+    </w:lvl>
+    <w:lvl w:ilvl="8" w:tplc="04090005" w:tentative="1">
+      <w:start w:val="1"/>
+      <w:numFmt w:val="bullet"/>
+      <w:lvlText w:val=""/>
+      <w:lvlJc w:val="left"/>
+      <w:pPr>
+        <w:ind w:left="6480" w:hanging="360"/>
+      </w:pPr>
+      <w:rPr>
+        <w:rFonts w:ascii="Wingdings" w:hAnsi="Wingdings" w:hint="default"/>
+      </w:rPr>
+    </w:lvl>
+  </w:abstractNum>
+  <w:abstractNum w:abstractNumId="1">
     <w:nsid w:val="04377491"/>
     <w:multiLevelType w:val="hybridMultilevel"/>
     <w:tmpl w:val="5FC69E62"/>
@@ -5744,7 +8363,7 @@
       </w:rPr>
     </w:lvl>
   </w:abstractNum>
-  <w:abstractNum w:abstractNumId="1">
+  <w:abstractNum w:abstractNumId="2">
     <w:nsid w:val="04E44036"/>
     <w:multiLevelType w:val="hybridMultilevel"/>
     <w:tmpl w:val="4B3A7188"/>
@@ -5857,7 +8476,7 @@
       </w:rPr>
     </w:lvl>
   </w:abstractNum>
-  <w:abstractNum w:abstractNumId="2">
+  <w:abstractNum w:abstractNumId="3">
     <w:nsid w:val="06EE1535"/>
     <w:multiLevelType w:val="hybridMultilevel"/>
     <w:tmpl w:val="91AC07C8"/>
@@ -5970,7 +8589,7 @@
       </w:rPr>
     </w:lvl>
   </w:abstractNum>
-  <w:abstractNum w:abstractNumId="3">
+  <w:abstractNum w:abstractNumId="4">
     <w:nsid w:val="079217D4"/>
     <w:multiLevelType w:val="hybridMultilevel"/>
     <w:tmpl w:val="57F82E42"/>
@@ -6059,7 +8678,7 @@
       </w:pPr>
     </w:lvl>
   </w:abstractNum>
-  <w:abstractNum w:abstractNumId="4">
+  <w:abstractNum w:abstractNumId="5">
     <w:nsid w:val="09496CE6"/>
     <w:multiLevelType w:val="multilevel"/>
     <w:tmpl w:val="148A6C28"/>
@@ -6172,7 +8791,7 @@
       </w:rPr>
     </w:lvl>
   </w:abstractNum>
-  <w:abstractNum w:abstractNumId="5">
+  <w:abstractNum w:abstractNumId="6">
     <w:nsid w:val="11D37137"/>
     <w:multiLevelType w:val="multilevel"/>
     <w:tmpl w:val="148A6C28"/>
@@ -6285,7 +8904,7 @@
       </w:rPr>
     </w:lvl>
   </w:abstractNum>
-  <w:abstractNum w:abstractNumId="6">
+  <w:abstractNum w:abstractNumId="7">
     <w:nsid w:val="1868041D"/>
     <w:multiLevelType w:val="hybridMultilevel"/>
     <w:tmpl w:val="D6D438A2"/>
@@ -6374,7 +8993,7 @@
       </w:pPr>
     </w:lvl>
   </w:abstractNum>
-  <w:abstractNum w:abstractNumId="7">
+  <w:abstractNum w:abstractNumId="8">
     <w:nsid w:val="1B2F090D"/>
     <w:multiLevelType w:val="hybridMultilevel"/>
     <w:tmpl w:val="A9B65C7C"/>
@@ -6463,7 +9082,7 @@
       </w:pPr>
     </w:lvl>
   </w:abstractNum>
-  <w:abstractNum w:abstractNumId="8">
+  <w:abstractNum w:abstractNumId="9">
     <w:nsid w:val="1E346E3D"/>
     <w:multiLevelType w:val="hybridMultilevel"/>
     <w:tmpl w:val="E3C81A48"/>
@@ -6549,7 +9168,7 @@
       </w:pPr>
     </w:lvl>
   </w:abstractNum>
-  <w:abstractNum w:abstractNumId="9">
+  <w:abstractNum w:abstractNumId="10">
     <w:nsid w:val="1E3E5589"/>
     <w:multiLevelType w:val="hybridMultilevel"/>
     <w:tmpl w:val="2BF266CC"/>
@@ -6638,7 +9257,7 @@
       </w:pPr>
     </w:lvl>
   </w:abstractNum>
-  <w:abstractNum w:abstractNumId="10">
+  <w:abstractNum w:abstractNumId="11">
     <w:nsid w:val="1E9D1FB4"/>
     <w:multiLevelType w:val="hybridMultilevel"/>
     <w:tmpl w:val="13E242F8"/>
@@ -6751,7 +9370,7 @@
       </w:rPr>
     </w:lvl>
   </w:abstractNum>
-  <w:abstractNum w:abstractNumId="11">
+  <w:abstractNum w:abstractNumId="12">
     <w:nsid w:val="1F013339"/>
     <w:multiLevelType w:val="hybridMultilevel"/>
     <w:tmpl w:val="E8A478D0"/>
@@ -6840,7 +9459,7 @@
       </w:pPr>
     </w:lvl>
   </w:abstractNum>
-  <w:abstractNum w:abstractNumId="12">
+  <w:abstractNum w:abstractNumId="13">
     <w:nsid w:val="1F0546C9"/>
     <w:multiLevelType w:val="multilevel"/>
     <w:tmpl w:val="148A6C28"/>
@@ -6953,7 +9572,7 @@
       </w:rPr>
     </w:lvl>
   </w:abstractNum>
-  <w:abstractNum w:abstractNumId="13">
+  <w:abstractNum w:abstractNumId="14">
     <w:nsid w:val="1F2E6B50"/>
     <w:multiLevelType w:val="hybridMultilevel"/>
     <w:tmpl w:val="E3668054"/>
@@ -7042,7 +9661,7 @@
       </w:pPr>
     </w:lvl>
   </w:abstractNum>
-  <w:abstractNum w:abstractNumId="14">
+  <w:abstractNum w:abstractNumId="15">
     <w:nsid w:val="23774067"/>
     <w:multiLevelType w:val="hybridMultilevel"/>
     <w:tmpl w:val="D3EA5CFA"/>
@@ -7182,7 +9801,7 @@
       </w:rPr>
     </w:lvl>
   </w:abstractNum>
-  <w:abstractNum w:abstractNumId="15">
+  <w:abstractNum w:abstractNumId="16">
     <w:nsid w:val="2B5A506F"/>
     <w:multiLevelType w:val="multilevel"/>
     <w:tmpl w:val="28C697A0"/>
@@ -7295,7 +9914,7 @@
       </w:rPr>
     </w:lvl>
   </w:abstractNum>
-  <w:abstractNum w:abstractNumId="16">
+  <w:abstractNum w:abstractNumId="17">
     <w:nsid w:val="2CC70EF6"/>
     <w:multiLevelType w:val="multilevel"/>
     <w:tmpl w:val="721AEDDC"/>
@@ -7408,7 +10027,7 @@
       </w:rPr>
     </w:lvl>
   </w:abstractNum>
-  <w:abstractNum w:abstractNumId="17">
+  <w:abstractNum w:abstractNumId="18">
     <w:nsid w:val="35B103B9"/>
     <w:multiLevelType w:val="multilevel"/>
     <w:tmpl w:val="DBFCDA1A"/>
@@ -7521,7 +10140,7 @@
       </w:rPr>
     </w:lvl>
   </w:abstractNum>
-  <w:abstractNum w:abstractNumId="18">
+  <w:abstractNum w:abstractNumId="19">
     <w:nsid w:val="3A505DA5"/>
     <w:multiLevelType w:val="hybridMultilevel"/>
     <w:tmpl w:val="98CE7EFE"/>
@@ -7610,7 +10229,7 @@
       </w:pPr>
     </w:lvl>
   </w:abstractNum>
-  <w:abstractNum w:abstractNumId="19">
+  <w:abstractNum w:abstractNumId="20">
     <w:nsid w:val="3B515767"/>
     <w:multiLevelType w:val="hybridMultilevel"/>
     <w:tmpl w:val="944CC5A4"/>
@@ -7723,7 +10342,7 @@
       </w:rPr>
     </w:lvl>
   </w:abstractNum>
-  <w:abstractNum w:abstractNumId="20">
+  <w:abstractNum w:abstractNumId="21">
     <w:nsid w:val="3C4F6814"/>
     <w:multiLevelType w:val="hybridMultilevel"/>
     <w:tmpl w:val="075A7B82"/>
@@ -7835,7 +10454,7 @@
       </w:rPr>
     </w:lvl>
   </w:abstractNum>
-  <w:abstractNum w:abstractNumId="21">
+  <w:abstractNum w:abstractNumId="22">
     <w:nsid w:val="3C6F2AE5"/>
     <w:multiLevelType w:val="hybridMultilevel"/>
     <w:tmpl w:val="4C7EF4F6"/>
@@ -7924,7 +10543,7 @@
       </w:pPr>
     </w:lvl>
   </w:abstractNum>
-  <w:abstractNum w:abstractNumId="22">
+  <w:abstractNum w:abstractNumId="23">
     <w:nsid w:val="42532E1F"/>
     <w:multiLevelType w:val="hybridMultilevel"/>
     <w:tmpl w:val="2536FB3C"/>
@@ -8037,7 +10656,7 @@
       </w:rPr>
     </w:lvl>
   </w:abstractNum>
-  <w:abstractNum w:abstractNumId="23">
+  <w:abstractNum w:abstractNumId="24">
     <w:nsid w:val="42C6575C"/>
     <w:multiLevelType w:val="hybridMultilevel"/>
     <w:tmpl w:val="B10A56FA"/>
@@ -8126,7 +10745,7 @@
       </w:pPr>
     </w:lvl>
   </w:abstractNum>
-  <w:abstractNum w:abstractNumId="24">
+  <w:abstractNum w:abstractNumId="25">
     <w:nsid w:val="46CF3569"/>
     <w:multiLevelType w:val="hybridMultilevel"/>
     <w:tmpl w:val="688898CC"/>
@@ -8266,7 +10885,7 @@
       </w:rPr>
     </w:lvl>
   </w:abstractNum>
-  <w:abstractNum w:abstractNumId="25">
+  <w:abstractNum w:abstractNumId="26">
     <w:nsid w:val="4BBE7F55"/>
     <w:multiLevelType w:val="hybridMultilevel"/>
     <w:tmpl w:val="8EC2102A"/>
@@ -8355,7 +10974,7 @@
       </w:pPr>
     </w:lvl>
   </w:abstractNum>
-  <w:abstractNum w:abstractNumId="26">
+  <w:abstractNum w:abstractNumId="27">
     <w:nsid w:val="53CD2DFC"/>
     <w:multiLevelType w:val="hybridMultilevel"/>
     <w:tmpl w:val="556C9660"/>
@@ -8468,7 +11087,7 @@
       </w:rPr>
     </w:lvl>
   </w:abstractNum>
-  <w:abstractNum w:abstractNumId="27">
+  <w:abstractNum w:abstractNumId="28">
     <w:nsid w:val="586155A0"/>
     <w:multiLevelType w:val="multilevel"/>
     <w:tmpl w:val="28C697A0"/>
@@ -8581,7 +11200,7 @@
       </w:rPr>
     </w:lvl>
   </w:abstractNum>
-  <w:abstractNum w:abstractNumId="28">
+  <w:abstractNum w:abstractNumId="29">
     <w:nsid w:val="5BCE2D20"/>
     <w:multiLevelType w:val="hybridMultilevel"/>
     <w:tmpl w:val="EA1E0B9E"/>
@@ -8670,7 +11289,7 @@
       </w:pPr>
     </w:lvl>
   </w:abstractNum>
-  <w:abstractNum w:abstractNumId="29">
+  <w:abstractNum w:abstractNumId="30">
     <w:nsid w:val="5F091C30"/>
     <w:multiLevelType w:val="hybridMultilevel"/>
     <w:tmpl w:val="E74A93F8"/>
@@ -8810,7 +11429,96 @@
       </w:rPr>
     </w:lvl>
   </w:abstractNum>
-  <w:abstractNum w:abstractNumId="30">
+  <w:abstractNum w:abstractNumId="31">
+    <w:nsid w:val="60032033"/>
+    <w:multiLevelType w:val="hybridMultilevel"/>
+    <w:tmpl w:val="9F52878C"/>
+    <w:lvl w:ilvl="0" w:tplc="5288AA38">
+      <w:start w:val="1"/>
+      <w:numFmt w:val="decimal"/>
+      <w:lvlText w:val="%1"/>
+      <w:lvlJc w:val="left"/>
+      <w:pPr>
+        <w:ind w:left="720" w:hanging="360"/>
+      </w:pPr>
+      <w:rPr>
+        <w:rFonts w:hint="default"/>
+      </w:rPr>
+    </w:lvl>
+    <w:lvl w:ilvl="1" w:tplc="04090019" w:tentative="1">
+      <w:start w:val="1"/>
+      <w:numFmt w:val="lowerLetter"/>
+      <w:lvlText w:val="%2."/>
+      <w:lvlJc w:val="left"/>
+      <w:pPr>
+        <w:ind w:left="1440" w:hanging="360"/>
+      </w:pPr>
+    </w:lvl>
+    <w:lvl w:ilvl="2" w:tplc="0409001B" w:tentative="1">
+      <w:start w:val="1"/>
+      <w:numFmt w:val="lowerRoman"/>
+      <w:lvlText w:val="%3."/>
+      <w:lvlJc w:val="right"/>
+      <w:pPr>
+        <w:ind w:left="2160" w:hanging="180"/>
+      </w:pPr>
+    </w:lvl>
+    <w:lvl w:ilvl="3" w:tplc="0409000F" w:tentative="1">
+      <w:start w:val="1"/>
+      <w:numFmt w:val="decimal"/>
+      <w:lvlText w:val="%4."/>
+      <w:lvlJc w:val="left"/>
+      <w:pPr>
+        <w:ind w:left="2880" w:hanging="360"/>
+      </w:pPr>
+    </w:lvl>
+    <w:lvl w:ilvl="4" w:tplc="04090019" w:tentative="1">
+      <w:start w:val="1"/>
+      <w:numFmt w:val="lowerLetter"/>
+      <w:lvlText w:val="%5."/>
+      <w:lvlJc w:val="left"/>
+      <w:pPr>
+        <w:ind w:left="3600" w:hanging="360"/>
+      </w:pPr>
+    </w:lvl>
+    <w:lvl w:ilvl="5" w:tplc="0409001B" w:tentative="1">
+      <w:start w:val="1"/>
+      <w:numFmt w:val="lowerRoman"/>
+      <w:lvlText w:val="%6."/>
+      <w:lvlJc w:val="right"/>
+      <w:pPr>
+        <w:ind w:left="4320" w:hanging="180"/>
+      </w:pPr>
+    </w:lvl>
+    <w:lvl w:ilvl="6" w:tplc="0409000F" w:tentative="1">
+      <w:start w:val="1"/>
+      <w:numFmt w:val="decimal"/>
+      <w:lvlText w:val="%7."/>
+      <w:lvlJc w:val="left"/>
+      <w:pPr>
+        <w:ind w:left="5040" w:hanging="360"/>
+      </w:pPr>
+    </w:lvl>
+    <w:lvl w:ilvl="7" w:tplc="04090019" w:tentative="1">
+      <w:start w:val="1"/>
+      <w:numFmt w:val="lowerLetter"/>
+      <w:lvlText w:val="%8."/>
+      <w:lvlJc w:val="left"/>
+      <w:pPr>
+        <w:ind w:left="5760" w:hanging="360"/>
+      </w:pPr>
+    </w:lvl>
+    <w:lvl w:ilvl="8" w:tplc="0409001B" w:tentative="1">
+      <w:start w:val="1"/>
+      <w:numFmt w:val="lowerRoman"/>
+      <w:lvlText w:val="%9."/>
+      <w:lvlJc w:val="right"/>
+      <w:pPr>
+        <w:ind w:left="6480" w:hanging="180"/>
+      </w:pPr>
+    </w:lvl>
+  </w:abstractNum>
+  <w:abstractNum w:abstractNumId="32">
     <w:nsid w:val="6137445D"/>
     <w:multiLevelType w:val="hybridMultilevel"/>
     <w:tmpl w:val="80D4C22C"/>
@@ -8901,7 +11609,7 @@
       </w:pPr>
     </w:lvl>
   </w:abstractNum>
-  <w:abstractNum w:abstractNumId="31">
+  <w:abstractNum w:abstractNumId="33">
     <w:nsid w:val="68F83839"/>
     <w:multiLevelType w:val="hybridMultilevel"/>
     <w:tmpl w:val="FF5C0496"/>
@@ -9014,7 +11722,7 @@
       </w:rPr>
     </w:lvl>
   </w:abstractNum>
-  <w:abstractNum w:abstractNumId="32">
+  <w:abstractNum w:abstractNumId="34">
     <w:nsid w:val="69B74D62"/>
     <w:multiLevelType w:val="hybridMultilevel"/>
     <w:tmpl w:val="BB9E110E"/>
@@ -9127,7 +11835,7 @@
       </w:rPr>
     </w:lvl>
   </w:abstractNum>
-  <w:abstractNum w:abstractNumId="33">
+  <w:abstractNum w:abstractNumId="35">
     <w:nsid w:val="6A0635EE"/>
     <w:multiLevelType w:val="hybridMultilevel"/>
     <w:tmpl w:val="4E4C193A"/>
@@ -9213,7 +11921,96 @@
       </w:pPr>
     </w:lvl>
   </w:abstractNum>
-  <w:abstractNum w:abstractNumId="34">
+  <w:abstractNum w:abstractNumId="36">
+    <w:nsid w:val="6C037D0B"/>
+    <w:multiLevelType w:val="hybridMultilevel"/>
+    <w:tmpl w:val="C20499B6"/>
+    <w:lvl w:ilvl="0" w:tplc="756E9CA4">
+      <w:start w:val="1"/>
+      <w:numFmt w:val="decimal"/>
+      <w:lvlText w:val="%1-"/>
+      <w:lvlJc w:val="left"/>
+      <w:pPr>
+        <w:ind w:left="720" w:hanging="360"/>
+      </w:pPr>
+      <w:rPr>
+        <w:rFonts w:hint="default"/>
+      </w:rPr>
+    </w:lvl>
+    <w:lvl w:ilvl="1" w:tplc="04090019" w:tentative="1">
+      <w:start w:val="1"/>
+      <w:numFmt w:val="lowerLetter"/>
+      <w:lvlText w:val="%2."/>
+      <w:lvlJc w:val="left"/>
+      <w:pPr>
+        <w:ind w:left="1440" w:hanging="360"/>
+      </w:pPr>
+    </w:lvl>
+    <w:lvl w:ilvl="2" w:tplc="0409001B" w:tentative="1">
+      <w:start w:val="1"/>
+      <w:numFmt w:val="lowerRoman"/>
+      <w:lvlText w:val="%3."/>
+      <w:lvlJc w:val="right"/>
+      <w:pPr>
+        <w:ind w:left="2160" w:hanging="180"/>
+      </w:pPr>
+    </w:lvl>
+    <w:lvl w:ilvl="3" w:tplc="0409000F" w:tentative="1">
+      <w:start w:val="1"/>
+      <w:numFmt w:val="decimal"/>
+      <w:lvlText w:val="%4."/>
+      <w:lvlJc w:val="left"/>
+      <w:pPr>
+        <w:ind w:left="2880" w:hanging="360"/>
+      </w:pPr>
+    </w:lvl>
+    <w:lvl w:ilvl="4" w:tplc="04090019" w:tentative="1">
+      <w:start w:val="1"/>
+      <w:numFmt w:val="lowerLetter"/>
+      <w:lvlText w:val="%5."/>
+      <w:lvlJc w:val="left"/>
+      <w:pPr>
+        <w:ind w:left="3600" w:hanging="360"/>
+      </w:pPr>
+    </w:lvl>
+    <w:lvl w:ilvl="5" w:tplc="0409001B" w:tentative="1">
+      <w:start w:val="1"/>
+      <w:numFmt w:val="lowerRoman"/>
+      <w:lvlText w:val="%6."/>
+      <w:lvlJc w:val="right"/>
+      <w:pPr>
+        <w:ind w:left="4320" w:hanging="180"/>
+      </w:pPr>
+    </w:lvl>
+    <w:lvl w:ilvl="6" w:tplc="0409000F" w:tentative="1">
+      <w:start w:val="1"/>
+      <w:numFmt w:val="decimal"/>
+      <w:lvlText w:val="%7."/>
+      <w:lvlJc w:val="left"/>
+      <w:pPr>
+        <w:ind w:left="5040" w:hanging="360"/>
+      </w:pPr>
+    </w:lvl>
+    <w:lvl w:ilvl="7" w:tplc="04090019" w:tentative="1">
+      <w:start w:val="1"/>
+      <w:numFmt w:val="lowerLetter"/>
+      <w:lvlText w:val="%8."/>
+      <w:lvlJc w:val="left"/>
+      <w:pPr>
+        <w:ind w:left="5760" w:hanging="360"/>
+      </w:pPr>
+    </w:lvl>
+    <w:lvl w:ilvl="8" w:tplc="0409001B" w:tentative="1">
+      <w:start w:val="1"/>
+      <w:numFmt w:val="lowerRoman"/>
+      <w:lvlText w:val="%9."/>
+      <w:lvlJc w:val="right"/>
+      <w:pPr>
+        <w:ind w:left="6480" w:hanging="180"/>
+      </w:pPr>
+    </w:lvl>
+  </w:abstractNum>
+  <w:abstractNum w:abstractNumId="37">
     <w:nsid w:val="6CC332DB"/>
     <w:multiLevelType w:val="hybridMultilevel"/>
     <w:tmpl w:val="C110FC2C"/>
@@ -9302,7 +12099,7 @@
       </w:pPr>
     </w:lvl>
   </w:abstractNum>
-  <w:abstractNum w:abstractNumId="35">
+  <w:abstractNum w:abstractNumId="38">
     <w:nsid w:val="6E4239AA"/>
     <w:multiLevelType w:val="hybridMultilevel"/>
     <w:tmpl w:val="A9D4DABE"/>
@@ -9415,7 +12212,7 @@
       </w:rPr>
     </w:lvl>
   </w:abstractNum>
-  <w:abstractNum w:abstractNumId="36">
+  <w:abstractNum w:abstractNumId="39">
     <w:nsid w:val="701B790F"/>
     <w:multiLevelType w:val="hybridMultilevel"/>
     <w:tmpl w:val="4B1CD15C"/>
@@ -9504,7 +12301,7 @@
       </w:pPr>
     </w:lvl>
   </w:abstractNum>
-  <w:abstractNum w:abstractNumId="37">
+  <w:abstractNum w:abstractNumId="40">
     <w:nsid w:val="73652FE0"/>
     <w:multiLevelType w:val="hybridMultilevel"/>
     <w:tmpl w:val="9C3C1A14"/>
@@ -9617,7 +12414,7 @@
       </w:rPr>
     </w:lvl>
   </w:abstractNum>
-  <w:abstractNum w:abstractNumId="38">
+  <w:abstractNum w:abstractNumId="41">
     <w:nsid w:val="76710C03"/>
     <w:multiLevelType w:val="hybridMultilevel"/>
     <w:tmpl w:val="68D40132"/>
@@ -9706,7 +12503,7 @@
       </w:pPr>
     </w:lvl>
   </w:abstractNum>
-  <w:abstractNum w:abstractNumId="39">
+  <w:abstractNum w:abstractNumId="42">
     <w:nsid w:val="76C4151B"/>
     <w:multiLevelType w:val="hybridMultilevel"/>
     <w:tmpl w:val="9E967476"/>
@@ -9792,7 +12589,7 @@
       </w:pPr>
     </w:lvl>
   </w:abstractNum>
-  <w:abstractNum w:abstractNumId="40">
+  <w:abstractNum w:abstractNumId="43">
     <w:nsid w:val="794355E7"/>
     <w:multiLevelType w:val="hybridMultilevel"/>
     <w:tmpl w:val="BD202592"/>
@@ -9881,7 +12678,7 @@
       </w:pPr>
     </w:lvl>
   </w:abstractNum>
-  <w:abstractNum w:abstractNumId="41">
+  <w:abstractNum w:abstractNumId="44">
     <w:nsid w:val="7B1403B0"/>
     <w:multiLevelType w:val="hybridMultilevel"/>
     <w:tmpl w:val="4DEA6FCC"/>
@@ -10021,7 +12818,7 @@
       </w:rPr>
     </w:lvl>
   </w:abstractNum>
-  <w:abstractNum w:abstractNumId="42">
+  <w:abstractNum w:abstractNumId="45">
     <w:nsid w:val="7FEE1FD9"/>
     <w:multiLevelType w:val="hybridMultilevel"/>
     <w:tmpl w:val="A7C23A6C"/>
@@ -10111,139 +12908,148 @@
     </w:lvl>
   </w:abstractNum>
   <w:num w:numId="1">
+    <w:abstractNumId w:val="5"/>
+  </w:num>
+  <w:num w:numId="2">
+    <w:abstractNumId w:val="21"/>
+  </w:num>
+  <w:num w:numId="3">
+    <w:abstractNumId w:val="6"/>
+  </w:num>
+  <w:num w:numId="4">
+    <w:abstractNumId w:val="13"/>
+  </w:num>
+  <w:num w:numId="5">
+    <w:abstractNumId w:val="2"/>
+  </w:num>
+  <w:num w:numId="6">
+    <w:abstractNumId w:val="34"/>
+  </w:num>
+  <w:num w:numId="7">
+    <w:abstractNumId w:val="27"/>
+  </w:num>
+  <w:num w:numId="8">
+    <w:abstractNumId w:val="42"/>
+  </w:num>
+  <w:num w:numId="9">
+    <w:abstractNumId w:val="40"/>
+  </w:num>
+  <w:num w:numId="10">
+    <w:abstractNumId w:val="17"/>
+  </w:num>
+  <w:num w:numId="11">
+    <w:abstractNumId w:val="28"/>
+  </w:num>
+  <w:num w:numId="12">
+    <w:abstractNumId w:val="1"/>
+  </w:num>
+  <w:num w:numId="13">
+    <w:abstractNumId w:val="44"/>
+  </w:num>
+  <w:num w:numId="14">
+    <w:abstractNumId w:val="30"/>
+  </w:num>
+  <w:num w:numId="15">
+    <w:abstractNumId w:val="15"/>
+  </w:num>
+  <w:num w:numId="16">
+    <w:abstractNumId w:val="25"/>
+  </w:num>
+  <w:num w:numId="17">
+    <w:abstractNumId w:val="16"/>
+  </w:num>
+  <w:num w:numId="18">
+    <w:abstractNumId w:val="37"/>
+  </w:num>
+  <w:num w:numId="19">
     <w:abstractNumId w:val="4"/>
   </w:num>
-  <w:num w:numId="2">
+  <w:num w:numId="20">
+    <w:abstractNumId w:val="24"/>
+  </w:num>
+  <w:num w:numId="21">
+    <w:abstractNumId w:val="18"/>
+  </w:num>
+  <w:num w:numId="22">
+    <w:abstractNumId w:val="39"/>
+  </w:num>
+  <w:num w:numId="23">
+    <w:abstractNumId w:val="10"/>
+  </w:num>
+  <w:num w:numId="24">
+    <w:abstractNumId w:val="41"/>
+  </w:num>
+  <w:num w:numId="25">
+    <w:abstractNumId w:val="14"/>
+  </w:num>
+  <w:num w:numId="26">
+    <w:abstractNumId w:val="22"/>
+  </w:num>
+  <w:num w:numId="27">
+    <w:abstractNumId w:val="12"/>
+  </w:num>
+  <w:num w:numId="28">
+    <w:abstractNumId w:val="35"/>
+  </w:num>
+  <w:num w:numId="29">
+    <w:abstractNumId w:val="9"/>
+  </w:num>
+  <w:num w:numId="30">
+    <w:abstractNumId w:val="7"/>
+  </w:num>
+  <w:num w:numId="31">
+    <w:abstractNumId w:val="3"/>
+  </w:num>
+  <w:num w:numId="32">
+    <w:abstractNumId w:val="29"/>
+  </w:num>
+  <w:num w:numId="33">
+    <w:abstractNumId w:val="43"/>
+  </w:num>
+  <w:num w:numId="34">
+    <w:abstractNumId w:val="38"/>
+  </w:num>
+  <w:num w:numId="35">
+    <w:abstractNumId w:val="33"/>
+  </w:num>
+  <w:num w:numId="36">
+    <w:abstractNumId w:val="11"/>
+  </w:num>
+  <w:num w:numId="37">
+    <w:abstractNumId w:val="45"/>
+  </w:num>
+  <w:num w:numId="38">
     <w:abstractNumId w:val="20"/>
   </w:num>
-  <w:num w:numId="3">
-    <w:abstractNumId w:val="5"/>
+  <w:num w:numId="39">
+    <w:abstractNumId w:val="26"/>
   </w:num>
-  <w:num w:numId="4">
-    <w:abstractNumId w:val="12"/>
+  <w:num w:numId="40">
+    <w:abstractNumId w:val="23"/>
   </w:num>
-  <w:num w:numId="5">
-    <w:abstractNumId w:val="1"/>
-  </w:num>
-  <w:num w:numId="6">
+  <w:num w:numId="41">
     <w:abstractNumId w:val="32"/>
   </w:num>
-  <w:num w:numId="7">
-    <w:abstractNumId w:val="26"/>
+  <w:num w:numId="42">
+    <w:abstractNumId w:val="19"/>
   </w:num>
-  <w:num w:numId="8">
-    <w:abstractNumId w:val="39"/>
+  <w:num w:numId="43">
+    <w:abstractNumId w:val="8"/>
   </w:num>
-  <w:num w:numId="9">
-    <w:abstractNumId w:val="37"/>
+  <w:num w:numId="44">
+    <w:abstractNumId w:val="8"/>
   </w:num>
-  <w:num w:numId="10">
-    <w:abstractNumId w:val="16"/>
+  <w:num w:numId="45">
+    <w:abstractNumId w:val="11"/>
   </w:num>
-  <w:num w:numId="11">
-    <w:abstractNumId w:val="27"/>
-  </w:num>
-  <w:num w:numId="12">
-    <w:abstractNumId w:val="0"/>
-  </w:num>
-  <w:num w:numId="13">
-    <w:abstractNumId w:val="41"/>
-  </w:num>
-  <w:num w:numId="14">
-    <w:abstractNumId w:val="29"/>
-  </w:num>
-  <w:num w:numId="15">
-    <w:abstractNumId w:val="14"/>
-  </w:num>
-  <w:num w:numId="16">
-    <w:abstractNumId w:val="24"/>
-  </w:num>
-  <w:num w:numId="17">
-    <w:abstractNumId w:val="15"/>
-  </w:num>
-  <w:num w:numId="18">
-    <w:abstractNumId w:val="34"/>
-  </w:num>
-  <w:num w:numId="19">
-    <w:abstractNumId w:val="3"/>
-  </w:num>
-  <w:num w:numId="20">
-    <w:abstractNumId w:val="23"/>
-  </w:num>
-  <w:num w:numId="21">
-    <w:abstractNumId w:val="17"/>
-  </w:num>
-  <w:num w:numId="22">
+  <w:num w:numId="46">
     <w:abstractNumId w:val="36"/>
   </w:num>
-  <w:num w:numId="23">
-    <w:abstractNumId w:val="9"/>
-  </w:num>
-  <w:num w:numId="24">
-    <w:abstractNumId w:val="38"/>
-  </w:num>
-  <w:num w:numId="25">
-    <w:abstractNumId w:val="13"/>
-  </w:num>
-  <w:num w:numId="26">
-    <w:abstractNumId w:val="21"/>
-  </w:num>
-  <w:num w:numId="27">
-    <w:abstractNumId w:val="11"/>
-  </w:num>
-  <w:num w:numId="28">
-    <w:abstractNumId w:val="33"/>
-  </w:num>
-  <w:num w:numId="29">
-    <w:abstractNumId w:val="8"/>
-  </w:num>
-  <w:num w:numId="30">
-    <w:abstractNumId w:val="6"/>
-  </w:num>
-  <w:num w:numId="31">
-    <w:abstractNumId w:val="2"/>
-  </w:num>
-  <w:num w:numId="32">
-    <w:abstractNumId w:val="28"/>
-  </w:num>
-  <w:num w:numId="33">
-    <w:abstractNumId w:val="40"/>
-  </w:num>
-  <w:num w:numId="34">
-    <w:abstractNumId w:val="35"/>
-  </w:num>
-  <w:num w:numId="35">
+  <w:num w:numId="47">
     <w:abstractNumId w:val="31"/>
   </w:num>
-  <w:num w:numId="36">
-    <w:abstractNumId w:val="10"/>
-  </w:num>
-  <w:num w:numId="37">
-    <w:abstractNumId w:val="42"/>
-  </w:num>
-  <w:num w:numId="38">
-    <w:abstractNumId w:val="19"/>
-  </w:num>
-  <w:num w:numId="39">
-    <w:abstractNumId w:val="25"/>
-  </w:num>
-  <w:num w:numId="40">
-    <w:abstractNumId w:val="22"/>
-  </w:num>
-  <w:num w:numId="41">
-    <w:abstractNumId w:val="30"/>
-  </w:num>
-  <w:num w:numId="42">
-    <w:abstractNumId w:val="18"/>
-  </w:num>
-  <w:num w:numId="43">
-    <w:abstractNumId w:val="7"/>
-  </w:num>
-  <w:num w:numId="44">
-    <w:abstractNumId w:val="7"/>
-  </w:num>
-  <w:num w:numId="45">
-    <w:abstractNumId w:val="10"/>
+  <w:num w:numId="48">
+    <w:abstractNumId w:val="0"/>
   </w:num>
 </w:numbering>
 </file>
@@ -11465,19 +14271,19 @@
 
 <file path=word/glossary/fontTable.xml><?xml version="1.0" encoding="utf-8"?>
 <w:fonts xmlns:mc="http://schemas.openxmlformats.org/markup-compatibility/2006" xmlns:r="http://schemas.openxmlformats.org/officeDocument/2006/relationships" xmlns:w="http://schemas.openxmlformats.org/wordprocessingml/2006/main" xmlns:w14="http://schemas.microsoft.com/office/word/2010/wordml" xmlns:w15="http://schemas.microsoft.com/office/word/2012/wordml" mc:Ignorable="w14 w15">
+  <w:font w:name="Arial">
+    <w:panose1 w:val="020B0604020202020204"/>
+    <w:charset w:val="00"/>
+    <w:family w:val="swiss"/>
+    <w:pitch w:val="variable"/>
+    <w:sig w:usb0="E0002EFF" w:usb1="C000785B" w:usb2="00000009" w:usb3="00000000" w:csb0="000001FF" w:csb1="00000000"/>
+  </w:font>
   <w:font w:name="Times New Roman">
     <w:panose1 w:val="02020603050405020304"/>
     <w:charset w:val="00"/>
     <w:family w:val="roman"/>
     <w:pitch w:val="variable"/>
     <w:sig w:usb0="E0002EFF" w:usb1="C000785B" w:usb2="00000009" w:usb3="00000000" w:csb0="000001FF" w:csb1="00000000"/>
-  </w:font>
-  <w:font w:name="Symbol">
-    <w:panose1 w:val="05050102010706020507"/>
-    <w:charset w:val="02"/>
-    <w:family w:val="roman"/>
-    <w:pitch w:val="variable"/>
-    <w:sig w:usb0="00000000" w:usb1="10000000" w:usb2="00000000" w:usb3="00000000" w:csb0="80000000" w:csb1="00000000"/>
   </w:font>
   <w:font w:name="Courier New">
     <w:panose1 w:val="02070309020205020404"/>
@@ -11493,12 +14299,12 @@
     <w:pitch w:val="variable"/>
     <w:sig w:usb0="00000000" w:usb1="10000000" w:usb2="00000000" w:usb3="00000000" w:csb0="80000000" w:csb1="00000000"/>
   </w:font>
-  <w:font w:name="Arial">
-    <w:panose1 w:val="020B0604020202020204"/>
-    <w:charset w:val="00"/>
-    <w:family w:val="swiss"/>
+  <w:font w:name="Symbol">
+    <w:panose1 w:val="05050102010706020507"/>
+    <w:charset w:val="02"/>
+    <w:family w:val="roman"/>
     <w:pitch w:val="variable"/>
-    <w:sig w:usb0="E0002EFF" w:usb1="C000785B" w:usb2="00000009" w:usb3="00000000" w:csb0="000001FF" w:csb1="00000000"/>
+    <w:sig w:usb0="00000000" w:usb1="10000000" w:usb2="00000000" w:usb3="00000000" w:csb0="80000000" w:csb1="00000000"/>
   </w:font>
   <w:font w:name="Century Gothic">
     <w:panose1 w:val="020B0502020202020204"/>
@@ -11566,6 +14372,7 @@
     <w:rsid w:val="00B46DE4"/>
     <w:rsid w:val="00C5436F"/>
     <w:rsid w:val="00C915CE"/>
+    <w:rsid w:val="00CD1E16"/>
     <w:rsid w:val="00CE6670"/>
     <w:rsid w:val="00D74821"/>
     <w:rsid w:val="00FF4F51"/>
@@ -12356,7 +15163,7 @@
 </file>
 
 <file path=customXml/itemProps2.xml><?xml version="1.0" encoding="utf-8"?>
-<ds:datastoreItem xmlns:ds="http://schemas.openxmlformats.org/officeDocument/2006/customXml" ds:itemID="{A39BBCE9-ACC8-4B62-ACA1-B8F19D662E79}">
+<ds:datastoreItem xmlns:ds="http://schemas.openxmlformats.org/officeDocument/2006/customXml" ds:itemID="{3776D22F-F6F7-4A11-8FD2-01A8496914B1}">
   <ds:schemaRefs>
     <ds:schemaRef ds:uri="http://schemas.openxmlformats.org/officeDocument/2006/bibliography"/>
   </ds:schemaRefs>

</xml_diff>

<commit_message>
end notes 2 in part 3
</commit_message>
<xml_diff>
--- a/3-desgin pattern  part3.docx
+++ b/3-desgin pattern  part3.docx
@@ -15,7 +15,6 @@
           <w:docPartUnique/>
         </w:docPartObj>
       </w:sdtPr>
-      <w:sdtEndPr/>
       <w:sdtContent>
         <w:p>
           <w:pPr>
@@ -154,7 +153,6 @@
                                       <w:calendar w:val="gregorian"/>
                                     </w:date>
                                   </w:sdtPr>
-                                  <w:sdtEndPr/>
                                   <w:sdtContent>
                                     <w:p>
                                       <w:pPr>
@@ -3467,7 +3465,6 @@
                                 <w:calendar w:val="gregorian"/>
                               </w:date>
                             </w:sdtPr>
-                            <w:sdtEndPr/>
                             <w:sdtContent>
                               <w:p>
                                 <w:pPr>
@@ -3692,7 +3689,6 @@
                                     <w:dataBinding w:prefixMappings="xmlns:ns0='http://purl.org/dc/elements/1.1/' xmlns:ns1='http://schemas.openxmlformats.org/package/2006/metadata/core-properties' " w:xpath="/ns1:coreProperties[1]/ns0:creator[1]" w:storeItemID="{6C3C8BC8-F283-45AE-878A-BAB7291924A1}"/>
                                     <w:text/>
                                   </w:sdtPr>
-                                  <w:sdtEndPr/>
                                   <w:sdtContent>
                                     <w:proofErr w:type="spellStart"/>
                                     <w:r>
@@ -3752,7 +3748,6 @@
                                     <w:dataBinding w:prefixMappings="xmlns:ns0='http://schemas.openxmlformats.org/officeDocument/2006/extended-properties' " w:xpath="/ns0:Properties[1]/ns0:Company[1]" w:storeItemID="{6668398D-A668-4E3E-A5EB-62B293D839F1}"/>
                                     <w:text/>
                                   </w:sdtPr>
-                                  <w:sdtEndPr/>
                                   <w:sdtContent>
                                     <w:r>
                                       <w:rPr>
@@ -3815,7 +3810,6 @@
                               <w:dataBinding w:prefixMappings="xmlns:ns0='http://purl.org/dc/elements/1.1/' xmlns:ns1='http://schemas.openxmlformats.org/package/2006/metadata/core-properties' " w:xpath="/ns1:coreProperties[1]/ns0:creator[1]" w:storeItemID="{6C3C8BC8-F283-45AE-878A-BAB7291924A1}"/>
                               <w:text/>
                             </w:sdtPr>
-                            <w:sdtEndPr/>
                             <w:sdtContent>
                               <w:proofErr w:type="spellStart"/>
                               <w:r>
@@ -3875,7 +3869,6 @@
                               <w:dataBinding w:prefixMappings="xmlns:ns0='http://schemas.openxmlformats.org/officeDocument/2006/extended-properties' " w:xpath="/ns0:Properties[1]/ns0:Company[1]" w:storeItemID="{6668398D-A668-4E3E-A5EB-62B293D839F1}"/>
                               <w:text/>
                             </w:sdtPr>
-                            <w:sdtEndPr/>
                             <w:sdtContent>
                               <w:r>
                                 <w:rPr>
@@ -3990,7 +3983,6 @@
                                     <w:dataBinding w:prefixMappings="xmlns:ns0='http://purl.org/dc/elements/1.1/' xmlns:ns1='http://schemas.openxmlformats.org/package/2006/metadata/core-properties' " w:xpath="/ns1:coreProperties[1]/ns0:title[1]" w:storeItemID="{6C3C8BC8-F283-45AE-878A-BAB7291924A1}"/>
                                     <w:text/>
                                   </w:sdtPr>
-                                  <w:sdtEndPr/>
                                   <w:sdtContent>
                                     <w:r>
                                       <w:rPr>
@@ -4026,7 +4018,6 @@
                                     <w:dataBinding w:prefixMappings="xmlns:ns0='http://purl.org/dc/elements/1.1/' xmlns:ns1='http://schemas.openxmlformats.org/package/2006/metadata/core-properties' " w:xpath="/ns1:coreProperties[1]/ns0:subject[1]" w:storeItemID="{6C3C8BC8-F283-45AE-878A-BAB7291924A1}"/>
                                     <w:text/>
                                   </w:sdtPr>
-                                  <w:sdtEndPr/>
                                   <w:sdtContent>
                                     <w:r>
                                       <w:rPr>
@@ -4097,7 +4088,6 @@
                               <w:dataBinding w:prefixMappings="xmlns:ns0='http://purl.org/dc/elements/1.1/' xmlns:ns1='http://schemas.openxmlformats.org/package/2006/metadata/core-properties' " w:xpath="/ns1:coreProperties[1]/ns0:title[1]" w:storeItemID="{6C3C8BC8-F283-45AE-878A-BAB7291924A1}"/>
                               <w:text/>
                             </w:sdtPr>
-                            <w:sdtEndPr/>
                             <w:sdtContent>
                               <w:r>
                                 <w:rPr>
@@ -4133,7 +4123,6 @@
                               <w:dataBinding w:prefixMappings="xmlns:ns0='http://purl.org/dc/elements/1.1/' xmlns:ns1='http://schemas.openxmlformats.org/package/2006/metadata/core-properties' " w:xpath="/ns1:coreProperties[1]/ns0:subject[1]" w:storeItemID="{6C3C8BC8-F283-45AE-878A-BAB7291924A1}"/>
                               <w:text/>
                             </w:sdtPr>
-                            <w:sdtEndPr/>
                             <w:sdtContent>
                               <w:r>
                                 <w:rPr>
@@ -4388,7 +4377,7 @@
           <w:r>
             <w:fldChar w:fldCharType="separate"/>
           </w:r>
-          <w:hyperlink w:anchor="_Toc122373379" w:history="1">
+          <w:hyperlink w:anchor="_Toc122378400" w:history="1">
             <w:r>
               <w:rPr>
                 <w:rStyle w:val="Hyperlink"/>
@@ -4416,7 +4405,7 @@
                 <w:noProof/>
                 <w:webHidden/>
               </w:rPr>
-              <w:instrText xml:space="preserve"> PAGEREF _Toc122373379 \h </w:instrText>
+              <w:instrText xml:space="preserve"> PAGEREF _Toc122378400 \h </w:instrText>
             </w:r>
             <w:r>
               <w:rPr>
@@ -4458,7 +4447,7 @@
               <w:noProof/>
             </w:rPr>
           </w:pPr>
-          <w:hyperlink w:anchor="_Toc122373380" w:history="1">
+          <w:hyperlink w:anchor="_Toc122378401" w:history="1">
             <w:r>
               <w:rPr>
                 <w:rStyle w:val="Hyperlink"/>
@@ -4495,7 +4484,7 @@
                 <w:noProof/>
                 <w:webHidden/>
               </w:rPr>
-              <w:instrText xml:space="preserve"> PAGEREF _Toc122373380 \h </w:instrText>
+              <w:instrText xml:space="preserve"> PAGEREF _Toc122378401 \h </w:instrText>
             </w:r>
             <w:r>
               <w:rPr>
@@ -4537,7 +4526,7 @@
               <w:noProof/>
             </w:rPr>
           </w:pPr>
-          <w:hyperlink w:anchor="_Toc122373381" w:history="1">
+          <w:hyperlink w:anchor="_Toc122378402" w:history="1">
             <w:r>
               <w:rPr>
                 <w:rStyle w:val="Hyperlink"/>
@@ -4574,7 +4563,7 @@
                 <w:noProof/>
                 <w:webHidden/>
               </w:rPr>
-              <w:instrText xml:space="preserve"> PAGEREF _Toc122373381 \h </w:instrText>
+              <w:instrText xml:space="preserve"> PAGEREF _Toc122378402 \h </w:instrText>
             </w:r>
             <w:r>
               <w:rPr>
@@ -4616,7 +4605,7 @@
               <w:noProof/>
             </w:rPr>
           </w:pPr>
-          <w:hyperlink w:anchor="_Toc122373382" w:history="1">
+          <w:hyperlink w:anchor="_Toc122378403" w:history="1">
             <w:r>
               <w:rPr>
                 <w:rStyle w:val="Hyperlink"/>
@@ -4653,7 +4642,7 @@
                 <w:noProof/>
                 <w:webHidden/>
               </w:rPr>
-              <w:instrText xml:space="preserve"> PAGEREF _Toc122373382 \h </w:instrText>
+              <w:instrText xml:space="preserve"> PAGEREF _Toc122378403 \h </w:instrText>
             </w:r>
             <w:r>
               <w:rPr>
@@ -4695,7 +4684,7 @@
               <w:noProof/>
             </w:rPr>
           </w:pPr>
-          <w:hyperlink w:anchor="_Toc122373383" w:history="1">
+          <w:hyperlink w:anchor="_Toc122378404" w:history="1">
             <w:r>
               <w:rPr>
                 <w:rStyle w:val="Hyperlink"/>
@@ -4732,7 +4721,7 @@
                 <w:noProof/>
                 <w:webHidden/>
               </w:rPr>
-              <w:instrText xml:space="preserve"> PAGEREF _Toc122373383 \h </w:instrText>
+              <w:instrText xml:space="preserve"> PAGEREF _Toc122378404 \h </w:instrText>
             </w:r>
             <w:r>
               <w:rPr>
@@ -4753,6 +4742,85 @@
                 <w:webHidden/>
               </w:rPr>
               <w:t>3</w:t>
+            </w:r>
+            <w:r>
+              <w:rPr>
+                <w:noProof/>
+                <w:webHidden/>
+              </w:rPr>
+              <w:fldChar w:fldCharType="end"/>
+            </w:r>
+          </w:hyperlink>
+        </w:p>
+        <w:p>
+          <w:pPr>
+            <w:pStyle w:val="TOC2"/>
+            <w:tabs>
+              <w:tab w:val="right" w:leader="dot" w:pos="9350"/>
+            </w:tabs>
+            <w:rPr>
+              <w:rFonts w:cstheme="minorBidi"/>
+              <w:noProof/>
+            </w:rPr>
+          </w:pPr>
+          <w:hyperlink w:anchor="_Toc122378405" w:history="1">
+            <w:r>
+              <w:rPr>
+                <w:rStyle w:val="Hyperlink"/>
+                <w:noProof/>
+                <w:rtl/>
+                <w:lang w:bidi="ar-EG"/>
+              </w:rPr>
+              <w:t>2</w:t>
+            </w:r>
+            <w:r>
+              <w:rPr>
+                <w:rStyle w:val="Hyperlink"/>
+                <w:noProof/>
+                <w:lang w:bidi="ar-EG"/>
+              </w:rPr>
+              <w:t>.4 – example  on single responsibility:</w:t>
+            </w:r>
+            <w:r>
+              <w:rPr>
+                <w:noProof/>
+                <w:webHidden/>
+              </w:rPr>
+              <w:tab/>
+            </w:r>
+            <w:r>
+              <w:rPr>
+                <w:noProof/>
+                <w:webHidden/>
+              </w:rPr>
+              <w:fldChar w:fldCharType="begin"/>
+            </w:r>
+            <w:r>
+              <w:rPr>
+                <w:noProof/>
+                <w:webHidden/>
+              </w:rPr>
+              <w:instrText xml:space="preserve"> PAGEREF _Toc122378405 \h </w:instrText>
+            </w:r>
+            <w:r>
+              <w:rPr>
+                <w:noProof/>
+                <w:webHidden/>
+              </w:rPr>
+            </w:r>
+            <w:r>
+              <w:rPr>
+                <w:noProof/>
+                <w:webHidden/>
+              </w:rPr>
+              <w:fldChar w:fldCharType="separate"/>
+            </w:r>
+            <w:r>
+              <w:rPr>
+                <w:noProof/>
+                <w:webHidden/>
+              </w:rPr>
+              <w:t>4</w:t>
             </w:r>
             <w:r>
               <w:rPr>
@@ -4915,8 +4983,6 @@
           <w:lang w:bidi="ar-EG"/>
         </w:rPr>
       </w:pPr>
-      <w:bookmarkStart w:id="0" w:name="_GoBack"/>
-      <w:bookmarkEnd w:id="0"/>
     </w:p>
     <w:p>
       <w:pPr>
@@ -4926,7 +4992,7 @@
           <w:lang w:bidi="ar-EG"/>
         </w:rPr>
       </w:pPr>
-      <w:bookmarkStart w:id="1" w:name="_Toc122373379"/>
+      <w:bookmarkStart w:id="0" w:name="_Toc122378400"/>
       <w:r>
         <w:rPr>
           <w:lang w:bidi="ar-EG"/>
@@ -4934,7 +5000,7 @@
         <w:lastRenderedPageBreak/>
         <w:t>1 –solid principle:</w:t>
       </w:r>
-      <w:bookmarkEnd w:id="1"/>
+      <w:bookmarkEnd w:id="0"/>
     </w:p>
     <w:p>
       <w:pPr>
@@ -5147,7 +5213,7 @@
           <w:lang w:bidi="ar-EG"/>
         </w:rPr>
       </w:pPr>
-      <w:bookmarkStart w:id="2" w:name="_Toc122373380"/>
+      <w:bookmarkStart w:id="1" w:name="_Toc122378401"/>
       <w:r>
         <w:rPr>
           <w:rFonts w:hint="cs"/>
@@ -5162,7 +5228,7 @@
         </w:rPr>
         <w:t xml:space="preserve"> –single responsibility principle  :</w:t>
       </w:r>
-      <w:bookmarkEnd w:id="2"/>
+      <w:bookmarkEnd w:id="1"/>
       <w:r>
         <w:rPr>
           <w:lang w:bidi="ar-EG"/>
@@ -6203,7 +6269,7 @@
           <w:lang w:bidi="ar-EG"/>
         </w:rPr>
         <w:drawing>
-          <wp:anchor distT="0" distB="0" distL="114300" distR="114300" simplePos="0" relativeHeight="251669504" behindDoc="0" locked="0" layoutInCell="1" allowOverlap="1" wp14:anchorId="0EA2E465" wp14:editId="1A20BFF9">
+          <wp:anchor distT="0" distB="0" distL="114300" distR="114300" simplePos="0" relativeHeight="251669504" behindDoc="0" locked="0" layoutInCell="1" allowOverlap="1" wp14:anchorId="701A10EA" wp14:editId="3307E110">
             <wp:simplePos x="0" y="0"/>
             <wp:positionH relativeFrom="column">
               <wp:posOffset>-422275</wp:posOffset>
@@ -6613,7 +6679,7 @@
           <w:lang w:bidi="ar-EG"/>
         </w:rPr>
       </w:pPr>
-      <w:bookmarkStart w:id="3" w:name="_Toc122373381"/>
+      <w:bookmarkStart w:id="2" w:name="_Toc122378402"/>
       <w:r>
         <w:rPr>
           <w:rFonts w:hint="cs"/>
@@ -6670,7 +6736,7 @@
         </w:rPr>
         <w:t>:</w:t>
       </w:r>
-      <w:bookmarkEnd w:id="3"/>
+      <w:bookmarkEnd w:id="2"/>
       <w:r>
         <w:rPr>
           <w:lang w:bidi="ar-EG"/>
@@ -6829,7 +6895,7 @@
           <w:lang w:bidi="ar-EG"/>
         </w:rPr>
       </w:pPr>
-      <w:bookmarkStart w:id="4" w:name="_Toc122373382"/>
+      <w:bookmarkStart w:id="3" w:name="_Toc122378403"/>
       <w:r>
         <w:rPr>
           <w:rFonts w:hint="cs"/>
@@ -6844,7 +6910,7 @@
         </w:rPr>
         <w:t>.2 –separation of concerns :</w:t>
       </w:r>
-      <w:bookmarkEnd w:id="4"/>
+      <w:bookmarkEnd w:id="3"/>
       <w:r>
         <w:rPr>
           <w:lang w:bidi="ar-EG"/>
@@ -6880,29 +6946,15 @@
         <w:rPr>
           <w:lang w:bidi="ar-EG"/>
         </w:rPr>
-        <w:t xml:space="preserve"> </w:t>
-      </w:r>
-      <w:r>
-        <w:rPr>
-          <w:lang w:bidi="ar-EG"/>
-        </w:rPr>
-        <w:t>responsibility</w:t>
-      </w:r>
-      <w:r>
-        <w:rPr>
-          <w:rFonts w:hint="cs"/>
-          <w:rtl/>
-          <w:lang w:bidi="ar-EG"/>
-        </w:rPr>
-        <w:t xml:space="preserve"> </w:t>
-      </w:r>
-      <w:r>
-        <w:rPr>
-          <w:rFonts w:hint="cs"/>
-          <w:rtl/>
-          <w:lang w:bidi="ar-EG"/>
-        </w:rPr>
-        <w:t xml:space="preserve">بتاعه ال </w:t>
+        <w:t xml:space="preserve"> responsibility</w:t>
+      </w:r>
+      <w:r>
+        <w:rPr>
+          <w:rFonts w:hint="cs"/>
+          <w:rtl/>
+          <w:lang w:bidi="ar-EG"/>
+        </w:rPr>
+        <w:t xml:space="preserve"> بتاعه ال </w:t>
       </w:r>
       <w:proofErr w:type="spellStart"/>
       <w:r>
@@ -6985,7 +7037,7 @@
           <w:lang w:bidi="ar-EG"/>
         </w:rPr>
       </w:pPr>
-      <w:bookmarkStart w:id="5" w:name="_Toc122373383"/>
+      <w:bookmarkStart w:id="4" w:name="_Toc122378404"/>
       <w:r>
         <w:rPr>
           <w:rFonts w:hint="cs"/>
@@ -7000,7 +7052,7 @@
         </w:rPr>
         <w:t xml:space="preserve"> – cohesion :</w:t>
       </w:r>
-      <w:bookmarkEnd w:id="5"/>
+      <w:bookmarkEnd w:id="4"/>
       <w:r>
         <w:rPr>
           <w:lang w:bidi="ar-EG"/>
@@ -7235,15 +7287,7 @@
           <w:rtl/>
           <w:lang w:bidi="ar-EG"/>
         </w:rPr>
-        <w:t xml:space="preserve"> او 3 م</w:t>
-      </w:r>
-      <w:r>
-        <w:rPr>
-          <w:rFonts w:hint="cs"/>
-          <w:rtl/>
-          <w:lang w:bidi="ar-EG"/>
-        </w:rPr>
-        <w:t xml:space="preserve">ن ال </w:t>
+        <w:t xml:space="preserve"> او 3 من ال </w:t>
       </w:r>
       <w:r>
         <w:rPr>
@@ -7257,15 +7301,7 @@
           <w:rtl/>
           <w:lang w:bidi="ar-EG"/>
         </w:rPr>
-        <w:t xml:space="preserve"> الى عندى وسيبين الباقى  </w:t>
-      </w:r>
-      <w:r>
-        <w:rPr>
-          <w:rFonts w:hint="cs"/>
-          <w:rtl/>
-          <w:lang w:bidi="ar-EG"/>
-        </w:rPr>
-        <w:t xml:space="preserve">. والكلام دة بيتكرر معاك ف كل ال </w:t>
+        <w:t xml:space="preserve"> الى عندى وسيبين الباقى  . والكلام دة بيتكرر معاك ف كل ال </w:t>
       </w:r>
       <w:r>
         <w:rPr>
@@ -7331,15 +7367,69 @@
       <w:pPr>
         <w:bidi/>
         <w:rPr>
-          <w:rtl/>
-          <w:lang w:bidi="ar-EG"/>
-        </w:rPr>
-      </w:pPr>
+          <w:b/>
+          <w:bCs/>
+          <w:i/>
+          <w:iCs/>
+          <w:rtl/>
+          <w:lang w:bidi="ar-EG"/>
+        </w:rPr>
+      </w:pPr>
+      <w:r>
+        <w:rPr>
+          <w:rFonts w:hint="cs"/>
+          <w:b/>
+          <w:bCs/>
+          <w:i/>
+          <w:iCs/>
+          <w:rtl/>
+          <w:lang w:bidi="ar-EG"/>
+        </w:rPr>
+        <w:t xml:space="preserve">تعاله ناخد مثال ف ال </w:t>
+      </w:r>
+      <w:proofErr w:type="spellStart"/>
+      <w:r>
+        <w:rPr>
+          <w:b/>
+          <w:bCs/>
+          <w:i/>
+          <w:iCs/>
+          <w:lang w:bidi="ar-EG"/>
+        </w:rPr>
+        <w:t>vs</w:t>
+      </w:r>
+      <w:proofErr w:type="spellEnd"/>
+      <w:r>
+        <w:rPr>
+          <w:b/>
+          <w:bCs/>
+          <w:i/>
+          <w:iCs/>
+          <w:lang w:bidi="ar-EG"/>
+        </w:rPr>
+        <w:t xml:space="preserve"> </w:t>
+      </w:r>
+      <w:r>
+        <w:rPr>
+          <w:rFonts w:hint="cs"/>
+          <w:b/>
+          <w:bCs/>
+          <w:i/>
+          <w:iCs/>
+          <w:rtl/>
+          <w:lang w:bidi="ar-EG"/>
+        </w:rPr>
+        <w:t xml:space="preserve"> يحب . </w:t>
+      </w:r>
     </w:p>
     <w:p>
       <w:pPr>
         <w:bidi/>
         <w:rPr>
+          <w:b/>
+          <w:bCs/>
+          <w:i/>
+          <w:iCs/>
           <w:rtl/>
           <w:lang w:bidi="ar-EG"/>
         </w:rPr>
@@ -7349,7 +7439,10 @@
       <w:pPr>
         <w:bidi/>
         <w:rPr>
-          <w:rFonts w:hint="cs"/>
+          <w:b/>
+          <w:bCs/>
+          <w:i/>
+          <w:iCs/>
           <w:rtl/>
           <w:lang w:bidi="ar-EG"/>
         </w:rPr>
@@ -7359,6 +7452,10 @@
       <w:pPr>
         <w:bidi/>
         <w:rPr>
+          <w:b/>
+          <w:bCs/>
+          <w:i/>
+          <w:iCs/>
           <w:rtl/>
           <w:lang w:bidi="ar-EG"/>
         </w:rPr>
@@ -7368,6 +7465,10 @@
       <w:pPr>
         <w:bidi/>
         <w:rPr>
+          <w:b/>
+          <w:bCs/>
+          <w:i/>
+          <w:iCs/>
           <w:rtl/>
           <w:lang w:bidi="ar-EG"/>
         </w:rPr>
@@ -7377,6 +7478,10 @@
       <w:pPr>
         <w:bidi/>
         <w:rPr>
+          <w:b/>
+          <w:bCs/>
+          <w:i/>
+          <w:iCs/>
           <w:rtl/>
           <w:lang w:bidi="ar-EG"/>
         </w:rPr>
@@ -7386,6 +7491,11 @@
       <w:pPr>
         <w:bidi/>
         <w:rPr>
+          <w:rFonts w:hint="cs"/>
+          <w:b/>
+          <w:bCs/>
+          <w:i/>
+          <w:iCs/>
           <w:rtl/>
           <w:lang w:bidi="ar-EG"/>
         </w:rPr>
@@ -7393,12 +7503,46 @@
     </w:p>
     <w:p>
       <w:pPr>
-        <w:bidi/>
-        <w:rPr>
-          <w:rtl/>
-          <w:lang w:bidi="ar-EG"/>
-        </w:rPr>
-      </w:pPr>
+        <w:pStyle w:val="Heading2"/>
+        <w:rPr>
+          <w:lang w:bidi="ar-EG"/>
+        </w:rPr>
+      </w:pPr>
+      <w:bookmarkStart w:id="5" w:name="_Toc122378405"/>
+      <w:r>
+        <w:rPr>
+          <w:rFonts w:hint="cs"/>
+          <w:rtl/>
+          <w:lang w:bidi="ar-EG"/>
+        </w:rPr>
+        <w:lastRenderedPageBreak/>
+        <w:t>2</w:t>
+      </w:r>
+      <w:r>
+        <w:rPr>
+          <w:lang w:bidi="ar-EG"/>
+        </w:rPr>
+        <w:t xml:space="preserve">.4 – example  </w:t>
+      </w:r>
+      <w:r>
+        <w:rPr>
+          <w:lang w:bidi="ar-EG"/>
+        </w:rPr>
+        <w:t>on single responsibility</w:t>
+      </w:r>
+      <w:r>
+        <w:rPr>
+          <w:lang w:bidi="ar-EG"/>
+        </w:rPr>
+        <w:t>:</w:t>
+      </w:r>
+      <w:bookmarkEnd w:id="5"/>
+      <w:r>
+        <w:rPr>
+          <w:lang w:bidi="ar-EG"/>
+        </w:rPr>
+        <w:t xml:space="preserve"> </w:t>
+      </w:r>
     </w:p>
     <w:p>
       <w:pPr>
@@ -7408,6 +7552,89 @@
           <w:lang w:bidi="ar-EG"/>
         </w:rPr>
       </w:pPr>
+      <w:r>
+        <w:rPr>
+          <w:lang w:bidi="ar-EG"/>
+        </w:rPr>
+        <w:t xml:space="preserve"> </w:t>
+      </w:r>
+      <w:r>
+        <w:rPr>
+          <w:rFonts w:hint="cs"/>
+          <w:rtl/>
+          <w:lang w:bidi="ar-EG"/>
+        </w:rPr>
+        <w:t xml:space="preserve">   </w:t>
+      </w:r>
+      <w:r>
+        <w:rPr>
+          <w:lang w:bidi="ar-EG"/>
+        </w:rPr>
+        <w:t xml:space="preserve"> </w:t>
+      </w:r>
+      <w:r>
+        <w:rPr>
+          <w:rFonts w:hint="cs"/>
+          <w:rtl/>
+          <w:lang w:bidi="ar-EG"/>
+        </w:rPr>
+        <w:t xml:space="preserve"> </w:t>
+      </w:r>
+      <w:r>
+        <w:rPr>
+          <w:lang w:bidi="ar-EG"/>
+        </w:rPr>
+        <w:t xml:space="preserve">- </w:t>
+      </w:r>
+      <w:r>
+        <w:rPr>
+          <w:rFonts w:hint="cs"/>
+          <w:rtl/>
+          <w:lang w:bidi="ar-EG"/>
+        </w:rPr>
+        <w:t>هنفتح</w:t>
+      </w:r>
+      <w:r>
+        <w:rPr>
+          <w:lang w:bidi="ar-EG"/>
+        </w:rPr>
+        <w:t>.net 5</w:t>
+      </w:r>
+      <w:r>
+        <w:rPr>
+          <w:rFonts w:hint="cs"/>
+          <w:rtl/>
+          <w:lang w:bidi="ar-EG"/>
+        </w:rPr>
+        <w:t xml:space="preserve"> </w:t>
+      </w:r>
+      <w:r>
+        <w:rPr>
+          <w:rFonts w:hint="cs"/>
+          <w:lang w:bidi="ar-EG"/>
+        </w:rPr>
+        <w:t>console</w:t>
+      </w:r>
+      <w:r>
+        <w:rPr>
+          <w:lang w:bidi="ar-EG"/>
+        </w:rPr>
+        <w:t xml:space="preserve"> </w:t>
+      </w:r>
+      <w:r>
+        <w:rPr>
+          <w:lang w:bidi="ar-EG"/>
+        </w:rPr>
+        <w:t>app</w:t>
+      </w:r>
+      <w:r>
+        <w:rPr>
+          <w:rFonts w:hint="cs"/>
+          <w:rtl/>
+          <w:lang w:bidi="ar-EG"/>
+        </w:rPr>
+        <w:t>.</w:t>
+      </w:r>
     </w:p>
     <w:p>
       <w:pPr>
@@ -7417,12 +7644,163 @@
           <w:lang w:bidi="ar-EG"/>
         </w:rPr>
       </w:pPr>
+      <w:r>
+        <w:rPr>
+          <w:rFonts w:cs="Arial"/>
+          <w:rtl/>
+          <w:lang w:bidi="ar-EG"/>
+        </w:rPr>
+        <w:drawing>
+          <wp:anchor distT="0" distB="0" distL="114300" distR="114300" simplePos="0" relativeHeight="251671552" behindDoc="0" locked="0" layoutInCell="1" allowOverlap="1" wp14:anchorId="2D9A6AEA" wp14:editId="18045313">
+            <wp:simplePos x="0" y="0"/>
+            <wp:positionH relativeFrom="column">
+              <wp:posOffset>3048000</wp:posOffset>
+            </wp:positionH>
+            <wp:positionV relativeFrom="paragraph">
+              <wp:posOffset>183515</wp:posOffset>
+            </wp:positionV>
+            <wp:extent cx="3308350" cy="1562639"/>
+            <wp:effectExtent l="0" t="0" r="6350" b="0"/>
+            <wp:wrapNone/>
+            <wp:docPr id="37" name="Picture 37"/>
+            <wp:cNvGraphicFramePr>
+              <a:graphicFrameLocks xmlns:a="http://schemas.openxmlformats.org/drawingml/2006/main" noChangeAspect="1"/>
+            </wp:cNvGraphicFramePr>
+            <a:graphic xmlns:a="http://schemas.openxmlformats.org/drawingml/2006/main">
+              <a:graphicData uri="http://schemas.openxmlformats.org/drawingml/2006/picture">
+                <pic:pic xmlns:pic="http://schemas.openxmlformats.org/drawingml/2006/picture">
+                  <pic:nvPicPr>
+                    <pic:cNvPr id="1" name=""/>
+                    <pic:cNvPicPr/>
+                  </pic:nvPicPr>
+                  <pic:blipFill>
+                    <a:blip r:embed="rId13">
+                      <a:extLst>
+                        <a:ext uri="{28A0092B-C50C-407E-A947-70E740481C1C}">
+                          <a14:useLocalDpi xmlns:a14="http://schemas.microsoft.com/office/drawing/2010/main" val="0"/>
+                        </a:ext>
+                      </a:extLst>
+                    </a:blip>
+                    <a:stretch>
+                      <a:fillRect/>
+                    </a:stretch>
+                  </pic:blipFill>
+                  <pic:spPr>
+                    <a:xfrm>
+                      <a:off x="0" y="0"/>
+                      <a:ext cx="3308350" cy="1562639"/>
+                    </a:xfrm>
+                    <a:prstGeom prst="rect">
+                      <a:avLst/>
+                    </a:prstGeom>
+                  </pic:spPr>
+                </pic:pic>
+              </a:graphicData>
+            </a:graphic>
+            <wp14:sizeRelH relativeFrom="margin">
+              <wp14:pctWidth>0</wp14:pctWidth>
+            </wp14:sizeRelH>
+            <wp14:sizeRelV relativeFrom="margin">
+              <wp14:pctHeight>0</wp14:pctHeight>
+            </wp14:sizeRelV>
+          </wp:anchor>
+        </w:drawing>
+      </w:r>
+      <w:r>
+        <w:rPr>
+          <w:rFonts w:cs="Arial"/>
+          <w:rtl/>
+          <w:lang w:bidi="ar-EG"/>
+        </w:rPr>
+        <w:drawing>
+          <wp:anchor distT="0" distB="0" distL="114300" distR="114300" simplePos="0" relativeHeight="251670528" behindDoc="0" locked="0" layoutInCell="1" allowOverlap="1" wp14:anchorId="7F3ED11F" wp14:editId="27E9A0C7">
+            <wp:simplePos x="0" y="0"/>
+            <wp:positionH relativeFrom="column">
+              <wp:posOffset>-400050</wp:posOffset>
+            </wp:positionH>
+            <wp:positionV relativeFrom="paragraph">
+              <wp:posOffset>186690</wp:posOffset>
+            </wp:positionV>
+            <wp:extent cx="3371850" cy="2367915"/>
+            <wp:effectExtent l="0" t="0" r="0" b="0"/>
+            <wp:wrapNone/>
+            <wp:docPr id="36" name="Picture 36"/>
+            <wp:cNvGraphicFramePr>
+              <a:graphicFrameLocks xmlns:a="http://schemas.openxmlformats.org/drawingml/2006/main" noChangeAspect="1"/>
+            </wp:cNvGraphicFramePr>
+            <a:graphic xmlns:a="http://schemas.openxmlformats.org/drawingml/2006/main">
+              <a:graphicData uri="http://schemas.openxmlformats.org/drawingml/2006/picture">
+                <pic:pic xmlns:pic="http://schemas.openxmlformats.org/drawingml/2006/picture">
+                  <pic:nvPicPr>
+                    <pic:cNvPr id="1" name=""/>
+                    <pic:cNvPicPr/>
+                  </pic:nvPicPr>
+                  <pic:blipFill>
+                    <a:blip r:embed="rId14">
+                      <a:extLst>
+                        <a:ext uri="{28A0092B-C50C-407E-A947-70E740481C1C}">
+                          <a14:useLocalDpi xmlns:a14="http://schemas.microsoft.com/office/drawing/2010/main" val="0"/>
+                        </a:ext>
+                      </a:extLst>
+                    </a:blip>
+                    <a:stretch>
+                      <a:fillRect/>
+                    </a:stretch>
+                  </pic:blipFill>
+                  <pic:spPr>
+                    <a:xfrm>
+                      <a:off x="0" y="0"/>
+                      <a:ext cx="3371850" cy="2367915"/>
+                    </a:xfrm>
+                    <a:prstGeom prst="rect">
+                      <a:avLst/>
+                    </a:prstGeom>
+                  </pic:spPr>
+                </pic:pic>
+              </a:graphicData>
+            </a:graphic>
+            <wp14:sizeRelH relativeFrom="margin">
+              <wp14:pctWidth>0</wp14:pctWidth>
+            </wp14:sizeRelH>
+            <wp14:sizeRelV relativeFrom="margin">
+              <wp14:pctHeight>0</wp14:pctHeight>
+            </wp14:sizeRelV>
+          </wp:anchor>
+        </w:drawing>
+      </w:r>
+      <w:r>
+        <w:rPr>
+          <w:rFonts w:hint="cs"/>
+          <w:rtl/>
+          <w:lang w:bidi="ar-EG"/>
+        </w:rPr>
+        <w:t xml:space="preserve">دة  الكلاس الى عملته  و ال </w:t>
+      </w:r>
+      <w:r>
+        <w:rPr>
+          <w:lang w:bidi="ar-EG"/>
+        </w:rPr>
+        <w:t xml:space="preserve">main </w:t>
+      </w:r>
+      <w:r>
+        <w:rPr>
+          <w:rFonts w:hint="cs"/>
+          <w:rtl/>
+          <w:lang w:bidi="ar-EG"/>
+        </w:rPr>
+        <w:t xml:space="preserve">  :</w:t>
+      </w:r>
+      <w:r>
+        <w:rPr>
+          <w:lang w:bidi="ar-EG"/>
+        </w:rPr>
+        <w:t xml:space="preserve"> </w:t>
+      </w:r>
     </w:p>
     <w:p>
       <w:pPr>
         <w:bidi/>
         <w:rPr>
-          <w:rtl/>
           <w:lang w:bidi="ar-EG"/>
         </w:rPr>
       </w:pPr>
@@ -7440,6 +7818,7 @@
       <w:pPr>
         <w:bidi/>
         <w:rPr>
+          <w:rFonts w:hint="cs"/>
           <w:rtl/>
           <w:lang w:bidi="ar-EG"/>
         </w:rPr>
@@ -7525,11 +7904,34 @@
           <w:lang w:bidi="ar-EG"/>
         </w:rPr>
       </w:pPr>
+      <w:r>
+        <w:rPr>
+          <w:rFonts w:hint="cs"/>
+          <w:rtl/>
+          <w:lang w:bidi="ar-EG"/>
+        </w:rPr>
+        <w:t xml:space="preserve">السوال  بقا :  هل الشكل الى عملته دة مطبق ال </w:t>
+      </w:r>
+      <w:r>
+        <w:rPr>
+          <w:lang w:bidi="ar-EG"/>
+        </w:rPr>
+        <w:t>single responsibility</w:t>
+      </w:r>
+      <w:r>
+        <w:rPr>
+          <w:rFonts w:hint="cs"/>
+          <w:rtl/>
+          <w:lang w:bidi="ar-EG"/>
+        </w:rPr>
+        <w:t xml:space="preserve"> ؟ </w:t>
+      </w:r>
     </w:p>
     <w:p>
       <w:pPr>
         <w:bidi/>
         <w:rPr>
+          <w:rFonts w:hint="cs"/>
           <w:rtl/>
           <w:lang w:bidi="ar-EG"/>
         </w:rPr>
@@ -7537,35 +7939,248 @@
     </w:p>
     <w:p>
       <w:pPr>
+        <w:pStyle w:val="ListParagraph"/>
+        <w:numPr>
+          <w:ilvl w:val="0"/>
+          <w:numId w:val="48"/>
+        </w:numPr>
         <w:bidi/>
         <w:rPr>
-          <w:rtl/>
-          <w:lang w:bidi="ar-EG"/>
-        </w:rPr>
-      </w:pPr>
+          <w:lang w:bidi="ar-EG"/>
+        </w:rPr>
+      </w:pPr>
+      <w:r>
+        <w:rPr>
+          <w:rFonts w:hint="cs"/>
+          <w:rtl/>
+          <w:lang w:bidi="ar-EG"/>
+        </w:rPr>
+        <w:t xml:space="preserve">ممكن تقلى لا عشان  داله ال </w:t>
+      </w:r>
+      <w:r>
+        <w:rPr>
+          <w:lang w:bidi="ar-EG"/>
+        </w:rPr>
+        <w:t xml:space="preserve">salary </w:t>
+      </w:r>
+      <w:r>
+        <w:rPr>
+          <w:rFonts w:hint="cs"/>
+          <w:rtl/>
+          <w:lang w:bidi="ar-EG"/>
+        </w:rPr>
+        <w:t xml:space="preserve"> دى مفروض  تكون  برة ال</w:t>
+      </w:r>
+      <w:proofErr w:type="spellStart"/>
+      <w:r>
+        <w:rPr>
+          <w:lang w:bidi="ar-EG"/>
+        </w:rPr>
+        <w:t>emp</w:t>
+      </w:r>
+      <w:proofErr w:type="spellEnd"/>
+      <w:r>
+        <w:rPr>
+          <w:lang w:bidi="ar-EG"/>
+        </w:rPr>
+        <w:t xml:space="preserve"> </w:t>
+      </w:r>
+      <w:r>
+        <w:rPr>
+          <w:rFonts w:hint="cs"/>
+          <w:rtl/>
+          <w:lang w:bidi="ar-EG"/>
+        </w:rPr>
+        <w:t xml:space="preserve"> عشان مش من ال </w:t>
+      </w:r>
+      <w:r>
+        <w:rPr>
+          <w:lang w:bidi="ar-EG"/>
+        </w:rPr>
+        <w:t xml:space="preserve">business logic </w:t>
+      </w:r>
+      <w:r>
+        <w:rPr>
+          <w:rFonts w:hint="cs"/>
+          <w:rtl/>
+          <w:lang w:bidi="ar-EG"/>
+        </w:rPr>
+        <w:t xml:space="preserve"> بتاعه ؟ هقلك  لا  غلط  طلام ال </w:t>
+      </w:r>
+      <w:r>
+        <w:rPr>
+          <w:lang w:bidi="ar-EG"/>
+        </w:rPr>
+        <w:t xml:space="preserve">salary </w:t>
+      </w:r>
+      <w:r>
+        <w:rPr>
+          <w:rFonts w:hint="cs"/>
+          <w:rtl/>
+          <w:lang w:bidi="ar-EG"/>
+        </w:rPr>
+        <w:t xml:space="preserve"> مش بيتاثر بحاجة خارجيه   ممكن تخليك  تغير فيه  كل ما الموثر دة يتغير وطلام ال </w:t>
+      </w:r>
+      <w:r>
+        <w:rPr>
+          <w:lang w:bidi="ar-EG"/>
+        </w:rPr>
+        <w:t xml:space="preserve">salary </w:t>
+      </w:r>
+      <w:r>
+        <w:rPr>
+          <w:rFonts w:hint="cs"/>
+          <w:rtl/>
+          <w:lang w:bidi="ar-EG"/>
+        </w:rPr>
+        <w:t xml:space="preserve"> بيعتمد على شويه </w:t>
+      </w:r>
+      <w:r>
+        <w:rPr>
+          <w:lang w:bidi="ar-EG"/>
+        </w:rPr>
+        <w:t>attribute</w:t>
+      </w:r>
+      <w:r>
+        <w:rPr>
+          <w:rFonts w:hint="cs"/>
+          <w:rtl/>
+          <w:lang w:bidi="ar-EG"/>
+        </w:rPr>
+        <w:t xml:space="preserve"> جوة ال  </w:t>
+      </w:r>
+      <w:proofErr w:type="spellStart"/>
+      <w:r>
+        <w:rPr>
+          <w:lang w:bidi="ar-EG"/>
+        </w:rPr>
+        <w:t>emp</w:t>
+      </w:r>
+      <w:proofErr w:type="spellEnd"/>
+      <w:r>
+        <w:rPr>
+          <w:lang w:bidi="ar-EG"/>
+        </w:rPr>
+        <w:t xml:space="preserve"> </w:t>
+      </w:r>
+      <w:r>
+        <w:rPr>
+          <w:rFonts w:hint="cs"/>
+          <w:rtl/>
+          <w:lang w:bidi="ar-EG"/>
+        </w:rPr>
+        <w:t xml:space="preserve">  يبقا خلاص من اختصاص ال </w:t>
+      </w:r>
+      <w:r>
+        <w:rPr>
+          <w:lang w:bidi="ar-EG"/>
+        </w:rPr>
+        <w:t xml:space="preserve"> </w:t>
+      </w:r>
+      <w:proofErr w:type="spellStart"/>
+      <w:r>
+        <w:rPr>
+          <w:lang w:bidi="ar-EG"/>
+        </w:rPr>
+        <w:t>emp</w:t>
+      </w:r>
+      <w:proofErr w:type="spellEnd"/>
+      <w:r>
+        <w:rPr>
+          <w:lang w:bidi="ar-EG"/>
+        </w:rPr>
+        <w:t xml:space="preserve"> </w:t>
+      </w:r>
+      <w:r>
+        <w:rPr>
+          <w:rFonts w:hint="cs"/>
+          <w:rtl/>
+          <w:lang w:bidi="ar-EG"/>
+        </w:rPr>
+        <w:t xml:space="preserve"> .</w:t>
+      </w:r>
     </w:p>
     <w:p>
       <w:pPr>
+        <w:pStyle w:val="ListParagraph"/>
         <w:bidi/>
         <w:rPr>
-          <w:rtl/>
           <w:lang w:bidi="ar-EG"/>
         </w:rPr>
       </w:pPr>
     </w:p>
     <w:p>
       <w:pPr>
+        <w:pStyle w:val="ListParagraph"/>
+        <w:numPr>
+          <w:ilvl w:val="0"/>
+          <w:numId w:val="48"/>
+        </w:numPr>
         <w:bidi/>
         <w:rPr>
-          <w:rtl/>
-          <w:lang w:bidi="ar-EG"/>
-        </w:rPr>
-      </w:pPr>
+          <w:rFonts w:hint="cs"/>
+          <w:rtl/>
+          <w:lang w:bidi="ar-EG"/>
+        </w:rPr>
+      </w:pPr>
+      <w:r>
+        <w:rPr>
+          <w:rFonts w:hint="cs"/>
+          <w:rtl/>
+          <w:lang w:bidi="ar-EG"/>
+        </w:rPr>
+        <w:t>ولاحظ هنا ان دة مجرد مثال  عشان كدة الكلاس مش كامل  ف متقليش ان  ال</w:t>
+      </w:r>
+      <w:r>
+        <w:rPr>
+          <w:lang w:bidi="ar-EG"/>
+        </w:rPr>
+        <w:t xml:space="preserve">function </w:t>
+      </w:r>
+      <w:r>
+        <w:rPr>
+          <w:rFonts w:hint="cs"/>
+          <w:rtl/>
+          <w:lang w:bidi="ar-EG"/>
+        </w:rPr>
+        <w:t xml:space="preserve"> مش بتتشتغل على ال </w:t>
+      </w:r>
+      <w:r>
+        <w:rPr>
+          <w:lang w:bidi="ar-EG"/>
+        </w:rPr>
+        <w:t xml:space="preserve">attribute </w:t>
+      </w:r>
+      <w:r>
+        <w:rPr>
+          <w:rFonts w:hint="cs"/>
+          <w:rtl/>
+          <w:lang w:bidi="ar-EG"/>
+        </w:rPr>
+        <w:t xml:space="preserve"> </w:t>
+      </w:r>
+      <w:r>
+        <w:rPr>
+          <w:rFonts w:hint="cs"/>
+          <w:rtl/>
+          <w:lang w:bidi="ar-EG"/>
+        </w:rPr>
+        <w:t xml:space="preserve">. </w:t>
+      </w:r>
+      <w:r>
+        <w:rPr>
+          <w:rFonts w:hint="cs"/>
+          <w:rtl/>
+          <w:lang w:bidi="ar-EG"/>
+        </w:rPr>
+        <w:t xml:space="preserve"> </w:t>
+      </w:r>
     </w:p>
     <w:p>
       <w:pPr>
-        <w:bidi/>
-        <w:rPr>
+        <w:pStyle w:val="ListParagraph"/>
+        <w:rPr>
+          <w:rFonts w:hint="cs"/>
           <w:rtl/>
           <w:lang w:bidi="ar-EG"/>
         </w:rPr>
@@ -7573,30 +8188,638 @@
     </w:p>
     <w:p>
       <w:pPr>
+        <w:pStyle w:val="ListParagraph"/>
+        <w:numPr>
+          <w:ilvl w:val="0"/>
+          <w:numId w:val="48"/>
+        </w:numPr>
         <w:bidi/>
         <w:rPr>
-          <w:rtl/>
-          <w:lang w:bidi="ar-EG"/>
-        </w:rPr>
-      </w:pPr>
+          <w:b/>
+          <w:bCs/>
+          <w:rtl/>
+          <w:lang w:bidi="ar-EG"/>
+        </w:rPr>
+      </w:pPr>
+      <w:r>
+        <w:rPr>
+          <w:rFonts w:hint="cs"/>
+          <w:rtl/>
+          <w:lang w:bidi="ar-EG"/>
+        </w:rPr>
+        <w:t xml:space="preserve">وهزيك من الشعر  بيت </w:t>
+      </w:r>
+      <w:r>
+        <w:rPr>
+          <w:lang w:bidi="ar-EG"/>
+        </w:rPr>
+        <w:t xml:space="preserve"> </w:t>
+      </w:r>
+      <w:r>
+        <w:rPr>
+          <w:rFonts w:hint="cs"/>
+          <w:rtl/>
+          <w:lang w:bidi="ar-EG"/>
+        </w:rPr>
+        <w:t xml:space="preserve">لو عندى </w:t>
+      </w:r>
+      <w:proofErr w:type="spellStart"/>
+      <w:r>
+        <w:rPr>
+          <w:lang w:bidi="ar-EG"/>
+        </w:rPr>
+        <w:t>firtName</w:t>
+      </w:r>
+      <w:proofErr w:type="spellEnd"/>
+      <w:r>
+        <w:rPr>
+          <w:lang w:bidi="ar-EG"/>
+        </w:rPr>
+        <w:t xml:space="preserve"> attribute </w:t>
+      </w:r>
+      <w:r>
+        <w:rPr>
+          <w:rFonts w:hint="cs"/>
+          <w:rtl/>
+          <w:lang w:bidi="ar-EG"/>
+        </w:rPr>
+        <w:t xml:space="preserve"> وكمان </w:t>
+      </w:r>
+      <w:proofErr w:type="spellStart"/>
+      <w:r>
+        <w:rPr>
+          <w:lang w:bidi="ar-EG"/>
+        </w:rPr>
+        <w:t>lastName</w:t>
+      </w:r>
+      <w:proofErr w:type="spellEnd"/>
+      <w:r>
+        <w:rPr>
+          <w:lang w:bidi="ar-EG"/>
+        </w:rPr>
+        <w:t xml:space="preserve"> attribute </w:t>
+      </w:r>
+      <w:r>
+        <w:rPr>
+          <w:rFonts w:hint="cs"/>
+          <w:rtl/>
+          <w:lang w:bidi="ar-EG"/>
+        </w:rPr>
+        <w:t xml:space="preserve"> وعاوز اجيب ال </w:t>
+      </w:r>
+      <w:proofErr w:type="spellStart"/>
+      <w:r>
+        <w:rPr>
+          <w:lang w:bidi="ar-EG"/>
+        </w:rPr>
+        <w:t>fullname</w:t>
+      </w:r>
+      <w:proofErr w:type="spellEnd"/>
+      <w:r>
+        <w:rPr>
+          <w:lang w:bidi="ar-EG"/>
+        </w:rPr>
+        <w:t xml:space="preserve"> </w:t>
+      </w:r>
+      <w:r>
+        <w:rPr>
+          <w:rFonts w:hint="cs"/>
+          <w:rtl/>
+          <w:lang w:bidi="ar-EG"/>
+        </w:rPr>
+        <w:t xml:space="preserve"> يبقا برضو  هعمل ال </w:t>
+      </w:r>
+      <w:r>
+        <w:rPr>
+          <w:lang w:bidi="ar-EG"/>
+        </w:rPr>
+        <w:t xml:space="preserve"> function </w:t>
+      </w:r>
+      <w:r>
+        <w:rPr>
+          <w:rFonts w:hint="cs"/>
+          <w:rtl/>
+          <w:lang w:bidi="ar-EG"/>
+        </w:rPr>
+        <w:t xml:space="preserve"> بتاعه ال </w:t>
+      </w:r>
+      <w:r>
+        <w:rPr>
+          <w:lang w:bidi="ar-EG"/>
+        </w:rPr>
+        <w:t xml:space="preserve">concatenate </w:t>
+      </w:r>
+      <w:r>
+        <w:rPr>
+          <w:rFonts w:hint="cs"/>
+          <w:rtl/>
+          <w:lang w:bidi="ar-EG"/>
+        </w:rPr>
+        <w:t xml:space="preserve"> جوة </w:t>
+      </w:r>
+      <w:r>
+        <w:rPr>
+          <w:lang w:bidi="ar-EG"/>
+        </w:rPr>
+        <w:t xml:space="preserve">class </w:t>
+      </w:r>
+      <w:proofErr w:type="spellStart"/>
+      <w:r>
+        <w:rPr>
+          <w:lang w:bidi="ar-EG"/>
+        </w:rPr>
+        <w:t>emp</w:t>
+      </w:r>
+      <w:proofErr w:type="spellEnd"/>
+      <w:r>
+        <w:rPr>
+          <w:lang w:bidi="ar-EG"/>
+        </w:rPr>
+        <w:t xml:space="preserve"> </w:t>
+      </w:r>
+      <w:r>
+        <w:rPr>
+          <w:rFonts w:hint="cs"/>
+          <w:rtl/>
+          <w:lang w:bidi="ar-EG"/>
+        </w:rPr>
+        <w:t xml:space="preserve"> مع ان  ال</w:t>
+      </w:r>
+      <w:r>
+        <w:rPr>
+          <w:lang w:bidi="ar-EG"/>
+        </w:rPr>
+        <w:t xml:space="preserve"> </w:t>
+      </w:r>
+      <w:r>
+        <w:rPr>
+          <w:lang w:bidi="ar-EG"/>
+        </w:rPr>
+        <w:t xml:space="preserve">attribute </w:t>
+      </w:r>
+      <w:r>
+        <w:rPr>
+          <w:rFonts w:hint="cs"/>
+          <w:rtl/>
+          <w:lang w:bidi="ar-EG"/>
+        </w:rPr>
+        <w:t xml:space="preserve"> بتاع ال </w:t>
+      </w:r>
+      <w:proofErr w:type="spellStart"/>
+      <w:r>
+        <w:rPr>
+          <w:lang w:bidi="ar-EG"/>
+        </w:rPr>
+        <w:t>fullName</w:t>
+      </w:r>
+      <w:proofErr w:type="spellEnd"/>
+      <w:r>
+        <w:rPr>
+          <w:rFonts w:hint="cs"/>
+          <w:rtl/>
+          <w:lang w:bidi="ar-EG"/>
+        </w:rPr>
+        <w:t xml:space="preserve"> مش </w:t>
+      </w:r>
+      <w:r>
+        <w:rPr>
+          <w:lang w:bidi="ar-EG"/>
+        </w:rPr>
+        <w:t xml:space="preserve"> </w:t>
+      </w:r>
+      <w:r>
+        <w:rPr>
+          <w:rFonts w:hint="cs"/>
+          <w:rtl/>
+          <w:lang w:bidi="ar-EG"/>
+        </w:rPr>
+        <w:t xml:space="preserve">موجود جوة الكلاس . </w:t>
+      </w:r>
+      <w:r>
+        <w:rPr>
+          <w:lang w:bidi="ar-EG"/>
+        </w:rPr>
+        <w:t xml:space="preserve">   </w:t>
+      </w:r>
+      <w:r>
+        <w:rPr>
+          <w:rFonts w:hint="cs"/>
+          <w:b/>
+          <w:bCs/>
+          <w:rtl/>
+          <w:lang w:bidi="ar-EG"/>
+        </w:rPr>
+        <w:t xml:space="preserve">ف القاعدة طلام الحاجة   الى بعمل </w:t>
+      </w:r>
+      <w:r>
+        <w:rPr>
+          <w:b/>
+          <w:bCs/>
+          <w:lang w:bidi="ar-EG"/>
+        </w:rPr>
+        <w:t xml:space="preserve">process </w:t>
+      </w:r>
+      <w:r>
+        <w:rPr>
+          <w:rFonts w:hint="cs"/>
+          <w:b/>
+          <w:bCs/>
+          <w:rtl/>
+          <w:lang w:bidi="ar-EG"/>
+        </w:rPr>
+        <w:t xml:space="preserve"> ليها مرتبطه ب ال</w:t>
+      </w:r>
+      <w:r>
+        <w:rPr>
+          <w:b/>
+          <w:bCs/>
+          <w:lang w:bidi="ar-EG"/>
+        </w:rPr>
+        <w:t xml:space="preserve"> business logic</w:t>
+      </w:r>
+      <w:r>
+        <w:rPr>
+          <w:rFonts w:hint="cs"/>
+          <w:b/>
+          <w:bCs/>
+          <w:rtl/>
+          <w:lang w:bidi="ar-EG"/>
+        </w:rPr>
+        <w:t xml:space="preserve"> بتاع  </w:t>
+      </w:r>
+      <w:r>
+        <w:rPr>
+          <w:b/>
+          <w:bCs/>
+          <w:lang w:bidi="ar-EG"/>
+        </w:rPr>
+        <w:t xml:space="preserve">employee  </w:t>
+      </w:r>
+      <w:r>
+        <w:rPr>
+          <w:rFonts w:hint="cs"/>
+          <w:b/>
+          <w:bCs/>
+          <w:rtl/>
+          <w:lang w:bidi="ar-EG"/>
+        </w:rPr>
+        <w:t xml:space="preserve"> ف خلاص يبقا تفضل فيه فل .</w:t>
+      </w:r>
     </w:p>
     <w:p>
       <w:pPr>
         <w:bidi/>
         <w:rPr>
-          <w:rtl/>
-          <w:lang w:bidi="ar-EG"/>
-        </w:rPr>
-      </w:pPr>
+          <w:rFonts w:hint="cs"/>
+          <w:rtl/>
+          <w:lang w:bidi="ar-EG"/>
+        </w:rPr>
+      </w:pPr>
+      <w:r>
+        <w:rPr>
+          <w:rFonts w:hint="cs"/>
+          <w:rtl/>
+          <w:lang w:bidi="ar-EG"/>
+        </w:rPr>
+        <w:t xml:space="preserve">طيب  هتقلى   يبقا الشكل الى فات بيطبق ال  </w:t>
+      </w:r>
+      <w:r>
+        <w:rPr>
+          <w:lang w:bidi="ar-EG"/>
+        </w:rPr>
+        <w:t>single responsibility</w:t>
+      </w:r>
+      <w:r>
+        <w:rPr>
+          <w:rFonts w:hint="cs"/>
+          <w:rtl/>
+          <w:lang w:bidi="ar-EG"/>
+        </w:rPr>
+        <w:t xml:space="preserve"> ؟  هقلك برضو لا  مش بيطبق المبداء</w:t>
+      </w:r>
+      <w:r>
+        <w:rPr>
+          <w:rFonts w:hint="cs"/>
+          <w:rtl/>
+          <w:lang w:bidi="ar-EG"/>
+        </w:rPr>
+        <w:t>.</w:t>
+      </w:r>
+      <w:r>
+        <w:rPr>
+          <w:rFonts w:hint="cs"/>
+          <w:rtl/>
+          <w:lang w:bidi="ar-EG"/>
+        </w:rPr>
+        <w:t xml:space="preserve">  لو فاكر  ف كورس  فات  قلتلك ان الكلاس </w:t>
+      </w:r>
+      <w:r>
+        <w:rPr>
+          <w:rFonts w:hint="cs"/>
+          <w:rtl/>
+          <w:lang w:bidi="ar-EG"/>
+        </w:rPr>
+        <w:t xml:space="preserve">مش مفروض يكون جواه  اى </w:t>
+      </w:r>
+      <w:r>
+        <w:rPr>
+          <w:lang w:bidi="ar-EG"/>
+        </w:rPr>
+        <w:t xml:space="preserve">input </w:t>
+      </w:r>
+      <w:r>
+        <w:rPr>
+          <w:rFonts w:hint="cs"/>
+          <w:rtl/>
+          <w:lang w:bidi="ar-EG"/>
+        </w:rPr>
+        <w:t xml:space="preserve"> او  </w:t>
+      </w:r>
+      <w:r>
+        <w:rPr>
+          <w:lang w:bidi="ar-EG"/>
+        </w:rPr>
+        <w:t xml:space="preserve">output </w:t>
+      </w:r>
+      <w:r>
+        <w:rPr>
+          <w:rFonts w:hint="cs"/>
+          <w:rtl/>
+          <w:lang w:bidi="ar-EG"/>
+        </w:rPr>
+        <w:t xml:space="preserve">  طيب  ليه ؟  عشان بعد شويه  لو حبيت تستخدام ال </w:t>
+      </w:r>
+      <w:r>
+        <w:rPr>
+          <w:lang w:bidi="ar-EG"/>
+        </w:rPr>
+        <w:t xml:space="preserve">class </w:t>
+      </w:r>
+      <w:proofErr w:type="spellStart"/>
+      <w:r>
+        <w:rPr>
+          <w:lang w:bidi="ar-EG"/>
+        </w:rPr>
+        <w:t>emp</w:t>
+      </w:r>
+      <w:proofErr w:type="spellEnd"/>
+      <w:r>
+        <w:rPr>
+          <w:lang w:bidi="ar-EG"/>
+        </w:rPr>
+        <w:t xml:space="preserve"> </w:t>
+      </w:r>
+      <w:r>
+        <w:rPr>
+          <w:rFonts w:hint="cs"/>
+          <w:rtl/>
+          <w:lang w:bidi="ar-EG"/>
+        </w:rPr>
+        <w:t xml:space="preserve"> ف </w:t>
+      </w:r>
+      <w:r>
+        <w:rPr>
+          <w:lang w:bidi="ar-EG"/>
+        </w:rPr>
+        <w:t xml:space="preserve">app </w:t>
+      </w:r>
+      <w:r>
+        <w:rPr>
+          <w:rFonts w:hint="cs"/>
+          <w:rtl/>
+          <w:lang w:bidi="ar-EG"/>
+        </w:rPr>
+        <w:t xml:space="preserve"> تانى  هل هينفع ؟ اكيد لا  عشان ال</w:t>
+      </w:r>
+      <w:r>
+        <w:rPr>
+          <w:lang w:bidi="ar-EG"/>
+        </w:rPr>
+        <w:t xml:space="preserve">app </w:t>
+      </w:r>
+      <w:r>
+        <w:rPr>
+          <w:rFonts w:hint="cs"/>
+          <w:rtl/>
+          <w:lang w:bidi="ar-EG"/>
+        </w:rPr>
+        <w:t xml:space="preserve"> التانى ممكن يكون </w:t>
+      </w:r>
+      <w:r>
+        <w:rPr>
+          <w:lang w:bidi="ar-EG"/>
+        </w:rPr>
+        <w:t xml:space="preserve">web app </w:t>
+      </w:r>
+      <w:r>
+        <w:rPr>
+          <w:rFonts w:hint="cs"/>
+          <w:rtl/>
+          <w:lang w:bidi="ar-EG"/>
+        </w:rPr>
+        <w:t xml:space="preserve"> وال </w:t>
+      </w:r>
+      <w:r>
+        <w:rPr>
+          <w:lang w:bidi="ar-EG"/>
+        </w:rPr>
+        <w:t xml:space="preserve">app </w:t>
+      </w:r>
+      <w:r>
+        <w:rPr>
+          <w:rFonts w:hint="cs"/>
+          <w:rtl/>
+          <w:lang w:bidi="ar-EG"/>
+        </w:rPr>
+        <w:t xml:space="preserve"> الى فيه ال </w:t>
+      </w:r>
+      <w:proofErr w:type="spellStart"/>
+      <w:r>
+        <w:rPr>
+          <w:lang w:bidi="ar-EG"/>
+        </w:rPr>
+        <w:t>emp</w:t>
+      </w:r>
+      <w:proofErr w:type="spellEnd"/>
+      <w:r>
+        <w:rPr>
+          <w:lang w:bidi="ar-EG"/>
+        </w:rPr>
+        <w:t xml:space="preserve"> </w:t>
+      </w:r>
+      <w:r>
+        <w:rPr>
+          <w:rFonts w:hint="cs"/>
+          <w:rtl/>
+          <w:lang w:bidi="ar-EG"/>
+        </w:rPr>
+        <w:t xml:space="preserve"> دة مثلا  </w:t>
+      </w:r>
+      <w:r>
+        <w:rPr>
+          <w:lang w:bidi="ar-EG"/>
+        </w:rPr>
+        <w:t xml:space="preserve">console app </w:t>
+      </w:r>
+      <w:r>
+        <w:rPr>
+          <w:rFonts w:hint="cs"/>
+          <w:rtl/>
+          <w:lang w:bidi="ar-EG"/>
+        </w:rPr>
+        <w:t xml:space="preserve"> ؟ ف مش هينفع  موضع الطباعه الى انت عامله ف الكود فوق دة . ف طريقه ال </w:t>
+      </w:r>
+      <w:r>
+        <w:rPr>
+          <w:lang w:bidi="ar-EG"/>
+        </w:rPr>
+        <w:t>log</w:t>
+      </w:r>
+      <w:r>
+        <w:rPr>
+          <w:lang w:bidi="ar-EG"/>
+        </w:rPr>
+        <w:t>g</w:t>
+      </w:r>
+      <w:r>
+        <w:rPr>
+          <w:lang w:bidi="ar-EG"/>
+        </w:rPr>
+        <w:t xml:space="preserve">ing </w:t>
+      </w:r>
+      <w:r>
+        <w:rPr>
+          <w:rFonts w:hint="cs"/>
+          <w:rtl/>
+          <w:lang w:bidi="ar-EG"/>
+        </w:rPr>
+        <w:t xml:space="preserve"> الى انت بتعملها  مش هتكون مناسبه لكل ال</w:t>
+      </w:r>
+      <w:r>
+        <w:rPr>
+          <w:lang w:bidi="ar-EG"/>
+        </w:rPr>
+        <w:t xml:space="preserve">app </w:t>
+      </w:r>
+      <w:r>
+        <w:rPr>
+          <w:rFonts w:hint="cs"/>
+          <w:rtl/>
+          <w:lang w:bidi="ar-EG"/>
+        </w:rPr>
+        <w:t xml:space="preserve"> . </w:t>
+      </w:r>
     </w:p>
     <w:p>
       <w:pPr>
+        <w:pStyle w:val="ListParagraph"/>
+        <w:numPr>
+          <w:ilvl w:val="0"/>
+          <w:numId w:val="48"/>
+        </w:numPr>
         <w:bidi/>
         <w:rPr>
-          <w:rtl/>
-          <w:lang w:bidi="ar-EG"/>
-        </w:rPr>
-      </w:pPr>
+          <w:rFonts w:hint="cs"/>
+          <w:b/>
+          <w:bCs/>
+          <w:rtl/>
+          <w:lang w:bidi="ar-EG"/>
+        </w:rPr>
+      </w:pPr>
+      <w:r>
+        <w:rPr>
+          <w:rFonts w:hint="cs"/>
+          <w:b/>
+          <w:bCs/>
+          <w:rtl/>
+          <w:lang w:bidi="ar-EG"/>
+        </w:rPr>
+        <w:t xml:space="preserve">وكمان مش منطقى  تعمل </w:t>
+      </w:r>
+      <w:r>
+        <w:rPr>
+          <w:lang w:bidi="ar-EG"/>
+        </w:rPr>
+        <w:t xml:space="preserve">logging </w:t>
+      </w:r>
+      <w:r>
+        <w:rPr>
+          <w:rFonts w:hint="cs"/>
+          <w:rtl/>
+          <w:lang w:bidi="ar-EG"/>
+        </w:rPr>
+        <w:t xml:space="preserve"> </w:t>
+      </w:r>
+      <w:r>
+        <w:rPr>
+          <w:rFonts w:hint="cs"/>
+          <w:b/>
+          <w:bCs/>
+          <w:rtl/>
+          <w:lang w:bidi="ar-EG"/>
+        </w:rPr>
+        <w:t xml:space="preserve">جوة ال </w:t>
+      </w:r>
+      <w:r>
+        <w:rPr>
+          <w:b/>
+          <w:bCs/>
+          <w:lang w:bidi="ar-EG"/>
+        </w:rPr>
+        <w:t xml:space="preserve">class </w:t>
+      </w:r>
+      <w:proofErr w:type="spellStart"/>
+      <w:r>
+        <w:rPr>
+          <w:b/>
+          <w:bCs/>
+          <w:lang w:bidi="ar-EG"/>
+        </w:rPr>
+        <w:t>emp</w:t>
+      </w:r>
+      <w:proofErr w:type="spellEnd"/>
+      <w:r>
+        <w:rPr>
+          <w:b/>
+          <w:bCs/>
+          <w:lang w:bidi="ar-EG"/>
+        </w:rPr>
+        <w:t xml:space="preserve"> </w:t>
+      </w:r>
+      <w:r>
+        <w:rPr>
+          <w:rFonts w:hint="cs"/>
+          <w:b/>
+          <w:bCs/>
+          <w:rtl/>
+          <w:lang w:bidi="ar-EG"/>
+        </w:rPr>
+        <w:t xml:space="preserve"> هو مش مسئول  عن ال </w:t>
+      </w:r>
+      <w:r>
+        <w:rPr>
+          <w:lang w:bidi="ar-EG"/>
+        </w:rPr>
+        <w:t xml:space="preserve">logging </w:t>
+      </w:r>
+      <w:r>
+        <w:rPr>
+          <w:rFonts w:hint="cs"/>
+          <w:rtl/>
+          <w:lang w:bidi="ar-EG"/>
+        </w:rPr>
+        <w:t xml:space="preserve"> </w:t>
+      </w:r>
+      <w:r>
+        <w:rPr>
+          <w:rFonts w:hint="cs"/>
+          <w:b/>
+          <w:bCs/>
+          <w:rtl/>
+          <w:lang w:bidi="ar-EG"/>
+        </w:rPr>
+        <w:t xml:space="preserve">اصلا . </w:t>
+      </w:r>
     </w:p>
     <w:p>
       <w:pPr>
@@ -7620,19 +8843,318 @@
       <w:pPr>
         <w:bidi/>
         <w:rPr>
-          <w:rtl/>
-          <w:lang w:bidi="ar-EG"/>
-        </w:rPr>
-      </w:pPr>
+          <w:rFonts w:hint="cs"/>
+          <w:rtl/>
+          <w:lang w:bidi="ar-EG"/>
+        </w:rPr>
+      </w:pPr>
+      <w:r>
+        <w:rPr>
+          <w:rFonts w:hint="cs"/>
+          <w:b/>
+          <w:bCs/>
+          <w:rtl/>
+          <w:lang w:bidi="ar-EG"/>
+        </w:rPr>
+        <w:t xml:space="preserve">ف من الاخر عشان تعرف القصه دى اسئل نفسك سوال : </w:t>
+      </w:r>
+      <w:r>
+        <w:rPr>
+          <w:rFonts w:hint="cs"/>
+          <w:rtl/>
+          <w:lang w:bidi="ar-EG"/>
+        </w:rPr>
+        <w:t xml:space="preserve">لو عمليته الطباعه  دى اتغيرت هل  هتحتاج تفتح كلاس </w:t>
+      </w:r>
+      <w:proofErr w:type="spellStart"/>
+      <w:r>
+        <w:rPr>
+          <w:lang w:bidi="ar-EG"/>
+        </w:rPr>
+        <w:t>emp</w:t>
+      </w:r>
+      <w:proofErr w:type="spellEnd"/>
+      <w:r>
+        <w:rPr>
+          <w:lang w:bidi="ar-EG"/>
+        </w:rPr>
+        <w:t xml:space="preserve"> </w:t>
+      </w:r>
+      <w:r>
+        <w:rPr>
+          <w:rFonts w:hint="cs"/>
+          <w:rtl/>
+          <w:lang w:bidi="ar-EG"/>
+        </w:rPr>
+        <w:t xml:space="preserve">وتغير فيه  يعنى مثلا لو قلتلك  احنا مش عوزين  نعلم </w:t>
+      </w:r>
+      <w:r>
+        <w:rPr>
+          <w:lang w:bidi="ar-EG"/>
+        </w:rPr>
+        <w:t xml:space="preserve">logging </w:t>
+      </w:r>
+      <w:r>
+        <w:rPr>
+          <w:rFonts w:hint="cs"/>
+          <w:rtl/>
+          <w:lang w:bidi="ar-EG"/>
+        </w:rPr>
+        <w:t xml:space="preserve"> </w:t>
+      </w:r>
+      <w:r>
+        <w:rPr>
+          <w:rFonts w:hint="cs"/>
+          <w:rtl/>
+          <w:lang w:bidi="ar-EG"/>
+        </w:rPr>
+        <w:t xml:space="preserve">على ال </w:t>
+      </w:r>
+      <w:r>
+        <w:rPr>
+          <w:lang w:bidi="ar-EG"/>
+        </w:rPr>
+        <w:t xml:space="preserve">console app </w:t>
+      </w:r>
+      <w:r>
+        <w:rPr>
+          <w:rFonts w:hint="cs"/>
+          <w:rtl/>
+          <w:lang w:bidi="ar-EG"/>
+        </w:rPr>
+        <w:t xml:space="preserve"> وقلتلك احنا هنعمل </w:t>
+      </w:r>
+      <w:r>
+        <w:rPr>
+          <w:lang w:bidi="ar-EG"/>
+        </w:rPr>
+        <w:t xml:space="preserve">logging </w:t>
+      </w:r>
+      <w:r>
+        <w:rPr>
+          <w:rFonts w:hint="cs"/>
+          <w:rtl/>
+          <w:lang w:bidi="ar-EG"/>
+        </w:rPr>
+        <w:t xml:space="preserve"> </w:t>
+      </w:r>
+      <w:r>
+        <w:rPr>
+          <w:rFonts w:hint="cs"/>
+          <w:rtl/>
+          <w:lang w:bidi="ar-EG"/>
+        </w:rPr>
+        <w:t xml:space="preserve">جوه   </w:t>
+      </w:r>
+      <w:proofErr w:type="spellStart"/>
+      <w:r>
+        <w:rPr>
+          <w:lang w:bidi="ar-EG"/>
+        </w:rPr>
+        <w:t>json</w:t>
+      </w:r>
+      <w:proofErr w:type="spellEnd"/>
+      <w:r>
+        <w:rPr>
+          <w:lang w:bidi="ar-EG"/>
+        </w:rPr>
+        <w:t xml:space="preserve"> file</w:t>
+      </w:r>
+      <w:r>
+        <w:rPr>
+          <w:rFonts w:hint="cs"/>
+          <w:rtl/>
+          <w:lang w:bidi="ar-EG"/>
+        </w:rPr>
+        <w:t xml:space="preserve">  هو   ف  </w:t>
+      </w:r>
+      <w:proofErr w:type="spellStart"/>
+      <w:r>
+        <w:rPr>
+          <w:lang w:bidi="ar-EG"/>
+        </w:rPr>
+        <w:t>databse</w:t>
+      </w:r>
+      <w:proofErr w:type="spellEnd"/>
+      <w:r>
+        <w:rPr>
+          <w:lang w:bidi="ar-EG"/>
+        </w:rPr>
+        <w:t xml:space="preserve"> </w:t>
+      </w:r>
+      <w:r>
+        <w:rPr>
+          <w:rFonts w:hint="cs"/>
+          <w:rtl/>
+          <w:lang w:bidi="ar-EG"/>
+        </w:rPr>
+        <w:t xml:space="preserve"> سعتها هتفتح كلاس  </w:t>
+      </w:r>
+      <w:proofErr w:type="spellStart"/>
+      <w:r>
+        <w:rPr>
+          <w:lang w:bidi="ar-EG"/>
+        </w:rPr>
+        <w:t>emp</w:t>
+      </w:r>
+      <w:proofErr w:type="spellEnd"/>
+      <w:r>
+        <w:rPr>
+          <w:lang w:bidi="ar-EG"/>
+        </w:rPr>
+        <w:t xml:space="preserve"> </w:t>
+      </w:r>
+      <w:r>
+        <w:rPr>
+          <w:rFonts w:hint="cs"/>
+          <w:rtl/>
+          <w:lang w:bidi="ar-EG"/>
+        </w:rPr>
+        <w:t xml:space="preserve"> وتغير فيه ولا لا ؟اكيد ايوة هتغير فيه  </w:t>
+      </w:r>
     </w:p>
     <w:p>
       <w:pPr>
+        <w:pStyle w:val="ListParagraph"/>
+        <w:numPr>
+          <w:ilvl w:val="0"/>
+          <w:numId w:val="48"/>
+        </w:numPr>
         <w:bidi/>
         <w:rPr>
-          <w:rtl/>
-          <w:lang w:bidi="ar-EG"/>
-        </w:rPr>
-      </w:pPr>
+          <w:lang w:bidi="ar-EG"/>
+        </w:rPr>
+      </w:pPr>
+      <w:r>
+        <w:rPr>
+          <w:rFonts w:hint="cs"/>
+          <w:rtl/>
+          <w:lang w:bidi="ar-EG"/>
+        </w:rPr>
+        <w:t>طيب  لو  عندى كلاس</w:t>
+      </w:r>
+      <w:r>
+        <w:rPr>
+          <w:lang w:bidi="ar-EG"/>
+        </w:rPr>
+        <w:t xml:space="preserve"> </w:t>
+      </w:r>
+      <w:proofErr w:type="spellStart"/>
+      <w:r>
+        <w:rPr>
+          <w:lang w:bidi="ar-EG"/>
+        </w:rPr>
+        <w:t>emp</w:t>
+      </w:r>
+      <w:proofErr w:type="spellEnd"/>
+      <w:r>
+        <w:rPr>
+          <w:lang w:bidi="ar-EG"/>
+        </w:rPr>
+        <w:t xml:space="preserve"> </w:t>
+      </w:r>
+      <w:r>
+        <w:rPr>
+          <w:rFonts w:hint="cs"/>
+          <w:rtl/>
+          <w:lang w:bidi="ar-EG"/>
+        </w:rPr>
+        <w:t xml:space="preserve">وكمان  </w:t>
+      </w:r>
+      <w:proofErr w:type="spellStart"/>
+      <w:r>
+        <w:rPr>
+          <w:lang w:bidi="ar-EG"/>
+        </w:rPr>
+        <w:t>dept</w:t>
+      </w:r>
+      <w:proofErr w:type="spellEnd"/>
+      <w:r>
+        <w:rPr>
+          <w:lang w:bidi="ar-EG"/>
+        </w:rPr>
+        <w:t xml:space="preserve"> </w:t>
+      </w:r>
+      <w:r>
+        <w:rPr>
+          <w:rFonts w:hint="cs"/>
+          <w:rtl/>
+          <w:lang w:bidi="ar-EG"/>
+        </w:rPr>
+        <w:t xml:space="preserve"> وعاوز تغير غير طريقه ال </w:t>
+      </w:r>
+      <w:r>
+        <w:rPr>
+          <w:lang w:bidi="ar-EG"/>
+        </w:rPr>
+        <w:t xml:space="preserve">log </w:t>
+      </w:r>
+      <w:r>
+        <w:rPr>
+          <w:rFonts w:hint="cs"/>
+          <w:rtl/>
+          <w:lang w:bidi="ar-EG"/>
+        </w:rPr>
+        <w:t xml:space="preserve"> ف هتغير ف كام حته  لو فرضنا ان  بعمل </w:t>
+      </w:r>
+      <w:r>
+        <w:rPr>
+          <w:lang w:bidi="ar-EG"/>
+        </w:rPr>
+        <w:t xml:space="preserve">log </w:t>
+      </w:r>
+      <w:r>
+        <w:rPr>
+          <w:rFonts w:hint="cs"/>
+          <w:rtl/>
+          <w:lang w:bidi="ar-EG"/>
+        </w:rPr>
+        <w:t xml:space="preserve">برضو  ف ال </w:t>
+      </w:r>
+      <w:proofErr w:type="spellStart"/>
+      <w:r>
+        <w:rPr>
+          <w:lang w:bidi="ar-EG"/>
+        </w:rPr>
+        <w:t>dept</w:t>
+      </w:r>
+      <w:proofErr w:type="spellEnd"/>
+      <w:r>
+        <w:rPr>
+          <w:lang w:bidi="ar-EG"/>
+        </w:rPr>
+        <w:t xml:space="preserve"> </w:t>
+      </w:r>
+      <w:r>
+        <w:rPr>
+          <w:rFonts w:hint="cs"/>
+          <w:rtl/>
+          <w:lang w:bidi="ar-EG"/>
+        </w:rPr>
+        <w:t xml:space="preserve"> ؟ اكيد  هحتاج اغير ف  كل الكلاس  الى عامل فيها </w:t>
+      </w:r>
+      <w:r>
+        <w:rPr>
+          <w:lang w:bidi="ar-EG"/>
+        </w:rPr>
+        <w:t xml:space="preserve">logging </w:t>
+      </w:r>
+      <w:r>
+        <w:rPr>
+          <w:rFonts w:hint="cs"/>
+          <w:rtl/>
+          <w:lang w:bidi="ar-EG"/>
+        </w:rPr>
+        <w:t xml:space="preserve"> </w:t>
+      </w:r>
+      <w:r>
+        <w:rPr>
+          <w:rFonts w:hint="cs"/>
+          <w:rtl/>
+          <w:lang w:bidi="ar-EG"/>
+        </w:rPr>
+        <w:t xml:space="preserve">طيب ليه عشان مكتبتش الحاجة ف مكانها المظبوط .  </w:t>
+      </w:r>
     </w:p>
     <w:p>
       <w:pPr>
@@ -7647,25 +9169,242 @@
       <w:pPr>
         <w:bidi/>
         <w:rPr>
-          <w:rtl/>
-          <w:lang w:bidi="ar-EG"/>
-        </w:rPr>
-      </w:pPr>
+          <w:rFonts w:hint="cs"/>
+          <w:rtl/>
+          <w:lang w:bidi="ar-EG"/>
+        </w:rPr>
+      </w:pPr>
+      <w:r>
+        <w:rPr>
+          <w:rFonts w:hint="cs"/>
+          <w:b/>
+          <w:bCs/>
+          <w:rtl/>
+          <w:lang w:bidi="ar-EG"/>
+        </w:rPr>
+        <w:lastRenderedPageBreak/>
+        <w:t>طيب الحل  :</w:t>
+      </w:r>
+      <w:r>
+        <w:rPr>
+          <w:lang w:bidi="ar-EG"/>
+        </w:rPr>
+        <w:t xml:space="preserve"> </w:t>
+      </w:r>
+      <w:r>
+        <w:rPr>
+          <w:lang w:bidi="ar-EG"/>
+        </w:rPr>
+        <w:t>separation of concerns</w:t>
+      </w:r>
+      <w:r>
+        <w:rPr>
+          <w:rFonts w:hint="cs"/>
+          <w:rtl/>
+          <w:lang w:bidi="ar-EG"/>
+        </w:rPr>
+        <w:t xml:space="preserve"> . يعنى </w:t>
+      </w:r>
+      <w:r>
+        <w:rPr>
+          <w:rFonts w:hint="cs"/>
+          <w:rtl/>
+          <w:lang w:bidi="ar-EG"/>
+        </w:rPr>
+        <w:t xml:space="preserve"> مفروض نعمل </w:t>
+      </w:r>
+      <w:r>
+        <w:rPr>
+          <w:lang w:bidi="ar-EG"/>
+        </w:rPr>
+        <w:t xml:space="preserve">class </w:t>
+      </w:r>
+      <w:r>
+        <w:rPr>
+          <w:rFonts w:hint="cs"/>
+          <w:rtl/>
+          <w:lang w:bidi="ar-EG"/>
+        </w:rPr>
+        <w:t xml:space="preserve"> هو المسئول   عن عمليه ال </w:t>
+      </w:r>
+      <w:r>
+        <w:rPr>
+          <w:lang w:bidi="ar-EG"/>
+        </w:rPr>
+        <w:t xml:space="preserve">login </w:t>
+      </w:r>
+      <w:r>
+        <w:rPr>
+          <w:rFonts w:hint="cs"/>
+          <w:rtl/>
+          <w:lang w:bidi="ar-EG"/>
+        </w:rPr>
+        <w:t xml:space="preserve"> .  </w:t>
+      </w:r>
     </w:p>
     <w:p>
       <w:pPr>
+        <w:pStyle w:val="ListParagraph"/>
+        <w:numPr>
+          <w:ilvl w:val="0"/>
+          <w:numId w:val="48"/>
+        </w:numPr>
         <w:bidi/>
         <w:rPr>
-          <w:rtl/>
-          <w:lang w:bidi="ar-EG"/>
-        </w:rPr>
-      </w:pPr>
+          <w:lang w:bidi="ar-EG"/>
+        </w:rPr>
+      </w:pPr>
+      <w:r>
+        <w:rPr>
+          <w:rFonts w:hint="cs"/>
+          <w:rtl/>
+          <w:lang w:bidi="ar-EG"/>
+        </w:rPr>
+        <w:t xml:space="preserve">ولو  انت  مش عارف معنى  </w:t>
+      </w:r>
+      <w:r>
+        <w:rPr>
+          <w:lang w:bidi="ar-EG"/>
+        </w:rPr>
+        <w:t xml:space="preserve">logging </w:t>
+      </w:r>
+      <w:r>
+        <w:rPr>
+          <w:rFonts w:hint="cs"/>
+          <w:rtl/>
+          <w:lang w:bidi="ar-EG"/>
+        </w:rPr>
+        <w:t xml:space="preserve"> </w:t>
+      </w:r>
+      <w:r>
+        <w:rPr>
+          <w:rFonts w:hint="cs"/>
+          <w:rtl/>
+          <w:lang w:bidi="ar-EG"/>
+        </w:rPr>
+        <w:t xml:space="preserve">او ايه لزمته . فمعنى </w:t>
+      </w:r>
+      <w:r>
+        <w:rPr>
+          <w:lang w:bidi="ar-EG"/>
+        </w:rPr>
+        <w:t xml:space="preserve">logging </w:t>
+      </w:r>
+      <w:r>
+        <w:rPr>
+          <w:rFonts w:hint="cs"/>
+          <w:rtl/>
+          <w:lang w:bidi="ar-EG"/>
+        </w:rPr>
+        <w:t xml:space="preserve"> </w:t>
+      </w:r>
+      <w:r>
+        <w:rPr>
+          <w:rFonts w:hint="cs"/>
+          <w:rtl/>
+          <w:lang w:bidi="ar-EG"/>
+        </w:rPr>
+        <w:t>ان اسجل وقت لكل ال</w:t>
+      </w:r>
+      <w:r>
+        <w:rPr>
+          <w:lang w:bidi="ar-EG"/>
+        </w:rPr>
+        <w:t xml:space="preserve">action </w:t>
+      </w:r>
+      <w:r>
+        <w:rPr>
+          <w:rFonts w:hint="cs"/>
+          <w:rtl/>
+          <w:lang w:bidi="ar-EG"/>
+        </w:rPr>
+        <w:t xml:space="preserve"> الى </w:t>
+      </w:r>
+      <w:r>
+        <w:rPr>
+          <w:lang w:bidi="ar-EG"/>
+        </w:rPr>
+        <w:t xml:space="preserve">user </w:t>
+      </w:r>
+      <w:r>
+        <w:rPr>
+          <w:rFonts w:hint="cs"/>
+          <w:rtl/>
+          <w:lang w:bidi="ar-EG"/>
+        </w:rPr>
+        <w:t xml:space="preserve"> هيعملها . يعنى مثلا  اسجل ان ال </w:t>
+      </w:r>
+      <w:r>
+        <w:rPr>
+          <w:lang w:bidi="ar-EG"/>
+        </w:rPr>
+        <w:t xml:space="preserve">user  </w:t>
+      </w:r>
+      <w:r>
+        <w:rPr>
+          <w:rFonts w:hint="cs"/>
+          <w:rtl/>
+          <w:lang w:bidi="ar-EG"/>
+        </w:rPr>
+        <w:t xml:space="preserve"> عمل  </w:t>
+      </w:r>
+      <w:r>
+        <w:rPr>
+          <w:lang w:bidi="ar-EG"/>
+        </w:rPr>
+        <w:t xml:space="preserve">registration </w:t>
+      </w:r>
+      <w:r>
+        <w:rPr>
+          <w:rFonts w:hint="cs"/>
+          <w:rtl/>
+          <w:lang w:bidi="ar-EG"/>
+        </w:rPr>
+        <w:t xml:space="preserve"> ف الوقت كذا . ودة على كرة مطبق ف كل ال</w:t>
+      </w:r>
+      <w:r>
+        <w:rPr>
+          <w:lang w:bidi="ar-EG"/>
+        </w:rPr>
+        <w:t xml:space="preserve">app </w:t>
+      </w:r>
+      <w:r>
+        <w:rPr>
+          <w:rFonts w:hint="cs"/>
+          <w:rtl/>
+          <w:lang w:bidi="ar-EG"/>
+        </w:rPr>
+        <w:t xml:space="preserve">  الى ف ارض الواقع مش الكحيانه الى انت بتعملها. وفايه ال </w:t>
+      </w:r>
+      <w:r>
+        <w:rPr>
+          <w:lang w:bidi="ar-EG"/>
+        </w:rPr>
+        <w:t xml:space="preserve">logging </w:t>
+      </w:r>
+      <w:r>
+        <w:rPr>
+          <w:rFonts w:hint="cs"/>
+          <w:rtl/>
+          <w:lang w:bidi="ar-EG"/>
+        </w:rPr>
+        <w:t xml:space="preserve"> </w:t>
+      </w:r>
+      <w:r>
+        <w:rPr>
+          <w:rFonts w:hint="cs"/>
+          <w:rtl/>
+          <w:lang w:bidi="ar-EG"/>
+        </w:rPr>
+        <w:t xml:space="preserve">ان لو حصلت مشكله  مثلا  اقدر اعرف تسلسل الاحداث  حصل ازاى لحاد ما المشكله حصلت . </w:t>
+      </w:r>
     </w:p>
     <w:p>
       <w:pPr>
+        <w:pStyle w:val="ListParagraph"/>
         <w:bidi/>
         <w:rPr>
-          <w:rtl/>
+          <w:rFonts w:hint="cs"/>
           <w:lang w:bidi="ar-EG"/>
         </w:rPr>
       </w:pPr>
@@ -7674,28 +9413,314 @@
       <w:pPr>
         <w:bidi/>
         <w:rPr>
-          <w:rtl/>
-          <w:lang w:bidi="ar-EG"/>
-        </w:rPr>
-      </w:pPr>
+          <w:b/>
+          <w:bCs/>
+          <w:rtl/>
+          <w:lang w:bidi="ar-EG"/>
+        </w:rPr>
+      </w:pPr>
+      <w:r>
+        <w:rPr>
+          <w:rFonts w:hint="cs"/>
+          <w:b/>
+          <w:bCs/>
+          <w:rtl/>
+          <w:lang w:bidi="ar-EG"/>
+        </w:rPr>
+        <w:t>دة  شكل التصميم الجديد  يخوياا :</w:t>
+      </w:r>
     </w:p>
     <w:p>
       <w:pPr>
+        <w:pStyle w:val="ListParagraph"/>
+        <w:numPr>
+          <w:ilvl w:val="0"/>
+          <w:numId w:val="48"/>
+        </w:numPr>
         <w:bidi/>
         <w:rPr>
           <w:rtl/>
           <w:lang w:bidi="ar-EG"/>
         </w:rPr>
       </w:pPr>
+      <w:r>
+        <w:rPr>
+          <w:rFonts w:hint="cs"/>
+          <w:rtl/>
+          <w:lang w:bidi="ar-EG"/>
+        </w:rPr>
+        <w:t xml:space="preserve">عملت </w:t>
+      </w:r>
+      <w:r>
+        <w:rPr>
+          <w:lang w:bidi="ar-EG"/>
+        </w:rPr>
+        <w:t xml:space="preserve">class  </w:t>
+      </w:r>
+      <w:r>
+        <w:rPr>
+          <w:rFonts w:hint="cs"/>
+          <w:rtl/>
+          <w:lang w:bidi="ar-EG"/>
+        </w:rPr>
+        <w:t xml:space="preserve">اسمه </w:t>
+      </w:r>
+      <w:r>
+        <w:rPr>
+          <w:lang w:bidi="ar-EG"/>
+        </w:rPr>
+        <w:t xml:space="preserve">logger </w:t>
+      </w:r>
+      <w:r>
+        <w:rPr>
+          <w:rFonts w:hint="cs"/>
+          <w:rtl/>
+          <w:lang w:bidi="ar-EG"/>
+        </w:rPr>
+        <w:t xml:space="preserve"> يكون</w:t>
+      </w:r>
+      <w:r>
+        <w:rPr>
+          <w:lang w:bidi="ar-EG"/>
+        </w:rPr>
+        <w:t xml:space="preserve"> </w:t>
+      </w:r>
+      <w:r>
+        <w:rPr>
+          <w:lang w:bidi="ar-EG"/>
+        </w:rPr>
+        <w:t>l</w:t>
+      </w:r>
+      <w:r>
+        <w:rPr>
+          <w:rFonts w:hint="cs"/>
+          <w:rtl/>
+          <w:lang w:bidi="ar-EG"/>
+        </w:rPr>
+        <w:t xml:space="preserve">مسئول عن ال </w:t>
+      </w:r>
+      <w:r>
+        <w:rPr>
+          <w:lang w:bidi="ar-EG"/>
+        </w:rPr>
+        <w:t xml:space="preserve">logging </w:t>
+      </w:r>
+      <w:r>
+        <w:rPr>
+          <w:rFonts w:hint="cs"/>
+          <w:rtl/>
+          <w:lang w:bidi="ar-EG"/>
+        </w:rPr>
+        <w:t xml:space="preserve"> </w:t>
+      </w:r>
+      <w:r>
+        <w:rPr>
+          <w:rFonts w:hint="cs"/>
+          <w:rtl/>
+          <w:lang w:bidi="ar-EG"/>
+        </w:rPr>
+        <w:t xml:space="preserve">وكمان عدلت ف  </w:t>
+      </w:r>
+      <w:r>
+        <w:rPr>
+          <w:lang w:bidi="ar-EG"/>
+        </w:rPr>
+        <w:t xml:space="preserve">class </w:t>
+      </w:r>
+      <w:proofErr w:type="spellStart"/>
+      <w:r>
+        <w:rPr>
+          <w:lang w:bidi="ar-EG"/>
+        </w:rPr>
+        <w:t>emp</w:t>
+      </w:r>
+      <w:proofErr w:type="spellEnd"/>
+      <w:r>
+        <w:rPr>
+          <w:lang w:bidi="ar-EG"/>
+        </w:rPr>
+        <w:t xml:space="preserve"> </w:t>
+      </w:r>
+      <w:r>
+        <w:rPr>
+          <w:rFonts w:hint="cs"/>
+          <w:rtl/>
+          <w:lang w:bidi="ar-EG"/>
+        </w:rPr>
+        <w:t xml:space="preserve"> وبد ال ما بطبع نديت داله ال </w:t>
+      </w:r>
+      <w:r>
+        <w:rPr>
+          <w:lang w:bidi="ar-EG"/>
+        </w:rPr>
+        <w:t xml:space="preserve">logging </w:t>
+      </w:r>
+      <w:r>
+        <w:rPr>
+          <w:rFonts w:hint="cs"/>
+          <w:rtl/>
+          <w:lang w:bidi="ar-EG"/>
+        </w:rPr>
+        <w:t xml:space="preserve"> </w:t>
+      </w:r>
+      <w:r>
+        <w:rPr>
+          <w:rFonts w:hint="cs"/>
+          <w:rtl/>
+          <w:lang w:bidi="ar-EG"/>
+        </w:rPr>
+        <w:t>الى ف كلاس</w:t>
+      </w:r>
+      <w:r>
+        <w:rPr>
+          <w:lang w:bidi="ar-EG"/>
+        </w:rPr>
+        <w:t xml:space="preserve">logger </w:t>
+      </w:r>
+      <w:r>
+        <w:rPr>
+          <w:rFonts w:hint="cs"/>
+          <w:rtl/>
+          <w:lang w:bidi="ar-EG"/>
+        </w:rPr>
+        <w:t xml:space="preserve"> </w:t>
+      </w:r>
     </w:p>
     <w:p>
       <w:pPr>
         <w:bidi/>
         <w:rPr>
-          <w:rtl/>
-          <w:lang w:bidi="ar-EG"/>
-        </w:rPr>
-      </w:pPr>
+          <w:rFonts w:hint="cs"/>
+          <w:rtl/>
+          <w:lang w:bidi="ar-EG"/>
+        </w:rPr>
+      </w:pPr>
+      <w:r>
+        <w:rPr>
+          <w:rFonts w:cs="Arial"/>
+          <w:b/>
+          <w:bCs/>
+          <w:rtl/>
+          <w:lang w:bidi="ar-EG"/>
+        </w:rPr>
+        <w:drawing>
+          <wp:anchor distT="0" distB="0" distL="114300" distR="114300" simplePos="0" relativeHeight="251672576" behindDoc="0" locked="0" layoutInCell="1" allowOverlap="1" wp14:anchorId="1A278BE7" wp14:editId="7A2ECC0B">
+            <wp:simplePos x="0" y="0"/>
+            <wp:positionH relativeFrom="column">
+              <wp:posOffset>-587641</wp:posOffset>
+            </wp:positionH>
+            <wp:positionV relativeFrom="paragraph">
+              <wp:posOffset>59690</wp:posOffset>
+            </wp:positionV>
+            <wp:extent cx="4202325" cy="1828556"/>
+            <wp:effectExtent l="0" t="0" r="8255" b="635"/>
+            <wp:wrapNone/>
+            <wp:docPr id="38" name="Picture 38"/>
+            <wp:cNvGraphicFramePr>
+              <a:graphicFrameLocks xmlns:a="http://schemas.openxmlformats.org/drawingml/2006/main" noChangeAspect="1"/>
+            </wp:cNvGraphicFramePr>
+            <a:graphic xmlns:a="http://schemas.openxmlformats.org/drawingml/2006/main">
+              <a:graphicData uri="http://schemas.openxmlformats.org/drawingml/2006/picture">
+                <pic:pic xmlns:pic="http://schemas.openxmlformats.org/drawingml/2006/picture">
+                  <pic:nvPicPr>
+                    <pic:cNvPr id="1" name=""/>
+                    <pic:cNvPicPr/>
+                  </pic:nvPicPr>
+                  <pic:blipFill>
+                    <a:blip r:embed="rId15">
+                      <a:extLst>
+                        <a:ext uri="{28A0092B-C50C-407E-A947-70E740481C1C}">
+                          <a14:useLocalDpi xmlns:a14="http://schemas.microsoft.com/office/drawing/2010/main" val="0"/>
+                        </a:ext>
+                      </a:extLst>
+                    </a:blip>
+                    <a:stretch>
+                      <a:fillRect/>
+                    </a:stretch>
+                  </pic:blipFill>
+                  <pic:spPr>
+                    <a:xfrm>
+                      <a:off x="0" y="0"/>
+                      <a:ext cx="4202325" cy="1828556"/>
+                    </a:xfrm>
+                    <a:prstGeom prst="rect">
+                      <a:avLst/>
+                    </a:prstGeom>
+                  </pic:spPr>
+                </pic:pic>
+              </a:graphicData>
+            </a:graphic>
+            <wp14:sizeRelH relativeFrom="margin">
+              <wp14:pctWidth>0</wp14:pctWidth>
+            </wp14:sizeRelH>
+            <wp14:sizeRelV relativeFrom="margin">
+              <wp14:pctHeight>0</wp14:pctHeight>
+            </wp14:sizeRelV>
+          </wp:anchor>
+        </w:drawing>
+      </w:r>
+      <w:r>
+        <w:rPr>
+          <w:rFonts w:cs="Arial"/>
+          <w:rtl/>
+          <w:lang w:bidi="ar-EG"/>
+        </w:rPr>
+        <w:drawing>
+          <wp:anchor distT="0" distB="0" distL="114300" distR="114300" simplePos="0" relativeHeight="251673600" behindDoc="0" locked="0" layoutInCell="1" allowOverlap="1" wp14:anchorId="7CC0BF8A" wp14:editId="09810101">
+            <wp:simplePos x="0" y="0"/>
+            <wp:positionH relativeFrom="column">
+              <wp:posOffset>3689350</wp:posOffset>
+            </wp:positionH>
+            <wp:positionV relativeFrom="paragraph">
+              <wp:posOffset>25400</wp:posOffset>
+            </wp:positionV>
+            <wp:extent cx="2647950" cy="1932940"/>
+            <wp:effectExtent l="0" t="0" r="0" b="0"/>
+            <wp:wrapNone/>
+            <wp:docPr id="39" name="Picture 39"/>
+            <wp:cNvGraphicFramePr>
+              <a:graphicFrameLocks xmlns:a="http://schemas.openxmlformats.org/drawingml/2006/main" noChangeAspect="1"/>
+            </wp:cNvGraphicFramePr>
+            <a:graphic xmlns:a="http://schemas.openxmlformats.org/drawingml/2006/main">
+              <a:graphicData uri="http://schemas.openxmlformats.org/drawingml/2006/picture">
+                <pic:pic xmlns:pic="http://schemas.openxmlformats.org/drawingml/2006/picture">
+                  <pic:nvPicPr>
+                    <pic:cNvPr id="1" name=""/>
+                    <pic:cNvPicPr/>
+                  </pic:nvPicPr>
+                  <pic:blipFill>
+                    <a:blip r:embed="rId16">
+                      <a:extLst>
+                        <a:ext uri="{28A0092B-C50C-407E-A947-70E740481C1C}">
+                          <a14:useLocalDpi xmlns:a14="http://schemas.microsoft.com/office/drawing/2010/main" val="0"/>
+                        </a:ext>
+                      </a:extLst>
+                    </a:blip>
+                    <a:stretch>
+                      <a:fillRect/>
+                    </a:stretch>
+                  </pic:blipFill>
+                  <pic:spPr>
+                    <a:xfrm>
+                      <a:off x="0" y="0"/>
+                      <a:ext cx="2647950" cy="1932940"/>
+                    </a:xfrm>
+                    <a:prstGeom prst="rect">
+                      <a:avLst/>
+                    </a:prstGeom>
+                  </pic:spPr>
+                </pic:pic>
+              </a:graphicData>
+            </a:graphic>
+            <wp14:sizeRelH relativeFrom="margin">
+              <wp14:pctWidth>0</wp14:pctWidth>
+            </wp14:sizeRelH>
+            <wp14:sizeRelV relativeFrom="margin">
+              <wp14:pctHeight>0</wp14:pctHeight>
+            </wp14:sizeRelV>
+          </wp:anchor>
+        </w:drawing>
+      </w:r>
     </w:p>
     <w:p>
       <w:pPr>
@@ -7771,26 +9796,172 @@
     </w:p>
     <w:p>
       <w:pPr>
+        <w:pStyle w:val="ListParagraph"/>
+        <w:numPr>
+          <w:ilvl w:val="0"/>
+          <w:numId w:val="48"/>
+        </w:numPr>
         <w:bidi/>
         <w:rPr>
-          <w:rtl/>
-          <w:lang w:bidi="ar-EG"/>
-        </w:rPr>
-      </w:pPr>
+          <w:rFonts w:ascii="Arial" w:hAnsi="Arial" w:cs="Arial" w:hint="cs"/>
+          <w:rtl/>
+          <w:lang w:bidi="ar-EG"/>
+        </w:rPr>
+      </w:pPr>
+      <w:r>
+        <w:rPr>
+          <w:rFonts w:ascii="Arial" w:hAnsi="Arial" w:cs="Arial" w:hint="cs"/>
+          <w:b/>
+          <w:bCs/>
+          <w:rtl/>
+          <w:lang w:bidi="ar-EG"/>
+        </w:rPr>
+        <w:t>طيب السوال امهم هنا</w:t>
+      </w:r>
+      <w:r>
+        <w:rPr>
+          <w:rFonts w:ascii="Arial" w:hAnsi="Arial" w:cs="Arial" w:hint="cs"/>
+          <w:rtl/>
+          <w:lang w:bidi="ar-EG"/>
+        </w:rPr>
+        <w:t xml:space="preserve"> </w:t>
+      </w:r>
+      <w:r>
+        <w:rPr>
+          <w:rFonts w:ascii="Arial" w:hAnsi="Arial" w:cs="Arial" w:hint="cs"/>
+          <w:rtl/>
+          <w:lang w:bidi="ar-EG"/>
+        </w:rPr>
+        <w:t xml:space="preserve">لو  بعد شويه طريقه ال </w:t>
+      </w:r>
+      <w:r>
+        <w:rPr>
+          <w:rFonts w:ascii="Arial" w:hAnsi="Arial" w:cs="Arial"/>
+          <w:lang w:bidi="ar-EG"/>
+        </w:rPr>
+        <w:t xml:space="preserve">logging </w:t>
+      </w:r>
+      <w:r>
+        <w:rPr>
+          <w:rFonts w:ascii="Arial" w:hAnsi="Arial" w:cs="Arial" w:hint="cs"/>
+          <w:rtl/>
+          <w:lang w:bidi="ar-EG"/>
+        </w:rPr>
+        <w:t xml:space="preserve"> اتغيرت   هل هحتاج اغير حاجة ف ال </w:t>
+      </w:r>
+      <w:proofErr w:type="spellStart"/>
+      <w:r>
+        <w:rPr>
+          <w:rFonts w:ascii="Arial" w:hAnsi="Arial" w:cs="Arial"/>
+          <w:lang w:bidi="ar-EG"/>
+        </w:rPr>
+        <w:t>emp</w:t>
+      </w:r>
+      <w:proofErr w:type="spellEnd"/>
+      <w:r>
+        <w:rPr>
+          <w:rFonts w:ascii="Arial" w:hAnsi="Arial" w:cs="Arial"/>
+          <w:lang w:bidi="ar-EG"/>
+        </w:rPr>
+        <w:t xml:space="preserve"> </w:t>
+      </w:r>
+      <w:r>
+        <w:rPr>
+          <w:rFonts w:ascii="Arial" w:hAnsi="Arial" w:cs="Arial" w:hint="cs"/>
+          <w:rtl/>
+          <w:lang w:bidi="ar-EG"/>
+        </w:rPr>
+        <w:t xml:space="preserve"> </w:t>
+      </w:r>
+      <w:r>
+        <w:rPr>
+          <w:rFonts w:ascii="Arial" w:hAnsi="Arial" w:cs="Arial" w:hint="cs"/>
+          <w:rtl/>
+          <w:lang w:bidi="ar-EG"/>
+        </w:rPr>
+        <w:t xml:space="preserve">  ؟</w:t>
+      </w:r>
+      <w:r>
+        <w:rPr>
+          <w:rFonts w:ascii="Arial" w:hAnsi="Arial" w:cs="Arial" w:hint="cs"/>
+          <w:rtl/>
+          <w:lang w:bidi="ar-EG"/>
+        </w:rPr>
+        <w:t xml:space="preserve">لا </w:t>
+      </w:r>
     </w:p>
     <w:p>
       <w:pPr>
+        <w:pStyle w:val="ListParagraph"/>
+        <w:numPr>
+          <w:ilvl w:val="0"/>
+          <w:numId w:val="48"/>
+        </w:numPr>
         <w:bidi/>
         <w:rPr>
-          <w:rtl/>
-          <w:lang w:bidi="ar-EG"/>
-        </w:rPr>
-      </w:pPr>
+          <w:rFonts w:ascii="Arial" w:hAnsi="Arial" w:cs="Arial"/>
+          <w:lang w:bidi="ar-EG"/>
+        </w:rPr>
+      </w:pPr>
+      <w:r>
+        <w:rPr>
+          <w:rFonts w:ascii="Arial" w:hAnsi="Arial" w:cs="Arial" w:hint="cs"/>
+          <w:rtl/>
+          <w:lang w:bidi="ar-EG"/>
+        </w:rPr>
+        <w:t xml:space="preserve">كل التغير هيحصل ف ال </w:t>
+      </w:r>
+      <w:r>
+        <w:rPr>
+          <w:rFonts w:ascii="Arial" w:hAnsi="Arial" w:cs="Arial"/>
+          <w:lang w:bidi="ar-EG"/>
+        </w:rPr>
+        <w:t xml:space="preserve">logger </w:t>
+      </w:r>
+      <w:r>
+        <w:rPr>
+          <w:rFonts w:ascii="Arial" w:hAnsi="Arial" w:cs="Arial" w:hint="cs"/>
+          <w:rtl/>
+          <w:lang w:bidi="ar-EG"/>
+        </w:rPr>
+        <w:t xml:space="preserve"> ودة منطقى عشان اهو الى مسئول عن التغير  .ف بدالم مثلا مكنت بطبع على الشاشه هروح احفظ ف </w:t>
+      </w:r>
+      <w:r>
+        <w:rPr>
+          <w:rFonts w:ascii="Arial" w:hAnsi="Arial" w:cs="Arial"/>
+          <w:lang w:bidi="ar-EG"/>
+        </w:rPr>
+        <w:t xml:space="preserve">database </w:t>
+      </w:r>
+      <w:r>
+        <w:rPr>
+          <w:rFonts w:ascii="Arial" w:hAnsi="Arial" w:cs="Arial" w:hint="cs"/>
+          <w:rtl/>
+          <w:lang w:bidi="ar-EG"/>
+        </w:rPr>
+        <w:t xml:space="preserve"> ومن غير مغير  ف اى كلاس بيعمل </w:t>
+      </w:r>
+      <w:r>
+        <w:rPr>
+          <w:rFonts w:ascii="Arial" w:hAnsi="Arial" w:cs="Arial"/>
+          <w:lang w:bidi="ar-EG"/>
+        </w:rPr>
+        <w:t xml:space="preserve">logging </w:t>
+      </w:r>
+      <w:r>
+        <w:rPr>
+          <w:rFonts w:ascii="Arial" w:hAnsi="Arial" w:cs="Arial" w:hint="cs"/>
+          <w:rtl/>
+          <w:lang w:bidi="ar-EG"/>
+        </w:rPr>
+        <w:t xml:space="preserve"> . </w:t>
+      </w:r>
     </w:p>
     <w:p>
       <w:pPr>
         <w:bidi/>
         <w:rPr>
+          <w:rFonts w:ascii="Arial" w:hAnsi="Arial" w:cs="Arial"/>
           <w:rtl/>
           <w:lang w:bidi="ar-EG"/>
         </w:rPr>
@@ -7800,15 +9971,39 @@
       <w:pPr>
         <w:bidi/>
         <w:rPr>
-          <w:rtl/>
-          <w:lang w:bidi="ar-EG"/>
-        </w:rPr>
-      </w:pPr>
+          <w:rFonts w:ascii="Arial" w:hAnsi="Arial" w:cs="Arial" w:hint="cs"/>
+          <w:rtl/>
+          <w:lang w:bidi="ar-EG"/>
+        </w:rPr>
+      </w:pPr>
+      <w:r>
+        <w:rPr>
+          <w:rFonts w:ascii="Arial" w:hAnsi="Arial" w:cs="Arial" w:hint="cs"/>
+          <w:rtl/>
+          <w:lang w:bidi="ar-EG"/>
+        </w:rPr>
+        <w:t xml:space="preserve">ف خلى كل  كلاس مسئول عن حاجته بس  وملهوش دعوة بحاجة  غيرة .انا مجرد هستغين بحاجة الناس التانيه مش هعملهم شغلهم  . يعنىطبق دايما مبداء ال   </w:t>
+      </w:r>
+      <w:r>
+        <w:rPr>
+          <w:lang w:bidi="ar-EG"/>
+        </w:rPr>
+        <w:t>single responsibility</w:t>
+      </w:r>
+      <w:r>
+        <w:rPr>
+          <w:rFonts w:hint="cs"/>
+          <w:rtl/>
+          <w:lang w:bidi="ar-EG"/>
+        </w:rPr>
+        <w:t xml:space="preserve">  عشان هو مهم واديك شوفت الفايدة . </w:t>
+      </w:r>
     </w:p>
     <w:p>
       <w:pPr>
         <w:bidi/>
         <w:rPr>
+          <w:rFonts w:ascii="Arial" w:hAnsi="Arial" w:cs="Arial"/>
           <w:rtl/>
           <w:lang w:bidi="ar-EG"/>
         </w:rPr>
@@ -7825,6 +10020,360 @@
     </w:p>
     <w:p>
       <w:pPr>
+        <w:pStyle w:val="Heading1"/>
+        <w:rPr>
+          <w:lang w:bidi="ar-EG"/>
+        </w:rPr>
+      </w:pPr>
+      <w:r>
+        <w:rPr>
+          <w:rFonts w:hint="cs"/>
+          <w:rtl/>
+          <w:lang w:bidi="ar-EG"/>
+        </w:rPr>
+        <w:t>3</w:t>
+      </w:r>
+      <w:r>
+        <w:rPr>
+          <w:lang w:bidi="ar-EG"/>
+        </w:rPr>
+        <w:t>- open/</w:t>
+      </w:r>
+      <w:bookmarkStart w:id="6" w:name="_GoBack"/>
+      <w:bookmarkEnd w:id="6"/>
+      <w:r>
+        <w:rPr>
+          <w:lang w:bidi="ar-EG"/>
+        </w:rPr>
+        <w:t xml:space="preserve">closed principle : </w:t>
+      </w:r>
+    </w:p>
+    <w:p>
+      <w:pPr>
+        <w:bidi/>
+        <w:rPr>
+          <w:rtl/>
+          <w:lang w:bidi="ar-EG"/>
+        </w:rPr>
+      </w:pPr>
+    </w:p>
+    <w:p>
+      <w:pPr>
+        <w:bidi/>
+        <w:rPr>
+          <w:rtl/>
+          <w:lang w:bidi="ar-EG"/>
+        </w:rPr>
+      </w:pPr>
+    </w:p>
+    <w:p>
+      <w:pPr>
+        <w:bidi/>
+        <w:rPr>
+          <w:rtl/>
+          <w:lang w:bidi="ar-EG"/>
+        </w:rPr>
+      </w:pPr>
+    </w:p>
+    <w:p>
+      <w:pPr>
+        <w:bidi/>
+        <w:rPr>
+          <w:rtl/>
+          <w:lang w:bidi="ar-EG"/>
+        </w:rPr>
+      </w:pPr>
+    </w:p>
+    <w:p>
+      <w:pPr>
+        <w:bidi/>
+        <w:rPr>
+          <w:rtl/>
+          <w:lang w:bidi="ar-EG"/>
+        </w:rPr>
+      </w:pPr>
+    </w:p>
+    <w:p>
+      <w:pPr>
+        <w:bidi/>
+        <w:rPr>
+          <w:rtl/>
+          <w:lang w:bidi="ar-EG"/>
+        </w:rPr>
+      </w:pPr>
+    </w:p>
+    <w:p>
+      <w:pPr>
+        <w:bidi/>
+        <w:rPr>
+          <w:rtl/>
+          <w:lang w:bidi="ar-EG"/>
+        </w:rPr>
+      </w:pPr>
+    </w:p>
+    <w:p>
+      <w:pPr>
+        <w:bidi/>
+        <w:rPr>
+          <w:rtl/>
+          <w:lang w:bidi="ar-EG"/>
+        </w:rPr>
+      </w:pPr>
+    </w:p>
+    <w:p>
+      <w:pPr>
+        <w:bidi/>
+        <w:rPr>
+          <w:rtl/>
+          <w:lang w:bidi="ar-EG"/>
+        </w:rPr>
+      </w:pPr>
+    </w:p>
+    <w:p>
+      <w:pPr>
+        <w:bidi/>
+        <w:rPr>
+          <w:rtl/>
+          <w:lang w:bidi="ar-EG"/>
+        </w:rPr>
+      </w:pPr>
+    </w:p>
+    <w:p>
+      <w:pPr>
+        <w:bidi/>
+        <w:rPr>
+          <w:rtl/>
+          <w:lang w:bidi="ar-EG"/>
+        </w:rPr>
+      </w:pPr>
+    </w:p>
+    <w:p>
+      <w:pPr>
+        <w:bidi/>
+        <w:rPr>
+          <w:rtl/>
+          <w:lang w:bidi="ar-EG"/>
+        </w:rPr>
+      </w:pPr>
+    </w:p>
+    <w:p>
+      <w:pPr>
+        <w:bidi/>
+        <w:rPr>
+          <w:rtl/>
+          <w:lang w:bidi="ar-EG"/>
+        </w:rPr>
+      </w:pPr>
+    </w:p>
+    <w:p>
+      <w:pPr>
+        <w:bidi/>
+        <w:rPr>
+          <w:rtl/>
+          <w:lang w:bidi="ar-EG"/>
+        </w:rPr>
+      </w:pPr>
+    </w:p>
+    <w:p>
+      <w:pPr>
+        <w:bidi/>
+        <w:rPr>
+          <w:rtl/>
+          <w:lang w:bidi="ar-EG"/>
+        </w:rPr>
+      </w:pPr>
+    </w:p>
+    <w:p>
+      <w:pPr>
+        <w:bidi/>
+        <w:rPr>
+          <w:rtl/>
+          <w:lang w:bidi="ar-EG"/>
+        </w:rPr>
+      </w:pPr>
+    </w:p>
+    <w:p>
+      <w:pPr>
+        <w:bidi/>
+        <w:rPr>
+          <w:rtl/>
+          <w:lang w:bidi="ar-EG"/>
+        </w:rPr>
+      </w:pPr>
+    </w:p>
+    <w:p>
+      <w:pPr>
+        <w:bidi/>
+        <w:rPr>
+          <w:rtl/>
+          <w:lang w:bidi="ar-EG"/>
+        </w:rPr>
+      </w:pPr>
+    </w:p>
+    <w:p>
+      <w:pPr>
+        <w:bidi/>
+        <w:rPr>
+          <w:rtl/>
+          <w:lang w:bidi="ar-EG"/>
+        </w:rPr>
+      </w:pPr>
+    </w:p>
+    <w:p>
+      <w:pPr>
+        <w:bidi/>
+        <w:rPr>
+          <w:rtl/>
+          <w:lang w:bidi="ar-EG"/>
+        </w:rPr>
+      </w:pPr>
+    </w:p>
+    <w:p>
+      <w:pPr>
+        <w:bidi/>
+        <w:rPr>
+          <w:rtl/>
+          <w:lang w:bidi="ar-EG"/>
+        </w:rPr>
+      </w:pPr>
+    </w:p>
+    <w:p>
+      <w:pPr>
+        <w:bidi/>
+        <w:rPr>
+          <w:rtl/>
+          <w:lang w:bidi="ar-EG"/>
+        </w:rPr>
+      </w:pPr>
+    </w:p>
+    <w:p>
+      <w:pPr>
+        <w:bidi/>
+        <w:rPr>
+          <w:rtl/>
+          <w:lang w:bidi="ar-EG"/>
+        </w:rPr>
+      </w:pPr>
+    </w:p>
+    <w:p>
+      <w:pPr>
+        <w:bidi/>
+        <w:rPr>
+          <w:rtl/>
+          <w:lang w:bidi="ar-EG"/>
+        </w:rPr>
+      </w:pPr>
+    </w:p>
+    <w:p>
+      <w:pPr>
+        <w:bidi/>
+        <w:rPr>
+          <w:rtl/>
+          <w:lang w:bidi="ar-EG"/>
+        </w:rPr>
+      </w:pPr>
+    </w:p>
+    <w:p>
+      <w:pPr>
+        <w:bidi/>
+        <w:rPr>
+          <w:rtl/>
+          <w:lang w:bidi="ar-EG"/>
+        </w:rPr>
+      </w:pPr>
+    </w:p>
+    <w:p>
+      <w:pPr>
+        <w:bidi/>
+        <w:rPr>
+          <w:rtl/>
+          <w:lang w:bidi="ar-EG"/>
+        </w:rPr>
+      </w:pPr>
+    </w:p>
+    <w:p>
+      <w:pPr>
+        <w:bidi/>
+        <w:rPr>
+          <w:rtl/>
+          <w:lang w:bidi="ar-EG"/>
+        </w:rPr>
+      </w:pPr>
+    </w:p>
+    <w:p>
+      <w:pPr>
+        <w:bidi/>
+        <w:rPr>
+          <w:rtl/>
+          <w:lang w:bidi="ar-EG"/>
+        </w:rPr>
+      </w:pPr>
+    </w:p>
+    <w:p>
+      <w:pPr>
+        <w:bidi/>
+        <w:rPr>
+          <w:rtl/>
+          <w:lang w:bidi="ar-EG"/>
+        </w:rPr>
+      </w:pPr>
+    </w:p>
+    <w:p>
+      <w:pPr>
+        <w:bidi/>
+        <w:rPr>
+          <w:rtl/>
+          <w:lang w:bidi="ar-EG"/>
+        </w:rPr>
+      </w:pPr>
+    </w:p>
+    <w:p>
+      <w:pPr>
+        <w:bidi/>
+        <w:rPr>
+          <w:rtl/>
+          <w:lang w:bidi="ar-EG"/>
+        </w:rPr>
+      </w:pPr>
+    </w:p>
+    <w:p>
+      <w:pPr>
+        <w:bidi/>
+        <w:rPr>
+          <w:rtl/>
+          <w:lang w:bidi="ar-EG"/>
+        </w:rPr>
+      </w:pPr>
+    </w:p>
+    <w:p>
+      <w:pPr>
+        <w:bidi/>
+        <w:rPr>
+          <w:rtl/>
+          <w:lang w:bidi="ar-EG"/>
+        </w:rPr>
+      </w:pPr>
+    </w:p>
+    <w:p>
+      <w:pPr>
+        <w:bidi/>
+        <w:rPr>
+          <w:rtl/>
+          <w:lang w:bidi="ar-EG"/>
+        </w:rPr>
+      </w:pPr>
+    </w:p>
+    <w:p>
+      <w:pPr>
+        <w:bidi/>
+        <w:rPr>
+          <w:rtl/>
+          <w:lang w:bidi="ar-EG"/>
+        </w:rPr>
+      </w:pPr>
+    </w:p>
+    <w:p>
+      <w:pPr>
         <w:bidi/>
         <w:rPr>
           <w:rtl/>
@@ -7833,7 +10382,7 @@
       </w:pPr>
     </w:p>
     <w:sectPr>
-      <w:footerReference w:type="default" r:id="rId13"/>
+      <w:footerReference w:type="default" r:id="rId17"/>
       <w:pgSz w:w="12240" w:h="15840"/>
       <w:pgMar w:top="1440" w:right="1440" w:bottom="1440" w:left="1440" w:header="720" w:footer="720" w:gutter="0"/>
       <w:pgBorders w:offsetFrom="page">
@@ -7968,7 +10517,6 @@
           <w:dataBinding w:prefixMappings="xmlns:ns0='http://purl.org/dc/elements/1.1/' xmlns:ns1='http://schemas.openxmlformats.org/package/2006/metadata/core-properties' " w:xpath="/ns1:coreProperties[1]/ns0:creator[1]" w:storeItemID="{6C3C8BC8-F283-45AE-878A-BAB7291924A1}"/>
           <w:text/>
         </w:sdtPr>
-        <w:sdtEndPr/>
         <w:sdtContent>
           <w:tc>
             <w:tcPr>
@@ -8059,7 +10607,7 @@
               <w:sz w:val="18"/>
               <w:szCs w:val="18"/>
             </w:rPr>
-            <w:t>3</w:t>
+            <w:t>6</w:t>
           </w:r>
           <w:r>
             <w:rPr>
@@ -8792,6 +11340,95 @@
     </w:lvl>
   </w:abstractNum>
   <w:abstractNum w:abstractNumId="6">
+    <w:nsid w:val="0E5A3923"/>
+    <w:multiLevelType w:val="hybridMultilevel"/>
+    <w:tmpl w:val="BDF01B58"/>
+    <w:lvl w:ilvl="0" w:tplc="103C40C8">
+      <w:start w:val="1"/>
+      <w:numFmt w:val="decimal"/>
+      <w:lvlText w:val="%1-"/>
+      <w:lvlJc w:val="left"/>
+      <w:pPr>
+        <w:ind w:left="720" w:hanging="360"/>
+      </w:pPr>
+      <w:rPr>
+        <w:rFonts w:hint="default"/>
+      </w:rPr>
+    </w:lvl>
+    <w:lvl w:ilvl="1" w:tplc="04090019" w:tentative="1">
+      <w:start w:val="1"/>
+      <w:numFmt w:val="lowerLetter"/>
+      <w:lvlText w:val="%2."/>
+      <w:lvlJc w:val="left"/>
+      <w:pPr>
+        <w:ind w:left="1440" w:hanging="360"/>
+      </w:pPr>
+    </w:lvl>
+    <w:lvl w:ilvl="2" w:tplc="0409001B" w:tentative="1">
+      <w:start w:val="1"/>
+      <w:numFmt w:val="lowerRoman"/>
+      <w:lvlText w:val="%3."/>
+      <w:lvlJc w:val="right"/>
+      <w:pPr>
+        <w:ind w:left="2160" w:hanging="180"/>
+      </w:pPr>
+    </w:lvl>
+    <w:lvl w:ilvl="3" w:tplc="0409000F" w:tentative="1">
+      <w:start w:val="1"/>
+      <w:numFmt w:val="decimal"/>
+      <w:lvlText w:val="%4."/>
+      <w:lvlJc w:val="left"/>
+      <w:pPr>
+        <w:ind w:left="2880" w:hanging="360"/>
+      </w:pPr>
+    </w:lvl>
+    <w:lvl w:ilvl="4" w:tplc="04090019" w:tentative="1">
+      <w:start w:val="1"/>
+      <w:numFmt w:val="lowerLetter"/>
+      <w:lvlText w:val="%5."/>
+      <w:lvlJc w:val="left"/>
+      <w:pPr>
+        <w:ind w:left="3600" w:hanging="360"/>
+      </w:pPr>
+    </w:lvl>
+    <w:lvl w:ilvl="5" w:tplc="0409001B" w:tentative="1">
+      <w:start w:val="1"/>
+      <w:numFmt w:val="lowerRoman"/>
+      <w:lvlText w:val="%6."/>
+      <w:lvlJc w:val="right"/>
+      <w:pPr>
+        <w:ind w:left="4320" w:hanging="180"/>
+      </w:pPr>
+    </w:lvl>
+    <w:lvl w:ilvl="6" w:tplc="0409000F" w:tentative="1">
+      <w:start w:val="1"/>
+      <w:numFmt w:val="decimal"/>
+      <w:lvlText w:val="%7."/>
+      <w:lvlJc w:val="left"/>
+      <w:pPr>
+        <w:ind w:left="5040" w:hanging="360"/>
+      </w:pPr>
+    </w:lvl>
+    <w:lvl w:ilvl="7" w:tplc="04090019" w:tentative="1">
+      <w:start w:val="1"/>
+      <w:numFmt w:val="lowerLetter"/>
+      <w:lvlText w:val="%8."/>
+      <w:lvlJc w:val="left"/>
+      <w:pPr>
+        <w:ind w:left="5760" w:hanging="360"/>
+      </w:pPr>
+    </w:lvl>
+    <w:lvl w:ilvl="8" w:tplc="0409001B" w:tentative="1">
+      <w:start w:val="1"/>
+      <w:numFmt w:val="lowerRoman"/>
+      <w:lvlText w:val="%9."/>
+      <w:lvlJc w:val="right"/>
+      <w:pPr>
+        <w:ind w:left="6480" w:hanging="180"/>
+      </w:pPr>
+    </w:lvl>
+  </w:abstractNum>
+  <w:abstractNum w:abstractNumId="7">
     <w:nsid w:val="11D37137"/>
     <w:multiLevelType w:val="multilevel"/>
     <w:tmpl w:val="148A6C28"/>
@@ -8904,7 +11541,7 @@
       </w:rPr>
     </w:lvl>
   </w:abstractNum>
-  <w:abstractNum w:abstractNumId="7">
+  <w:abstractNum w:abstractNumId="8">
     <w:nsid w:val="1868041D"/>
     <w:multiLevelType w:val="hybridMultilevel"/>
     <w:tmpl w:val="D6D438A2"/>
@@ -8993,7 +11630,7 @@
       </w:pPr>
     </w:lvl>
   </w:abstractNum>
-  <w:abstractNum w:abstractNumId="8">
+  <w:abstractNum w:abstractNumId="9">
     <w:nsid w:val="1B2F090D"/>
     <w:multiLevelType w:val="hybridMultilevel"/>
     <w:tmpl w:val="A9B65C7C"/>
@@ -9082,7 +11719,7 @@
       </w:pPr>
     </w:lvl>
   </w:abstractNum>
-  <w:abstractNum w:abstractNumId="9">
+  <w:abstractNum w:abstractNumId="10">
     <w:nsid w:val="1E346E3D"/>
     <w:multiLevelType w:val="hybridMultilevel"/>
     <w:tmpl w:val="E3C81A48"/>
@@ -9168,7 +11805,7 @@
       </w:pPr>
     </w:lvl>
   </w:abstractNum>
-  <w:abstractNum w:abstractNumId="10">
+  <w:abstractNum w:abstractNumId="11">
     <w:nsid w:val="1E3E5589"/>
     <w:multiLevelType w:val="hybridMultilevel"/>
     <w:tmpl w:val="2BF266CC"/>
@@ -9257,7 +11894,7 @@
       </w:pPr>
     </w:lvl>
   </w:abstractNum>
-  <w:abstractNum w:abstractNumId="11">
+  <w:abstractNum w:abstractNumId="12">
     <w:nsid w:val="1E9D1FB4"/>
     <w:multiLevelType w:val="hybridMultilevel"/>
     <w:tmpl w:val="13E242F8"/>
@@ -9370,7 +12007,7 @@
       </w:rPr>
     </w:lvl>
   </w:abstractNum>
-  <w:abstractNum w:abstractNumId="12">
+  <w:abstractNum w:abstractNumId="13">
     <w:nsid w:val="1F013339"/>
     <w:multiLevelType w:val="hybridMultilevel"/>
     <w:tmpl w:val="E8A478D0"/>
@@ -9459,7 +12096,7 @@
       </w:pPr>
     </w:lvl>
   </w:abstractNum>
-  <w:abstractNum w:abstractNumId="13">
+  <w:abstractNum w:abstractNumId="14">
     <w:nsid w:val="1F0546C9"/>
     <w:multiLevelType w:val="multilevel"/>
     <w:tmpl w:val="148A6C28"/>
@@ -9572,7 +12209,7 @@
       </w:rPr>
     </w:lvl>
   </w:abstractNum>
-  <w:abstractNum w:abstractNumId="14">
+  <w:abstractNum w:abstractNumId="15">
     <w:nsid w:val="1F2E6B50"/>
     <w:multiLevelType w:val="hybridMultilevel"/>
     <w:tmpl w:val="E3668054"/>
@@ -9661,7 +12298,7 @@
       </w:pPr>
     </w:lvl>
   </w:abstractNum>
-  <w:abstractNum w:abstractNumId="15">
+  <w:abstractNum w:abstractNumId="16">
     <w:nsid w:val="23774067"/>
     <w:multiLevelType w:val="hybridMultilevel"/>
     <w:tmpl w:val="D3EA5CFA"/>
@@ -9801,7 +12438,7 @@
       </w:rPr>
     </w:lvl>
   </w:abstractNum>
-  <w:abstractNum w:abstractNumId="16">
+  <w:abstractNum w:abstractNumId="17">
     <w:nsid w:val="2B5A506F"/>
     <w:multiLevelType w:val="multilevel"/>
     <w:tmpl w:val="28C697A0"/>
@@ -9914,7 +12551,7 @@
       </w:rPr>
     </w:lvl>
   </w:abstractNum>
-  <w:abstractNum w:abstractNumId="17">
+  <w:abstractNum w:abstractNumId="18">
     <w:nsid w:val="2CC70EF6"/>
     <w:multiLevelType w:val="multilevel"/>
     <w:tmpl w:val="721AEDDC"/>
@@ -10027,7 +12664,96 @@
       </w:rPr>
     </w:lvl>
   </w:abstractNum>
-  <w:abstractNum w:abstractNumId="18">
+  <w:abstractNum w:abstractNumId="19">
+    <w:nsid w:val="336574F9"/>
+    <w:multiLevelType w:val="hybridMultilevel"/>
+    <w:tmpl w:val="21D2B90E"/>
+    <w:lvl w:ilvl="0" w:tplc="68C4AEDE">
+      <w:start w:val="1"/>
+      <w:numFmt w:val="decimal"/>
+      <w:lvlText w:val="%1-"/>
+      <w:lvlJc w:val="left"/>
+      <w:pPr>
+        <w:ind w:left="720" w:hanging="360"/>
+      </w:pPr>
+      <w:rPr>
+        <w:rFonts w:hint="default"/>
+      </w:rPr>
+    </w:lvl>
+    <w:lvl w:ilvl="1" w:tplc="04090019" w:tentative="1">
+      <w:start w:val="1"/>
+      <w:numFmt w:val="lowerLetter"/>
+      <w:lvlText w:val="%2."/>
+      <w:lvlJc w:val="left"/>
+      <w:pPr>
+        <w:ind w:left="1440" w:hanging="360"/>
+      </w:pPr>
+    </w:lvl>
+    <w:lvl w:ilvl="2" w:tplc="0409001B" w:tentative="1">
+      <w:start w:val="1"/>
+      <w:numFmt w:val="lowerRoman"/>
+      <w:lvlText w:val="%3."/>
+      <w:lvlJc w:val="right"/>
+      <w:pPr>
+        <w:ind w:left="2160" w:hanging="180"/>
+      </w:pPr>
+    </w:lvl>
+    <w:lvl w:ilvl="3" w:tplc="0409000F" w:tentative="1">
+      <w:start w:val="1"/>
+      <w:numFmt w:val="decimal"/>
+      <w:lvlText w:val="%4."/>
+      <w:lvlJc w:val="left"/>
+      <w:pPr>
+        <w:ind w:left="2880" w:hanging="360"/>
+      </w:pPr>
+    </w:lvl>
+    <w:lvl w:ilvl="4" w:tplc="04090019" w:tentative="1">
+      <w:start w:val="1"/>
+      <w:numFmt w:val="lowerLetter"/>
+      <w:lvlText w:val="%5."/>
+      <w:lvlJc w:val="left"/>
+      <w:pPr>
+        <w:ind w:left="3600" w:hanging="360"/>
+      </w:pPr>
+    </w:lvl>
+    <w:lvl w:ilvl="5" w:tplc="0409001B" w:tentative="1">
+      <w:start w:val="1"/>
+      <w:numFmt w:val="lowerRoman"/>
+      <w:lvlText w:val="%6."/>
+      <w:lvlJc w:val="right"/>
+      <w:pPr>
+        <w:ind w:left="4320" w:hanging="180"/>
+      </w:pPr>
+    </w:lvl>
+    <w:lvl w:ilvl="6" w:tplc="0409000F" w:tentative="1">
+      <w:start w:val="1"/>
+      <w:numFmt w:val="decimal"/>
+      <w:lvlText w:val="%7."/>
+      <w:lvlJc w:val="left"/>
+      <w:pPr>
+        <w:ind w:left="5040" w:hanging="360"/>
+      </w:pPr>
+    </w:lvl>
+    <w:lvl w:ilvl="7" w:tplc="04090019" w:tentative="1">
+      <w:start w:val="1"/>
+      <w:numFmt w:val="lowerLetter"/>
+      <w:lvlText w:val="%8."/>
+      <w:lvlJc w:val="left"/>
+      <w:pPr>
+        <w:ind w:left="5760" w:hanging="360"/>
+      </w:pPr>
+    </w:lvl>
+    <w:lvl w:ilvl="8" w:tplc="0409001B" w:tentative="1">
+      <w:start w:val="1"/>
+      <w:numFmt w:val="lowerRoman"/>
+      <w:lvlText w:val="%9."/>
+      <w:lvlJc w:val="right"/>
+      <w:pPr>
+        <w:ind w:left="6480" w:hanging="180"/>
+      </w:pPr>
+    </w:lvl>
+  </w:abstractNum>
+  <w:abstractNum w:abstractNumId="20">
     <w:nsid w:val="35B103B9"/>
     <w:multiLevelType w:val="multilevel"/>
     <w:tmpl w:val="DBFCDA1A"/>
@@ -10140,7 +12866,7 @@
       </w:rPr>
     </w:lvl>
   </w:abstractNum>
-  <w:abstractNum w:abstractNumId="19">
+  <w:abstractNum w:abstractNumId="21">
     <w:nsid w:val="3A505DA5"/>
     <w:multiLevelType w:val="hybridMultilevel"/>
     <w:tmpl w:val="98CE7EFE"/>
@@ -10229,7 +12955,7 @@
       </w:pPr>
     </w:lvl>
   </w:abstractNum>
-  <w:abstractNum w:abstractNumId="20">
+  <w:abstractNum w:abstractNumId="22">
     <w:nsid w:val="3B515767"/>
     <w:multiLevelType w:val="hybridMultilevel"/>
     <w:tmpl w:val="944CC5A4"/>
@@ -10342,7 +13068,7 @@
       </w:rPr>
     </w:lvl>
   </w:abstractNum>
-  <w:abstractNum w:abstractNumId="21">
+  <w:abstractNum w:abstractNumId="23">
     <w:nsid w:val="3C4F6814"/>
     <w:multiLevelType w:val="hybridMultilevel"/>
     <w:tmpl w:val="075A7B82"/>
@@ -10454,7 +13180,7 @@
       </w:rPr>
     </w:lvl>
   </w:abstractNum>
-  <w:abstractNum w:abstractNumId="22">
+  <w:abstractNum w:abstractNumId="24">
     <w:nsid w:val="3C6F2AE5"/>
     <w:multiLevelType w:val="hybridMultilevel"/>
     <w:tmpl w:val="4C7EF4F6"/>
@@ -10543,7 +13269,7 @@
       </w:pPr>
     </w:lvl>
   </w:abstractNum>
-  <w:abstractNum w:abstractNumId="23">
+  <w:abstractNum w:abstractNumId="25">
     <w:nsid w:val="42532E1F"/>
     <w:multiLevelType w:val="hybridMultilevel"/>
     <w:tmpl w:val="2536FB3C"/>
@@ -10656,7 +13382,7 @@
       </w:rPr>
     </w:lvl>
   </w:abstractNum>
-  <w:abstractNum w:abstractNumId="24">
+  <w:abstractNum w:abstractNumId="26">
     <w:nsid w:val="42C6575C"/>
     <w:multiLevelType w:val="hybridMultilevel"/>
     <w:tmpl w:val="B10A56FA"/>
@@ -10745,7 +13471,7 @@
       </w:pPr>
     </w:lvl>
   </w:abstractNum>
-  <w:abstractNum w:abstractNumId="25">
+  <w:abstractNum w:abstractNumId="27">
     <w:nsid w:val="46CF3569"/>
     <w:multiLevelType w:val="hybridMultilevel"/>
     <w:tmpl w:val="688898CC"/>
@@ -10885,7 +13611,7 @@
       </w:rPr>
     </w:lvl>
   </w:abstractNum>
-  <w:abstractNum w:abstractNumId="26">
+  <w:abstractNum w:abstractNumId="28">
     <w:nsid w:val="4BBE7F55"/>
     <w:multiLevelType w:val="hybridMultilevel"/>
     <w:tmpl w:val="8EC2102A"/>
@@ -10974,7 +13700,7 @@
       </w:pPr>
     </w:lvl>
   </w:abstractNum>
-  <w:abstractNum w:abstractNumId="27">
+  <w:abstractNum w:abstractNumId="29">
     <w:nsid w:val="53CD2DFC"/>
     <w:multiLevelType w:val="hybridMultilevel"/>
     <w:tmpl w:val="556C9660"/>
@@ -11087,7 +13813,7 @@
       </w:rPr>
     </w:lvl>
   </w:abstractNum>
-  <w:abstractNum w:abstractNumId="28">
+  <w:abstractNum w:abstractNumId="30">
     <w:nsid w:val="586155A0"/>
     <w:multiLevelType w:val="multilevel"/>
     <w:tmpl w:val="28C697A0"/>
@@ -11200,7 +13926,7 @@
       </w:rPr>
     </w:lvl>
   </w:abstractNum>
-  <w:abstractNum w:abstractNumId="29">
+  <w:abstractNum w:abstractNumId="31">
     <w:nsid w:val="5BCE2D20"/>
     <w:multiLevelType w:val="hybridMultilevel"/>
     <w:tmpl w:val="EA1E0B9E"/>
@@ -11289,7 +14015,7 @@
       </w:pPr>
     </w:lvl>
   </w:abstractNum>
-  <w:abstractNum w:abstractNumId="30">
+  <w:abstractNum w:abstractNumId="32">
     <w:nsid w:val="5F091C30"/>
     <w:multiLevelType w:val="hybridMultilevel"/>
     <w:tmpl w:val="E74A93F8"/>
@@ -11429,7 +14155,7 @@
       </w:rPr>
     </w:lvl>
   </w:abstractNum>
-  <w:abstractNum w:abstractNumId="31">
+  <w:abstractNum w:abstractNumId="33">
     <w:nsid w:val="60032033"/>
     <w:multiLevelType w:val="hybridMultilevel"/>
     <w:tmpl w:val="9F52878C"/>
@@ -11518,7 +14244,7 @@
       </w:pPr>
     </w:lvl>
   </w:abstractNum>
-  <w:abstractNum w:abstractNumId="32">
+  <w:abstractNum w:abstractNumId="34">
     <w:nsid w:val="6137445D"/>
     <w:multiLevelType w:val="hybridMultilevel"/>
     <w:tmpl w:val="80D4C22C"/>
@@ -11609,7 +14335,7 @@
       </w:pPr>
     </w:lvl>
   </w:abstractNum>
-  <w:abstractNum w:abstractNumId="33">
+  <w:abstractNum w:abstractNumId="35">
     <w:nsid w:val="68F83839"/>
     <w:multiLevelType w:val="hybridMultilevel"/>
     <w:tmpl w:val="FF5C0496"/>
@@ -11722,7 +14448,7 @@
       </w:rPr>
     </w:lvl>
   </w:abstractNum>
-  <w:abstractNum w:abstractNumId="34">
+  <w:abstractNum w:abstractNumId="36">
     <w:nsid w:val="69B74D62"/>
     <w:multiLevelType w:val="hybridMultilevel"/>
     <w:tmpl w:val="BB9E110E"/>
@@ -11835,7 +14561,7 @@
       </w:rPr>
     </w:lvl>
   </w:abstractNum>
-  <w:abstractNum w:abstractNumId="35">
+  <w:abstractNum w:abstractNumId="37">
     <w:nsid w:val="6A0635EE"/>
     <w:multiLevelType w:val="hybridMultilevel"/>
     <w:tmpl w:val="4E4C193A"/>
@@ -11921,7 +14647,7 @@
       </w:pPr>
     </w:lvl>
   </w:abstractNum>
-  <w:abstractNum w:abstractNumId="36">
+  <w:abstractNum w:abstractNumId="38">
     <w:nsid w:val="6C037D0B"/>
     <w:multiLevelType w:val="hybridMultilevel"/>
     <w:tmpl w:val="C20499B6"/>
@@ -12010,7 +14736,7 @@
       </w:pPr>
     </w:lvl>
   </w:abstractNum>
-  <w:abstractNum w:abstractNumId="37">
+  <w:abstractNum w:abstractNumId="39">
     <w:nsid w:val="6CC332DB"/>
     <w:multiLevelType w:val="hybridMultilevel"/>
     <w:tmpl w:val="C110FC2C"/>
@@ -12099,7 +14825,7 @@
       </w:pPr>
     </w:lvl>
   </w:abstractNum>
-  <w:abstractNum w:abstractNumId="38">
+  <w:abstractNum w:abstractNumId="40">
     <w:nsid w:val="6E4239AA"/>
     <w:multiLevelType w:val="hybridMultilevel"/>
     <w:tmpl w:val="A9D4DABE"/>
@@ -12212,7 +14938,7 @@
       </w:rPr>
     </w:lvl>
   </w:abstractNum>
-  <w:abstractNum w:abstractNumId="39">
+  <w:abstractNum w:abstractNumId="41">
     <w:nsid w:val="701B790F"/>
     <w:multiLevelType w:val="hybridMultilevel"/>
     <w:tmpl w:val="4B1CD15C"/>
@@ -12301,7 +15027,7 @@
       </w:pPr>
     </w:lvl>
   </w:abstractNum>
-  <w:abstractNum w:abstractNumId="40">
+  <w:abstractNum w:abstractNumId="42">
     <w:nsid w:val="73652FE0"/>
     <w:multiLevelType w:val="hybridMultilevel"/>
     <w:tmpl w:val="9C3C1A14"/>
@@ -12414,7 +15140,7 @@
       </w:rPr>
     </w:lvl>
   </w:abstractNum>
-  <w:abstractNum w:abstractNumId="41">
+  <w:abstractNum w:abstractNumId="43">
     <w:nsid w:val="76710C03"/>
     <w:multiLevelType w:val="hybridMultilevel"/>
     <w:tmpl w:val="68D40132"/>
@@ -12503,7 +15229,7 @@
       </w:pPr>
     </w:lvl>
   </w:abstractNum>
-  <w:abstractNum w:abstractNumId="42">
+  <w:abstractNum w:abstractNumId="44">
     <w:nsid w:val="76C4151B"/>
     <w:multiLevelType w:val="hybridMultilevel"/>
     <w:tmpl w:val="9E967476"/>
@@ -12589,7 +15315,7 @@
       </w:pPr>
     </w:lvl>
   </w:abstractNum>
-  <w:abstractNum w:abstractNumId="43">
+  <w:abstractNum w:abstractNumId="45">
     <w:nsid w:val="794355E7"/>
     <w:multiLevelType w:val="hybridMultilevel"/>
     <w:tmpl w:val="BD202592"/>
@@ -12678,7 +15404,7 @@
       </w:pPr>
     </w:lvl>
   </w:abstractNum>
-  <w:abstractNum w:abstractNumId="44">
+  <w:abstractNum w:abstractNumId="46">
     <w:nsid w:val="7B1403B0"/>
     <w:multiLevelType w:val="hybridMultilevel"/>
     <w:tmpl w:val="4DEA6FCC"/>
@@ -12818,7 +15544,7 @@
       </w:rPr>
     </w:lvl>
   </w:abstractNum>
-  <w:abstractNum w:abstractNumId="45">
+  <w:abstractNum w:abstractNumId="47">
     <w:nsid w:val="7FEE1FD9"/>
     <w:multiLevelType w:val="hybridMultilevel"/>
     <w:tmpl w:val="A7C23A6C"/>
@@ -12911,145 +15637,151 @@
     <w:abstractNumId w:val="5"/>
   </w:num>
   <w:num w:numId="2">
-    <w:abstractNumId w:val="21"/>
+    <w:abstractNumId w:val="23"/>
   </w:num>
   <w:num w:numId="3">
-    <w:abstractNumId w:val="6"/>
+    <w:abstractNumId w:val="7"/>
   </w:num>
   <w:num w:numId="4">
-    <w:abstractNumId w:val="13"/>
+    <w:abstractNumId w:val="14"/>
   </w:num>
   <w:num w:numId="5">
     <w:abstractNumId w:val="2"/>
   </w:num>
   <w:num w:numId="6">
-    <w:abstractNumId w:val="34"/>
+    <w:abstractNumId w:val="36"/>
   </w:num>
   <w:num w:numId="7">
-    <w:abstractNumId w:val="27"/>
+    <w:abstractNumId w:val="29"/>
   </w:num>
   <w:num w:numId="8">
+    <w:abstractNumId w:val="44"/>
+  </w:num>
+  <w:num w:numId="9">
     <w:abstractNumId w:val="42"/>
   </w:num>
-  <w:num w:numId="9">
-    <w:abstractNumId w:val="40"/>
-  </w:num>
   <w:num w:numId="10">
-    <w:abstractNumId w:val="17"/>
+    <w:abstractNumId w:val="18"/>
   </w:num>
   <w:num w:numId="11">
-    <w:abstractNumId w:val="28"/>
+    <w:abstractNumId w:val="30"/>
   </w:num>
   <w:num w:numId="12">
     <w:abstractNumId w:val="1"/>
   </w:num>
   <w:num w:numId="13">
-    <w:abstractNumId w:val="44"/>
+    <w:abstractNumId w:val="46"/>
   </w:num>
   <w:num w:numId="14">
-    <w:abstractNumId w:val="30"/>
+    <w:abstractNumId w:val="32"/>
   </w:num>
   <w:num w:numId="15">
-    <w:abstractNumId w:val="15"/>
+    <w:abstractNumId w:val="16"/>
   </w:num>
   <w:num w:numId="16">
-    <w:abstractNumId w:val="25"/>
+    <w:abstractNumId w:val="27"/>
   </w:num>
   <w:num w:numId="17">
-    <w:abstractNumId w:val="16"/>
+    <w:abstractNumId w:val="17"/>
   </w:num>
   <w:num w:numId="18">
-    <w:abstractNumId w:val="37"/>
+    <w:abstractNumId w:val="39"/>
   </w:num>
   <w:num w:numId="19">
     <w:abstractNumId w:val="4"/>
   </w:num>
   <w:num w:numId="20">
+    <w:abstractNumId w:val="26"/>
+  </w:num>
+  <w:num w:numId="21">
+    <w:abstractNumId w:val="20"/>
+  </w:num>
+  <w:num w:numId="22">
+    <w:abstractNumId w:val="41"/>
+  </w:num>
+  <w:num w:numId="23">
+    <w:abstractNumId w:val="11"/>
+  </w:num>
+  <w:num w:numId="24">
+    <w:abstractNumId w:val="43"/>
+  </w:num>
+  <w:num w:numId="25">
+    <w:abstractNumId w:val="15"/>
+  </w:num>
+  <w:num w:numId="26">
     <w:abstractNumId w:val="24"/>
   </w:num>
-  <w:num w:numId="21">
-    <w:abstractNumId w:val="18"/>
+  <w:num w:numId="27">
+    <w:abstractNumId w:val="13"/>
   </w:num>
-  <w:num w:numId="22">
-    <w:abstractNumId w:val="39"/>
+  <w:num w:numId="28">
+    <w:abstractNumId w:val="37"/>
   </w:num>
-  <w:num w:numId="23">
+  <w:num w:numId="29">
     <w:abstractNumId w:val="10"/>
   </w:num>
-  <w:num w:numId="24">
-    <w:abstractNumId w:val="41"/>
-  </w:num>
-  <w:num w:numId="25">
-    <w:abstractNumId w:val="14"/>
-  </w:num>
-  <w:num w:numId="26">
-    <w:abstractNumId w:val="22"/>
-  </w:num>
-  <w:num w:numId="27">
-    <w:abstractNumId w:val="12"/>
-  </w:num>
-  <w:num w:numId="28">
-    <w:abstractNumId w:val="35"/>
-  </w:num>
-  <w:num w:numId="29">
-    <w:abstractNumId w:val="9"/>
-  </w:num>
   <w:num w:numId="30">
-    <w:abstractNumId w:val="7"/>
+    <w:abstractNumId w:val="8"/>
   </w:num>
   <w:num w:numId="31">
     <w:abstractNumId w:val="3"/>
   </w:num>
   <w:num w:numId="32">
-    <w:abstractNumId w:val="29"/>
+    <w:abstractNumId w:val="31"/>
   </w:num>
   <w:num w:numId="33">
-    <w:abstractNumId w:val="43"/>
+    <w:abstractNumId w:val="45"/>
   </w:num>
   <w:num w:numId="34">
+    <w:abstractNumId w:val="40"/>
+  </w:num>
+  <w:num w:numId="35">
+    <w:abstractNumId w:val="35"/>
+  </w:num>
+  <w:num w:numId="36">
+    <w:abstractNumId w:val="12"/>
+  </w:num>
+  <w:num w:numId="37">
+    <w:abstractNumId w:val="47"/>
+  </w:num>
+  <w:num w:numId="38">
+    <w:abstractNumId w:val="22"/>
+  </w:num>
+  <w:num w:numId="39">
+    <w:abstractNumId w:val="28"/>
+  </w:num>
+  <w:num w:numId="40">
+    <w:abstractNumId w:val="25"/>
+  </w:num>
+  <w:num w:numId="41">
+    <w:abstractNumId w:val="34"/>
+  </w:num>
+  <w:num w:numId="42">
+    <w:abstractNumId w:val="21"/>
+  </w:num>
+  <w:num w:numId="43">
+    <w:abstractNumId w:val="9"/>
+  </w:num>
+  <w:num w:numId="44">
+    <w:abstractNumId w:val="9"/>
+  </w:num>
+  <w:num w:numId="45">
+    <w:abstractNumId w:val="12"/>
+  </w:num>
+  <w:num w:numId="46">
     <w:abstractNumId w:val="38"/>
   </w:num>
-  <w:num w:numId="35">
+  <w:num w:numId="47">
     <w:abstractNumId w:val="33"/>
-  </w:num>
-  <w:num w:numId="36">
-    <w:abstractNumId w:val="11"/>
-  </w:num>
-  <w:num w:numId="37">
-    <w:abstractNumId w:val="45"/>
-  </w:num>
-  <w:num w:numId="38">
-    <w:abstractNumId w:val="20"/>
-  </w:num>
-  <w:num w:numId="39">
-    <w:abstractNumId w:val="26"/>
-  </w:num>
-  <w:num w:numId="40">
-    <w:abstractNumId w:val="23"/>
-  </w:num>
-  <w:num w:numId="41">
-    <w:abstractNumId w:val="32"/>
-  </w:num>
-  <w:num w:numId="42">
-    <w:abstractNumId w:val="19"/>
-  </w:num>
-  <w:num w:numId="43">
-    <w:abstractNumId w:val="8"/>
-  </w:num>
-  <w:num w:numId="44">
-    <w:abstractNumId w:val="8"/>
-  </w:num>
-  <w:num w:numId="45">
-    <w:abstractNumId w:val="11"/>
-  </w:num>
-  <w:num w:numId="46">
-    <w:abstractNumId w:val="36"/>
-  </w:num>
-  <w:num w:numId="47">
-    <w:abstractNumId w:val="31"/>
   </w:num>
   <w:num w:numId="48">
     <w:abstractNumId w:val="0"/>
+  </w:num>
+  <w:num w:numId="49">
+    <w:abstractNumId w:val="6"/>
+  </w:num>
+  <w:num w:numId="50">
+    <w:abstractNumId w:val="19"/>
   </w:num>
 </w:numbering>
 </file>
@@ -14368,11 +17100,11 @@
     <w:rsid w:val="004D58A5"/>
     <w:rsid w:val="00690A6B"/>
     <w:rsid w:val="007504BB"/>
+    <w:rsid w:val="00926864"/>
     <w:rsid w:val="00946A70"/>
     <w:rsid w:val="00B46DE4"/>
     <w:rsid w:val="00C5436F"/>
     <w:rsid w:val="00C915CE"/>
-    <w:rsid w:val="00CD1E16"/>
     <w:rsid w:val="00CE6670"/>
     <w:rsid w:val="00D74821"/>
     <w:rsid w:val="00FF4F51"/>
@@ -15163,7 +17895,7 @@
 </file>
 
 <file path=customXml/itemProps2.xml><?xml version="1.0" encoding="utf-8"?>
-<ds:datastoreItem xmlns:ds="http://schemas.openxmlformats.org/officeDocument/2006/customXml" ds:itemID="{3776D22F-F6F7-4A11-8FD2-01A8496914B1}">
+<ds:datastoreItem xmlns:ds="http://schemas.openxmlformats.org/officeDocument/2006/customXml" ds:itemID="{4110E968-D405-4E3D-AF16-13EFF0187CA8}">
   <ds:schemaRefs>
     <ds:schemaRef ds:uri="http://schemas.openxmlformats.org/officeDocument/2006/bibliography"/>
   </ds:schemaRefs>

</xml_diff>

<commit_message>
end   of part 3
</commit_message>
<xml_diff>
--- a/3-desgin pattern  part3.docx
+++ b/3-desgin pattern  part3.docx
@@ -15,6 +15,7 @@
           <w:docPartUnique/>
         </w:docPartObj>
       </w:sdtPr>
+      <w:sdtEndPr/>
       <w:sdtContent>
         <w:p>
           <w:pPr>
@@ -153,6 +154,7 @@
                                       <w:calendar w:val="gregorian"/>
                                     </w:date>
                                   </w:sdtPr>
+                                  <w:sdtEndPr/>
                                   <w:sdtContent>
                                     <w:p>
                                       <w:pPr>
@@ -3465,6 +3467,7 @@
                                 <w:calendar w:val="gregorian"/>
                               </w:date>
                             </w:sdtPr>
+                            <w:sdtEndPr/>
                             <w:sdtContent>
                               <w:p>
                                 <w:pPr>
@@ -3689,14 +3692,43 @@
                                     <w:dataBinding w:prefixMappings="xmlns:ns0='http://purl.org/dc/elements/1.1/' xmlns:ns1='http://schemas.openxmlformats.org/package/2006/metadata/core-properties' " w:xpath="/ns1:coreProperties[1]/ns0:creator[1]" w:storeItemID="{6C3C8BC8-F283-45AE-878A-BAB7291924A1}"/>
                                     <w:text/>
                                   </w:sdtPr>
+                                  <w:sdtEndPr/>
                                   <w:sdtContent>
+                                    <w:proofErr w:type="spellStart"/>
                                     <w:r>
                                       <w:rPr>
                                         <w:color w:val="1CADE4" w:themeColor="accent1"/>
                                         <w:sz w:val="26"/>
                                         <w:szCs w:val="26"/>
                                       </w:rPr>
-                                      <w:t xml:space="preserve">Abdo Gamal Ahmed </w:t>
+                                      <w:t>Abdo</w:t>
+                                    </w:r>
+                                    <w:proofErr w:type="spellEnd"/>
+                                    <w:r>
+                                      <w:rPr>
+                                        <w:color w:val="1CADE4" w:themeColor="accent1"/>
+                                        <w:sz w:val="26"/>
+                                        <w:szCs w:val="26"/>
+                                      </w:rPr>
+                                      <w:t xml:space="preserve"> </w:t>
+                                    </w:r>
+                                    <w:proofErr w:type="spellStart"/>
+                                    <w:r>
+                                      <w:rPr>
+                                        <w:color w:val="1CADE4" w:themeColor="accent1"/>
+                                        <w:sz w:val="26"/>
+                                        <w:szCs w:val="26"/>
+                                      </w:rPr>
+                                      <w:t>Gamal</w:t>
+                                    </w:r>
+                                    <w:proofErr w:type="spellEnd"/>
+                                    <w:r>
+                                      <w:rPr>
+                                        <w:color w:val="1CADE4" w:themeColor="accent1"/>
+                                        <w:sz w:val="26"/>
+                                        <w:szCs w:val="26"/>
+                                      </w:rPr>
+                                      <w:t xml:space="preserve"> Ahmed </w:t>
                                     </w:r>
                                   </w:sdtContent>
                                 </w:sdt>
@@ -3720,6 +3752,7 @@
                                     <w:dataBinding w:prefixMappings="xmlns:ns0='http://schemas.openxmlformats.org/officeDocument/2006/extended-properties' " w:xpath="/ns0:Properties[1]/ns0:Company[1]" w:storeItemID="{6668398D-A668-4E3E-A5EB-62B293D839F1}"/>
                                     <w:text/>
                                   </w:sdtPr>
+                                  <w:sdtEndPr/>
                                   <w:sdtContent>
                                     <w:r>
                                       <w:rPr>
@@ -3782,14 +3815,43 @@
                               <w:dataBinding w:prefixMappings="xmlns:ns0='http://purl.org/dc/elements/1.1/' xmlns:ns1='http://schemas.openxmlformats.org/package/2006/metadata/core-properties' " w:xpath="/ns1:coreProperties[1]/ns0:creator[1]" w:storeItemID="{6C3C8BC8-F283-45AE-878A-BAB7291924A1}"/>
                               <w:text/>
                             </w:sdtPr>
+                            <w:sdtEndPr/>
                             <w:sdtContent>
+                              <w:proofErr w:type="spellStart"/>
                               <w:r>
                                 <w:rPr>
                                   <w:color w:val="1CADE4" w:themeColor="accent1"/>
                                   <w:sz w:val="26"/>
                                   <w:szCs w:val="26"/>
                                 </w:rPr>
-                                <w:t xml:space="preserve">Abdo Gamal Ahmed </w:t>
+                                <w:t>Abdo</w:t>
+                              </w:r>
+                              <w:proofErr w:type="spellEnd"/>
+                              <w:r>
+                                <w:rPr>
+                                  <w:color w:val="1CADE4" w:themeColor="accent1"/>
+                                  <w:sz w:val="26"/>
+                                  <w:szCs w:val="26"/>
+                                </w:rPr>
+                                <w:t xml:space="preserve"> </w:t>
+                              </w:r>
+                              <w:proofErr w:type="spellStart"/>
+                              <w:r>
+                                <w:rPr>
+                                  <w:color w:val="1CADE4" w:themeColor="accent1"/>
+                                  <w:sz w:val="26"/>
+                                  <w:szCs w:val="26"/>
+                                </w:rPr>
+                                <w:t>Gamal</w:t>
+                              </w:r>
+                              <w:proofErr w:type="spellEnd"/>
+                              <w:r>
+                                <w:rPr>
+                                  <w:color w:val="1CADE4" w:themeColor="accent1"/>
+                                  <w:sz w:val="26"/>
+                                  <w:szCs w:val="26"/>
+                                </w:rPr>
+                                <w:t xml:space="preserve"> Ahmed </w:t>
                               </w:r>
                             </w:sdtContent>
                           </w:sdt>
@@ -3813,6 +3875,7 @@
                               <w:dataBinding w:prefixMappings="xmlns:ns0='http://schemas.openxmlformats.org/officeDocument/2006/extended-properties' " w:xpath="/ns0:Properties[1]/ns0:Company[1]" w:storeItemID="{6668398D-A668-4E3E-A5EB-62B293D839F1}"/>
                               <w:text/>
                             </w:sdtPr>
+                            <w:sdtEndPr/>
                             <w:sdtContent>
                               <w:r>
                                 <w:rPr>
@@ -3927,6 +3990,7 @@
                                     <w:dataBinding w:prefixMappings="xmlns:ns0='http://purl.org/dc/elements/1.1/' xmlns:ns1='http://schemas.openxmlformats.org/package/2006/metadata/core-properties' " w:xpath="/ns1:coreProperties[1]/ns0:title[1]" w:storeItemID="{6C3C8BC8-F283-45AE-878A-BAB7291924A1}"/>
                                     <w:text/>
                                   </w:sdtPr>
+                                  <w:sdtEndPr/>
                                   <w:sdtContent>
                                     <w:r>
                                       <w:rPr>
@@ -3962,6 +4026,7 @@
                                     <w:dataBinding w:prefixMappings="xmlns:ns0='http://purl.org/dc/elements/1.1/' xmlns:ns1='http://schemas.openxmlformats.org/package/2006/metadata/core-properties' " w:xpath="/ns1:coreProperties[1]/ns0:subject[1]" w:storeItemID="{6C3C8BC8-F283-45AE-878A-BAB7291924A1}"/>
                                     <w:text/>
                                   </w:sdtPr>
+                                  <w:sdtEndPr/>
                                   <w:sdtContent>
                                     <w:r>
                                       <w:rPr>
@@ -4032,6 +4097,7 @@
                               <w:dataBinding w:prefixMappings="xmlns:ns0='http://purl.org/dc/elements/1.1/' xmlns:ns1='http://schemas.openxmlformats.org/package/2006/metadata/core-properties' " w:xpath="/ns1:coreProperties[1]/ns0:title[1]" w:storeItemID="{6C3C8BC8-F283-45AE-878A-BAB7291924A1}"/>
                               <w:text/>
                             </w:sdtPr>
+                            <w:sdtEndPr/>
                             <w:sdtContent>
                               <w:r>
                                 <w:rPr>
@@ -4067,6 +4133,7 @@
                               <w:dataBinding w:prefixMappings="xmlns:ns0='http://purl.org/dc/elements/1.1/' xmlns:ns1='http://schemas.openxmlformats.org/package/2006/metadata/core-properties' " w:xpath="/ns1:coreProperties[1]/ns0:subject[1]" w:storeItemID="{6C3C8BC8-F283-45AE-878A-BAB7291924A1}"/>
                               <w:text/>
                             </w:sdtPr>
+                            <w:sdtEndPr/>
                             <w:sdtContent>
                               <w:r>
                                 <w:rPr>
@@ -4321,7 +4388,7 @@
           <w:r>
             <w:fldChar w:fldCharType="separate"/>
           </w:r>
-          <w:hyperlink w:anchor="_Toc122389367" w:history="1">
+          <w:hyperlink w:anchor="_Toc122454723" w:history="1">
             <w:r>
               <w:rPr>
                 <w:rStyle w:val="Hyperlink"/>
@@ -4349,7 +4416,7 @@
                 <w:noProof/>
                 <w:webHidden/>
               </w:rPr>
-              <w:instrText xml:space="preserve"> PAGEREF _Toc122389367 \h </w:instrText>
+              <w:instrText xml:space="preserve"> PAGEREF _Toc122454723 \h </w:instrText>
             </w:r>
             <w:r>
               <w:rPr>
@@ -4391,7 +4458,7 @@
               <w:noProof/>
             </w:rPr>
           </w:pPr>
-          <w:hyperlink w:anchor="_Toc122389368" w:history="1">
+          <w:hyperlink w:anchor="_Toc122454724" w:history="1">
             <w:r>
               <w:rPr>
                 <w:rStyle w:val="Hyperlink"/>
@@ -4428,7 +4495,7 @@
                 <w:noProof/>
                 <w:webHidden/>
               </w:rPr>
-              <w:instrText xml:space="preserve"> PAGEREF _Toc122389368 \h </w:instrText>
+              <w:instrText xml:space="preserve"> PAGEREF _Toc122454724 \h </w:instrText>
             </w:r>
             <w:r>
               <w:rPr>
@@ -4470,7 +4537,7 @@
               <w:noProof/>
             </w:rPr>
           </w:pPr>
-          <w:hyperlink w:anchor="_Toc122389369" w:history="1">
+          <w:hyperlink w:anchor="_Toc122454725" w:history="1">
             <w:r>
               <w:rPr>
                 <w:rStyle w:val="Hyperlink"/>
@@ -4507,7 +4574,7 @@
                 <w:noProof/>
                 <w:webHidden/>
               </w:rPr>
-              <w:instrText xml:space="preserve"> PAGEREF _Toc122389369 \h </w:instrText>
+              <w:instrText xml:space="preserve"> PAGEREF _Toc122454725 \h </w:instrText>
             </w:r>
             <w:r>
               <w:rPr>
@@ -4549,7 +4616,7 @@
               <w:noProof/>
             </w:rPr>
           </w:pPr>
-          <w:hyperlink w:anchor="_Toc122389370" w:history="1">
+          <w:hyperlink w:anchor="_Toc122454726" w:history="1">
             <w:r>
               <w:rPr>
                 <w:rStyle w:val="Hyperlink"/>
@@ -4586,7 +4653,7 @@
                 <w:noProof/>
                 <w:webHidden/>
               </w:rPr>
-              <w:instrText xml:space="preserve"> PAGEREF _Toc122389370 \h </w:instrText>
+              <w:instrText xml:space="preserve"> PAGEREF _Toc122454726 \h </w:instrText>
             </w:r>
             <w:r>
               <w:rPr>
@@ -4628,7 +4695,7 @@
               <w:noProof/>
             </w:rPr>
           </w:pPr>
-          <w:hyperlink w:anchor="_Toc122389371" w:history="1">
+          <w:hyperlink w:anchor="_Toc122454727" w:history="1">
             <w:r>
               <w:rPr>
                 <w:rStyle w:val="Hyperlink"/>
@@ -4665,7 +4732,7 @@
                 <w:noProof/>
                 <w:webHidden/>
               </w:rPr>
-              <w:instrText xml:space="preserve"> PAGEREF _Toc122389371 \h </w:instrText>
+              <w:instrText xml:space="preserve"> PAGEREF _Toc122454727 \h </w:instrText>
             </w:r>
             <w:r>
               <w:rPr>
@@ -4707,7 +4774,7 @@
               <w:noProof/>
             </w:rPr>
           </w:pPr>
-          <w:hyperlink w:anchor="_Toc122389372" w:history="1">
+          <w:hyperlink w:anchor="_Toc122454728" w:history="1">
             <w:r>
               <w:rPr>
                 <w:rStyle w:val="Hyperlink"/>
@@ -4744,7 +4811,7 @@
                 <w:noProof/>
                 <w:webHidden/>
               </w:rPr>
-              <w:instrText xml:space="preserve"> PAGEREF _Toc122389372 \h </w:instrText>
+              <w:instrText xml:space="preserve"> PAGEREF _Toc122454728 \h </w:instrText>
             </w:r>
             <w:r>
               <w:rPr>
@@ -4786,7 +4853,7 @@
               <w:noProof/>
             </w:rPr>
           </w:pPr>
-          <w:hyperlink w:anchor="_Toc122389373" w:history="1">
+          <w:hyperlink w:anchor="_Toc122454729" w:history="1">
             <w:r>
               <w:rPr>
                 <w:rStyle w:val="Hyperlink"/>
@@ -4823,7 +4890,7 @@
                 <w:noProof/>
                 <w:webHidden/>
               </w:rPr>
-              <w:instrText xml:space="preserve"> PAGEREF _Toc122389373 \h </w:instrText>
+              <w:instrText xml:space="preserve"> PAGEREF _Toc122454729 \h </w:instrText>
             </w:r>
             <w:r>
               <w:rPr>
@@ -4865,7 +4932,7 @@
               <w:noProof/>
             </w:rPr>
           </w:pPr>
-          <w:hyperlink w:anchor="_Toc122389374" w:history="1">
+          <w:hyperlink w:anchor="_Toc122454730" w:history="1">
             <w:r>
               <w:rPr>
                 <w:rStyle w:val="Hyperlink"/>
@@ -4893,7 +4960,7 @@
                 <w:noProof/>
                 <w:webHidden/>
               </w:rPr>
-              <w:instrText xml:space="preserve"> PAGEREF _Toc122389374 \h </w:instrText>
+              <w:instrText xml:space="preserve"> PAGEREF _Toc122454730 \h </w:instrText>
             </w:r>
             <w:r>
               <w:rPr>
@@ -4935,7 +5002,7 @@
               <w:noProof/>
             </w:rPr>
           </w:pPr>
-          <w:hyperlink w:anchor="_Toc122389375" w:history="1">
+          <w:hyperlink w:anchor="_Toc122454731" w:history="1">
             <w:r>
               <w:rPr>
                 <w:rStyle w:val="Hyperlink"/>
@@ -4951,7 +5018,7 @@
                 <w:noProof/>
                 <w:lang w:bidi="ar-EG"/>
               </w:rPr>
-              <w:t>.1 –how  can we predict  future change whithout over  en</w:t>
+              <w:t>.2 –how  can we predict  future change without over  en</w:t>
             </w:r>
             <w:r>
               <w:rPr>
@@ -4987,7 +5054,86 @@
                 <w:noProof/>
                 <w:webHidden/>
               </w:rPr>
-              <w:instrText xml:space="preserve"> PAGEREF _Toc122389375 \h </w:instrText>
+              <w:instrText xml:space="preserve"> PAGEREF _Toc122454731 \h </w:instrText>
+            </w:r>
+            <w:r>
+              <w:rPr>
+                <w:noProof/>
+                <w:webHidden/>
+              </w:rPr>
+            </w:r>
+            <w:r>
+              <w:rPr>
+                <w:noProof/>
+                <w:webHidden/>
+              </w:rPr>
+              <w:fldChar w:fldCharType="separate"/>
+            </w:r>
+            <w:r>
+              <w:rPr>
+                <w:noProof/>
+                <w:webHidden/>
+              </w:rPr>
+              <w:t>8</w:t>
+            </w:r>
+            <w:r>
+              <w:rPr>
+                <w:noProof/>
+                <w:webHidden/>
+              </w:rPr>
+              <w:fldChar w:fldCharType="end"/>
+            </w:r>
+          </w:hyperlink>
+        </w:p>
+        <w:p>
+          <w:pPr>
+            <w:pStyle w:val="TOC2"/>
+            <w:tabs>
+              <w:tab w:val="right" w:leader="dot" w:pos="9350"/>
+            </w:tabs>
+            <w:rPr>
+              <w:rFonts w:cstheme="minorBidi"/>
+              <w:noProof/>
+            </w:rPr>
+          </w:pPr>
+          <w:hyperlink w:anchor="_Toc122454732" w:history="1">
+            <w:r>
+              <w:rPr>
+                <w:rStyle w:val="Hyperlink"/>
+                <w:noProof/>
+                <w:rtl/>
+                <w:lang w:bidi="ar-EG"/>
+              </w:rPr>
+              <w:t>3.3</w:t>
+            </w:r>
+            <w:r>
+              <w:rPr>
+                <w:rStyle w:val="Hyperlink"/>
+                <w:noProof/>
+                <w:lang w:bidi="ar-EG"/>
+              </w:rPr>
+              <w:t xml:space="preserve"> – typical  approaches  to OCP :</w:t>
+            </w:r>
+            <w:r>
+              <w:rPr>
+                <w:noProof/>
+                <w:webHidden/>
+              </w:rPr>
+              <w:tab/>
+            </w:r>
+            <w:r>
+              <w:rPr>
+                <w:noProof/>
+                <w:webHidden/>
+              </w:rPr>
+              <w:fldChar w:fldCharType="begin"/>
+            </w:r>
+            <w:r>
+              <w:rPr>
+                <w:noProof/>
+                <w:webHidden/>
+              </w:rPr>
+              <w:instrText xml:space="preserve"> PAGEREF _Toc122454732 \h </w:instrText>
             </w:r>
             <w:r>
               <w:rPr>
@@ -5137,22 +5283,13 @@
     </w:p>
     <w:p>
       <w:pPr>
-        <w:bidi/>
-        <w:rPr>
-          <w:rtl/>
-          <w:lang w:bidi="ar-EG"/>
-        </w:rPr>
-      </w:pPr>
-    </w:p>
-    <w:p>
-      <w:pPr>
         <w:pStyle w:val="Heading1"/>
         <w:rPr>
           <w:rtl/>
           <w:lang w:bidi="ar-EG"/>
         </w:rPr>
       </w:pPr>
-      <w:bookmarkStart w:id="0" w:name="_Toc122389367"/>
+      <w:bookmarkStart w:id="0" w:name="_Toc122454723"/>
       <w:r>
         <w:rPr>
           <w:lang w:bidi="ar-EG"/>
@@ -5175,15 +5312,14 @@
       <w:pPr>
         <w:bidi/>
         <w:rPr>
-          <w:rFonts w:hint="cs"/>
-          <w:rtl/>
-          <w:lang w:bidi="ar-EG"/>
-        </w:rPr>
-      </w:pPr>
-      <w:r>
-        <w:rPr>
-          <w:rtl/>
-          <w:lang w:bidi="ar-EG"/>
+          <w:rtl/>
+          <w:lang w:bidi="ar-EG"/>
+        </w:rPr>
+      </w:pPr>
+      <w:r>
+        <w:rPr>
+          <w:noProof/>
+          <w:rtl/>
         </w:rPr>
         <w:drawing>
           <wp:anchor distT="0" distB="0" distL="114300" distR="114300" simplePos="0" relativeHeight="251667456" behindDoc="0" locked="0" layoutInCell="1" allowOverlap="1" wp14:anchorId="0EEF57A5" wp14:editId="0F021AB4">
@@ -5373,7 +5509,7 @@
           <w:lang w:bidi="ar-EG"/>
         </w:rPr>
       </w:pPr>
-      <w:bookmarkStart w:id="1" w:name="_Toc122389368"/>
+      <w:bookmarkStart w:id="1" w:name="_Toc122454724"/>
       <w:r>
         <w:rPr>
           <w:rFonts w:hint="cs"/>
@@ -5408,7 +5544,6 @@
       <w:pPr>
         <w:bidi/>
         <w:rPr>
-          <w:rFonts w:hint="cs"/>
           <w:rtl/>
           <w:lang w:bidi="ar-EG"/>
         </w:rPr>
@@ -5462,7 +5597,6 @@
       <w:pPr>
         <w:bidi/>
         <w:rPr>
-          <w:rFonts w:hint="cs"/>
           <w:rtl/>
           <w:lang w:bidi="ar-EG"/>
         </w:rPr>
@@ -5649,7 +5783,6 @@
         </w:numPr>
         <w:bidi/>
         <w:rPr>
-          <w:rFonts w:hint="cs"/>
           <w:lang w:bidi="ar-EG"/>
         </w:rPr>
       </w:pPr>
@@ -5707,8 +5840,8 @@
           <w:rFonts w:cs="Arial"/>
           <w:b/>
           <w:bCs/>
-          <w:rtl/>
-          <w:lang w:bidi="ar-EG"/>
+          <w:noProof/>
+          <w:rtl/>
         </w:rPr>
         <w:drawing>
           <wp:anchor distT="0" distB="0" distL="114300" distR="114300" simplePos="0" relativeHeight="251668480" behindDoc="0" locked="0" layoutInCell="1" allowOverlap="1" wp14:anchorId="5C60B11A" wp14:editId="04772491">
@@ -5912,7 +6045,6 @@
       <w:pPr>
         <w:bidi/>
         <w:rPr>
-          <w:rFonts w:hint="cs"/>
           <w:rtl/>
           <w:lang w:bidi="ar-EG"/>
         </w:rPr>
@@ -5960,11 +6092,19 @@
         </w:rPr>
         <w:t xml:space="preserve"> ده هتلاقيه دة من الحجات الاساسيه  بتاعه ال </w:t>
       </w:r>
-      <w:r>
-        <w:rPr>
-          <w:lang w:bidi="ar-EG"/>
-        </w:rPr>
-        <w:t xml:space="preserve">emp </w:t>
+      <w:proofErr w:type="spellStart"/>
+      <w:r>
+        <w:rPr>
+          <w:lang w:bidi="ar-EG"/>
+        </w:rPr>
+        <w:t>emp</w:t>
+      </w:r>
+      <w:proofErr w:type="spellEnd"/>
+      <w:r>
+        <w:rPr>
+          <w:lang w:bidi="ar-EG"/>
+        </w:rPr>
+        <w:t xml:space="preserve"> </w:t>
       </w:r>
     </w:p>
     <w:p>
@@ -6015,12 +6155,14 @@
         </w:rPr>
         <w:t xml:space="preserve"> </w:t>
       </w:r>
+      <w:proofErr w:type="spellStart"/>
       <w:r>
         <w:rPr>
           <w:lang w:bidi="ar-EG"/>
         </w:rPr>
         <w:t>emp</w:t>
       </w:r>
+      <w:proofErr w:type="spellEnd"/>
     </w:p>
     <w:p>
       <w:pPr>
@@ -6060,8 +6202,16 @@
         <w:rPr>
           <w:lang w:bidi="ar-EG"/>
         </w:rPr>
-        <w:t>. emp</w:t>
-      </w:r>
+        <w:t xml:space="preserve">. </w:t>
+      </w:r>
+      <w:proofErr w:type="spellStart"/>
+      <w:r>
+        <w:rPr>
+          <w:lang w:bidi="ar-EG"/>
+        </w:rPr>
+        <w:t>emp</w:t>
+      </w:r>
+      <w:proofErr w:type="spellEnd"/>
       <w:r>
         <w:rPr>
           <w:rFonts w:hint="cs"/>
@@ -6094,11 +6244,19 @@
         </w:rPr>
         <w:t xml:space="preserve">هقلك تمم بس ف فرق بين انك تطبع الداتا بتاعه ال </w:t>
       </w:r>
-      <w:r>
-        <w:rPr>
-          <w:lang w:bidi="ar-EG"/>
-        </w:rPr>
-        <w:t xml:space="preserve">emp </w:t>
+      <w:proofErr w:type="spellStart"/>
+      <w:r>
+        <w:rPr>
+          <w:lang w:bidi="ar-EG"/>
+        </w:rPr>
+        <w:t>emp</w:t>
+      </w:r>
+      <w:proofErr w:type="spellEnd"/>
+      <w:r>
+        <w:rPr>
+          <w:lang w:bidi="ar-EG"/>
+        </w:rPr>
+        <w:t xml:space="preserve"> </w:t>
       </w:r>
       <w:r>
         <w:rPr>
@@ -6154,11 +6312,19 @@
         </w:rPr>
         <w:t xml:space="preserve">بيعمله ال </w:t>
       </w:r>
-      <w:r>
-        <w:rPr>
-          <w:lang w:bidi="ar-EG"/>
-        </w:rPr>
-        <w:t xml:space="preserve">emp </w:t>
+      <w:proofErr w:type="spellStart"/>
+      <w:r>
+        <w:rPr>
+          <w:lang w:bidi="ar-EG"/>
+        </w:rPr>
+        <w:t>emp</w:t>
+      </w:r>
+      <w:proofErr w:type="spellEnd"/>
+      <w:r>
+        <w:rPr>
+          <w:lang w:bidi="ar-EG"/>
+        </w:rPr>
+        <w:t xml:space="preserve"> </w:t>
       </w:r>
       <w:r>
         <w:rPr>
@@ -6182,11 +6348,19 @@
         </w:rPr>
         <w:t xml:space="preserve"> الى بيعمها ال </w:t>
       </w:r>
-      <w:r>
-        <w:rPr>
-          <w:lang w:bidi="ar-EG"/>
-        </w:rPr>
-        <w:t xml:space="preserve">emp class </w:t>
+      <w:proofErr w:type="spellStart"/>
+      <w:r>
+        <w:rPr>
+          <w:lang w:bidi="ar-EG"/>
+        </w:rPr>
+        <w:t>emp</w:t>
+      </w:r>
+      <w:proofErr w:type="spellEnd"/>
+      <w:r>
+        <w:rPr>
+          <w:lang w:bidi="ar-EG"/>
+        </w:rPr>
+        <w:t xml:space="preserve"> class </w:t>
       </w:r>
       <w:r>
         <w:rPr>
@@ -6278,11 +6452,19 @@
         </w:rPr>
         <w:t xml:space="preserve"> كل متغير حاجة ف نوع الطباعه هتفتح ال </w:t>
       </w:r>
-      <w:r>
-        <w:rPr>
-          <w:lang w:bidi="ar-EG"/>
-        </w:rPr>
-        <w:t xml:space="preserve">emp </w:t>
+      <w:proofErr w:type="spellStart"/>
+      <w:r>
+        <w:rPr>
+          <w:lang w:bidi="ar-EG"/>
+        </w:rPr>
+        <w:t>emp</w:t>
+      </w:r>
+      <w:proofErr w:type="spellEnd"/>
+      <w:r>
+        <w:rPr>
+          <w:lang w:bidi="ar-EG"/>
+        </w:rPr>
+        <w:t xml:space="preserve"> </w:t>
       </w:r>
       <w:r>
         <w:rPr>
@@ -6332,12 +6514,14 @@
         </w:rPr>
         <w:t xml:space="preserve"> ف التغير ملهوش  علاقه ب ال </w:t>
       </w:r>
+      <w:proofErr w:type="spellStart"/>
       <w:r>
         <w:rPr>
           <w:lang w:bidi="ar-EG"/>
         </w:rPr>
         <w:t>emp</w:t>
       </w:r>
+      <w:proofErr w:type="spellEnd"/>
       <w:r>
         <w:rPr>
           <w:rFonts w:hint="cs"/>
@@ -6365,7 +6549,6 @@
         </w:numPr>
         <w:bidi/>
         <w:rPr>
-          <w:rFonts w:hint="cs"/>
           <w:rtl/>
           <w:lang w:bidi="ar-EG"/>
         </w:rPr>
@@ -6373,8 +6556,8 @@
       <w:r>
         <w:rPr>
           <w:rFonts w:cs="Arial"/>
-          <w:rtl/>
-          <w:lang w:bidi="ar-EG"/>
+          <w:noProof/>
+          <w:rtl/>
         </w:rPr>
         <w:drawing>
           <wp:anchor distT="0" distB="0" distL="114300" distR="114300" simplePos="0" relativeHeight="251669504" behindDoc="0" locked="0" layoutInCell="1" allowOverlap="1" wp14:anchorId="701A10EA" wp14:editId="3307E110">
@@ -6440,11 +6623,19 @@
         </w:rPr>
         <w:t xml:space="preserve">ف الخلاصه     ان ال </w:t>
       </w:r>
-      <w:r>
-        <w:rPr>
-          <w:lang w:bidi="ar-EG"/>
-        </w:rPr>
-        <w:t xml:space="preserve">emp </w:t>
+      <w:proofErr w:type="spellStart"/>
+      <w:r>
+        <w:rPr>
+          <w:lang w:bidi="ar-EG"/>
+        </w:rPr>
+        <w:t>emp</w:t>
+      </w:r>
+      <w:proofErr w:type="spellEnd"/>
+      <w:r>
+        <w:rPr>
+          <w:lang w:bidi="ar-EG"/>
+        </w:rPr>
+        <w:t xml:space="preserve"> </w:t>
       </w:r>
       <w:r>
         <w:rPr>
@@ -6515,81 +6706,77 @@
       <w:pPr>
         <w:pStyle w:val="ListParagraph"/>
         <w:rPr>
-          <w:rFonts w:hint="cs"/>
-          <w:rtl/>
-          <w:lang w:bidi="ar-EG"/>
-        </w:rPr>
-      </w:pPr>
-    </w:p>
-    <w:p>
-      <w:pPr>
-        <w:bidi/>
-        <w:rPr>
-          <w:rFonts w:hint="cs"/>
-          <w:rtl/>
-          <w:lang w:bidi="ar-EG"/>
-        </w:rPr>
-      </w:pPr>
-    </w:p>
-    <w:p>
-      <w:pPr>
-        <w:bidi/>
-        <w:rPr>
-          <w:rFonts w:hint="cs"/>
-          <w:rtl/>
-          <w:lang w:bidi="ar-EG"/>
-        </w:rPr>
-      </w:pPr>
-    </w:p>
-    <w:p>
-      <w:pPr>
-        <w:bidi/>
-        <w:rPr>
-          <w:rtl/>
-          <w:lang w:bidi="ar-EG"/>
-        </w:rPr>
-      </w:pPr>
-    </w:p>
-    <w:p>
-      <w:pPr>
-        <w:bidi/>
-        <w:rPr>
-          <w:rtl/>
-          <w:lang w:bidi="ar-EG"/>
-        </w:rPr>
-      </w:pPr>
-    </w:p>
-    <w:p>
-      <w:pPr>
-        <w:bidi/>
-        <w:rPr>
-          <w:lang w:bidi="ar-EG"/>
-        </w:rPr>
-      </w:pPr>
-    </w:p>
-    <w:p>
-      <w:pPr>
-        <w:bidi/>
-        <w:rPr>
-          <w:rtl/>
-          <w:lang w:bidi="ar-EG"/>
-        </w:rPr>
-      </w:pPr>
-    </w:p>
-    <w:p>
-      <w:pPr>
-        <w:bidi/>
-        <w:rPr>
-          <w:rtl/>
-          <w:lang w:bidi="ar-EG"/>
-        </w:rPr>
-      </w:pPr>
-    </w:p>
-    <w:p>
-      <w:pPr>
-        <w:bidi/>
-        <w:rPr>
-          <w:rFonts w:hint="cs"/>
+          <w:rtl/>
+          <w:lang w:bidi="ar-EG"/>
+        </w:rPr>
+      </w:pPr>
+    </w:p>
+    <w:p>
+      <w:pPr>
+        <w:bidi/>
+        <w:rPr>
+          <w:rtl/>
+          <w:lang w:bidi="ar-EG"/>
+        </w:rPr>
+      </w:pPr>
+    </w:p>
+    <w:p>
+      <w:pPr>
+        <w:bidi/>
+        <w:rPr>
+          <w:rtl/>
+          <w:lang w:bidi="ar-EG"/>
+        </w:rPr>
+      </w:pPr>
+    </w:p>
+    <w:p>
+      <w:pPr>
+        <w:bidi/>
+        <w:rPr>
+          <w:rtl/>
+          <w:lang w:bidi="ar-EG"/>
+        </w:rPr>
+      </w:pPr>
+    </w:p>
+    <w:p>
+      <w:pPr>
+        <w:bidi/>
+        <w:rPr>
+          <w:rtl/>
+          <w:lang w:bidi="ar-EG"/>
+        </w:rPr>
+      </w:pPr>
+    </w:p>
+    <w:p>
+      <w:pPr>
+        <w:bidi/>
+        <w:rPr>
+          <w:lang w:bidi="ar-EG"/>
+        </w:rPr>
+      </w:pPr>
+    </w:p>
+    <w:p>
+      <w:pPr>
+        <w:bidi/>
+        <w:rPr>
+          <w:rtl/>
+          <w:lang w:bidi="ar-EG"/>
+        </w:rPr>
+      </w:pPr>
+    </w:p>
+    <w:p>
+      <w:pPr>
+        <w:bidi/>
+        <w:rPr>
+          <w:rtl/>
+          <w:lang w:bidi="ar-EG"/>
+        </w:rPr>
+      </w:pPr>
+    </w:p>
+    <w:p>
+      <w:pPr>
+        <w:bidi/>
+        <w:rPr>
           <w:rtl/>
           <w:lang w:bidi="ar-EG"/>
         </w:rPr>
@@ -6779,7 +6966,7 @@
           <w:lang w:bidi="ar-EG"/>
         </w:rPr>
       </w:pPr>
-      <w:bookmarkStart w:id="2" w:name="_Toc122389369"/>
+      <w:bookmarkStart w:id="2" w:name="_Toc122454725"/>
       <w:r>
         <w:rPr>
           <w:rFonts w:hint="cs"/>
@@ -6848,7 +7035,6 @@
       <w:pPr>
         <w:bidi/>
         <w:rPr>
-          <w:rFonts w:hint="cs"/>
           <w:rtl/>
           <w:lang w:bidi="ar-EG"/>
         </w:rPr>
@@ -6995,7 +7181,7 @@
           <w:lang w:bidi="ar-EG"/>
         </w:rPr>
       </w:pPr>
-      <w:bookmarkStart w:id="3" w:name="_Toc122389370"/>
+      <w:bookmarkStart w:id="3" w:name="_Toc122454726"/>
       <w:r>
         <w:rPr>
           <w:rFonts w:hint="cs"/>
@@ -7056,11 +7242,19 @@
         </w:rPr>
         <w:t xml:space="preserve"> بتاعه ال </w:t>
       </w:r>
-      <w:r>
-        <w:rPr>
-          <w:lang w:bidi="ar-EG"/>
-        </w:rPr>
-        <w:t xml:space="preserve">emp </w:t>
+      <w:proofErr w:type="spellStart"/>
+      <w:r>
+        <w:rPr>
+          <w:lang w:bidi="ar-EG"/>
+        </w:rPr>
+        <w:t>emp</w:t>
+      </w:r>
+      <w:proofErr w:type="spellEnd"/>
+      <w:r>
+        <w:rPr>
+          <w:lang w:bidi="ar-EG"/>
+        </w:rPr>
+        <w:t xml:space="preserve"> </w:t>
       </w:r>
       <w:r>
         <w:rPr>
@@ -7129,7 +7323,7 @@
           <w:lang w:bidi="ar-EG"/>
         </w:rPr>
       </w:pPr>
-      <w:bookmarkStart w:id="4" w:name="_Toc122389371"/>
+      <w:bookmarkStart w:id="4" w:name="_Toc122454727"/>
       <w:r>
         <w:rPr>
           <w:rFonts w:hint="cs"/>
@@ -7479,6 +7673,7 @@
         </w:rPr>
         <w:t xml:space="preserve">تعاله ناخد مثال ف ال </w:t>
       </w:r>
+      <w:proofErr w:type="spellStart"/>
       <w:r>
         <w:rPr>
           <w:b/>
@@ -7487,25 +7682,22 @@
           <w:iCs/>
           <w:lang w:bidi="ar-EG"/>
         </w:rPr>
-        <w:t xml:space="preserve">vs </w:t>
-      </w:r>
-      <w:r>
-        <w:rPr>
-          <w:rFonts w:hint="cs"/>
+        <w:t>vs</w:t>
+      </w:r>
+      <w:proofErr w:type="spellEnd"/>
+      <w:r>
+        <w:rPr>
           <w:b/>
           <w:bCs/>
           <w:i/>
           <w:iCs/>
-          <w:rtl/>
-          <w:lang w:bidi="ar-EG"/>
-        </w:rPr>
-        <w:t xml:space="preserve"> يحب . </w:t>
-      </w:r>
-    </w:p>
-    <w:p>
-      <w:pPr>
-        <w:bidi/>
-        <w:rPr>
+          <w:lang w:bidi="ar-EG"/>
+        </w:rPr>
+        <w:t xml:space="preserve"> </w:t>
+      </w:r>
+      <w:r>
+        <w:rPr>
+          <w:rFonts w:hint="cs"/>
           <w:b/>
           <w:bCs/>
           <w:i/>
@@ -7513,7 +7705,8 @@
           <w:rtl/>
           <w:lang w:bidi="ar-EG"/>
         </w:rPr>
-      </w:pPr>
+        <w:t xml:space="preserve"> يحب . </w:t>
+      </w:r>
     </w:p>
     <w:p>
       <w:pPr>
@@ -7571,7 +7764,6 @@
       <w:pPr>
         <w:bidi/>
         <w:rPr>
-          <w:rFonts w:hint="cs"/>
           <w:b/>
           <w:bCs/>
           <w:i/>
@@ -7583,12 +7775,25 @@
     </w:p>
     <w:p>
       <w:pPr>
+        <w:bidi/>
+        <w:rPr>
+          <w:b/>
+          <w:bCs/>
+          <w:i/>
+          <w:iCs/>
+          <w:rtl/>
+          <w:lang w:bidi="ar-EG"/>
+        </w:rPr>
+      </w:pPr>
+    </w:p>
+    <w:p>
+      <w:pPr>
         <w:pStyle w:val="Heading2"/>
         <w:rPr>
           <w:lang w:bidi="ar-EG"/>
         </w:rPr>
       </w:pPr>
-      <w:bookmarkStart w:id="5" w:name="_Toc122389372"/>
+      <w:bookmarkStart w:id="5" w:name="_Toc122454728"/>
       <w:r>
         <w:rPr>
           <w:rFonts w:hint="cs"/>
@@ -7727,8 +7932,8 @@
       <w:r>
         <w:rPr>
           <w:rFonts w:cs="Arial"/>
-          <w:rtl/>
-          <w:lang w:bidi="ar-EG"/>
+          <w:noProof/>
+          <w:rtl/>
         </w:rPr>
         <w:drawing>
           <wp:anchor distT="0" distB="0" distL="114300" distR="114300" simplePos="0" relativeHeight="251671552" behindDoc="0" locked="0" layoutInCell="1" allowOverlap="1" wp14:anchorId="2D9A6AEA" wp14:editId="18045313">
@@ -7789,8 +7994,8 @@
       <w:r>
         <w:rPr>
           <w:rFonts w:cs="Arial"/>
-          <w:rtl/>
-          <w:lang w:bidi="ar-EG"/>
+          <w:noProof/>
+          <w:rtl/>
         </w:rPr>
         <w:drawing>
           <wp:anchor distT="0" distB="0" distL="114300" distR="114300" simplePos="0" relativeHeight="251670528" behindDoc="0" locked="0" layoutInCell="1" allowOverlap="1" wp14:anchorId="7F3ED11F" wp14:editId="27E9A0C7">
@@ -7898,7 +8103,6 @@
       <w:pPr>
         <w:bidi/>
         <w:rPr>
-          <w:rFonts w:hint="cs"/>
           <w:rtl/>
           <w:lang w:bidi="ar-EG"/>
         </w:rPr>
@@ -8011,7 +8215,6 @@
       <w:pPr>
         <w:bidi/>
         <w:rPr>
-          <w:rFonts w:hint="cs"/>
           <w:rtl/>
           <w:lang w:bidi="ar-EG"/>
         </w:rPr>
@@ -8051,11 +8254,19 @@
         </w:rPr>
         <w:t xml:space="preserve"> دى مفروض  تكون  برة ال</w:t>
       </w:r>
-      <w:r>
-        <w:rPr>
-          <w:lang w:bidi="ar-EG"/>
-        </w:rPr>
-        <w:t xml:space="preserve">emp </w:t>
+      <w:proofErr w:type="spellStart"/>
+      <w:r>
+        <w:rPr>
+          <w:lang w:bidi="ar-EG"/>
+        </w:rPr>
+        <w:t>emp</w:t>
+      </w:r>
+      <w:proofErr w:type="spellEnd"/>
+      <w:r>
+        <w:rPr>
+          <w:lang w:bidi="ar-EG"/>
+        </w:rPr>
+        <w:t xml:space="preserve"> </w:t>
       </w:r>
       <w:r>
         <w:rPr>
@@ -8121,11 +8332,19 @@
         </w:rPr>
         <w:t xml:space="preserve"> جوة ال  </w:t>
       </w:r>
-      <w:r>
-        <w:rPr>
-          <w:lang w:bidi="ar-EG"/>
-        </w:rPr>
-        <w:t xml:space="preserve">emp </w:t>
+      <w:proofErr w:type="spellStart"/>
+      <w:r>
+        <w:rPr>
+          <w:lang w:bidi="ar-EG"/>
+        </w:rPr>
+        <w:t>emp</w:t>
+      </w:r>
+      <w:proofErr w:type="spellEnd"/>
+      <w:r>
+        <w:rPr>
+          <w:lang w:bidi="ar-EG"/>
+        </w:rPr>
+        <w:t xml:space="preserve"> </w:t>
       </w:r>
       <w:r>
         <w:rPr>
@@ -8139,7 +8358,21 @@
         <w:rPr>
           <w:lang w:bidi="ar-EG"/>
         </w:rPr>
-        <w:t xml:space="preserve"> emp </w:t>
+        <w:t xml:space="preserve"> </w:t>
+      </w:r>
+      <w:proofErr w:type="spellStart"/>
+      <w:r>
+        <w:rPr>
+          <w:lang w:bidi="ar-EG"/>
+        </w:rPr>
+        <w:t>emp</w:t>
+      </w:r>
+      <w:proofErr w:type="spellEnd"/>
+      <w:r>
+        <w:rPr>
+          <w:lang w:bidi="ar-EG"/>
+        </w:rPr>
+        <w:t xml:space="preserve"> </w:t>
       </w:r>
       <w:r>
         <w:rPr>
@@ -8168,7 +8401,6 @@
         </w:numPr>
         <w:bidi/>
         <w:rPr>
-          <w:rFonts w:hint="cs"/>
           <w:rtl/>
           <w:lang w:bidi="ar-EG"/>
         </w:rPr>
@@ -8230,7 +8462,6 @@
       <w:pPr>
         <w:pStyle w:val="ListParagraph"/>
         <w:rPr>
-          <w:rFonts w:hint="cs"/>
           <w:rtl/>
           <w:lang w:bidi="ar-EG"/>
         </w:rPr>
@@ -8273,11 +8504,19 @@
         </w:rPr>
         <w:t xml:space="preserve">لو عندى </w:t>
       </w:r>
-      <w:r>
-        <w:rPr>
-          <w:lang w:bidi="ar-EG"/>
-        </w:rPr>
-        <w:t xml:space="preserve">firtName attribute </w:t>
+      <w:proofErr w:type="spellStart"/>
+      <w:r>
+        <w:rPr>
+          <w:lang w:bidi="ar-EG"/>
+        </w:rPr>
+        <w:t>firtName</w:t>
+      </w:r>
+      <w:proofErr w:type="spellEnd"/>
+      <w:r>
+        <w:rPr>
+          <w:lang w:bidi="ar-EG"/>
+        </w:rPr>
+        <w:t xml:space="preserve"> attribute </w:t>
       </w:r>
       <w:r>
         <w:rPr>
@@ -8287,11 +8526,19 @@
         </w:rPr>
         <w:t xml:space="preserve"> وكمان </w:t>
       </w:r>
-      <w:r>
-        <w:rPr>
-          <w:lang w:bidi="ar-EG"/>
-        </w:rPr>
-        <w:t xml:space="preserve">lastName attribute </w:t>
+      <w:proofErr w:type="spellStart"/>
+      <w:r>
+        <w:rPr>
+          <w:lang w:bidi="ar-EG"/>
+        </w:rPr>
+        <w:t>lastName</w:t>
+      </w:r>
+      <w:proofErr w:type="spellEnd"/>
+      <w:r>
+        <w:rPr>
+          <w:lang w:bidi="ar-EG"/>
+        </w:rPr>
+        <w:t xml:space="preserve"> attribute </w:t>
       </w:r>
       <w:r>
         <w:rPr>
@@ -8301,11 +8548,19 @@
         </w:rPr>
         <w:t xml:space="preserve"> وعاوز اجيب ال </w:t>
       </w:r>
-      <w:r>
-        <w:rPr>
-          <w:lang w:bidi="ar-EG"/>
-        </w:rPr>
-        <w:t xml:space="preserve">fullname </w:t>
+      <w:proofErr w:type="spellStart"/>
+      <w:r>
+        <w:rPr>
+          <w:lang w:bidi="ar-EG"/>
+        </w:rPr>
+        <w:t>fullname</w:t>
+      </w:r>
+      <w:proofErr w:type="spellEnd"/>
+      <w:r>
+        <w:rPr>
+          <w:lang w:bidi="ar-EG"/>
+        </w:rPr>
+        <w:t xml:space="preserve"> </w:t>
       </w:r>
       <w:r>
         <w:rPr>
@@ -8347,7 +8602,21 @@
         <w:rPr>
           <w:lang w:bidi="ar-EG"/>
         </w:rPr>
-        <w:t xml:space="preserve">class emp </w:t>
+        <w:t xml:space="preserve">class </w:t>
+      </w:r>
+      <w:proofErr w:type="spellStart"/>
+      <w:r>
+        <w:rPr>
+          <w:lang w:bidi="ar-EG"/>
+        </w:rPr>
+        <w:t>emp</w:t>
+      </w:r>
+      <w:proofErr w:type="spellEnd"/>
+      <w:r>
+        <w:rPr>
+          <w:lang w:bidi="ar-EG"/>
+        </w:rPr>
+        <w:t xml:space="preserve"> </w:t>
       </w:r>
       <w:r>
         <w:rPr>
@@ -8377,12 +8646,14 @@
         </w:rPr>
         <w:t xml:space="preserve"> بتاع ال </w:t>
       </w:r>
+      <w:proofErr w:type="spellStart"/>
       <w:r>
         <w:rPr>
           <w:lang w:bidi="ar-EG"/>
         </w:rPr>
         <w:t>fullName</w:t>
       </w:r>
+      <w:proofErr w:type="spellEnd"/>
       <w:r>
         <w:rPr>
           <w:rFonts w:hint="cs"/>
@@ -8480,7 +8751,6 @@
       <w:pPr>
         <w:bidi/>
         <w:rPr>
-          <w:rFonts w:hint="cs"/>
           <w:rtl/>
           <w:lang w:bidi="ar-EG"/>
         </w:rPr>
@@ -8563,7 +8833,21 @@
         <w:rPr>
           <w:lang w:bidi="ar-EG"/>
         </w:rPr>
-        <w:t xml:space="preserve">class emp </w:t>
+        <w:t xml:space="preserve">class </w:t>
+      </w:r>
+      <w:proofErr w:type="spellStart"/>
+      <w:r>
+        <w:rPr>
+          <w:lang w:bidi="ar-EG"/>
+        </w:rPr>
+        <w:t>emp</w:t>
+      </w:r>
+      <w:proofErr w:type="spellEnd"/>
+      <w:r>
+        <w:rPr>
+          <w:lang w:bidi="ar-EG"/>
+        </w:rPr>
+        <w:t xml:space="preserve"> </w:t>
       </w:r>
       <w:r>
         <w:rPr>
@@ -8629,11 +8913,19 @@
         </w:rPr>
         <w:t xml:space="preserve"> الى فيه ال </w:t>
       </w:r>
-      <w:r>
-        <w:rPr>
-          <w:lang w:bidi="ar-EG"/>
-        </w:rPr>
-        <w:t xml:space="preserve">emp </w:t>
+      <w:proofErr w:type="spellStart"/>
+      <w:r>
+        <w:rPr>
+          <w:lang w:bidi="ar-EG"/>
+        </w:rPr>
+        <w:t>emp</w:t>
+      </w:r>
+      <w:proofErr w:type="spellEnd"/>
+      <w:r>
+        <w:rPr>
+          <w:lang w:bidi="ar-EG"/>
+        </w:rPr>
+        <w:t xml:space="preserve"> </w:t>
       </w:r>
       <w:r>
         <w:rPr>
@@ -8707,7 +8999,6 @@
         </w:numPr>
         <w:bidi/>
         <w:rPr>
-          <w:rFonts w:hint="cs"/>
           <w:b/>
           <w:bCs/>
           <w:rtl/>
@@ -8754,70 +9045,26 @@
           <w:bCs/>
           <w:lang w:bidi="ar-EG"/>
         </w:rPr>
-        <w:t xml:space="preserve">class emp </w:t>
-      </w:r>
-      <w:r>
-        <w:rPr>
-          <w:rFonts w:hint="cs"/>
+        <w:t xml:space="preserve">class </w:t>
+      </w:r>
+      <w:proofErr w:type="spellStart"/>
+      <w:r>
+        <w:rPr>
           <w:b/>
           <w:bCs/>
-          <w:rtl/>
-          <w:lang w:bidi="ar-EG"/>
-        </w:rPr>
-        <w:t xml:space="preserve"> هو مش مسئول  عن ال </w:t>
-      </w:r>
-      <w:r>
-        <w:rPr>
-          <w:lang w:bidi="ar-EG"/>
-        </w:rPr>
-        <w:t xml:space="preserve">logging </w:t>
-      </w:r>
-      <w:r>
-        <w:rPr>
-          <w:rFonts w:hint="cs"/>
-          <w:rtl/>
-          <w:lang w:bidi="ar-EG"/>
-        </w:rPr>
-        <w:t xml:space="preserve"> </w:t>
-      </w:r>
-      <w:r>
-        <w:rPr>
-          <w:rFonts w:hint="cs"/>
+          <w:lang w:bidi="ar-EG"/>
+        </w:rPr>
+        <w:t>emp</w:t>
+      </w:r>
+      <w:proofErr w:type="spellEnd"/>
+      <w:r>
+        <w:rPr>
           <w:b/>
           <w:bCs/>
-          <w:rtl/>
-          <w:lang w:bidi="ar-EG"/>
-        </w:rPr>
-        <w:t xml:space="preserve">اصلا . </w:t>
-      </w:r>
-    </w:p>
-    <w:p>
-      <w:pPr>
-        <w:bidi/>
-        <w:rPr>
-          <w:rtl/>
-          <w:lang w:bidi="ar-EG"/>
-        </w:rPr>
-      </w:pPr>
-    </w:p>
-    <w:p>
-      <w:pPr>
-        <w:bidi/>
-        <w:rPr>
-          <w:rtl/>
-          <w:lang w:bidi="ar-EG"/>
-        </w:rPr>
-      </w:pPr>
-    </w:p>
-    <w:p>
-      <w:pPr>
-        <w:bidi/>
-        <w:rPr>
-          <w:rFonts w:hint="cs"/>
-          <w:rtl/>
-          <w:lang w:bidi="ar-EG"/>
-        </w:rPr>
-      </w:pPr>
+          <w:lang w:bidi="ar-EG"/>
+        </w:rPr>
+        <w:t xml:space="preserve"> </w:t>
+      </w:r>
       <w:r>
         <w:rPr>
           <w:rFonts w:hint="cs"/>
@@ -8826,6 +9073,67 @@
           <w:rtl/>
           <w:lang w:bidi="ar-EG"/>
         </w:rPr>
+        <w:t xml:space="preserve"> هو مش مسئول  عن ال </w:t>
+      </w:r>
+      <w:r>
+        <w:rPr>
+          <w:lang w:bidi="ar-EG"/>
+        </w:rPr>
+        <w:t xml:space="preserve">logging </w:t>
+      </w:r>
+      <w:r>
+        <w:rPr>
+          <w:rFonts w:hint="cs"/>
+          <w:rtl/>
+          <w:lang w:bidi="ar-EG"/>
+        </w:rPr>
+        <w:t xml:space="preserve"> </w:t>
+      </w:r>
+      <w:r>
+        <w:rPr>
+          <w:rFonts w:hint="cs"/>
+          <w:b/>
+          <w:bCs/>
+          <w:rtl/>
+          <w:lang w:bidi="ar-EG"/>
+        </w:rPr>
+        <w:t xml:space="preserve">اصلا . </w:t>
+      </w:r>
+    </w:p>
+    <w:p>
+      <w:pPr>
+        <w:bidi/>
+        <w:rPr>
+          <w:rtl/>
+          <w:lang w:bidi="ar-EG"/>
+        </w:rPr>
+      </w:pPr>
+    </w:p>
+    <w:p>
+      <w:pPr>
+        <w:bidi/>
+        <w:rPr>
+          <w:rtl/>
+          <w:lang w:bidi="ar-EG"/>
+        </w:rPr>
+      </w:pPr>
+    </w:p>
+    <w:p>
+      <w:pPr>
+        <w:bidi/>
+        <w:rPr>
+          <w:rtl/>
+          <w:lang w:bidi="ar-EG"/>
+        </w:rPr>
+      </w:pPr>
+      <w:r>
+        <w:rPr>
+          <w:rFonts w:hint="cs"/>
+          <w:b/>
+          <w:bCs/>
+          <w:rtl/>
+          <w:lang w:bidi="ar-EG"/>
+        </w:rPr>
         <w:t xml:space="preserve">ف من الاخر عشان تعرف القصه دى اسئل نفسك سوال : </w:t>
       </w:r>
       <w:r>
@@ -8836,11 +9144,19 @@
         </w:rPr>
         <w:t xml:space="preserve">لو عمليته الطباعه  دى اتغيرت هل  هتحتاج تفتح كلاس </w:t>
       </w:r>
-      <w:r>
-        <w:rPr>
-          <w:lang w:bidi="ar-EG"/>
-        </w:rPr>
-        <w:t xml:space="preserve">emp </w:t>
+      <w:proofErr w:type="spellStart"/>
+      <w:r>
+        <w:rPr>
+          <w:lang w:bidi="ar-EG"/>
+        </w:rPr>
+        <w:t>emp</w:t>
+      </w:r>
+      <w:proofErr w:type="spellEnd"/>
+      <w:r>
+        <w:rPr>
+          <w:lang w:bidi="ar-EG"/>
+        </w:rPr>
+        <w:t xml:space="preserve"> </w:t>
       </w:r>
       <w:r>
         <w:rPr>
@@ -8908,11 +9224,19 @@
         </w:rPr>
         <w:t xml:space="preserve">جوه   </w:t>
       </w:r>
-      <w:r>
-        <w:rPr>
-          <w:lang w:bidi="ar-EG"/>
-        </w:rPr>
-        <w:t>json file</w:t>
+      <w:proofErr w:type="spellStart"/>
+      <w:r>
+        <w:rPr>
+          <w:lang w:bidi="ar-EG"/>
+        </w:rPr>
+        <w:t>json</w:t>
+      </w:r>
+      <w:proofErr w:type="spellEnd"/>
+      <w:r>
+        <w:rPr>
+          <w:lang w:bidi="ar-EG"/>
+        </w:rPr>
+        <w:t xml:space="preserve"> file</w:t>
       </w:r>
       <w:r>
         <w:rPr>
@@ -8922,11 +9246,19 @@
         </w:rPr>
         <w:t xml:space="preserve">  هو   ف  </w:t>
       </w:r>
-      <w:r>
-        <w:rPr>
-          <w:lang w:bidi="ar-EG"/>
-        </w:rPr>
-        <w:t xml:space="preserve">databse </w:t>
+      <w:proofErr w:type="spellStart"/>
+      <w:r>
+        <w:rPr>
+          <w:lang w:bidi="ar-EG"/>
+        </w:rPr>
+        <w:t>databse</w:t>
+      </w:r>
+      <w:proofErr w:type="spellEnd"/>
+      <w:r>
+        <w:rPr>
+          <w:lang w:bidi="ar-EG"/>
+        </w:rPr>
+        <w:t xml:space="preserve"> </w:t>
       </w:r>
       <w:r>
         <w:rPr>
@@ -8936,11 +9268,19 @@
         </w:rPr>
         <w:t xml:space="preserve"> سعتها هتفتح كلاس  </w:t>
       </w:r>
-      <w:r>
-        <w:rPr>
-          <w:lang w:bidi="ar-EG"/>
-        </w:rPr>
-        <w:t xml:space="preserve">emp </w:t>
+      <w:proofErr w:type="spellStart"/>
+      <w:r>
+        <w:rPr>
+          <w:lang w:bidi="ar-EG"/>
+        </w:rPr>
+        <w:t>emp</w:t>
+      </w:r>
+      <w:proofErr w:type="spellEnd"/>
+      <w:r>
+        <w:rPr>
+          <w:lang w:bidi="ar-EG"/>
+        </w:rPr>
+        <w:t xml:space="preserve"> </w:t>
       </w:r>
       <w:r>
         <w:rPr>
@@ -8975,7 +9315,21 @@
         <w:rPr>
           <w:lang w:bidi="ar-EG"/>
         </w:rPr>
-        <w:t xml:space="preserve"> emp </w:t>
+        <w:t xml:space="preserve"> </w:t>
+      </w:r>
+      <w:proofErr w:type="spellStart"/>
+      <w:r>
+        <w:rPr>
+          <w:lang w:bidi="ar-EG"/>
+        </w:rPr>
+        <w:t>emp</w:t>
+      </w:r>
+      <w:proofErr w:type="spellEnd"/>
+      <w:r>
+        <w:rPr>
+          <w:lang w:bidi="ar-EG"/>
+        </w:rPr>
+        <w:t xml:space="preserve"> </w:t>
       </w:r>
       <w:r>
         <w:rPr>
@@ -8985,11 +9339,19 @@
         </w:rPr>
         <w:t xml:space="preserve">وكمان  </w:t>
       </w:r>
-      <w:r>
-        <w:rPr>
-          <w:lang w:bidi="ar-EG"/>
-        </w:rPr>
-        <w:t xml:space="preserve">dept </w:t>
+      <w:proofErr w:type="spellStart"/>
+      <w:r>
+        <w:rPr>
+          <w:lang w:bidi="ar-EG"/>
+        </w:rPr>
+        <w:t>dept</w:t>
+      </w:r>
+      <w:proofErr w:type="spellEnd"/>
+      <w:r>
+        <w:rPr>
+          <w:lang w:bidi="ar-EG"/>
+        </w:rPr>
+        <w:t xml:space="preserve"> </w:t>
       </w:r>
       <w:r>
         <w:rPr>
@@ -9027,11 +9389,19 @@
         </w:rPr>
         <w:t xml:space="preserve">برضو  ف ال </w:t>
       </w:r>
-      <w:r>
-        <w:rPr>
-          <w:lang w:bidi="ar-EG"/>
-        </w:rPr>
-        <w:t xml:space="preserve">dept </w:t>
+      <w:proofErr w:type="spellStart"/>
+      <w:r>
+        <w:rPr>
+          <w:lang w:bidi="ar-EG"/>
+        </w:rPr>
+        <w:t>dept</w:t>
+      </w:r>
+      <w:proofErr w:type="spellEnd"/>
+      <w:r>
+        <w:rPr>
+          <w:lang w:bidi="ar-EG"/>
+        </w:rPr>
+        <w:t xml:space="preserve"> </w:t>
       </w:r>
       <w:r>
         <w:rPr>
@@ -9077,7 +9447,6 @@
       <w:pPr>
         <w:bidi/>
         <w:rPr>
-          <w:rFonts w:hint="cs"/>
           <w:rtl/>
           <w:lang w:bidi="ar-EG"/>
         </w:rPr>
@@ -9312,7 +9681,6 @@
         <w:pStyle w:val="ListParagraph"/>
         <w:bidi/>
         <w:rPr>
-          <w:rFonts w:hint="cs"/>
           <w:lang w:bidi="ar-EG"/>
         </w:rPr>
       </w:pPr>
@@ -9433,7 +9801,21 @@
         <w:rPr>
           <w:lang w:bidi="ar-EG"/>
         </w:rPr>
-        <w:t xml:space="preserve">class emp </w:t>
+        <w:t xml:space="preserve">class </w:t>
+      </w:r>
+      <w:proofErr w:type="spellStart"/>
+      <w:r>
+        <w:rPr>
+          <w:lang w:bidi="ar-EG"/>
+        </w:rPr>
+        <w:t>emp</w:t>
+      </w:r>
+      <w:proofErr w:type="spellEnd"/>
+      <w:r>
+        <w:rPr>
+          <w:lang w:bidi="ar-EG"/>
+        </w:rPr>
+        <w:t xml:space="preserve"> </w:t>
       </w:r>
       <w:r>
         <w:rPr>
@@ -9484,7 +9866,6 @@
       <w:pPr>
         <w:bidi/>
         <w:rPr>
-          <w:rFonts w:hint="cs"/>
           <w:rtl/>
           <w:lang w:bidi="ar-EG"/>
         </w:rPr>
@@ -9494,8 +9875,8 @@
           <w:rFonts w:cs="Arial"/>
           <w:b/>
           <w:bCs/>
-          <w:rtl/>
-          <w:lang w:bidi="ar-EG"/>
+          <w:noProof/>
+          <w:rtl/>
         </w:rPr>
         <w:drawing>
           <wp:anchor distT="0" distB="0" distL="114300" distR="114300" simplePos="0" relativeHeight="251672576" behindDoc="0" locked="0" layoutInCell="1" allowOverlap="1" wp14:anchorId="1A278BE7" wp14:editId="7A2ECC0B">
@@ -9556,8 +9937,8 @@
       <w:r>
         <w:rPr>
           <w:rFonts w:cs="Arial"/>
-          <w:rtl/>
-          <w:lang w:bidi="ar-EG"/>
+          <w:noProof/>
+          <w:rtl/>
         </w:rPr>
         <w:drawing>
           <wp:anchor distT="0" distB="0" distL="114300" distR="114300" simplePos="0" relativeHeight="251673600" behindDoc="0" locked="0" layoutInCell="1" allowOverlap="1" wp14:anchorId="7CC0BF8A" wp14:editId="09810101">
@@ -9697,7 +10078,7 @@
         </w:numPr>
         <w:bidi/>
         <w:rPr>
-          <w:rFonts w:ascii="Arial" w:hAnsi="Arial" w:cs="Arial" w:hint="cs"/>
+          <w:rFonts w:ascii="Arial" w:hAnsi="Arial" w:cs="Arial"/>
           <w:rtl/>
           <w:lang w:bidi="ar-EG"/>
         </w:rPr>
@@ -9743,12 +10124,21 @@
         </w:rPr>
         <w:t xml:space="preserve"> اتغيرت   هل هحتاج اغير حاجة ف ال </w:t>
       </w:r>
+      <w:proofErr w:type="spellStart"/>
       <w:r>
         <w:rPr>
           <w:rFonts w:ascii="Arial" w:hAnsi="Arial" w:cs="Arial"/>
           <w:lang w:bidi="ar-EG"/>
         </w:rPr>
-        <w:t xml:space="preserve">emp </w:t>
+        <w:t>emp</w:t>
+      </w:r>
+      <w:proofErr w:type="spellEnd"/>
+      <w:r>
+        <w:rPr>
+          <w:rFonts w:ascii="Arial" w:hAnsi="Arial" w:cs="Arial"/>
+          <w:lang w:bidi="ar-EG"/>
+        </w:rPr>
+        <w:t xml:space="preserve"> </w:t>
       </w:r>
       <w:r>
         <w:rPr>
@@ -9856,17 +10246,17 @@
       <w:pPr>
         <w:bidi/>
         <w:rPr>
+          <w:rFonts w:ascii="Arial" w:hAnsi="Arial" w:cs="Arial"/>
+          <w:rtl/>
+          <w:lang w:bidi="ar-EG"/>
+        </w:rPr>
+      </w:pPr>
+      <w:r>
+        <w:rPr>
           <w:rFonts w:ascii="Arial" w:hAnsi="Arial" w:cs="Arial" w:hint="cs"/>
           <w:rtl/>
           <w:lang w:bidi="ar-EG"/>
         </w:rPr>
-      </w:pPr>
-      <w:r>
-        <w:rPr>
-          <w:rFonts w:ascii="Arial" w:hAnsi="Arial" w:cs="Arial" w:hint="cs"/>
-          <w:rtl/>
-          <w:lang w:bidi="ar-EG"/>
-        </w:rPr>
         <w:t xml:space="preserve">ف خلى كل  كلاس مسئول عن حاجته بس  وملهوش دعوة بحاجة  غيرة .انا مجرد هستغين بحاجة الناس التانيه مش هعملهم شغلهم  . يعنىطبق دايما مبداء ال   </w:t>
       </w:r>
       <w:r>
@@ -9910,7 +10300,7 @@
           <w:lang w:bidi="ar-EG"/>
         </w:rPr>
       </w:pPr>
-      <w:bookmarkStart w:id="6" w:name="_Toc122389373"/>
+      <w:bookmarkStart w:id="6" w:name="_Toc122454729"/>
       <w:r>
         <w:rPr>
           <w:rFonts w:hint="cs"/>
@@ -10101,7 +10491,6 @@
         </w:numPr>
         <w:bidi/>
         <w:rPr>
-          <w:rFonts w:hint="cs"/>
           <w:lang w:bidi="ar-EG"/>
         </w:rPr>
       </w:pPr>
@@ -10328,11 +10717,19 @@
         </w:rPr>
         <w:t xml:space="preserve"> القديم بتاعك  لسه شغال .تخيل  مثلا  كل مشركه تطلع </w:t>
       </w:r>
-      <w:r>
-        <w:rPr>
-          <w:lang w:bidi="ar-EG"/>
-        </w:rPr>
-        <w:t xml:space="preserve">os </w:t>
+      <w:proofErr w:type="spellStart"/>
+      <w:r>
+        <w:rPr>
+          <w:lang w:bidi="ar-EG"/>
+        </w:rPr>
+        <w:t>os</w:t>
+      </w:r>
+      <w:proofErr w:type="spellEnd"/>
+      <w:r>
+        <w:rPr>
+          <w:lang w:bidi="ar-EG"/>
+        </w:rPr>
+        <w:t xml:space="preserve"> </w:t>
       </w:r>
       <w:r>
         <w:rPr>
@@ -10406,8 +10803,8 @@
       <w:r>
         <w:rPr>
           <w:rFonts w:cs="Arial"/>
-          <w:rtl/>
-          <w:lang w:bidi="ar-EG"/>
+          <w:noProof/>
+          <w:rtl/>
         </w:rPr>
         <w:drawing>
           <wp:anchor distT="0" distB="0" distL="114300" distR="114300" simplePos="0" relativeHeight="251674624" behindDoc="0" locked="0" layoutInCell="1" allowOverlap="1" wp14:anchorId="15502517" wp14:editId="3EABAC0A">
@@ -10613,7 +11010,7 @@
           <w:lang w:bidi="ar-EG"/>
         </w:rPr>
       </w:pPr>
-      <w:bookmarkStart w:id="7" w:name="_Toc122389374"/>
+      <w:bookmarkStart w:id="7" w:name="_Toc122454730"/>
       <w:r>
         <w:rPr>
           <w:lang w:bidi="ar-EG"/>
@@ -10645,7 +11042,6 @@
       <w:pPr>
         <w:bidi/>
         <w:rPr>
-          <w:rFonts w:hint="cs"/>
           <w:rtl/>
           <w:lang w:bidi="ar-EG"/>
         </w:rPr>
@@ -10655,8 +11051,8 @@
           <w:rFonts w:cs="Arial"/>
           <w:b/>
           <w:bCs/>
-          <w:rtl/>
-          <w:lang w:bidi="ar-EG"/>
+          <w:noProof/>
+          <w:rtl/>
         </w:rPr>
         <w:drawing>
           <wp:anchor distT="0" distB="0" distL="114300" distR="114300" simplePos="0" relativeHeight="251675648" behindDoc="0" locked="0" layoutInCell="1" allowOverlap="1" wp14:anchorId="62C815DB" wp14:editId="30FB5205">
@@ -10766,6 +11162,7 @@
         </w:rPr>
         <w:t xml:space="preserve">  . وهنهتم بداله الى بتحسب  التلفه النقل </w:t>
       </w:r>
+      <w:proofErr w:type="spellStart"/>
       <w:r>
         <w:rPr>
           <w:lang w:bidi="ar-EG"/>
@@ -10782,7 +11179,14 @@
         <w:rPr>
           <w:lang w:bidi="ar-EG"/>
         </w:rPr>
-        <w:t xml:space="preserve">ingCost </w:t>
+        <w:t>ingCost</w:t>
+      </w:r>
+      <w:proofErr w:type="spellEnd"/>
+      <w:r>
+        <w:rPr>
+          <w:lang w:bidi="ar-EG"/>
+        </w:rPr>
+        <w:t xml:space="preserve"> </w:t>
       </w:r>
       <w:r>
         <w:rPr>
@@ -10994,7 +11398,6 @@
         <w:bidi/>
         <w:ind w:left="360"/>
         <w:rPr>
-          <w:rFonts w:hint="cs"/>
           <w:b/>
           <w:bCs/>
           <w:rtl/>
@@ -11011,7 +11414,6 @@
         </w:numPr>
         <w:bidi/>
         <w:rPr>
-          <w:rFonts w:hint="cs"/>
           <w:lang w:bidi="ar-EG"/>
         </w:rPr>
       </w:pPr>
@@ -11027,8 +11429,16 @@
         <w:rPr>
           <w:lang w:bidi="ar-EG"/>
         </w:rPr>
-        <w:t>encapsulate what vars</w:t>
-      </w:r>
+        <w:t xml:space="preserve">encapsulate what </w:t>
+      </w:r>
+      <w:proofErr w:type="spellStart"/>
+      <w:r>
+        <w:rPr>
+          <w:lang w:bidi="ar-EG"/>
+        </w:rPr>
+        <w:t>vars</w:t>
+      </w:r>
+      <w:proofErr w:type="spellEnd"/>
       <w:r>
         <w:rPr>
           <w:rFonts w:hint="cs"/>
@@ -11152,6 +11562,7 @@
         </w:rPr>
         <w:t xml:space="preserve"> بتاعه ال </w:t>
       </w:r>
+      <w:proofErr w:type="spellStart"/>
       <w:r>
         <w:rPr>
           <w:lang w:bidi="ar-EG"/>
@@ -11162,7 +11573,14 @@
         <w:rPr>
           <w:lang w:bidi="ar-EG"/>
         </w:rPr>
-        <w:t xml:space="preserve">Cost </w:t>
+        <w:t>Cost</w:t>
+      </w:r>
+      <w:proofErr w:type="spellEnd"/>
+      <w:r>
+        <w:rPr>
+          <w:lang w:bidi="ar-EG"/>
+        </w:rPr>
+        <w:t xml:space="preserve"> </w:t>
       </w:r>
       <w:r>
         <w:rPr>
@@ -11299,7 +11717,6 @@
         </w:numPr>
         <w:bidi/>
         <w:rPr>
-          <w:rFonts w:hint="cs"/>
           <w:lang w:bidi="ar-EG"/>
         </w:rPr>
       </w:pPr>
@@ -11396,11 +11813,19 @@
         </w:rPr>
         <w:t xml:space="preserve"> هخلى داله </w:t>
       </w:r>
-      <w:r>
-        <w:rPr>
-          <w:lang w:bidi="ar-EG"/>
-        </w:rPr>
-        <w:t xml:space="preserve">getShipingCost </w:t>
+      <w:proofErr w:type="spellStart"/>
+      <w:r>
+        <w:rPr>
+          <w:lang w:bidi="ar-EG"/>
+        </w:rPr>
+        <w:t>getShipingCost</w:t>
+      </w:r>
+      <w:proofErr w:type="spellEnd"/>
+      <w:r>
+        <w:rPr>
+          <w:lang w:bidi="ar-EG"/>
+        </w:rPr>
+        <w:t xml:space="preserve"> </w:t>
       </w:r>
       <w:r>
         <w:rPr>
@@ -11410,11 +11835,19 @@
         </w:rPr>
         <w:t xml:space="preserve"> تنادم داله ال </w:t>
       </w:r>
-      <w:r>
-        <w:rPr>
-          <w:lang w:bidi="ar-EG"/>
-        </w:rPr>
-        <w:t xml:space="preserve">getcost </w:t>
+      <w:proofErr w:type="spellStart"/>
+      <w:r>
+        <w:rPr>
+          <w:lang w:bidi="ar-EG"/>
+        </w:rPr>
+        <w:t>getcost</w:t>
+      </w:r>
+      <w:proofErr w:type="spellEnd"/>
+      <w:r>
+        <w:rPr>
+          <w:lang w:bidi="ar-EG"/>
+        </w:rPr>
+        <w:t xml:space="preserve"> </w:t>
       </w:r>
       <w:r>
         <w:rPr>
@@ -11537,7 +11970,6 @@
         </w:numPr>
         <w:bidi/>
         <w:rPr>
-          <w:rFonts w:hint="cs"/>
           <w:lang w:bidi="ar-EG"/>
         </w:rPr>
       </w:pPr>
@@ -11648,8 +12080,8 @@
       <w:r>
         <w:rPr>
           <w:rFonts w:cs="Arial"/>
-          <w:rtl/>
-          <w:lang w:bidi="ar-EG"/>
+          <w:noProof/>
+          <w:rtl/>
         </w:rPr>
         <w:drawing>
           <wp:anchor distT="0" distB="0" distL="114300" distR="114300" simplePos="0" relativeHeight="251676672" behindDoc="0" locked="0" layoutInCell="1" allowOverlap="1" wp14:anchorId="4257D2B0" wp14:editId="3E3A8E0B">
@@ -11721,17 +12153,15 @@
         <w:pStyle w:val="ListParagraph"/>
         <w:bidi/>
         <w:rPr>
-          <w:rFonts w:hint="cs"/>
-          <w:rtl/>
-          <w:lang w:bidi="ar-EG"/>
-        </w:rPr>
-      </w:pPr>
-    </w:p>
-    <w:p>
-      <w:pPr>
-        <w:bidi/>
-        <w:rPr>
-          <w:rFonts w:hint="cs"/>
+          <w:rtl/>
+          <w:lang w:bidi="ar-EG"/>
+        </w:rPr>
+      </w:pPr>
+    </w:p>
+    <w:p>
+      <w:pPr>
+        <w:bidi/>
+        <w:rPr>
           <w:rtl/>
           <w:lang w:bidi="ar-EG"/>
         </w:rPr>
@@ -11827,6 +12257,7 @@
         </w:numPr>
         <w:bidi/>
         <w:rPr>
+          <w:rtl/>
           <w:lang w:bidi="ar-EG"/>
         </w:rPr>
       </w:pPr>
@@ -12152,45 +12583,50 @@
         </w:rPr>
         <w:t xml:space="preserve"> الى  اسمه   </w:t>
       </w:r>
-      <w:r>
-        <w:rPr>
-          <w:lang w:bidi="ar-EG"/>
-        </w:rPr>
-        <w:t xml:space="preserve">Icomparable </w:t>
-      </w:r>
-      <w:r>
-        <w:rPr>
-          <w:rFonts w:hint="cs"/>
-          <w:rtl/>
+      <w:proofErr w:type="spellStart"/>
+      <w:r>
+        <w:rPr>
+          <w:lang w:bidi="ar-EG"/>
+        </w:rPr>
+        <w:t>Icomparable</w:t>
+      </w:r>
+      <w:proofErr w:type="spellEnd"/>
+      <w:r>
+        <w:rPr>
           <w:lang w:bidi="ar-EG"/>
         </w:rPr>
         <w:t xml:space="preserve"> </w:t>
       </w:r>
       <w:r>
         <w:rPr>
+          <w:rFonts w:hint="cs"/>
+          <w:rtl/>
           <w:lang w:bidi="ar-EG"/>
         </w:rPr>
         <w:t xml:space="preserve"> </w:t>
       </w:r>
       <w:r>
         <w:rPr>
+          <w:lang w:bidi="ar-EG"/>
+        </w:rPr>
+        <w:t xml:space="preserve"> </w:t>
+      </w:r>
+      <w:r>
+        <w:rPr>
           <w:rFonts w:hint="cs"/>
           <w:rtl/>
           <w:lang w:bidi="ar-EG"/>
         </w:rPr>
         <w:t xml:space="preserve">. </w:t>
       </w:r>
-    </w:p>
-    <w:p>
-      <w:pPr>
-        <w:pStyle w:val="ListParagraph"/>
-        <w:bidi/>
-        <w:rPr>
-          <w:rFonts w:hint="cs"/>
-          <w:rtl/>
-          <w:lang w:bidi="ar-EG"/>
-        </w:rPr>
-      </w:pPr>
+      <w:r>
+        <w:rPr>
+          <w:rFonts w:hint="cs"/>
+          <w:rtl/>
+          <w:lang w:bidi="ar-EG"/>
+        </w:rPr>
+        <w:t xml:space="preserve">  </w:t>
+      </w:r>
       <w:r>
         <w:rPr>
           <w:rFonts w:hint="cs"/>
@@ -12355,7 +12791,6 @@
         </w:numPr>
         <w:bidi/>
         <w:rPr>
-          <w:rFonts w:hint="cs"/>
           <w:lang w:bidi="ar-EG"/>
         </w:rPr>
       </w:pPr>
@@ -12560,7 +12995,6 @@
         </w:numPr>
         <w:bidi/>
         <w:rPr>
-          <w:rtl/>
           <w:lang w:bidi="ar-EG"/>
         </w:rPr>
       </w:pPr>
@@ -12686,11 +13120,20 @@
           <w:lang w:bidi="ar-EG"/>
         </w:rPr>
       </w:pPr>
+    </w:p>
+    <w:p>
+      <w:pPr>
+        <w:bidi/>
+        <w:rPr>
+          <w:rtl/>
+          <w:lang w:bidi="ar-EG"/>
+        </w:rPr>
+      </w:pPr>
       <w:r>
         <w:rPr>
           <w:rFonts w:cs="Arial"/>
-          <w:rtl/>
-          <w:lang w:bidi="ar-EG"/>
+          <w:noProof/>
+          <w:rtl/>
         </w:rPr>
         <w:lastRenderedPageBreak/>
         <w:drawing>
@@ -12794,7 +13237,6 @@
       <w:pPr>
         <w:bidi/>
         <w:rPr>
-          <w:rFonts w:hint="cs"/>
           <w:rtl/>
           <w:lang w:bidi="ar-EG"/>
         </w:rPr>
@@ -12923,7 +13365,6 @@
       <w:pPr>
         <w:bidi/>
         <w:rPr>
-          <w:rFonts w:hint="cs"/>
           <w:b/>
           <w:bCs/>
           <w:rtl/>
@@ -12955,7 +13396,6 @@
       <w:pPr>
         <w:bidi/>
         <w:rPr>
-          <w:rFonts w:hint="cs"/>
           <w:b/>
           <w:bCs/>
           <w:rtl/>
@@ -12991,12 +13431,13 @@
           <w:lang w:bidi="ar-EG"/>
         </w:rPr>
       </w:pPr>
+      <w:bookmarkStart w:id="8" w:name="_GoBack"/>
+      <w:bookmarkEnd w:id="8"/>
     </w:p>
     <w:p>
       <w:pPr>
         <w:pStyle w:val="Heading2"/>
         <w:rPr>
-          <w:rFonts w:hint="cs"/>
           <w:rtl/>
           <w:lang w:bidi="ar-EG"/>
         </w:rPr>
@@ -13009,7 +13450,7 @@
           <w:lang w:bidi="ar-EG"/>
         </w:rPr>
       </w:pPr>
-      <w:bookmarkStart w:id="8" w:name="_Toc122389375"/>
+      <w:bookmarkStart w:id="9" w:name="_Toc122454731"/>
       <w:r>
         <w:rPr>
           <w:rtl/>
@@ -13068,7 +13509,7 @@
         </w:rPr>
         <w:t>:</w:t>
       </w:r>
-      <w:bookmarkEnd w:id="8"/>
+      <w:bookmarkEnd w:id="9"/>
     </w:p>
     <w:p>
       <w:pPr>
@@ -13188,13 +13629,7 @@
         <w:rPr>
           <w:lang w:bidi="ar-EG"/>
         </w:rPr>
-        <w:t xml:space="preserve">over </w:t>
-      </w:r>
-      <w:r>
-        <w:rPr>
-          <w:lang w:bidi="ar-EG"/>
-        </w:rPr>
-        <w:t>en</w:t>
+        <w:t>over en</w:t>
       </w:r>
       <w:r>
         <w:t>gineer</w:t>
@@ -13335,7 +13770,7 @@
       </w:pPr>
       <w:r>
         <w:rPr>
-          <w:lang w:bidi="ar-EG"/>
+          <w:noProof/>
         </w:rPr>
         <w:drawing>
           <wp:anchor distT="0" distB="0" distL="114300" distR="114300" simplePos="0" relativeHeight="251678720" behindDoc="0" locked="0" layoutInCell="1" allowOverlap="1" wp14:anchorId="0D0C0E09" wp14:editId="22832B70">
@@ -13344,7 +13779,7 @@
               <wp:posOffset>-412115</wp:posOffset>
             </wp:positionH>
             <wp:positionV relativeFrom="paragraph">
-              <wp:posOffset>90170</wp:posOffset>
+              <wp:posOffset>223520</wp:posOffset>
             </wp:positionV>
             <wp:extent cx="3924300" cy="2145665"/>
             <wp:effectExtent l="0" t="0" r="0" b="6985"/>
@@ -13511,6 +13946,7 @@
           <w:lang w:bidi="ar-EG"/>
         </w:rPr>
       </w:pPr>
+      <w:bookmarkStart w:id="10" w:name="_Toc122454732"/>
       <w:r>
         <w:rPr>
           <w:rFonts w:hint="cs"/>
@@ -13525,6 +13961,7 @@
         </w:rPr>
         <w:t xml:space="preserve"> – typical  approaches  to OCP :</w:t>
       </w:r>
+      <w:bookmarkEnd w:id="10"/>
     </w:p>
     <w:p>
       <w:pPr>
@@ -13655,7 +14092,258 @@
         </w:numPr>
         <w:bidi/>
         <w:rPr>
-          <w:rFonts w:hint="cs"/>
+          <w:lang w:bidi="ar-EG"/>
+        </w:rPr>
+      </w:pPr>
+      <w:r>
+        <w:rPr>
+          <w:lang w:bidi="ar-EG"/>
+        </w:rPr>
+        <w:lastRenderedPageBreak/>
+        <w:t xml:space="preserve">Parameters </w:t>
+      </w:r>
+      <w:r>
+        <w:rPr>
+          <w:rFonts w:hint="cs"/>
+          <w:rtl/>
+          <w:lang w:bidi="ar-EG"/>
+        </w:rPr>
+        <w:t xml:space="preserve"> :</w:t>
+      </w:r>
+    </w:p>
+    <w:p>
+      <w:pPr>
+        <w:pStyle w:val="ListParagraph"/>
+        <w:bidi/>
+        <w:rPr>
+          <w:rFonts w:hint="cs"/>
+          <w:rtl/>
+          <w:lang w:bidi="ar-EG"/>
+        </w:rPr>
+      </w:pPr>
+      <w:r>
+        <w:rPr>
+          <w:rFonts w:hint="cs"/>
+          <w:rtl/>
+          <w:lang w:bidi="ar-EG"/>
+        </w:rPr>
+        <w:t xml:space="preserve"> </w:t>
+      </w:r>
+      <w:r>
+        <w:rPr>
+          <w:rFonts w:hint="cs"/>
+          <w:rtl/>
+          <w:lang w:bidi="ar-EG"/>
+        </w:rPr>
+        <w:t xml:space="preserve">ممكن اعمل </w:t>
+      </w:r>
+      <w:r>
+        <w:rPr>
+          <w:lang w:bidi="ar-EG"/>
+        </w:rPr>
+        <w:t>extension</w:t>
+      </w:r>
+      <w:r>
+        <w:rPr>
+          <w:rFonts w:cs="Arial" w:hint="cs"/>
+          <w:rtl/>
+          <w:lang w:bidi="ar-EG"/>
+        </w:rPr>
+        <w:t xml:space="preserve"> </w:t>
+      </w:r>
+      <w:r>
+        <w:rPr>
+          <w:rFonts w:hint="cs"/>
+          <w:rtl/>
+          <w:lang w:bidi="ar-EG"/>
+        </w:rPr>
+        <w:t>عن طريق ال</w:t>
+      </w:r>
+      <w:r>
+        <w:rPr>
+          <w:lang w:bidi="ar-EG"/>
+        </w:rPr>
+        <w:t xml:space="preserve">parameters </w:t>
+      </w:r>
+      <w:r>
+        <w:rPr>
+          <w:rFonts w:hint="cs"/>
+          <w:rtl/>
+          <w:lang w:bidi="ar-EG"/>
+        </w:rPr>
+        <w:t xml:space="preserve"> بتاعه ال </w:t>
+      </w:r>
+      <w:r>
+        <w:rPr>
+          <w:lang w:bidi="ar-EG"/>
+        </w:rPr>
+        <w:t xml:space="preserve">function </w:t>
+      </w:r>
+      <w:r>
+        <w:rPr>
+          <w:rFonts w:hint="cs"/>
+          <w:rtl/>
+          <w:lang w:bidi="ar-EG"/>
+        </w:rPr>
+        <w:t xml:space="preserve"> . </w:t>
+      </w:r>
+      <w:r>
+        <w:rPr>
+          <w:rFonts w:hint="cs"/>
+          <w:rtl/>
+          <w:lang w:bidi="ar-EG"/>
+        </w:rPr>
+        <w:t>ف الكود دة  ال</w:t>
+      </w:r>
+      <w:r>
+        <w:rPr>
+          <w:lang w:bidi="ar-EG"/>
+        </w:rPr>
+        <w:t xml:space="preserve">function </w:t>
+      </w:r>
+      <w:r>
+        <w:rPr>
+          <w:rFonts w:hint="cs"/>
+          <w:rtl/>
+          <w:lang w:bidi="ar-EG"/>
+        </w:rPr>
+        <w:t xml:space="preserve"> الى اسمها </w:t>
+      </w:r>
+      <w:proofErr w:type="spellStart"/>
+      <w:r>
+        <w:rPr>
+          <w:lang w:bidi="ar-EG"/>
+        </w:rPr>
+        <w:t>exexute</w:t>
+      </w:r>
+      <w:proofErr w:type="spellEnd"/>
+      <w:r>
+        <w:rPr>
+          <w:lang w:bidi="ar-EG"/>
+        </w:rPr>
+        <w:t xml:space="preserve"> </w:t>
+      </w:r>
+      <w:r>
+        <w:rPr>
+          <w:rFonts w:hint="cs"/>
+          <w:rtl/>
+          <w:lang w:bidi="ar-EG"/>
+        </w:rPr>
+        <w:t xml:space="preserve"> دى  هل هى </w:t>
+      </w:r>
+      <w:r>
+        <w:rPr>
+          <w:lang w:bidi="ar-EG"/>
+        </w:rPr>
+        <w:t xml:space="preserve">concrete </w:t>
+      </w:r>
+      <w:r>
+        <w:rPr>
+          <w:rFonts w:hint="cs"/>
+          <w:rtl/>
+          <w:lang w:bidi="ar-EG"/>
+        </w:rPr>
+        <w:t xml:space="preserve"> ؟ </w:t>
+      </w:r>
+      <w:r>
+        <w:rPr>
+          <w:rFonts w:hint="cs"/>
+          <w:rtl/>
+          <w:lang w:bidi="ar-EG"/>
+        </w:rPr>
+        <w:t xml:space="preserve">ف الاجابه ايوة </w:t>
+      </w:r>
+      <w:r>
+        <w:rPr>
+          <w:lang w:bidi="ar-EG"/>
+        </w:rPr>
+        <w:t xml:space="preserve"> </w:t>
+      </w:r>
+      <w:r>
+        <w:rPr>
+          <w:rFonts w:hint="cs"/>
+          <w:rtl/>
+          <w:lang w:bidi="ar-EG"/>
+        </w:rPr>
+        <w:t xml:space="preserve">طيب يعنى ايه </w:t>
+      </w:r>
+      <w:r>
+        <w:rPr>
+          <w:lang w:bidi="ar-EG"/>
+        </w:rPr>
+        <w:t xml:space="preserve">concrete </w:t>
+      </w:r>
+      <w:r>
+        <w:rPr>
+          <w:rFonts w:hint="cs"/>
+          <w:rtl/>
+          <w:lang w:bidi="ar-EG"/>
+        </w:rPr>
+        <w:t xml:space="preserve">  ف حالتنا هنا  </w:t>
+      </w:r>
+      <w:r>
+        <w:rPr>
+          <w:rFonts w:hint="cs"/>
+          <w:rtl/>
+          <w:lang w:bidi="ar-EG"/>
+        </w:rPr>
+        <w:t>يعنى   ال</w:t>
+      </w:r>
+      <w:r>
+        <w:rPr>
+          <w:lang w:bidi="ar-EG"/>
+        </w:rPr>
+        <w:t>implementation</w:t>
+      </w:r>
+      <w:r>
+        <w:rPr>
+          <w:lang w:bidi="ar-EG"/>
+        </w:rPr>
+        <w:t xml:space="preserve">  </w:t>
+      </w:r>
+      <w:r>
+        <w:rPr>
+          <w:rFonts w:hint="cs"/>
+          <w:rtl/>
+          <w:lang w:bidi="ar-EG"/>
+        </w:rPr>
+        <w:t xml:space="preserve"> بتاعها </w:t>
+      </w:r>
+      <w:r>
+        <w:rPr>
+          <w:rFonts w:hint="cs"/>
+          <w:rtl/>
+          <w:lang w:bidi="ar-EG"/>
+        </w:rPr>
+        <w:t>معروف</w:t>
+      </w:r>
+      <w:r>
+        <w:rPr>
+          <w:rFonts w:hint="cs"/>
+          <w:rtl/>
+          <w:lang w:bidi="ar-EG"/>
+        </w:rPr>
+        <w:t xml:space="preserve"> ومستحيل يتغير طول عمرها هتطبع  </w:t>
+      </w:r>
+      <w:r>
+        <w:rPr>
+          <w:lang w:bidi="ar-EG"/>
+        </w:rPr>
+        <w:t xml:space="preserve">hello world </w:t>
+      </w:r>
+      <w:r>
+        <w:rPr>
+          <w:rFonts w:hint="cs"/>
+          <w:rtl/>
+          <w:lang w:bidi="ar-EG"/>
+        </w:rPr>
+        <w:t xml:space="preserve"> . </w:t>
+      </w:r>
+    </w:p>
+    <w:p>
+      <w:pPr>
+        <w:bidi/>
+        <w:rPr>
           <w:rtl/>
           <w:lang w:bidi="ar-EG"/>
         </w:rPr>
@@ -13663,21 +14351,20 @@
       <w:r>
         <w:rPr>
           <w:rFonts w:cs="Arial"/>
-          <w:rtl/>
-          <w:lang w:bidi="ar-EG"/>
-        </w:rPr>
-        <w:lastRenderedPageBreak/>
+          <w:noProof/>
+          <w:rtl/>
+        </w:rPr>
         <w:drawing>
-          <wp:anchor distT="0" distB="0" distL="114300" distR="114300" simplePos="0" relativeHeight="251679744" behindDoc="0" locked="0" layoutInCell="1" allowOverlap="1" wp14:anchorId="2C485CBE" wp14:editId="6F1AB904">
+          <wp:anchor distT="0" distB="0" distL="114300" distR="114300" simplePos="0" relativeHeight="251679744" behindDoc="0" locked="0" layoutInCell="1" allowOverlap="1" wp14:anchorId="2133BFE0" wp14:editId="5954BCC1">
             <wp:simplePos x="0" y="0"/>
             <wp:positionH relativeFrom="column">
-              <wp:posOffset>-457200</wp:posOffset>
+              <wp:posOffset>-330200</wp:posOffset>
             </wp:positionH>
             <wp:positionV relativeFrom="paragraph">
-              <wp:posOffset>304800</wp:posOffset>
+              <wp:posOffset>78105</wp:posOffset>
             </wp:positionV>
-            <wp:extent cx="5295900" cy="1800084"/>
-            <wp:effectExtent l="0" t="0" r="0" b="0"/>
+            <wp:extent cx="4010660" cy="1363345"/>
+            <wp:effectExtent l="0" t="0" r="8890" b="8255"/>
             <wp:wrapNone/>
             <wp:docPr id="49" name="Picture 49"/>
             <wp:cNvGraphicFramePr>
@@ -13705,7 +14392,7 @@
                   <pic:spPr>
                     <a:xfrm>
                       <a:off x="0" y="0"/>
-                      <a:ext cx="5295900" cy="1800084"/>
+                      <a:ext cx="4010660" cy="1363345"/>
                     </a:xfrm>
                     <a:prstGeom prst="rect">
                       <a:avLst/>
@@ -13723,11 +14410,354 @@
           </wp:anchor>
         </w:drawing>
       </w:r>
-      <w:r>
-        <w:rPr>
-          <w:lang w:bidi="ar-EG"/>
-        </w:rPr>
-        <w:t xml:space="preserve">Parameters </w:t>
+    </w:p>
+    <w:p>
+      <w:pPr>
+        <w:bidi/>
+        <w:rPr>
+          <w:rtl/>
+          <w:lang w:bidi="ar-EG"/>
+        </w:rPr>
+      </w:pPr>
+    </w:p>
+    <w:p>
+      <w:pPr>
+        <w:bidi/>
+        <w:rPr>
+          <w:rtl/>
+          <w:lang w:bidi="ar-EG"/>
+        </w:rPr>
+      </w:pPr>
+    </w:p>
+    <w:p>
+      <w:pPr>
+        <w:bidi/>
+        <w:rPr>
+          <w:rtl/>
+          <w:lang w:bidi="ar-EG"/>
+        </w:rPr>
+      </w:pPr>
+    </w:p>
+    <w:p>
+      <w:pPr>
+        <w:bidi/>
+        <w:rPr>
+          <w:rtl/>
+          <w:lang w:bidi="ar-EG"/>
+        </w:rPr>
+      </w:pPr>
+    </w:p>
+    <w:p>
+      <w:pPr>
+        <w:bidi/>
+        <w:rPr>
+          <w:rtl/>
+          <w:lang w:bidi="ar-EG"/>
+        </w:rPr>
+      </w:pPr>
+    </w:p>
+    <w:p>
+      <w:pPr>
+        <w:bidi/>
+        <w:rPr>
+          <w:rtl/>
+          <w:lang w:bidi="ar-EG"/>
+        </w:rPr>
+      </w:pPr>
+    </w:p>
+    <w:p>
+      <w:pPr>
+        <w:pStyle w:val="ListParagraph"/>
+        <w:numPr>
+          <w:ilvl w:val="0"/>
+          <w:numId w:val="1"/>
+        </w:numPr>
+        <w:bidi/>
+        <w:rPr>
+          <w:lang w:bidi="ar-EG"/>
+        </w:rPr>
+      </w:pPr>
+      <w:r>
+        <w:rPr>
+          <w:rFonts w:hint="cs"/>
+          <w:rtl/>
+          <w:lang w:bidi="ar-EG"/>
+        </w:rPr>
+        <w:t xml:space="preserve">طيب  نعمل ايه  عشان نخليها </w:t>
+      </w:r>
+      <w:r>
+        <w:rPr>
+          <w:lang w:bidi="ar-EG"/>
+        </w:rPr>
+        <w:t xml:space="preserve">extension </w:t>
+      </w:r>
+      <w:r>
+        <w:rPr>
+          <w:rFonts w:hint="cs"/>
+          <w:rtl/>
+          <w:lang w:bidi="ar-EG"/>
+        </w:rPr>
+        <w:t xml:space="preserve"> على مستوى ال </w:t>
+      </w:r>
+      <w:r>
+        <w:rPr>
+          <w:lang w:bidi="ar-EG"/>
+        </w:rPr>
+        <w:t xml:space="preserve">function </w:t>
+      </w:r>
+      <w:r>
+        <w:rPr>
+          <w:rFonts w:hint="cs"/>
+          <w:rtl/>
+          <w:lang w:bidi="ar-EG"/>
+        </w:rPr>
+        <w:t xml:space="preserve"> ؟نخليها  تاخد  برامتر ف كدة ال </w:t>
+      </w:r>
+      <w:r>
+        <w:rPr>
+          <w:lang w:bidi="ar-EG"/>
+        </w:rPr>
+        <w:t xml:space="preserve">function </w:t>
+      </w:r>
+      <w:r>
+        <w:rPr>
+          <w:rFonts w:hint="cs"/>
+          <w:rtl/>
+          <w:lang w:bidi="ar-EG"/>
+        </w:rPr>
+        <w:t xml:space="preserve"> دى بقت  </w:t>
+      </w:r>
+      <w:r>
+        <w:rPr>
+          <w:lang w:bidi="ar-EG"/>
+        </w:rPr>
+        <w:t>extension</w:t>
+      </w:r>
+      <w:r>
+        <w:rPr>
+          <w:rFonts w:hint="cs"/>
+          <w:rtl/>
+          <w:lang w:bidi="ar-EG"/>
+        </w:rPr>
+        <w:t xml:space="preserve"> </w:t>
+      </w:r>
+    </w:p>
+    <w:p>
+      <w:pPr>
+        <w:pStyle w:val="ListParagraph"/>
+        <w:bidi/>
+        <w:rPr>
+          <w:rFonts w:hint="cs"/>
+          <w:rtl/>
+          <w:lang w:bidi="ar-EG"/>
+        </w:rPr>
+      </w:pPr>
+      <w:r>
+        <w:rPr>
+          <w:rFonts w:cs="Arial"/>
+          <w:rtl/>
+          <w:lang w:bidi="ar-EG"/>
+        </w:rPr>
+        <w:drawing>
+          <wp:anchor distT="0" distB="0" distL="114300" distR="114300" simplePos="0" relativeHeight="251680768" behindDoc="0" locked="0" layoutInCell="1" allowOverlap="1" wp14:anchorId="502D25AA" wp14:editId="6F0ABB14">
+            <wp:simplePos x="0" y="0"/>
+            <wp:positionH relativeFrom="column">
+              <wp:posOffset>-329565</wp:posOffset>
+            </wp:positionH>
+            <wp:positionV relativeFrom="paragraph">
+              <wp:posOffset>269240</wp:posOffset>
+            </wp:positionV>
+            <wp:extent cx="4051808" cy="1301750"/>
+            <wp:effectExtent l="0" t="0" r="6350" b="0"/>
+            <wp:wrapNone/>
+            <wp:docPr id="41" name="Picture 41"/>
+            <wp:cNvGraphicFramePr>
+              <a:graphicFrameLocks xmlns:a="http://schemas.openxmlformats.org/drawingml/2006/main" noChangeAspect="1"/>
+            </wp:cNvGraphicFramePr>
+            <a:graphic xmlns:a="http://schemas.openxmlformats.org/drawingml/2006/main">
+              <a:graphicData uri="http://schemas.openxmlformats.org/drawingml/2006/picture">
+                <pic:pic xmlns:pic="http://schemas.openxmlformats.org/drawingml/2006/picture">
+                  <pic:nvPicPr>
+                    <pic:cNvPr id="1" name=""/>
+                    <pic:cNvPicPr/>
+                  </pic:nvPicPr>
+                  <pic:blipFill>
+                    <a:blip r:embed="rId23">
+                      <a:extLst>
+                        <a:ext uri="{28A0092B-C50C-407E-A947-70E740481C1C}">
+                          <a14:useLocalDpi xmlns:a14="http://schemas.microsoft.com/office/drawing/2010/main" val="0"/>
+                        </a:ext>
+                      </a:extLst>
+                    </a:blip>
+                    <a:stretch>
+                      <a:fillRect/>
+                    </a:stretch>
+                  </pic:blipFill>
+                  <pic:spPr>
+                    <a:xfrm>
+                      <a:off x="0" y="0"/>
+                      <a:ext cx="4051808" cy="1301750"/>
+                    </a:xfrm>
+                    <a:prstGeom prst="rect">
+                      <a:avLst/>
+                    </a:prstGeom>
+                  </pic:spPr>
+                </pic:pic>
+              </a:graphicData>
+            </a:graphic>
+            <wp14:sizeRelH relativeFrom="margin">
+              <wp14:pctWidth>0</wp14:pctWidth>
+            </wp14:sizeRelH>
+            <wp14:sizeRelV relativeFrom="margin">
+              <wp14:pctHeight>0</wp14:pctHeight>
+            </wp14:sizeRelV>
+          </wp:anchor>
+        </w:drawing>
+      </w:r>
+      <w:r>
+        <w:rPr>
+          <w:rFonts w:hint="cs"/>
+          <w:rtl/>
+          <w:lang w:bidi="ar-EG"/>
+        </w:rPr>
+        <w:t xml:space="preserve">عشان دلوقتى   كل مره تنده فيها ال </w:t>
+      </w:r>
+      <w:r>
+        <w:rPr>
+          <w:lang w:bidi="ar-EG"/>
+        </w:rPr>
+        <w:t xml:space="preserve">function </w:t>
+      </w:r>
+      <w:r>
+        <w:rPr>
+          <w:rFonts w:hint="cs"/>
+          <w:rtl/>
+          <w:lang w:bidi="ar-EG"/>
+        </w:rPr>
+        <w:t xml:space="preserve"> تقدر تبعت </w:t>
+      </w:r>
+      <w:r>
+        <w:rPr>
+          <w:lang w:bidi="ar-EG"/>
+        </w:rPr>
+        <w:t xml:space="preserve">parameter </w:t>
+      </w:r>
+      <w:r>
+        <w:rPr>
+          <w:rFonts w:hint="cs"/>
+          <w:rtl/>
+          <w:lang w:bidi="ar-EG"/>
+        </w:rPr>
+        <w:t xml:space="preserve"> مختلف  ف هتطبع رساله مختلفه . </w:t>
+      </w:r>
+      <w:r>
+        <w:rPr>
+          <w:rFonts w:hint="cs"/>
+          <w:rtl/>
+          <w:lang w:bidi="ar-EG"/>
+        </w:rPr>
+        <w:t xml:space="preserve"> ف كدة خليت ال </w:t>
+      </w:r>
+      <w:r>
+        <w:rPr>
+          <w:lang w:bidi="ar-EG"/>
+        </w:rPr>
+        <w:t xml:space="preserve">function </w:t>
+      </w:r>
+      <w:r>
+        <w:rPr>
+          <w:rFonts w:hint="cs"/>
+          <w:rtl/>
+          <w:lang w:bidi="ar-EG"/>
+        </w:rPr>
+        <w:t xml:space="preserve"> بتاعتى  تكون </w:t>
+      </w:r>
+      <w:r>
+        <w:rPr>
+          <w:lang w:bidi="ar-EG"/>
+        </w:rPr>
+        <w:t>open for extension</w:t>
+      </w:r>
+      <w:r>
+        <w:rPr>
+          <w:rFonts w:hint="cs"/>
+          <w:rtl/>
+          <w:lang w:bidi="ar-EG"/>
+        </w:rPr>
+        <w:t xml:space="preserve">. </w:t>
+      </w:r>
+    </w:p>
+    <w:p>
+      <w:pPr>
+        <w:bidi/>
+        <w:rPr>
+          <w:rtl/>
+          <w:lang w:bidi="ar-EG"/>
+        </w:rPr>
+      </w:pPr>
+    </w:p>
+    <w:p>
+      <w:pPr>
+        <w:bidi/>
+        <w:rPr>
+          <w:rtl/>
+          <w:lang w:bidi="ar-EG"/>
+        </w:rPr>
+      </w:pPr>
+    </w:p>
+    <w:p>
+      <w:pPr>
+        <w:bidi/>
+        <w:rPr>
+          <w:rtl/>
+          <w:lang w:bidi="ar-EG"/>
+        </w:rPr>
+      </w:pPr>
+    </w:p>
+    <w:p>
+      <w:pPr>
+        <w:bidi/>
+        <w:rPr>
+          <w:rtl/>
+          <w:lang w:bidi="ar-EG"/>
+        </w:rPr>
+      </w:pPr>
+    </w:p>
+    <w:p>
+      <w:pPr>
+        <w:bidi/>
+        <w:rPr>
+          <w:rtl/>
+          <w:lang w:bidi="ar-EG"/>
+        </w:rPr>
+      </w:pPr>
+    </w:p>
+    <w:p>
+      <w:pPr>
+        <w:bidi/>
+        <w:rPr>
+          <w:rtl/>
+          <w:lang w:bidi="ar-EG"/>
+        </w:rPr>
+      </w:pPr>
+    </w:p>
+    <w:p>
+      <w:pPr>
+        <w:pStyle w:val="ListParagraph"/>
+        <w:numPr>
+          <w:ilvl w:val="0"/>
+          <w:numId w:val="6"/>
+        </w:numPr>
+        <w:bidi/>
+        <w:rPr>
+          <w:lang w:bidi="ar-EG"/>
+        </w:rPr>
+      </w:pPr>
+      <w:r>
+        <w:rPr>
+          <w:lang w:bidi="ar-EG"/>
+        </w:rPr>
+        <w:t xml:space="preserve">Inheritance </w:t>
       </w:r>
       <w:r>
         <w:rPr>
@@ -13737,110 +14767,1504 @@
         </w:rPr>
         <w:t xml:space="preserve"> : </w:t>
       </w:r>
-      <w:bookmarkStart w:id="9" w:name="_GoBack"/>
-      <w:bookmarkEnd w:id="9"/>
-    </w:p>
-    <w:p>
-      <w:pPr>
-        <w:bidi/>
-        <w:rPr>
-          <w:rtl/>
-          <w:lang w:bidi="ar-EG"/>
-        </w:rPr>
-      </w:pPr>
-    </w:p>
-    <w:p>
-      <w:pPr>
-        <w:bidi/>
-        <w:rPr>
-          <w:rtl/>
-          <w:lang w:bidi="ar-EG"/>
-        </w:rPr>
-      </w:pPr>
-    </w:p>
-    <w:p>
-      <w:pPr>
-        <w:bidi/>
-        <w:rPr>
-          <w:rtl/>
-          <w:lang w:bidi="ar-EG"/>
-        </w:rPr>
-      </w:pPr>
-    </w:p>
-    <w:p>
-      <w:pPr>
-        <w:bidi/>
-        <w:rPr>
-          <w:rtl/>
-          <w:lang w:bidi="ar-EG"/>
-        </w:rPr>
-      </w:pPr>
-    </w:p>
-    <w:p>
-      <w:pPr>
-        <w:bidi/>
-        <w:rPr>
-          <w:rtl/>
-          <w:lang w:bidi="ar-EG"/>
-        </w:rPr>
-      </w:pPr>
-    </w:p>
-    <w:p>
-      <w:pPr>
-        <w:bidi/>
-        <w:rPr>
-          <w:rtl/>
-          <w:lang w:bidi="ar-EG"/>
-        </w:rPr>
-      </w:pPr>
-    </w:p>
-    <w:p>
-      <w:pPr>
-        <w:bidi/>
-        <w:rPr>
-          <w:rtl/>
-          <w:lang w:bidi="ar-EG"/>
-        </w:rPr>
-      </w:pPr>
-    </w:p>
-    <w:p>
-      <w:pPr>
-        <w:bidi/>
-        <w:rPr>
-          <w:rtl/>
-          <w:lang w:bidi="ar-EG"/>
-        </w:rPr>
-      </w:pPr>
-    </w:p>
-    <w:p>
-      <w:pPr>
-        <w:bidi/>
-        <w:rPr>
-          <w:rtl/>
-          <w:lang w:bidi="ar-EG"/>
-        </w:rPr>
-      </w:pPr>
-    </w:p>
-    <w:p>
-      <w:pPr>
-        <w:bidi/>
-        <w:rPr>
-          <w:rtl/>
-          <w:lang w:bidi="ar-EG"/>
-        </w:rPr>
-      </w:pPr>
-    </w:p>
-    <w:p>
-      <w:pPr>
-        <w:bidi/>
-        <w:rPr>
-          <w:rtl/>
-          <w:lang w:bidi="ar-EG"/>
-        </w:rPr>
-      </w:pPr>
-    </w:p>
-    <w:p>
-      <w:pPr>
+    </w:p>
+    <w:p>
+      <w:pPr>
+        <w:pStyle w:val="ListParagraph"/>
+        <w:bidi/>
+        <w:rPr>
+          <w:rtl/>
+          <w:lang w:bidi="ar-EG"/>
+        </w:rPr>
+      </w:pPr>
+    </w:p>
+    <w:p>
+      <w:pPr>
+        <w:pStyle w:val="ListParagraph"/>
+        <w:bidi/>
+        <w:rPr>
+          <w:rtl/>
+          <w:lang w:bidi="ar-EG"/>
+        </w:rPr>
+      </w:pPr>
+      <w:r>
+        <w:rPr>
+          <w:rFonts w:hint="cs"/>
+          <w:rtl/>
+          <w:lang w:bidi="ar-EG"/>
+        </w:rPr>
+        <w:t xml:space="preserve">تانى طريقه عشان  اطبق بيها ال  </w:t>
+      </w:r>
+      <w:r>
+        <w:rPr>
+          <w:lang w:bidi="ar-EG"/>
+        </w:rPr>
+        <w:t>OCP</w:t>
+      </w:r>
+      <w:r>
+        <w:rPr>
+          <w:rFonts w:hint="cs"/>
+          <w:rtl/>
+          <w:lang w:bidi="ar-EG"/>
+        </w:rPr>
+        <w:t xml:space="preserve"> وهى  ان اعمل  </w:t>
+      </w:r>
+      <w:r>
+        <w:rPr>
+          <w:lang w:bidi="ar-EG"/>
+        </w:rPr>
+        <w:t xml:space="preserve">extension </w:t>
+      </w:r>
+      <w:r>
+        <w:rPr>
+          <w:rFonts w:hint="cs"/>
+          <w:rtl/>
+          <w:lang w:bidi="ar-EG"/>
+        </w:rPr>
+        <w:t xml:space="preserve"> عن طريق ال </w:t>
+      </w:r>
+      <w:r>
+        <w:rPr>
+          <w:lang w:bidi="ar-EG"/>
+        </w:rPr>
+        <w:t xml:space="preserve">Inheritance </w:t>
+      </w:r>
+      <w:r>
+        <w:rPr>
+          <w:rFonts w:hint="cs"/>
+          <w:rtl/>
+          <w:lang w:bidi="ar-EG"/>
+        </w:rPr>
+        <w:t xml:space="preserve"> </w:t>
+      </w:r>
+      <w:r>
+        <w:rPr>
+          <w:rFonts w:hint="cs"/>
+          <w:rtl/>
+          <w:lang w:bidi="ar-EG"/>
+        </w:rPr>
+        <w:t xml:space="preserve">. </w:t>
+      </w:r>
+      <w:r>
+        <w:rPr>
+          <w:rFonts w:hint="cs"/>
+          <w:rtl/>
+          <w:lang w:bidi="ar-EG"/>
+        </w:rPr>
+        <w:t xml:space="preserve">وهكمل على نفس ال </w:t>
+      </w:r>
+      <w:r>
+        <w:rPr>
+          <w:lang w:bidi="ar-EG"/>
+        </w:rPr>
+        <w:t xml:space="preserve">function </w:t>
+      </w:r>
+      <w:r>
+        <w:rPr>
+          <w:rFonts w:hint="cs"/>
+          <w:rtl/>
+          <w:lang w:bidi="ar-EG"/>
+        </w:rPr>
+        <w:t xml:space="preserve"> الى فوق . </w:t>
+      </w:r>
+    </w:p>
+    <w:p>
+      <w:pPr>
+        <w:pStyle w:val="ListParagraph"/>
+        <w:bidi/>
+        <w:rPr>
+          <w:rFonts w:hint="cs"/>
+          <w:rtl/>
+          <w:lang w:bidi="ar-EG"/>
+        </w:rPr>
+      </w:pPr>
+      <w:r>
+        <w:rPr>
+          <w:rFonts w:cs="Arial"/>
+          <w:rtl/>
+          <w:lang w:bidi="ar-EG"/>
+        </w:rPr>
+        <w:drawing>
+          <wp:anchor distT="0" distB="0" distL="114300" distR="114300" simplePos="0" relativeHeight="251681792" behindDoc="0" locked="0" layoutInCell="1" allowOverlap="1" wp14:anchorId="2A83C7B6" wp14:editId="1C9155D4">
+            <wp:simplePos x="0" y="0"/>
+            <wp:positionH relativeFrom="column">
+              <wp:posOffset>-234950</wp:posOffset>
+            </wp:positionH>
+            <wp:positionV relativeFrom="paragraph">
+              <wp:posOffset>311150</wp:posOffset>
+            </wp:positionV>
+            <wp:extent cx="3340100" cy="2438994"/>
+            <wp:effectExtent l="0" t="0" r="0" b="0"/>
+            <wp:wrapNone/>
+            <wp:docPr id="42" name="Picture 42"/>
+            <wp:cNvGraphicFramePr>
+              <a:graphicFrameLocks xmlns:a="http://schemas.openxmlformats.org/drawingml/2006/main" noChangeAspect="1"/>
+            </wp:cNvGraphicFramePr>
+            <a:graphic xmlns:a="http://schemas.openxmlformats.org/drawingml/2006/main">
+              <a:graphicData uri="http://schemas.openxmlformats.org/drawingml/2006/picture">
+                <pic:pic xmlns:pic="http://schemas.openxmlformats.org/drawingml/2006/picture">
+                  <pic:nvPicPr>
+                    <pic:cNvPr id="1" name=""/>
+                    <pic:cNvPicPr/>
+                  </pic:nvPicPr>
+                  <pic:blipFill>
+                    <a:blip r:embed="rId24">
+                      <a:extLst>
+                        <a:ext uri="{28A0092B-C50C-407E-A947-70E740481C1C}">
+                          <a14:useLocalDpi xmlns:a14="http://schemas.microsoft.com/office/drawing/2010/main" val="0"/>
+                        </a:ext>
+                      </a:extLst>
+                    </a:blip>
+                    <a:stretch>
+                      <a:fillRect/>
+                    </a:stretch>
+                  </pic:blipFill>
+                  <pic:spPr>
+                    <a:xfrm>
+                      <a:off x="0" y="0"/>
+                      <a:ext cx="3340100" cy="2438994"/>
+                    </a:xfrm>
+                    <a:prstGeom prst="rect">
+                      <a:avLst/>
+                    </a:prstGeom>
+                  </pic:spPr>
+                </pic:pic>
+              </a:graphicData>
+            </a:graphic>
+            <wp14:sizeRelH relativeFrom="margin">
+              <wp14:pctWidth>0</wp14:pctWidth>
+            </wp14:sizeRelH>
+            <wp14:sizeRelV relativeFrom="margin">
+              <wp14:pctHeight>0</wp14:pctHeight>
+            </wp14:sizeRelV>
+          </wp:anchor>
+        </w:drawing>
+      </w:r>
+      <w:r>
+        <w:rPr>
+          <w:rFonts w:hint="cs"/>
+          <w:rtl/>
+          <w:lang w:bidi="ar-EG"/>
+        </w:rPr>
+        <w:t xml:space="preserve">ف هخلى  </w:t>
+      </w:r>
+      <w:r>
+        <w:rPr>
+          <w:lang w:bidi="ar-EG"/>
+        </w:rPr>
+        <w:t xml:space="preserve">function execute </w:t>
+      </w:r>
+      <w:r>
+        <w:rPr>
+          <w:rFonts w:hint="cs"/>
+          <w:rtl/>
+          <w:lang w:bidi="ar-EG"/>
+        </w:rPr>
+        <w:t xml:space="preserve"> تكون </w:t>
+      </w:r>
+      <w:r>
+        <w:rPr>
+          <w:lang w:bidi="ar-EG"/>
+        </w:rPr>
+        <w:t xml:space="preserve">virtual </w:t>
+      </w:r>
+      <w:r>
+        <w:rPr>
+          <w:rFonts w:hint="cs"/>
+          <w:rtl/>
+          <w:lang w:bidi="ar-EG"/>
+        </w:rPr>
+        <w:t xml:space="preserve"> وده معناه ان اى حد ممكن مش جاجبه ال  </w:t>
+      </w:r>
+      <w:r>
+        <w:rPr>
+          <w:lang w:bidi="ar-EG"/>
+        </w:rPr>
+        <w:t xml:space="preserve">fun </w:t>
+      </w:r>
+      <w:r>
+        <w:rPr>
+          <w:rFonts w:hint="cs"/>
+          <w:rtl/>
+          <w:lang w:bidi="ar-EG"/>
+        </w:rPr>
+        <w:t xml:space="preserve"> مش هيفتح الكلاس ويعدل فيه وانما يعمل  </w:t>
+      </w:r>
+      <w:r>
+        <w:rPr>
+          <w:lang w:bidi="ar-EG"/>
+        </w:rPr>
+        <w:t xml:space="preserve">override </w:t>
+      </w:r>
+      <w:r>
+        <w:rPr>
+          <w:rFonts w:hint="cs"/>
+          <w:rtl/>
+          <w:lang w:bidi="ar-EG"/>
+        </w:rPr>
+        <w:t xml:space="preserve"> لل</w:t>
+      </w:r>
+      <w:r>
+        <w:rPr>
+          <w:lang w:bidi="ar-EG"/>
+        </w:rPr>
+        <w:t>function</w:t>
+      </w:r>
+      <w:r>
+        <w:rPr>
+          <w:rFonts w:hint="cs"/>
+          <w:rtl/>
+          <w:lang w:bidi="ar-EG"/>
+        </w:rPr>
+        <w:t xml:space="preserve"> </w:t>
+      </w:r>
+    </w:p>
+    <w:p>
+      <w:pPr>
+        <w:pStyle w:val="ListParagraph"/>
+        <w:bidi/>
+        <w:rPr>
+          <w:rtl/>
+          <w:lang w:bidi="ar-EG"/>
+        </w:rPr>
+      </w:pPr>
+    </w:p>
+    <w:p>
+      <w:pPr>
+        <w:pStyle w:val="ListParagraph"/>
+        <w:bidi/>
+        <w:rPr>
+          <w:rtl/>
+          <w:lang w:bidi="ar-EG"/>
+        </w:rPr>
+      </w:pPr>
+    </w:p>
+    <w:p>
+      <w:pPr>
+        <w:pStyle w:val="ListParagraph"/>
+        <w:bidi/>
+        <w:rPr>
+          <w:rtl/>
+          <w:lang w:bidi="ar-EG"/>
+        </w:rPr>
+      </w:pPr>
+    </w:p>
+    <w:p>
+      <w:pPr>
+        <w:pStyle w:val="ListParagraph"/>
+        <w:bidi/>
+        <w:rPr>
+          <w:rtl/>
+          <w:lang w:bidi="ar-EG"/>
+        </w:rPr>
+      </w:pPr>
+    </w:p>
+    <w:p>
+      <w:pPr>
+        <w:pStyle w:val="ListParagraph"/>
+        <w:bidi/>
+        <w:rPr>
+          <w:rtl/>
+          <w:lang w:bidi="ar-EG"/>
+        </w:rPr>
+      </w:pPr>
+    </w:p>
+    <w:p>
+      <w:pPr>
+        <w:pStyle w:val="ListParagraph"/>
+        <w:bidi/>
+        <w:rPr>
+          <w:rtl/>
+          <w:lang w:bidi="ar-EG"/>
+        </w:rPr>
+      </w:pPr>
+    </w:p>
+    <w:p>
+      <w:pPr>
+        <w:pStyle w:val="ListParagraph"/>
+        <w:bidi/>
+        <w:rPr>
+          <w:rtl/>
+          <w:lang w:bidi="ar-EG"/>
+        </w:rPr>
+      </w:pPr>
+    </w:p>
+    <w:p>
+      <w:pPr>
+        <w:pStyle w:val="ListParagraph"/>
+        <w:bidi/>
+        <w:rPr>
+          <w:rtl/>
+          <w:lang w:bidi="ar-EG"/>
+        </w:rPr>
+      </w:pPr>
+    </w:p>
+    <w:p>
+      <w:pPr>
+        <w:pStyle w:val="ListParagraph"/>
+        <w:bidi/>
+        <w:rPr>
+          <w:rtl/>
+          <w:lang w:bidi="ar-EG"/>
+        </w:rPr>
+      </w:pPr>
+    </w:p>
+    <w:p>
+      <w:pPr>
+        <w:pStyle w:val="ListParagraph"/>
+        <w:bidi/>
+        <w:rPr>
+          <w:rtl/>
+          <w:lang w:bidi="ar-EG"/>
+        </w:rPr>
+      </w:pPr>
+    </w:p>
+    <w:p>
+      <w:pPr>
+        <w:pStyle w:val="ListParagraph"/>
+        <w:bidi/>
+        <w:rPr>
+          <w:rtl/>
+          <w:lang w:bidi="ar-EG"/>
+        </w:rPr>
+      </w:pPr>
+    </w:p>
+    <w:p>
+      <w:pPr>
+        <w:pStyle w:val="ListParagraph"/>
+        <w:bidi/>
+        <w:rPr>
+          <w:rtl/>
+          <w:lang w:bidi="ar-EG"/>
+        </w:rPr>
+      </w:pPr>
+    </w:p>
+    <w:p>
+      <w:pPr>
+        <w:pStyle w:val="ListParagraph"/>
+        <w:bidi/>
+        <w:rPr>
+          <w:rtl/>
+          <w:lang w:bidi="ar-EG"/>
+        </w:rPr>
+      </w:pPr>
+    </w:p>
+    <w:p>
+      <w:pPr>
+        <w:pStyle w:val="ListParagraph"/>
+        <w:bidi/>
+        <w:rPr>
+          <w:rtl/>
+          <w:lang w:bidi="ar-EG"/>
+        </w:rPr>
+      </w:pPr>
+    </w:p>
+    <w:p>
+      <w:pPr>
+        <w:pStyle w:val="ListParagraph"/>
+        <w:bidi/>
+        <w:rPr>
+          <w:rtl/>
+          <w:lang w:bidi="ar-EG"/>
+        </w:rPr>
+      </w:pPr>
+    </w:p>
+    <w:p>
+      <w:pPr>
+        <w:pStyle w:val="ListParagraph"/>
+        <w:bidi/>
+        <w:rPr>
+          <w:rtl/>
+          <w:lang w:bidi="ar-EG"/>
+        </w:rPr>
+      </w:pPr>
+    </w:p>
+    <w:p>
+      <w:pPr>
+        <w:pStyle w:val="ListParagraph"/>
+        <w:bidi/>
+        <w:rPr>
+          <w:rtl/>
+          <w:lang w:bidi="ar-EG"/>
+        </w:rPr>
+      </w:pPr>
+    </w:p>
+    <w:p>
+      <w:pPr>
+        <w:pStyle w:val="ListParagraph"/>
+        <w:numPr>
+          <w:ilvl w:val="0"/>
+          <w:numId w:val="6"/>
+        </w:numPr>
+        <w:bidi/>
+        <w:rPr>
+          <w:lang w:bidi="ar-EG"/>
+        </w:rPr>
+      </w:pPr>
+      <w:r>
+        <w:rPr>
+          <w:lang w:bidi="ar-EG"/>
+        </w:rPr>
+        <w:lastRenderedPageBreak/>
+        <w:t xml:space="preserve">Composition /injection </w:t>
+      </w:r>
+      <w:r>
+        <w:rPr>
+          <w:rFonts w:hint="cs"/>
+          <w:rtl/>
+          <w:lang w:bidi="ar-EG"/>
+        </w:rPr>
+        <w:t xml:space="preserve"> : </w:t>
+      </w:r>
+    </w:p>
+    <w:p>
+      <w:pPr>
+        <w:pStyle w:val="ListParagraph"/>
+        <w:bidi/>
+        <w:rPr>
+          <w:rtl/>
+          <w:lang w:bidi="ar-EG"/>
+        </w:rPr>
+      </w:pPr>
+      <w:r>
+        <w:rPr>
+          <w:rFonts w:hint="cs"/>
+          <w:rtl/>
+          <w:lang w:bidi="ar-EG"/>
+        </w:rPr>
+        <w:t xml:space="preserve">دى تالت طريقه وهشرح  نصها بس ف السليد  دة الى هو ال </w:t>
+      </w:r>
+      <w:r>
+        <w:rPr>
+          <w:lang w:bidi="ar-EG"/>
+        </w:rPr>
+        <w:t>Composition</w:t>
+      </w:r>
+      <w:r>
+        <w:rPr>
+          <w:rFonts w:hint="cs"/>
+          <w:rtl/>
+          <w:lang w:bidi="ar-EG"/>
+        </w:rPr>
+        <w:t xml:space="preserve"> . </w:t>
+      </w:r>
+    </w:p>
+    <w:p>
+      <w:pPr>
+        <w:pStyle w:val="ListParagraph"/>
+        <w:bidi/>
+        <w:rPr>
+          <w:lang w:bidi="ar-EG"/>
+        </w:rPr>
+      </w:pPr>
+      <w:r>
+        <w:rPr>
+          <w:rFonts w:hint="cs"/>
+          <w:rtl/>
+          <w:lang w:bidi="ar-EG"/>
+        </w:rPr>
+        <w:t xml:space="preserve">وف  الطريقه دى هنعمل  </w:t>
+      </w:r>
+      <w:r>
+        <w:rPr>
+          <w:lang w:bidi="ar-EG"/>
+        </w:rPr>
+        <w:t xml:space="preserve">class </w:t>
+      </w:r>
+      <w:r>
+        <w:rPr>
+          <w:rFonts w:hint="cs"/>
+          <w:rtl/>
+          <w:lang w:bidi="ar-EG"/>
+        </w:rPr>
+        <w:t xml:space="preserve"> جديد </w:t>
+      </w:r>
+      <w:r>
+        <w:rPr>
+          <w:rFonts w:hint="cs"/>
+          <w:rtl/>
+          <w:lang w:bidi="ar-EG"/>
+        </w:rPr>
+        <w:t>يكون هو المسئول  ان يبعتلى الرساله الى حابب  يطبعها .</w:t>
+      </w:r>
+    </w:p>
+    <w:p>
+      <w:pPr>
+        <w:pStyle w:val="ListParagraph"/>
+        <w:bidi/>
+        <w:rPr>
+          <w:rFonts w:hint="cs"/>
+          <w:rtl/>
+          <w:lang w:bidi="ar-EG"/>
+        </w:rPr>
+      </w:pPr>
+      <w:r>
+        <w:rPr>
+          <w:rFonts w:hint="cs"/>
+          <w:rtl/>
+          <w:lang w:bidi="ar-EG"/>
+        </w:rPr>
+        <w:t xml:space="preserve"> </w:t>
+      </w:r>
+      <w:r>
+        <w:rPr>
+          <w:rFonts w:hint="cs"/>
+          <w:rtl/>
+          <w:lang w:bidi="ar-EG"/>
+        </w:rPr>
+        <w:t xml:space="preserve">ف كدة هيكون جوة الكلاس بتاعى الى اسمه  </w:t>
+      </w:r>
+      <w:proofErr w:type="spellStart"/>
+      <w:r>
+        <w:rPr>
+          <w:lang w:bidi="ar-EG"/>
+        </w:rPr>
+        <w:t>doonething</w:t>
+      </w:r>
+      <w:proofErr w:type="spellEnd"/>
+      <w:r>
+        <w:rPr>
+          <w:rFonts w:hint="cs"/>
+          <w:rtl/>
+          <w:lang w:bidi="ar-EG"/>
+        </w:rPr>
+        <w:t xml:space="preserve"> معايه  </w:t>
+      </w:r>
+      <w:r>
+        <w:rPr>
+          <w:lang w:bidi="ar-EG"/>
+        </w:rPr>
+        <w:t xml:space="preserve">object </w:t>
+      </w:r>
+      <w:r>
+        <w:rPr>
+          <w:rFonts w:hint="cs"/>
+          <w:rtl/>
+          <w:lang w:bidi="ar-EG"/>
+        </w:rPr>
+        <w:t xml:space="preserve"> من الكلاس الجديد الى عملته</w:t>
+      </w:r>
+      <w:r>
+        <w:rPr>
+          <w:lang w:bidi="ar-EG"/>
+        </w:rPr>
+        <w:t xml:space="preserve"> </w:t>
+      </w:r>
+      <w:r>
+        <w:rPr>
+          <w:rFonts w:hint="cs"/>
+          <w:rtl/>
+          <w:lang w:bidi="ar-EG"/>
+        </w:rPr>
+        <w:t xml:space="preserve">ومن خلال ال </w:t>
+      </w:r>
+      <w:r>
+        <w:rPr>
+          <w:lang w:bidi="ar-EG"/>
+        </w:rPr>
+        <w:t xml:space="preserve">object </w:t>
+      </w:r>
+      <w:r>
+        <w:rPr>
+          <w:rFonts w:hint="cs"/>
+          <w:rtl/>
+          <w:lang w:bidi="ar-EG"/>
+        </w:rPr>
+        <w:t xml:space="preserve"> دة هتجيلى الرساله  . </w:t>
+      </w:r>
+    </w:p>
+    <w:p>
+      <w:pPr>
+        <w:pStyle w:val="ListParagraph"/>
+        <w:bidi/>
+        <w:rPr>
+          <w:rFonts w:hint="cs"/>
+          <w:rtl/>
+          <w:lang w:bidi="ar-EG"/>
+        </w:rPr>
+      </w:pPr>
+      <w:r>
+        <w:rPr>
+          <w:rFonts w:cs="Arial"/>
+          <w:rtl/>
+          <w:lang w:bidi="ar-EG"/>
+        </w:rPr>
+        <w:drawing>
+          <wp:anchor distT="0" distB="0" distL="114300" distR="114300" simplePos="0" relativeHeight="251682816" behindDoc="0" locked="0" layoutInCell="1" allowOverlap="1" wp14:anchorId="6D6E1DDC" wp14:editId="347C6A7F">
+            <wp:simplePos x="0" y="0"/>
+            <wp:positionH relativeFrom="column">
+              <wp:posOffset>-457200</wp:posOffset>
+            </wp:positionH>
+            <wp:positionV relativeFrom="paragraph">
+              <wp:posOffset>-1270</wp:posOffset>
+            </wp:positionV>
+            <wp:extent cx="4248150" cy="2031487"/>
+            <wp:effectExtent l="0" t="0" r="0" b="6985"/>
+            <wp:wrapNone/>
+            <wp:docPr id="44" name="Picture 44"/>
+            <wp:cNvGraphicFramePr>
+              <a:graphicFrameLocks xmlns:a="http://schemas.openxmlformats.org/drawingml/2006/main" noChangeAspect="1"/>
+            </wp:cNvGraphicFramePr>
+            <a:graphic xmlns:a="http://schemas.openxmlformats.org/drawingml/2006/main">
+              <a:graphicData uri="http://schemas.openxmlformats.org/drawingml/2006/picture">
+                <pic:pic xmlns:pic="http://schemas.openxmlformats.org/drawingml/2006/picture">
+                  <pic:nvPicPr>
+                    <pic:cNvPr id="1" name=""/>
+                    <pic:cNvPicPr/>
+                  </pic:nvPicPr>
+                  <pic:blipFill>
+                    <a:blip r:embed="rId25">
+                      <a:extLst>
+                        <a:ext uri="{28A0092B-C50C-407E-A947-70E740481C1C}">
+                          <a14:useLocalDpi xmlns:a14="http://schemas.microsoft.com/office/drawing/2010/main" val="0"/>
+                        </a:ext>
+                      </a:extLst>
+                    </a:blip>
+                    <a:stretch>
+                      <a:fillRect/>
+                    </a:stretch>
+                  </pic:blipFill>
+                  <pic:spPr>
+                    <a:xfrm>
+                      <a:off x="0" y="0"/>
+                      <a:ext cx="4260269" cy="2037282"/>
+                    </a:xfrm>
+                    <a:prstGeom prst="rect">
+                      <a:avLst/>
+                    </a:prstGeom>
+                  </pic:spPr>
+                </pic:pic>
+              </a:graphicData>
+            </a:graphic>
+            <wp14:sizeRelH relativeFrom="margin">
+              <wp14:pctWidth>0</wp14:pctWidth>
+            </wp14:sizeRelH>
+            <wp14:sizeRelV relativeFrom="margin">
+              <wp14:pctHeight>0</wp14:pctHeight>
+            </wp14:sizeRelV>
+          </wp:anchor>
+        </w:drawing>
+      </w:r>
+    </w:p>
+    <w:p>
+      <w:pPr>
+        <w:pStyle w:val="ListParagraph"/>
+        <w:bidi/>
+        <w:rPr>
+          <w:rtl/>
+          <w:lang w:bidi="ar-EG"/>
+        </w:rPr>
+      </w:pPr>
+    </w:p>
+    <w:p>
+      <w:pPr>
+        <w:pStyle w:val="ListParagraph"/>
+        <w:bidi/>
+        <w:rPr>
+          <w:rtl/>
+          <w:lang w:bidi="ar-EG"/>
+        </w:rPr>
+      </w:pPr>
+    </w:p>
+    <w:p>
+      <w:pPr>
+        <w:pStyle w:val="ListParagraph"/>
+        <w:bidi/>
+        <w:rPr>
+          <w:rtl/>
+          <w:lang w:bidi="ar-EG"/>
+        </w:rPr>
+      </w:pPr>
+    </w:p>
+    <w:p>
+      <w:pPr>
+        <w:pStyle w:val="ListParagraph"/>
+        <w:bidi/>
+        <w:rPr>
+          <w:rtl/>
+          <w:lang w:bidi="ar-EG"/>
+        </w:rPr>
+      </w:pPr>
+    </w:p>
+    <w:p>
+      <w:pPr>
+        <w:pStyle w:val="ListParagraph"/>
+        <w:bidi/>
+        <w:rPr>
+          <w:rtl/>
+          <w:lang w:bidi="ar-EG"/>
+        </w:rPr>
+      </w:pPr>
+    </w:p>
+    <w:p>
+      <w:pPr>
+        <w:pStyle w:val="ListParagraph"/>
+        <w:bidi/>
+        <w:rPr>
+          <w:rtl/>
+          <w:lang w:bidi="ar-EG"/>
+        </w:rPr>
+      </w:pPr>
+    </w:p>
+    <w:p>
+      <w:pPr>
+        <w:pStyle w:val="ListParagraph"/>
+        <w:bidi/>
+        <w:rPr>
+          <w:rtl/>
+          <w:lang w:bidi="ar-EG"/>
+        </w:rPr>
+      </w:pPr>
+    </w:p>
+    <w:p>
+      <w:pPr>
+        <w:pStyle w:val="ListParagraph"/>
+        <w:bidi/>
+        <w:rPr>
+          <w:rtl/>
+          <w:lang w:bidi="ar-EG"/>
+        </w:rPr>
+      </w:pPr>
+    </w:p>
+    <w:p>
+      <w:pPr>
+        <w:pStyle w:val="ListParagraph"/>
+        <w:bidi/>
+        <w:rPr>
+          <w:rtl/>
+          <w:lang w:bidi="ar-EG"/>
+        </w:rPr>
+      </w:pPr>
+    </w:p>
+    <w:p>
+      <w:pPr>
+        <w:pStyle w:val="ListParagraph"/>
+        <w:bidi/>
+        <w:rPr>
+          <w:rtl/>
+          <w:lang w:bidi="ar-EG"/>
+        </w:rPr>
+      </w:pPr>
+    </w:p>
+    <w:p>
+      <w:pPr>
+        <w:pStyle w:val="ListParagraph"/>
+        <w:bidi/>
+        <w:rPr>
+          <w:rtl/>
+          <w:lang w:bidi="ar-EG"/>
+        </w:rPr>
+      </w:pPr>
+    </w:p>
+    <w:p>
+      <w:pPr>
+        <w:pStyle w:val="ListParagraph"/>
+        <w:bidi/>
+        <w:rPr>
+          <w:rtl/>
+          <w:lang w:bidi="ar-EG"/>
+        </w:rPr>
+      </w:pPr>
+    </w:p>
+    <w:p>
+      <w:pPr>
+        <w:pStyle w:val="ListParagraph"/>
+        <w:bidi/>
+        <w:rPr>
+          <w:rtl/>
+          <w:lang w:bidi="ar-EG"/>
+        </w:rPr>
+      </w:pPr>
+    </w:p>
+    <w:p>
+      <w:pPr>
+        <w:pStyle w:val="ListParagraph"/>
+        <w:bidi/>
+        <w:rPr>
+          <w:rtl/>
+          <w:lang w:bidi="ar-EG"/>
+        </w:rPr>
+      </w:pPr>
+    </w:p>
+    <w:p>
+      <w:pPr>
+        <w:pStyle w:val="ListParagraph"/>
+        <w:numPr>
+          <w:ilvl w:val="0"/>
+          <w:numId w:val="6"/>
+        </w:numPr>
+        <w:bidi/>
+        <w:rPr>
+          <w:rtl/>
+          <w:lang w:bidi="ar-EG"/>
+        </w:rPr>
+      </w:pPr>
+      <w:r>
+        <w:rPr>
+          <w:rFonts w:hint="cs"/>
+          <w:rtl/>
+          <w:lang w:bidi="ar-EG"/>
+        </w:rPr>
+        <w:t xml:space="preserve">التلت طرق الى فاته دول  شعلين ف  ال </w:t>
+      </w:r>
+      <w:r>
+        <w:rPr>
+          <w:lang w:bidi="ar-EG"/>
+        </w:rPr>
+        <w:t xml:space="preserve">c++ </w:t>
+      </w:r>
+      <w:r>
+        <w:rPr>
+          <w:rFonts w:hint="cs"/>
+          <w:rtl/>
+          <w:lang w:bidi="ar-EG"/>
+        </w:rPr>
+        <w:t xml:space="preserve"> او ال </w:t>
+      </w:r>
+      <w:r>
+        <w:rPr>
+          <w:lang w:bidi="ar-EG"/>
+        </w:rPr>
+        <w:t xml:space="preserve">C# </w:t>
+      </w:r>
+      <w:r>
+        <w:rPr>
+          <w:rFonts w:hint="cs"/>
+          <w:rtl/>
+          <w:lang w:bidi="ar-EG"/>
+        </w:rPr>
+        <w:t xml:space="preserve"> .اما الطريقه دى ف ال </w:t>
+      </w:r>
+      <w:r>
+        <w:rPr>
+          <w:lang w:bidi="ar-EG"/>
+        </w:rPr>
+        <w:t>c#</w:t>
+      </w:r>
+      <w:r>
+        <w:rPr>
+          <w:rFonts w:hint="cs"/>
+          <w:rtl/>
+          <w:lang w:bidi="ar-EG"/>
+        </w:rPr>
+        <w:t xml:space="preserve"> بس : وهى ال </w:t>
+      </w:r>
+      <w:r>
+        <w:rPr>
+          <w:lang w:bidi="ar-EG"/>
+        </w:rPr>
+        <w:t xml:space="preserve">extension method </w:t>
+      </w:r>
+      <w:r>
+        <w:rPr>
+          <w:rFonts w:hint="cs"/>
+          <w:rtl/>
+          <w:lang w:bidi="ar-EG"/>
+        </w:rPr>
+        <w:t xml:space="preserve"> والى بتسعدنى عشان اضيف </w:t>
+      </w:r>
+      <w:r>
+        <w:rPr>
+          <w:lang w:bidi="ar-EG"/>
+        </w:rPr>
+        <w:t xml:space="preserve">behavior </w:t>
+      </w:r>
+      <w:r>
+        <w:rPr>
+          <w:rFonts w:hint="cs"/>
+          <w:rtl/>
+          <w:lang w:bidi="ar-EG"/>
+        </w:rPr>
+        <w:t xml:space="preserve"> جديد مكنش موجود حوة ال </w:t>
+      </w:r>
+      <w:r>
+        <w:rPr>
+          <w:lang w:bidi="ar-EG"/>
+        </w:rPr>
+        <w:t xml:space="preserve">class </w:t>
+      </w:r>
+      <w:r>
+        <w:rPr>
+          <w:rFonts w:hint="cs"/>
+          <w:rtl/>
+          <w:lang w:bidi="ar-EG"/>
+        </w:rPr>
+        <w:t xml:space="preserve"> . </w:t>
+      </w:r>
+    </w:p>
+    <w:p>
+      <w:pPr>
+        <w:pStyle w:val="ListParagraph"/>
+        <w:bidi/>
+        <w:rPr>
+          <w:rtl/>
+          <w:lang w:bidi="ar-EG"/>
+        </w:rPr>
+      </w:pPr>
+    </w:p>
+    <w:p>
+      <w:pPr>
+        <w:pStyle w:val="ListParagraph"/>
+        <w:bidi/>
+        <w:rPr>
+          <w:rtl/>
+          <w:lang w:bidi="ar-EG"/>
+        </w:rPr>
+      </w:pPr>
+    </w:p>
+    <w:p>
+      <w:pPr>
+        <w:pStyle w:val="Heading1"/>
+        <w:rPr>
+          <w:lang w:bidi="ar-EG"/>
+        </w:rPr>
+      </w:pPr>
+      <w:r>
+        <w:rPr>
+          <w:lang w:bidi="ar-EG"/>
+        </w:rPr>
+        <w:t xml:space="preserve">7 -Next </w:t>
+      </w:r>
+      <w:proofErr w:type="gramStart"/>
+      <w:r>
+        <w:rPr>
+          <w:lang w:bidi="ar-EG"/>
+        </w:rPr>
+        <w:t>time :</w:t>
+      </w:r>
+      <w:proofErr w:type="gramEnd"/>
+    </w:p>
+    <w:p>
+      <w:pPr>
+        <w:pStyle w:val="ListParagraph"/>
+        <w:bidi/>
+        <w:rPr>
+          <w:rtl/>
+          <w:lang w:bidi="ar-EG"/>
+        </w:rPr>
+      </w:pPr>
+    </w:p>
+    <w:p>
+      <w:pPr>
+        <w:pStyle w:val="ListParagraph"/>
+        <w:bidi/>
+        <w:rPr>
+          <w:rFonts w:hint="cs"/>
+          <w:rtl/>
+          <w:lang w:bidi="ar-EG"/>
+        </w:rPr>
+      </w:pPr>
+      <w:r>
+        <w:rPr>
+          <w:rFonts w:hint="cs"/>
+          <w:rtl/>
+          <w:lang w:bidi="ar-EG"/>
+        </w:rPr>
+        <w:t xml:space="preserve">المرة الجايه هنبداء ف تالت </w:t>
+      </w:r>
+      <w:r>
+        <w:rPr>
+          <w:lang w:bidi="ar-EG"/>
+        </w:rPr>
+        <w:t xml:space="preserve">principle </w:t>
+      </w:r>
+      <w:r>
+        <w:rPr>
+          <w:rFonts w:hint="cs"/>
+          <w:rtl/>
+          <w:lang w:bidi="ar-EG"/>
+        </w:rPr>
+        <w:t xml:space="preserve"> : </w:t>
+      </w:r>
+    </w:p>
+    <w:p>
+      <w:pPr>
+        <w:pStyle w:val="ListParagraph"/>
+        <w:bidi/>
+        <w:rPr>
+          <w:rtl/>
+          <w:lang w:bidi="ar-EG"/>
+        </w:rPr>
+      </w:pPr>
+      <w:r>
+        <w:rPr>
+          <w:rFonts w:cs="Arial"/>
+          <w:rtl/>
+          <w:lang w:bidi="ar-EG"/>
+        </w:rPr>
+        <w:drawing>
+          <wp:anchor distT="0" distB="0" distL="114300" distR="114300" simplePos="0" relativeHeight="251683840" behindDoc="0" locked="0" layoutInCell="1" allowOverlap="1" wp14:anchorId="29576A14" wp14:editId="198D4381">
+            <wp:simplePos x="0" y="0"/>
+            <wp:positionH relativeFrom="column">
+              <wp:posOffset>31750</wp:posOffset>
+            </wp:positionH>
+            <wp:positionV relativeFrom="paragraph">
+              <wp:posOffset>98425</wp:posOffset>
+            </wp:positionV>
+            <wp:extent cx="2635250" cy="2040872"/>
+            <wp:effectExtent l="0" t="0" r="0" b="0"/>
+            <wp:wrapNone/>
+            <wp:docPr id="48" name="Picture 48"/>
+            <wp:cNvGraphicFramePr>
+              <a:graphicFrameLocks xmlns:a="http://schemas.openxmlformats.org/drawingml/2006/main" noChangeAspect="1"/>
+            </wp:cNvGraphicFramePr>
+            <a:graphic xmlns:a="http://schemas.openxmlformats.org/drawingml/2006/main">
+              <a:graphicData uri="http://schemas.openxmlformats.org/drawingml/2006/picture">
+                <pic:pic xmlns:pic="http://schemas.openxmlformats.org/drawingml/2006/picture">
+                  <pic:nvPicPr>
+                    <pic:cNvPr id="1" name=""/>
+                    <pic:cNvPicPr/>
+                  </pic:nvPicPr>
+                  <pic:blipFill>
+                    <a:blip r:embed="rId26">
+                      <a:extLst>
+                        <a:ext uri="{28A0092B-C50C-407E-A947-70E740481C1C}">
+                          <a14:useLocalDpi xmlns:a14="http://schemas.microsoft.com/office/drawing/2010/main" val="0"/>
+                        </a:ext>
+                      </a:extLst>
+                    </a:blip>
+                    <a:stretch>
+                      <a:fillRect/>
+                    </a:stretch>
+                  </pic:blipFill>
+                  <pic:spPr>
+                    <a:xfrm>
+                      <a:off x="0" y="0"/>
+                      <a:ext cx="2635250" cy="2040872"/>
+                    </a:xfrm>
+                    <a:prstGeom prst="rect">
+                      <a:avLst/>
+                    </a:prstGeom>
+                  </pic:spPr>
+                </pic:pic>
+              </a:graphicData>
+            </a:graphic>
+          </wp:anchor>
+        </w:drawing>
+      </w:r>
+    </w:p>
+    <w:p>
+      <w:pPr>
+        <w:pStyle w:val="ListParagraph"/>
+        <w:bidi/>
+        <w:rPr>
+          <w:rtl/>
+          <w:lang w:bidi="ar-EG"/>
+        </w:rPr>
+      </w:pPr>
+    </w:p>
+    <w:p>
+      <w:pPr>
+        <w:pStyle w:val="ListParagraph"/>
+        <w:bidi/>
+        <w:rPr>
+          <w:rtl/>
+          <w:lang w:bidi="ar-EG"/>
+        </w:rPr>
+      </w:pPr>
+    </w:p>
+    <w:p>
+      <w:pPr>
+        <w:pStyle w:val="ListParagraph"/>
+        <w:bidi/>
+        <w:rPr>
+          <w:rtl/>
+          <w:lang w:bidi="ar-EG"/>
+        </w:rPr>
+      </w:pPr>
+    </w:p>
+    <w:p>
+      <w:pPr>
+        <w:pStyle w:val="ListParagraph"/>
+        <w:bidi/>
+        <w:rPr>
+          <w:rtl/>
+          <w:lang w:bidi="ar-EG"/>
+        </w:rPr>
+      </w:pPr>
+    </w:p>
+    <w:p>
+      <w:pPr>
+        <w:pStyle w:val="ListParagraph"/>
+        <w:bidi/>
+        <w:rPr>
+          <w:lang w:bidi="ar-EG"/>
+        </w:rPr>
+      </w:pPr>
+    </w:p>
+    <w:p>
+      <w:pPr>
+        <w:pStyle w:val="ListParagraph"/>
+        <w:bidi/>
+        <w:rPr>
+          <w:rtl/>
+          <w:lang w:bidi="ar-EG"/>
+        </w:rPr>
+      </w:pPr>
+    </w:p>
+    <w:p>
+      <w:pPr>
+        <w:pStyle w:val="ListParagraph"/>
+        <w:bidi/>
+        <w:rPr>
+          <w:rtl/>
+          <w:lang w:bidi="ar-EG"/>
+        </w:rPr>
+      </w:pPr>
+    </w:p>
+    <w:p>
+      <w:pPr>
+        <w:pStyle w:val="ListParagraph"/>
+        <w:bidi/>
+        <w:rPr>
+          <w:rtl/>
+          <w:lang w:bidi="ar-EG"/>
+        </w:rPr>
+      </w:pPr>
+    </w:p>
+    <w:p>
+      <w:pPr>
+        <w:pStyle w:val="ListParagraph"/>
+        <w:bidi/>
+        <w:rPr>
+          <w:rtl/>
+          <w:lang w:bidi="ar-EG"/>
+        </w:rPr>
+      </w:pPr>
+    </w:p>
+    <w:p>
+      <w:pPr>
+        <w:pStyle w:val="ListParagraph"/>
+        <w:bidi/>
+        <w:rPr>
+          <w:rtl/>
+          <w:lang w:bidi="ar-EG"/>
+        </w:rPr>
+      </w:pPr>
+    </w:p>
+    <w:p>
+      <w:pPr>
+        <w:pStyle w:val="ListParagraph"/>
+        <w:bidi/>
+        <w:rPr>
+          <w:rtl/>
+          <w:lang w:bidi="ar-EG"/>
+        </w:rPr>
+      </w:pPr>
+    </w:p>
+    <w:p>
+      <w:pPr>
+        <w:pStyle w:val="ListParagraph"/>
+        <w:bidi/>
+        <w:rPr>
+          <w:rtl/>
+          <w:lang w:bidi="ar-EG"/>
+        </w:rPr>
+      </w:pPr>
+    </w:p>
+    <w:p>
+      <w:pPr>
+        <w:pStyle w:val="ListParagraph"/>
+        <w:bidi/>
+        <w:rPr>
+          <w:rtl/>
+          <w:lang w:bidi="ar-EG"/>
+        </w:rPr>
+      </w:pPr>
+    </w:p>
+    <w:p>
+      <w:pPr>
+        <w:pStyle w:val="ListParagraph"/>
+        <w:bidi/>
+        <w:rPr>
+          <w:rtl/>
+          <w:lang w:bidi="ar-EG"/>
+        </w:rPr>
+      </w:pPr>
+    </w:p>
+    <w:p>
+      <w:pPr>
+        <w:pStyle w:val="ListParagraph"/>
+        <w:bidi/>
+        <w:rPr>
+          <w:rtl/>
+          <w:lang w:bidi="ar-EG"/>
+        </w:rPr>
+      </w:pPr>
+    </w:p>
+    <w:p>
+      <w:pPr>
+        <w:pStyle w:val="ListParagraph"/>
+        <w:bidi/>
+        <w:rPr>
+          <w:rtl/>
+          <w:lang w:bidi="ar-EG"/>
+        </w:rPr>
+      </w:pPr>
+    </w:p>
+    <w:p>
+      <w:pPr>
+        <w:pStyle w:val="ListParagraph"/>
+        <w:bidi/>
+        <w:rPr>
+          <w:rtl/>
+          <w:lang w:bidi="ar-EG"/>
+        </w:rPr>
+      </w:pPr>
+    </w:p>
+    <w:p>
+      <w:pPr>
+        <w:pStyle w:val="ListParagraph"/>
+        <w:bidi/>
+        <w:rPr>
+          <w:rtl/>
+          <w:lang w:bidi="ar-EG"/>
+        </w:rPr>
+      </w:pPr>
+    </w:p>
+    <w:p>
+      <w:pPr>
+        <w:pStyle w:val="ListParagraph"/>
+        <w:bidi/>
+        <w:rPr>
+          <w:rtl/>
+          <w:lang w:bidi="ar-EG"/>
+        </w:rPr>
+      </w:pPr>
+    </w:p>
+    <w:p>
+      <w:pPr>
+        <w:pStyle w:val="ListParagraph"/>
+        <w:bidi/>
+        <w:rPr>
+          <w:rtl/>
+          <w:lang w:bidi="ar-EG"/>
+        </w:rPr>
+      </w:pPr>
+    </w:p>
+    <w:p>
+      <w:pPr>
+        <w:pStyle w:val="ListParagraph"/>
+        <w:bidi/>
+        <w:rPr>
+          <w:rtl/>
+          <w:lang w:bidi="ar-EG"/>
+        </w:rPr>
+      </w:pPr>
+    </w:p>
+    <w:p>
+      <w:pPr>
+        <w:pStyle w:val="ListParagraph"/>
+        <w:bidi/>
+        <w:rPr>
+          <w:rtl/>
+          <w:lang w:bidi="ar-EG"/>
+        </w:rPr>
+      </w:pPr>
+    </w:p>
+    <w:p>
+      <w:pPr>
+        <w:pStyle w:val="ListParagraph"/>
+        <w:bidi/>
+        <w:rPr>
+          <w:rtl/>
+          <w:lang w:bidi="ar-EG"/>
+        </w:rPr>
+      </w:pPr>
+    </w:p>
+    <w:p>
+      <w:pPr>
+        <w:pStyle w:val="ListParagraph"/>
+        <w:bidi/>
+        <w:rPr>
+          <w:rtl/>
+          <w:lang w:bidi="ar-EG"/>
+        </w:rPr>
+      </w:pPr>
+    </w:p>
+    <w:p>
+      <w:pPr>
+        <w:pStyle w:val="ListParagraph"/>
+        <w:bidi/>
+        <w:rPr>
+          <w:rtl/>
+          <w:lang w:bidi="ar-EG"/>
+        </w:rPr>
+      </w:pPr>
+    </w:p>
+    <w:p>
+      <w:pPr>
+        <w:pStyle w:val="ListParagraph"/>
+        <w:bidi/>
+        <w:rPr>
+          <w:rtl/>
+          <w:lang w:bidi="ar-EG"/>
+        </w:rPr>
+      </w:pPr>
+    </w:p>
+    <w:p>
+      <w:pPr>
+        <w:pStyle w:val="ListParagraph"/>
+        <w:bidi/>
+        <w:rPr>
+          <w:rtl/>
+          <w:lang w:bidi="ar-EG"/>
+        </w:rPr>
+      </w:pPr>
+    </w:p>
+    <w:p>
+      <w:pPr>
+        <w:pStyle w:val="ListParagraph"/>
+        <w:bidi/>
+        <w:rPr>
+          <w:rtl/>
+          <w:lang w:bidi="ar-EG"/>
+        </w:rPr>
+      </w:pPr>
+    </w:p>
+    <w:p>
+      <w:pPr>
+        <w:pStyle w:val="ListParagraph"/>
+        <w:bidi/>
+        <w:rPr>
+          <w:rtl/>
+          <w:lang w:bidi="ar-EG"/>
+        </w:rPr>
+      </w:pPr>
+    </w:p>
+    <w:p>
+      <w:pPr>
+        <w:pStyle w:val="ListParagraph"/>
+        <w:bidi/>
+        <w:rPr>
+          <w:rtl/>
+          <w:lang w:bidi="ar-EG"/>
+        </w:rPr>
+      </w:pPr>
+    </w:p>
+    <w:p>
+      <w:pPr>
+        <w:pStyle w:val="ListParagraph"/>
+        <w:bidi/>
+        <w:rPr>
+          <w:rtl/>
+          <w:lang w:bidi="ar-EG"/>
+        </w:rPr>
+      </w:pPr>
+    </w:p>
+    <w:p>
+      <w:pPr>
+        <w:pStyle w:val="ListParagraph"/>
+        <w:bidi/>
+        <w:rPr>
+          <w:rtl/>
+          <w:lang w:bidi="ar-EG"/>
+        </w:rPr>
+      </w:pPr>
+    </w:p>
+    <w:p>
+      <w:pPr>
+        <w:pStyle w:val="ListParagraph"/>
+        <w:bidi/>
+        <w:rPr>
+          <w:rtl/>
+          <w:lang w:bidi="ar-EG"/>
+        </w:rPr>
+      </w:pPr>
+    </w:p>
+    <w:p>
+      <w:pPr>
+        <w:pStyle w:val="ListParagraph"/>
+        <w:bidi/>
+        <w:rPr>
+          <w:rtl/>
+          <w:lang w:bidi="ar-EG"/>
+        </w:rPr>
+      </w:pPr>
+    </w:p>
+    <w:p>
+      <w:pPr>
+        <w:pStyle w:val="ListParagraph"/>
+        <w:bidi/>
+        <w:rPr>
+          <w:rtl/>
+          <w:lang w:bidi="ar-EG"/>
+        </w:rPr>
+      </w:pPr>
+    </w:p>
+    <w:p>
+      <w:pPr>
+        <w:pStyle w:val="ListParagraph"/>
+        <w:bidi/>
+        <w:rPr>
+          <w:rtl/>
+          <w:lang w:bidi="ar-EG"/>
+        </w:rPr>
+      </w:pPr>
+    </w:p>
+    <w:p>
+      <w:pPr>
+        <w:pStyle w:val="ListParagraph"/>
+        <w:bidi/>
+        <w:rPr>
+          <w:rtl/>
+          <w:lang w:bidi="ar-EG"/>
+        </w:rPr>
+      </w:pPr>
+    </w:p>
+    <w:p>
+      <w:pPr>
+        <w:pStyle w:val="ListParagraph"/>
+        <w:bidi/>
+        <w:rPr>
+          <w:rtl/>
+          <w:lang w:bidi="ar-EG"/>
+        </w:rPr>
+      </w:pPr>
+    </w:p>
+    <w:p>
+      <w:pPr>
+        <w:pStyle w:val="ListParagraph"/>
+        <w:bidi/>
+        <w:rPr>
+          <w:rtl/>
+          <w:lang w:bidi="ar-EG"/>
+        </w:rPr>
+      </w:pPr>
+    </w:p>
+    <w:p>
+      <w:pPr>
+        <w:pStyle w:val="ListParagraph"/>
+        <w:bidi/>
+        <w:rPr>
+          <w:rtl/>
+          <w:lang w:bidi="ar-EG"/>
+        </w:rPr>
+      </w:pPr>
+    </w:p>
+    <w:p>
+      <w:pPr>
+        <w:pStyle w:val="ListParagraph"/>
+        <w:bidi/>
+        <w:rPr>
+          <w:rtl/>
+          <w:lang w:bidi="ar-EG"/>
+        </w:rPr>
+      </w:pPr>
+    </w:p>
+    <w:p>
+      <w:pPr>
+        <w:pStyle w:val="ListParagraph"/>
+        <w:bidi/>
+        <w:rPr>
+          <w:rtl/>
+          <w:lang w:bidi="ar-EG"/>
+        </w:rPr>
+      </w:pPr>
+    </w:p>
+    <w:p>
+      <w:pPr>
+        <w:pStyle w:val="ListParagraph"/>
         <w:bidi/>
         <w:rPr>
           <w:rtl/>
@@ -13849,7 +16273,7 @@
       </w:pPr>
     </w:p>
     <w:sectPr>
-      <w:footerReference w:type="default" r:id="rId23"/>
+      <w:footerReference w:type="default" r:id="rId27"/>
       <w:pgSz w:w="12240" w:h="15840"/>
       <w:pgMar w:top="1440" w:right="1440" w:bottom="1440" w:left="1440" w:header="720" w:footer="720" w:gutter="0"/>
       <w:pgBorders w:offsetFrom="page">
@@ -13984,6 +16408,7 @@
           <w:dataBinding w:prefixMappings="xmlns:ns0='http://purl.org/dc/elements/1.1/' xmlns:ns1='http://schemas.openxmlformats.org/package/2006/metadata/core-properties' " w:xpath="/ns1:coreProperties[1]/ns0:creator[1]" w:storeItemID="{6C3C8BC8-F283-45AE-878A-BAB7291924A1}"/>
           <w:text/>
         </w:sdtPr>
+        <w:sdtEndPr/>
         <w:sdtContent>
           <w:tc>
             <w:tcPr>
@@ -15314,6 +17739,7 @@
   <w:style w:type="character" w:default="1" w:styleId="DefaultParagraphFont">
     <w:name w:val="Default Paragraph Font"/>
     <w:uiPriority w:val="1"/>
+    <w:semiHidden/>
     <w:unhideWhenUsed/>
   </w:style>
   <w:style w:type="table" w:default="1" w:styleId="TableNormal">
@@ -16062,8 +18488,9 @@
     <w:panose1 w:val="020B0502040204020203"/>
     <w:charset w:val="00"/>
     <w:family w:val="swiss"/>
+    <w:notTrueType/>
     <w:pitch w:val="variable"/>
-    <w:sig w:usb0="E4002EFF" w:usb1="C000E47F" w:usb2="00000009" w:usb3="00000000" w:csb0="000001FF" w:csb1="00000000"/>
+    <w:sig w:usb0="00000003" w:usb1="00000000" w:usb2="00000000" w:usb3="00000000" w:csb0="00000001" w:csb1="00000000"/>
   </w:font>
   <w:font w:name="Calibri">
     <w:panose1 w:val="020F0502020204030204"/>
@@ -16105,6 +18532,7 @@
     <w:rsid w:val="004C2363"/>
     <w:rsid w:val="004D58A5"/>
     <w:rsid w:val="00690A6B"/>
+    <w:rsid w:val="006A5324"/>
     <w:rsid w:val="007504BB"/>
     <w:rsid w:val="00926864"/>
     <w:rsid w:val="00946A70"/>
@@ -16901,7 +19329,7 @@
 </file>
 
 <file path=customXml/itemProps2.xml><?xml version="1.0" encoding="utf-8"?>
-<ds:datastoreItem xmlns:ds="http://schemas.openxmlformats.org/officeDocument/2006/customXml" ds:itemID="{2AE5F906-B01D-46FC-9D46-96D87BCB2BDF}">
+<ds:datastoreItem xmlns:ds="http://schemas.openxmlformats.org/officeDocument/2006/customXml" ds:itemID="{10236FAE-AB43-4A00-A37B-772A1AF4CA90}">
   <ds:schemaRefs>
     <ds:schemaRef ds:uri="http://schemas.openxmlformats.org/officeDocument/2006/bibliography"/>
   </ds:schemaRefs>

</xml_diff>